<commit_message>
Solveded number pages problem and added objectives
</commit_message>
<xml_diff>
--- a/monografia.docx
+++ b/monografia.docx
@@ -7,19 +7,7 @@
         <w:pStyle w:val="Ttulo"/>
       </w:pPr>
       <w:r>
-        <w:t xml:space="preserve">CENTRO PAULA </w:t>
-      </w:r>
-      <w:commentRangeStart w:id="0"/>
-      <w:r>
-        <w:t>SOUZA</w:t>
-      </w:r>
-      <w:commentRangeEnd w:id="0"/>
-      <w:r>
-        <w:rPr>
-          <w:rStyle w:val="Refdecomentrio"/>
-          <w:b w:val="0"/>
-        </w:rPr>
-        <w:commentReference w:id="0"/>
+        <w:t>CENTRO PAULA SOUZA</w:t>
       </w:r>
     </w:p>
     <w:p>
@@ -179,21 +167,26 @@
           <w:szCs w:val="24"/>
         </w:rPr>
       </w:pPr>
-      <w:commentRangeStart w:id="1"/>
       <w:r>
         <w:rPr>
           <w:rFonts w:cs="Arial"/>
           <w:szCs w:val="24"/>
         </w:rPr>
-        <w:t>TITULO DO TRABALHO</w:t>
-      </w:r>
-      <w:commentRangeEnd w:id="1"/>
-      <w:r>
-        <w:rPr>
-          <w:rStyle w:val="Refdecomentrio"/>
-          <w:b w:val="0"/>
-        </w:rPr>
-        <w:commentReference w:id="1"/>
+        <w:t xml:space="preserve">HELPIN: </w:t>
+      </w:r>
+      <w:r>
+        <w:rPr>
+          <w:rFonts w:cs="Arial"/>
+          <w:szCs w:val="24"/>
+        </w:rPr>
+        <w:t xml:space="preserve">Aprender </w:t>
+      </w:r>
+      <w:r>
+        <w:rPr>
+          <w:rFonts w:cs="Arial"/>
+          <w:szCs w:val="24"/>
+        </w:rPr>
+        <w:t>e ensinar</w:t>
       </w:r>
     </w:p>
     <w:p/>
@@ -208,20 +201,7 @@
       </w:r>
       <w:r>
         <w:lastRenderedPageBreak/>
-        <w:t xml:space="preserve">CENTRO PAULA </w:t>
-      </w:r>
-      <w:commentRangeStart w:id="2"/>
-      <w:r>
-        <w:t>SOUZA</w:t>
-      </w:r>
-      <w:commentRangeEnd w:id="2"/>
-      <w:r>
-        <w:rPr>
-          <w:rStyle w:val="Refdecomentrio"/>
-          <w:sz w:val="24"/>
-          <w:szCs w:val="56"/>
-        </w:rPr>
-        <w:commentReference w:id="2"/>
+        <w:t>CENTRO PAULA SOUZA</w:t>
       </w:r>
     </w:p>
     <w:p>
@@ -381,21 +361,19 @@
           <w:szCs w:val="24"/>
         </w:rPr>
       </w:pPr>
-      <w:commentRangeStart w:id="3"/>
       <w:r>
         <w:rPr>
           <w:rFonts w:cs="Arial"/>
           <w:szCs w:val="24"/>
         </w:rPr>
-        <w:t>TITULO DO TRABALHO</w:t>
-      </w:r>
-      <w:commentRangeEnd w:id="3"/>
-      <w:r>
-        <w:rPr>
-          <w:rStyle w:val="Refdecomentrio"/>
-          <w:b w:val="0"/>
-        </w:rPr>
-        <w:commentReference w:id="3"/>
+        <w:t xml:space="preserve">HELPIN: </w:t>
+      </w:r>
+      <w:r>
+        <w:rPr>
+          <w:rFonts w:cs="Arial"/>
+          <w:szCs w:val="24"/>
+        </w:rPr>
+        <w:t>Aprender e ensinar</w:t>
       </w:r>
     </w:p>
     <w:p/>
@@ -408,9 +386,14 @@
         <w:spacing w:line="240" w:lineRule="auto"/>
         <w:ind w:left="4536"/>
       </w:pPr>
-      <w:commentRangeStart w:id="4"/>
-      <w:r>
-        <w:t xml:space="preserve">Projeto de Pesquisa apresentado à disciplina de Metodologia de Pesquisa Científica do Curso Superior de Tecnologia em Comércio Exterior da Faculdade de Tecnologia de Itapetininga sob orientação da </w:t>
+      <w:r>
+        <w:t xml:space="preserve">Projeto de Pesquisa apresentado à disciplina de Metodologia de Pesquisa </w:t>
+      </w:r>
+      <w:r>
+        <w:t>Científica</w:t>
+      </w:r>
+      <w:r>
+        <w:t xml:space="preserve"> do Curso Superior de Tecnologia em Comércio Exterior da Faculdade de Tecnologia de Itapetininga sob orientação da </w:t>
       </w:r>
       <w:proofErr w:type="spellStart"/>
       <w:r>
@@ -428,19 +411,11 @@
       <w:r>
         <w:t xml:space="preserve"> Andressa Silvério Terra França.</w:t>
       </w:r>
-      <w:commentRangeEnd w:id="4"/>
-      <w:r>
-        <w:rPr>
-          <w:rStyle w:val="Refdecomentrio"/>
-        </w:rPr>
-        <w:commentReference w:id="4"/>
-      </w:r>
     </w:p>
     <w:p>
       <w:pPr>
         <w:sectPr>
-          <w:headerReference w:type="default" r:id="rId11"/>
-          <w:footerReference w:type="default" r:id="rId12"/>
+          <w:footerReference w:type="default" r:id="rId8"/>
           <w:pgSz w:w="11906" w:h="16838" w:code="9"/>
           <w:pgMar w:top="1701" w:right="1134" w:bottom="1134" w:left="1701" w:header="709" w:footer="709" w:gutter="0"/>
           <w:pgNumType w:start="0"/>
@@ -454,6 +429,13 @@
     </w:p>
     <w:sdt>
       <w:sdtPr>
+        <w:rPr>
+          <w:rFonts w:ascii="Arial" w:eastAsiaTheme="minorHAnsi" w:hAnsi="Arial" w:cstheme="minorBidi"/>
+          <w:color w:val="auto"/>
+          <w:sz w:val="24"/>
+          <w:szCs w:val="22"/>
+          <w:lang w:eastAsia="en-US"/>
+        </w:rPr>
         <w:id w:val="-1474060897"/>
         <w:docPartObj>
           <w:docPartGallery w:val="Table of Contents"/>
@@ -462,13 +444,8 @@
       </w:sdtPr>
       <w:sdtEndPr>
         <w:rPr>
-          <w:rFonts w:ascii="Arial" w:eastAsiaTheme="minorHAnsi" w:hAnsi="Arial" w:cstheme="minorBidi"/>
           <w:b/>
           <w:bCs/>
-          <w:color w:val="auto"/>
-          <w:sz w:val="24"/>
-          <w:szCs w:val="22"/>
-          <w:lang w:eastAsia="en-US"/>
         </w:rPr>
       </w:sdtEndPr>
       <w:sdtContent>
@@ -1491,7 +1468,8 @@
         <w:ind w:firstLine="0"/>
         <w:jc w:val="left"/>
         <w:sectPr>
-          <w:footerReference w:type="default" r:id="rId13"/>
+          <w:headerReference w:type="default" r:id="rId9"/>
+          <w:footerReference w:type="default" r:id="rId10"/>
           <w:pgSz w:w="11906" w:h="16838" w:code="9"/>
           <w:pgMar w:top="1701" w:right="1134" w:bottom="1134" w:left="1701" w:header="709" w:footer="709" w:gutter="0"/>
           <w:pgNumType w:start="0"/>
@@ -1507,155 +1485,218 @@
       <w:pPr>
         <w:pStyle w:val="Ttulo1"/>
       </w:pPr>
-      <w:bookmarkStart w:id="5" w:name="_Toc523775173"/>
+      <w:bookmarkStart w:id="0" w:name="_Toc523775173"/>
       <w:r>
         <w:lastRenderedPageBreak/>
         <w:t>delimitação do tema</w:t>
       </w:r>
+      <w:bookmarkEnd w:id="0"/>
+    </w:p>
+    <w:p/>
+    <w:p/>
+    <w:p>
+      <w:r>
+        <w:t>Desenvolvimento de u</w:t>
+      </w:r>
+      <w:r>
+        <w:t xml:space="preserve">m aplicativo </w:t>
+      </w:r>
+      <w:r>
+        <w:t xml:space="preserve">que </w:t>
+      </w:r>
+      <w:r>
+        <w:t xml:space="preserve">deverá facilitar a comunicação entre os alunos para compartilhar conhecimento e suscitar </w:t>
+      </w:r>
+      <w:r>
+        <w:t>o</w:t>
+      </w:r>
+      <w:r>
+        <w:t xml:space="preserve"> aprendizado colaborativo, </w:t>
+      </w:r>
+      <w:r>
+        <w:t xml:space="preserve">haja vista que, </w:t>
+      </w:r>
+      <w:r>
+        <w:t>à princípio</w:t>
+      </w:r>
+      <w:r>
+        <w:t xml:space="preserve"> o aplicativo </w:t>
+      </w:r>
+      <w:r>
+        <w:t>deve abranger</w:t>
+      </w:r>
+      <w:r>
+        <w:t xml:space="preserve"> como </w:t>
+      </w:r>
+      <w:r>
+        <w:t>público</w:t>
+      </w:r>
+      <w:r>
+        <w:t xml:space="preserve"> alvo</w:t>
+      </w:r>
+      <w:r>
+        <w:t xml:space="preserve"> </w:t>
+      </w:r>
+      <w:r>
+        <w:t>os alunos da</w:t>
+      </w:r>
+      <w:r>
+        <w:t xml:space="preserve"> </w:t>
+      </w:r>
+      <w:r>
+        <w:t>Faculdade de Tecnologia</w:t>
+      </w:r>
+      <w:r>
+        <w:t xml:space="preserve"> de Itapetininga.</w:t>
+      </w:r>
+      <w:bookmarkStart w:id="1" w:name="_GoBack"/>
+      <w:bookmarkEnd w:id="1"/>
+    </w:p>
+    <w:p/>
+    <w:p/>
+    <w:p>
+      <w:pPr>
+        <w:pStyle w:val="Ttulo1"/>
+      </w:pPr>
+      <w:bookmarkStart w:id="2" w:name="_Toc523775174"/>
+      <w:r>
+        <w:t>justificativa</w:t>
+      </w:r>
+      <w:bookmarkEnd w:id="2"/>
+    </w:p>
+    <w:p/>
+    <w:p/>
+    <w:p>
+      <w:r>
+        <w:t xml:space="preserve">Do ponto de vista acadêmico, </w:t>
+      </w:r>
+    </w:p>
+    <w:p/>
+    <w:p/>
+    <w:p>
+      <w:pPr>
+        <w:pStyle w:val="Ttulo1"/>
+      </w:pPr>
+      <w:bookmarkStart w:id="3" w:name="_Toc523775175"/>
+      <w:r>
+        <w:t>Objetivos</w:t>
+      </w:r>
+      <w:bookmarkEnd w:id="3"/>
+    </w:p>
+    <w:p/>
+    <w:p/>
+    <w:p>
+      <w:pPr>
+        <w:pStyle w:val="Ttulo2"/>
+      </w:pPr>
+      <w:bookmarkStart w:id="4" w:name="_Toc523775176"/>
+      <w:r>
+        <w:t>Objetivo geral</w:t>
+      </w:r>
+      <w:bookmarkEnd w:id="4"/>
+    </w:p>
+    <w:p/>
+    <w:p/>
+    <w:p>
+      <w:r>
+        <w:t>Promover o aprendizado colaborativo e o compartilhamento de conhecimento</w:t>
+      </w:r>
+      <w:r>
+        <w:t>s entre pessoas que desejam ensinar e pessoas que anseiam por aprender.</w:t>
+      </w:r>
+    </w:p>
+    <w:p/>
+    <w:p/>
+    <w:p>
+      <w:pPr>
+        <w:pStyle w:val="Ttulo2"/>
+      </w:pPr>
+      <w:bookmarkStart w:id="5" w:name="_Toc523775177"/>
+      <w:r>
+        <w:t>objetivos específicos</w:t>
+      </w:r>
       <w:bookmarkEnd w:id="5"/>
     </w:p>
-    <w:p>
-      <w:commentRangeStart w:id="6"/>
-    </w:p>
-    <w:commentRangeEnd w:id="6"/>
-    <w:p>
-      <w:r>
-        <w:rPr>
-          <w:rStyle w:val="Refdecomentrio"/>
-        </w:rPr>
-        <w:commentReference w:id="6"/>
-      </w:r>
-    </w:p>
-    <w:p>
-      <w:r>
-        <w:t xml:space="preserve">Desenvolvimento de uma aplicação </w:t>
-      </w:r>
-      <w:r>
-        <w:t xml:space="preserve">web que será utilizada </w:t>
-      </w:r>
-      <w:r>
-        <w:t>como</w:t>
-      </w:r>
-      <w:r>
-        <w:t xml:space="preserve"> uma</w:t>
-      </w:r>
-      <w:r>
-        <w:t xml:space="preserve"> ferramenta</w:t>
-      </w:r>
-      <w:r>
-        <w:t xml:space="preserve"> ao </w:t>
-      </w:r>
-      <w:r>
-        <w:t>aprendizado</w:t>
-      </w:r>
-      <w:r>
-        <w:t xml:space="preserve"> colaborativo, sendo </w:t>
-      </w:r>
-      <w:r>
-        <w:t>o</w:t>
-      </w:r>
-      <w:r>
-        <w:t xml:space="preserve"> projeto piloto n</w:t>
-      </w:r>
-      <w:r>
-        <w:t xml:space="preserve">a </w:t>
-      </w:r>
-      <w:r>
-        <w:t>Faculdade de Tecnologia</w:t>
-      </w:r>
-      <w:r>
-        <w:t xml:space="preserve"> de Itapetininga.</w:t>
-      </w:r>
-    </w:p>
-    <w:p/>
-    <w:p/>
+    <w:p/>
+    <w:p/>
+    <w:p>
+      <w:pPr>
+        <w:pStyle w:val="PargrafodaLista"/>
+        <w:numPr>
+          <w:ilvl w:val="0"/>
+          <w:numId w:val="4"/>
+        </w:numPr>
+      </w:pPr>
+      <w:r>
+        <w:t>Enfatizar a importância do aprendizado colaborativo e compartilhamento do conhecimento.</w:t>
+      </w:r>
+    </w:p>
+    <w:p>
+      <w:pPr>
+        <w:pStyle w:val="PargrafodaLista"/>
+        <w:numPr>
+          <w:ilvl w:val="0"/>
+          <w:numId w:val="4"/>
+        </w:numPr>
+      </w:pPr>
+      <w:r>
+        <w:t>Apresentar os processos adotados para o desenvolvimento do aplicativo.</w:t>
+      </w:r>
+    </w:p>
+    <w:p>
+      <w:pPr>
+        <w:pStyle w:val="PargrafodaLista"/>
+        <w:numPr>
+          <w:ilvl w:val="0"/>
+          <w:numId w:val="4"/>
+        </w:numPr>
+      </w:pPr>
+      <w:r>
+        <w:t>Medir os resultados obtidos com o uso do aplicativo.</w:t>
+      </w:r>
+    </w:p>
+    <w:p>
+      <w:pPr>
+        <w:spacing w:after="160" w:line="259" w:lineRule="auto"/>
+        <w:ind w:firstLine="0"/>
+        <w:jc w:val="left"/>
+      </w:pPr>
+      <w:r>
+        <w:br w:type="page"/>
+      </w:r>
+    </w:p>
     <w:p>
       <w:pPr>
         <w:pStyle w:val="Ttulo1"/>
       </w:pPr>
-      <w:bookmarkStart w:id="7" w:name="_Toc523775174"/>
-      <w:r>
-        <w:t>justificativa</w:t>
-      </w:r>
-      <w:bookmarkEnd w:id="7"/>
-    </w:p>
-    <w:p/>
-    <w:p/>
-    <w:p>
-      <w:r>
-        <w:t>Tamanho Arial 12, espaçamento 1,5. Texto justificado. Recuo de 1,25 na primeira linha. Confirmar essa formatação com o que prescreve o Manual de Normalização de Trabalhos Acadêmicos.</w:t>
-      </w:r>
-    </w:p>
-    <w:p/>
-    <w:p/>
-    <w:p>
-      <w:pPr>
-        <w:pStyle w:val="Ttulo1"/>
-      </w:pPr>
-      <w:bookmarkStart w:id="8" w:name="_Toc523775175"/>
-      <w:r>
-        <w:t>Objetivos</w:t>
-      </w:r>
-      <w:bookmarkEnd w:id="8"/>
-    </w:p>
-    <w:p/>
-    <w:p/>
-    <w:p>
-      <w:pPr>
-        <w:pStyle w:val="Ttulo2"/>
-      </w:pPr>
-      <w:bookmarkStart w:id="9" w:name="_Toc523775176"/>
-      <w:r>
-        <w:t>Objetivo geral</w:t>
-      </w:r>
-      <w:bookmarkEnd w:id="9"/>
-    </w:p>
-    <w:p/>
-    <w:p/>
-    <w:p>
-      <w:r>
-        <w:t>Tamanho Arial 12, espaçamento 1,5. Texto justificado. Recuo de 1,25 na primeira linha. Confirmar essa formatação com o que prescreve o Manual de Normalização de Trabalhos Acadêmicos.</w:t>
-      </w:r>
-    </w:p>
-    <w:p/>
-    <w:p/>
-    <w:p>
-      <w:pPr>
-        <w:pStyle w:val="Ttulo2"/>
-      </w:pPr>
-      <w:bookmarkStart w:id="10" w:name="_Toc523775177"/>
-      <w:r>
-        <w:t>objetivos específicos</w:t>
-      </w:r>
-      <w:bookmarkEnd w:id="10"/>
-    </w:p>
-    <w:p/>
-    <w:p/>
-    <w:p>
-      <w:r>
-        <w:t xml:space="preserve">Tamanho Arial 12, espaçamento 1,5. Texto justificado. Recuo de 1,25 na primeira linha. Confirmar essa formatação com o que prescreve o Manual de Normalização de Trabalhos </w:t>
-      </w:r>
-      <w:r>
-        <w:t>Acadêmicos</w:t>
-      </w:r>
-      <w:r>
-        <w:t>.</w:t>
-      </w:r>
-    </w:p>
-    <w:p>
-      <w:pPr>
-        <w:pStyle w:val="Ttulo1"/>
-      </w:pPr>
-      <w:bookmarkStart w:id="11" w:name="_Toc523775178"/>
+      <w:bookmarkStart w:id="6" w:name="_Toc523775178"/>
       <w:r>
         <w:lastRenderedPageBreak/>
         <w:t>problematização</w:t>
       </w:r>
-      <w:bookmarkEnd w:id="11"/>
-    </w:p>
-    <w:p>
-      <w:bookmarkStart w:id="12" w:name="_GoBack"/>
-      <w:bookmarkEnd w:id="12"/>
+      <w:bookmarkEnd w:id="6"/>
+    </w:p>
+    <w:p/>
+    <w:p/>
+    <w:p>
+      <w:r>
+        <w:t>Todo ponto de vista acadêmico</w:t>
+      </w:r>
+      <w:r>
+        <w:t>.</w:t>
+      </w:r>
+    </w:p>
+    <w:p/>
+    <w:p/>
+    <w:p>
+      <w:pPr>
+        <w:pStyle w:val="Ttulo1"/>
+      </w:pPr>
+      <w:bookmarkStart w:id="7" w:name="_Toc523775179"/>
+      <w:r>
+        <w:t>Hipóteses</w:t>
+      </w:r>
+      <w:bookmarkEnd w:id="7"/>
     </w:p>
     <w:p/>
     <w:p>
@@ -1669,11 +1710,11 @@
       <w:pPr>
         <w:pStyle w:val="Ttulo1"/>
       </w:pPr>
-      <w:bookmarkStart w:id="13" w:name="_Toc523775179"/>
-      <w:r>
-        <w:t>Hipóteses</w:t>
-      </w:r>
-      <w:bookmarkEnd w:id="13"/>
+      <w:bookmarkStart w:id="8" w:name="_Toc523775180"/>
+      <w:r>
+        <w:t>metodologia</w:t>
+      </w:r>
+      <w:bookmarkEnd w:id="8"/>
     </w:p>
     <w:p/>
     <w:p>
@@ -1687,12 +1728,13 @@
       <w:pPr>
         <w:pStyle w:val="Ttulo1"/>
       </w:pPr>
-      <w:bookmarkStart w:id="14" w:name="_Toc523775180"/>
-      <w:r>
-        <w:t>metodologia</w:t>
-      </w:r>
-      <w:bookmarkEnd w:id="14"/>
-    </w:p>
+      <w:bookmarkStart w:id="9" w:name="_Toc523775181"/>
+      <w:r>
+        <w:t>Revisão da literatura</w:t>
+      </w:r>
+      <w:bookmarkEnd w:id="9"/>
+    </w:p>
+    <w:p/>
     <w:p/>
     <w:p>
       <w:r>
@@ -1701,42 +1743,23 @@
     </w:p>
     <w:p/>
     <w:p/>
+    <w:p/>
+    <w:p/>
     <w:p>
       <w:pPr>
         <w:pStyle w:val="Ttulo1"/>
       </w:pPr>
-      <w:bookmarkStart w:id="15" w:name="_Toc523775181"/>
-      <w:r>
-        <w:t>Revisão da literatura</w:t>
-      </w:r>
-      <w:bookmarkEnd w:id="15"/>
-    </w:p>
-    <w:p/>
-    <w:p/>
-    <w:p>
-      <w:r>
-        <w:t>Tamanho Arial 12, espaçamento 1,5. Texto justificado. Recuo de 1,25 na primeira linha. Confirmar essa formatação com o que prescreve o Manual de Normalização de Trabalhos Acadêmicos.</w:t>
-      </w:r>
-    </w:p>
-    <w:p/>
-    <w:p/>
-    <w:p/>
-    <w:p/>
-    <w:p>
-      <w:pPr>
-        <w:pStyle w:val="Ttulo1"/>
-      </w:pPr>
-      <w:bookmarkStart w:id="16" w:name="_Toc523775182"/>
+      <w:bookmarkStart w:id="10" w:name="_Toc523775182"/>
+      <w:r>
+        <w:t>cronograma</w:t>
+      </w:r>
+      <w:bookmarkEnd w:id="10"/>
+    </w:p>
+    <w:p/>
+    <w:p/>
+    <w:p>
       <w:r>
         <w:lastRenderedPageBreak/>
-        <w:t>cronograma</w:t>
-      </w:r>
-      <w:bookmarkEnd w:id="16"/>
-    </w:p>
-    <w:p/>
-    <w:p/>
-    <w:p>
-      <w:r>
         <w:t>Tamanho Arial 12, espaçamento 1,5. Texto justificado. Recuo de 1,25 na primeira linha. Confirmar essa formatação com o que prescreve o Manual de Normalização de Trabalhos Acadêmicos.</w:t>
       </w:r>
     </w:p>
@@ -1750,11 +1773,11 @@
           <w:numId w:val="0"/>
         </w:numPr>
       </w:pPr>
-      <w:bookmarkStart w:id="17" w:name="_Toc523775183"/>
+      <w:bookmarkStart w:id="11" w:name="_Toc523775183"/>
       <w:r>
         <w:t>referências</w:t>
       </w:r>
-      <w:bookmarkEnd w:id="17"/>
+      <w:bookmarkEnd w:id="11"/>
     </w:p>
     <w:p>
       <w:pPr>
@@ -1833,135 +1856,16 @@
       </w:pPr>
     </w:p>
     <w:sectPr>
-      <w:footerReference w:type="default" r:id="rId14"/>
+      <w:headerReference w:type="default" r:id="rId11"/>
+      <w:footerReference w:type="default" r:id="rId12"/>
       <w:pgSz w:w="11906" w:h="16838" w:code="9"/>
       <w:pgMar w:top="1701" w:right="1134" w:bottom="1134" w:left="1701" w:header="709" w:footer="709" w:gutter="0"/>
-      <w:pgNumType w:start="0"/>
+      <w:pgNumType w:start="3"/>
       <w:cols w:space="708"/>
       <w:docGrid w:linePitch="360"/>
     </w:sectPr>
   </w:body>
 </w:document>
-</file>
-
-<file path=word/comments.xml><?xml version="1.0" encoding="utf-8"?>
-<w:comments xmlns:wpc="http://schemas.microsoft.com/office/word/2010/wordprocessingCanvas" xmlns:cx="http://schemas.microsoft.com/office/drawing/2014/chartex" xmlns:cx1="http://schemas.microsoft.com/office/drawing/2015/9/8/chartex" xmlns:cx2="http://schemas.microsoft.com/office/drawing/2015/10/21/chartex" xmlns:cx3="http://schemas.microsoft.com/office/drawing/2016/5/9/chartex" xmlns:cx4="http://schemas.microsoft.com/office/drawing/2016/5/10/chartex" xmlns:cx5="http://schemas.microsoft.com/office/drawing/2016/5/11/chartex" xmlns:cx6="http://schemas.microsoft.com/office/drawing/2016/5/12/chartex" xmlns:cx7="http://schemas.microsoft.com/office/drawing/2016/5/13/chartex" xmlns:cx8="http://schemas.microsoft.com/office/drawing/2016/5/14/chartex" xmlns:mc="http://schemas.openxmlformats.org/markup-compatibility/2006" xmlns:aink="http://schemas.microsoft.com/office/drawing/2016/ink" xmlns:am3d="http://schemas.microsoft.com/office/drawing/2017/model3d" xmlns:o="urn:schemas-microsoft-com:office:office" xmlns:r="http://schemas.openxmlformats.org/officeDocument/2006/relationships" xmlns:m="http://schemas.openxmlformats.org/officeDocument/2006/math" xmlns:v="urn:schemas-microsoft-com:vml" xmlns:wp14="http://schemas.microsoft.com/office/word/2010/wordprocessingDrawing" xmlns:wp="http://schemas.openxmlformats.org/drawingml/2006/wordprocessingDrawing" xmlns:w10="urn:schemas-microsoft-com:office:word" xmlns:w="http://schemas.openxmlformats.org/wordprocessingml/2006/main" xmlns:w14="http://schemas.microsoft.com/office/word/2010/wordml" xmlns:w15="http://schemas.microsoft.com/office/word/2012/wordml" xmlns:w16cid="http://schemas.microsoft.com/office/word/2016/wordml/cid" xmlns:w16se="http://schemas.microsoft.com/office/word/2015/wordml/symex" xmlns:wpg="http://schemas.microsoft.com/office/word/2010/wordprocessingGroup" xmlns:wpi="http://schemas.microsoft.com/office/word/2010/wordprocessingInk" xmlns:wne="http://schemas.microsoft.com/office/word/2006/wordml" xmlns:wps="http://schemas.microsoft.com/office/word/2010/wordprocessingShape" mc:Ignorable="w14 w15 w16se w16cid wp14">
-  <w:comment w:id="0" w:author="GABRIEL DISSOTTI DO NASCIMENTO RODRIGUES" w:date="2018-08-28T01:05:00Z" w:initials="GDDNR">
-    <w:p>
-      <w:pPr>
-        <w:pStyle w:val="Textodecomentrio"/>
-      </w:pPr>
-      <w:r>
-        <w:rPr>
-          <w:rStyle w:val="Refdecomentrio"/>
-        </w:rPr>
-        <w:annotationRef/>
-      </w:r>
-    </w:p>
-  </w:comment>
-  <w:comment w:id="1" w:author="GABRIEL DISSOTTI DO NASCIMENTO RODRIGUES" w:date="2018-08-28T01:06:00Z" w:initials="GDDNR">
-    <w:p>
-      <w:pPr>
-        <w:pStyle w:val="Textodecomentrio"/>
-      </w:pPr>
-      <w:r>
-        <w:rPr>
-          <w:rStyle w:val="Refdecomentrio"/>
-        </w:rPr>
-        <w:annotationRef/>
-      </w:r>
-      <w:r>
-        <w:t>O TÍTULO TEM Q FICAR NO 12 (OLHAR NA REGUA)</w:t>
-      </w:r>
-    </w:p>
-  </w:comment>
-  <w:comment w:id="2" w:author="GABRIEL DISSOTTI DO NASCIMENTO RODRIGUES" w:date="2018-08-28T01:05:00Z" w:initials="GDDNR">
-    <w:p>
-      <w:pPr>
-        <w:pStyle w:val="Textodecomentrio"/>
-      </w:pPr>
-      <w:r>
-        <w:rPr>
-          <w:rStyle w:val="Refdecomentrio"/>
-        </w:rPr>
-        <w:annotationRef/>
-      </w:r>
-    </w:p>
-  </w:comment>
-  <w:comment w:id="3" w:author="GABRIEL DISSOTTI DO NASCIMENTO RODRIGUES" w:date="2018-08-28T01:06:00Z" w:initials="GDDNR">
-    <w:p>
-      <w:pPr>
-        <w:pStyle w:val="Textodecomentrio"/>
-      </w:pPr>
-      <w:r>
-        <w:rPr>
-          <w:rStyle w:val="Refdecomentrio"/>
-        </w:rPr>
-        <w:annotationRef/>
-      </w:r>
-      <w:r>
-        <w:t>O TÍTULO TEM Q FICAR NO 12 (OLHAR NA REGUA)</w:t>
-      </w:r>
-    </w:p>
-  </w:comment>
-  <w:comment w:id="4" w:author="GABRIEL DISSOTTI DO NASCIMENTO RODRIGUES" w:date="2018-08-28T01:13:00Z" w:initials="GDDNR">
-    <w:p>
-      <w:pPr>
-        <w:pStyle w:val="Textodecomentrio"/>
-      </w:pPr>
-      <w:r>
-        <w:rPr>
-          <w:rStyle w:val="Refdecomentrio"/>
-        </w:rPr>
-        <w:annotationRef/>
-      </w:r>
-      <w:r>
-        <w:t>Em 16 mais ou menos (ver na régua)</w:t>
-      </w:r>
-    </w:p>
-  </w:comment>
-  <w:comment w:id="6" w:author="GABRIEL DISSOTTI DO NASCIMENTO RODRIGUES" w:date="2018-08-28T01:34:00Z" w:initials="GDDNR">
-    <w:p>
-      <w:pPr>
-        <w:pStyle w:val="Textodecomentrio"/>
-      </w:pPr>
-      <w:r>
-        <w:rPr>
-          <w:rStyle w:val="Refdecomentrio"/>
-        </w:rPr>
-        <w:annotationRef/>
-      </w:r>
-      <w:r>
-        <w:t>2 li</w:t>
-      </w:r>
-      <w:r>
-        <w:t>nhas antes e depois dos títulos</w:t>
-      </w:r>
-    </w:p>
-  </w:comment>
-</w:comments>
-</file>
-
-<file path=word/commentsExtended.xml><?xml version="1.0" encoding="utf-8"?>
-<w15:commentsEx xmlns:wpc="http://schemas.microsoft.com/office/word/2010/wordprocessingCanvas" xmlns:cx="http://schemas.microsoft.com/office/drawing/2014/chartex" xmlns:cx1="http://schemas.microsoft.com/office/drawing/2015/9/8/chartex" xmlns:cx2="http://schemas.microsoft.com/office/drawing/2015/10/21/chartex" xmlns:cx3="http://schemas.microsoft.com/office/drawing/2016/5/9/chartex" xmlns:cx4="http://schemas.microsoft.com/office/drawing/2016/5/10/chartex" xmlns:cx5="http://schemas.microsoft.com/office/drawing/2016/5/11/chartex" xmlns:cx6="http://schemas.microsoft.com/office/drawing/2016/5/12/chartex" xmlns:cx7="http://schemas.microsoft.com/office/drawing/2016/5/13/chartex" xmlns:cx8="http://schemas.microsoft.com/office/drawing/2016/5/14/chartex" xmlns:mc="http://schemas.openxmlformats.org/markup-compatibility/2006" xmlns:aink="http://schemas.microsoft.com/office/drawing/2016/ink" xmlns:am3d="http://schemas.microsoft.com/office/drawing/2017/model3d" xmlns:o="urn:schemas-microsoft-com:office:office" xmlns:r="http://schemas.openxmlformats.org/officeDocument/2006/relationships" xmlns:m="http://schemas.openxmlformats.org/officeDocument/2006/math" xmlns:v="urn:schemas-microsoft-com:vml" xmlns:wp14="http://schemas.microsoft.com/office/word/2010/wordprocessingDrawing" xmlns:wp="http://schemas.openxmlformats.org/drawingml/2006/wordprocessingDrawing" xmlns:w10="urn:schemas-microsoft-com:office:word" xmlns:w="http://schemas.openxmlformats.org/wordprocessingml/2006/main" xmlns:w14="http://schemas.microsoft.com/office/word/2010/wordml" xmlns:w15="http://schemas.microsoft.com/office/word/2012/wordml" xmlns:w16cid="http://schemas.microsoft.com/office/word/2016/wordml/cid" xmlns:w16se="http://schemas.microsoft.com/office/word/2015/wordml/symex" xmlns:wpg="http://schemas.microsoft.com/office/word/2010/wordprocessingGroup" xmlns:wpi="http://schemas.microsoft.com/office/word/2010/wordprocessingInk" xmlns:wne="http://schemas.microsoft.com/office/word/2006/wordml" xmlns:wps="http://schemas.microsoft.com/office/word/2010/wordprocessingShape" mc:Ignorable="w14 w15 w16se w16cid wp14">
-  <w15:commentEx w15:paraId="29FA32CD" w15:done="1"/>
-  <w15:commentEx w15:paraId="2FD720D1" w15:done="0"/>
-  <w15:commentEx w15:paraId="6E953687" w15:done="1"/>
-  <w15:commentEx w15:paraId="6D59D4AC" w15:done="0"/>
-  <w15:commentEx w15:paraId="2A40BF99" w15:done="0"/>
-  <w15:commentEx w15:paraId="3DABD08C" w15:done="0"/>
-</w15:commentsEx>
-</file>
-
-<file path=word/commentsIds.xml><?xml version="1.0" encoding="utf-8"?>
-<w16cid:commentsIds xmlns:wpc="http://schemas.microsoft.com/office/word/2010/wordprocessingCanvas" xmlns:cx="http://schemas.microsoft.com/office/drawing/2014/chartex" xmlns:cx1="http://schemas.microsoft.com/office/drawing/2015/9/8/chartex" xmlns:cx2="http://schemas.microsoft.com/office/drawing/2015/10/21/chartex" xmlns:cx3="http://schemas.microsoft.com/office/drawing/2016/5/9/chartex" xmlns:cx4="http://schemas.microsoft.com/office/drawing/2016/5/10/chartex" xmlns:cx5="http://schemas.microsoft.com/office/drawing/2016/5/11/chartex" xmlns:cx6="http://schemas.microsoft.com/office/drawing/2016/5/12/chartex" xmlns:cx7="http://schemas.microsoft.com/office/drawing/2016/5/13/chartex" xmlns:cx8="http://schemas.microsoft.com/office/drawing/2016/5/14/chartex" xmlns:mc="http://schemas.openxmlformats.org/markup-compatibility/2006" xmlns:aink="http://schemas.microsoft.com/office/drawing/2016/ink" xmlns:am3d="http://schemas.microsoft.com/office/drawing/2017/model3d" xmlns:o="urn:schemas-microsoft-com:office:office" xmlns:r="http://schemas.openxmlformats.org/officeDocument/2006/relationships" xmlns:m="http://schemas.openxmlformats.org/officeDocument/2006/math" xmlns:v="urn:schemas-microsoft-com:vml" xmlns:wp14="http://schemas.microsoft.com/office/word/2010/wordprocessingDrawing" xmlns:wp="http://schemas.openxmlformats.org/drawingml/2006/wordprocessingDrawing" xmlns:w10="urn:schemas-microsoft-com:office:word" xmlns:w="http://schemas.openxmlformats.org/wordprocessingml/2006/main" xmlns:w14="http://schemas.microsoft.com/office/word/2010/wordml" xmlns:w15="http://schemas.microsoft.com/office/word/2012/wordml" xmlns:w16cid="http://schemas.microsoft.com/office/word/2016/wordml/cid" xmlns:w16se="http://schemas.microsoft.com/office/word/2015/wordml/symex" xmlns:wpg="http://schemas.microsoft.com/office/word/2010/wordprocessingGroup" xmlns:wpi="http://schemas.microsoft.com/office/word/2010/wordprocessingInk" xmlns:wne="http://schemas.microsoft.com/office/word/2006/wordml" xmlns:wps="http://schemas.microsoft.com/office/word/2010/wordprocessingShape" mc:Ignorable="w14 w15 w16se w16cid wp14">
-  <w16cid:commentId w16cid:paraId="29FA32CD" w16cid:durableId="1F2F1E4D"/>
-  <w16cid:commentId w16cid:paraId="2FD720D1" w16cid:durableId="1F2F1E86"/>
-  <w16cid:commentId w16cid:paraId="6E953687" w16cid:durableId="1F2F2184"/>
-  <w16cid:commentId w16cid:paraId="6D59D4AC" w16cid:durableId="1F2F2183"/>
-  <w16cid:commentId w16cid:paraId="2A40BF99" w16cid:durableId="1F2F2182"/>
-  <w16cid:commentId w16cid:paraId="3DABD08C" w16cid:durableId="1F2F2514"/>
-</w16cid:commentsIds>
 </file>
 
 <file path=word/endnotes.xml><?xml version="1.0" encoding="utf-8"?>
@@ -2014,7 +1918,13 @@
       <w:jc w:val="center"/>
     </w:pPr>
     <w:r>
-      <w:t>2º Semestre/2018</w:t>
+      <w:t>1</w:t>
+    </w:r>
+    <w:r>
+      <w:t>º Semestre/201</w:t>
+    </w:r>
+    <w:r>
+      <w:t>9</w:t>
     </w:r>
   </w:p>
 </w:ftr>
@@ -2085,9 +1995,25 @@
 
 <file path=word/header1.xml><?xml version="1.0" encoding="utf-8"?>
 <w:hdr xmlns:wpc="http://schemas.microsoft.com/office/word/2010/wordprocessingCanvas" xmlns:cx="http://schemas.microsoft.com/office/drawing/2014/chartex" xmlns:cx1="http://schemas.microsoft.com/office/drawing/2015/9/8/chartex" xmlns:cx2="http://schemas.microsoft.com/office/drawing/2015/10/21/chartex" xmlns:cx3="http://schemas.microsoft.com/office/drawing/2016/5/9/chartex" xmlns:cx4="http://schemas.microsoft.com/office/drawing/2016/5/10/chartex" xmlns:cx5="http://schemas.microsoft.com/office/drawing/2016/5/11/chartex" xmlns:cx6="http://schemas.microsoft.com/office/drawing/2016/5/12/chartex" xmlns:cx7="http://schemas.microsoft.com/office/drawing/2016/5/13/chartex" xmlns:cx8="http://schemas.microsoft.com/office/drawing/2016/5/14/chartex" xmlns:mc="http://schemas.openxmlformats.org/markup-compatibility/2006" xmlns:aink="http://schemas.microsoft.com/office/drawing/2016/ink" xmlns:am3d="http://schemas.microsoft.com/office/drawing/2017/model3d" xmlns:o="urn:schemas-microsoft-com:office:office" xmlns:r="http://schemas.openxmlformats.org/officeDocument/2006/relationships" xmlns:m="http://schemas.openxmlformats.org/officeDocument/2006/math" xmlns:v="urn:schemas-microsoft-com:vml" xmlns:wp14="http://schemas.microsoft.com/office/word/2010/wordprocessingDrawing" xmlns:wp="http://schemas.openxmlformats.org/drawingml/2006/wordprocessingDrawing" xmlns:w10="urn:schemas-microsoft-com:office:word" xmlns:w="http://schemas.openxmlformats.org/wordprocessingml/2006/main" xmlns:w14="http://schemas.microsoft.com/office/word/2010/wordml" xmlns:w15="http://schemas.microsoft.com/office/word/2012/wordml" xmlns:w16cid="http://schemas.microsoft.com/office/word/2016/wordml/cid" xmlns:w16se="http://schemas.microsoft.com/office/word/2015/wordml/symex" xmlns:wpg="http://schemas.microsoft.com/office/word/2010/wordprocessingGroup" xmlns:wpi="http://schemas.microsoft.com/office/word/2010/wordprocessingInk" xmlns:wne="http://schemas.microsoft.com/office/word/2006/wordml" xmlns:wps="http://schemas.microsoft.com/office/word/2010/wordprocessingShape" mc:Ignorable="w14 w15 w16se w16cid wp14">
+  <w:p>
+    <w:pPr>
+      <w:pStyle w:val="Cabealho"/>
+      <w:jc w:val="right"/>
+    </w:pPr>
+  </w:p>
+  <w:p>
+    <w:pPr>
+      <w:pStyle w:val="Cabealho"/>
+    </w:pPr>
+  </w:p>
+</w:hdr>
+</file>
+
+<file path=word/header2.xml><?xml version="1.0" encoding="utf-8"?>
+<w:hdr xmlns:wpc="http://schemas.microsoft.com/office/word/2010/wordprocessingCanvas" xmlns:cx="http://schemas.microsoft.com/office/drawing/2014/chartex" xmlns:cx1="http://schemas.microsoft.com/office/drawing/2015/9/8/chartex" xmlns:cx2="http://schemas.microsoft.com/office/drawing/2015/10/21/chartex" xmlns:cx3="http://schemas.microsoft.com/office/drawing/2016/5/9/chartex" xmlns:cx4="http://schemas.microsoft.com/office/drawing/2016/5/10/chartex" xmlns:cx5="http://schemas.microsoft.com/office/drawing/2016/5/11/chartex" xmlns:cx6="http://schemas.microsoft.com/office/drawing/2016/5/12/chartex" xmlns:cx7="http://schemas.microsoft.com/office/drawing/2016/5/13/chartex" xmlns:cx8="http://schemas.microsoft.com/office/drawing/2016/5/14/chartex" xmlns:mc="http://schemas.openxmlformats.org/markup-compatibility/2006" xmlns:aink="http://schemas.microsoft.com/office/drawing/2016/ink" xmlns:am3d="http://schemas.microsoft.com/office/drawing/2017/model3d" xmlns:o="urn:schemas-microsoft-com:office:office" xmlns:r="http://schemas.openxmlformats.org/officeDocument/2006/relationships" xmlns:m="http://schemas.openxmlformats.org/officeDocument/2006/math" xmlns:v="urn:schemas-microsoft-com:vml" xmlns:wp14="http://schemas.microsoft.com/office/word/2010/wordprocessingDrawing" xmlns:wp="http://schemas.openxmlformats.org/drawingml/2006/wordprocessingDrawing" xmlns:w10="urn:schemas-microsoft-com:office:word" xmlns:w="http://schemas.openxmlformats.org/wordprocessingml/2006/main" xmlns:w14="http://schemas.microsoft.com/office/word/2010/wordml" xmlns:w15="http://schemas.microsoft.com/office/word/2012/wordml" xmlns:w16cid="http://schemas.microsoft.com/office/word/2016/wordml/cid" xmlns:w16se="http://schemas.microsoft.com/office/word/2015/wordml/symex" xmlns:wpg="http://schemas.microsoft.com/office/word/2010/wordprocessingGroup" xmlns:wpi="http://schemas.microsoft.com/office/word/2010/wordprocessingInk" xmlns:wne="http://schemas.microsoft.com/office/word/2006/wordml" xmlns:wps="http://schemas.microsoft.com/office/word/2010/wordprocessingShape" mc:Ignorable="w14 w15 w16se w16cid wp14">
   <w:sdt>
     <w:sdtPr>
-      <w:id w:val="1363710088"/>
+      <w:id w:val="1997537669"/>
       <w:docPartObj>
         <w:docPartGallery w:val="Page Numbers (Top of Page)"/>
         <w:docPartUnique/>
@@ -2215,6 +2141,119 @@
     </w:lvl>
   </w:abstractNum>
   <w:abstractNum w:abstractNumId="1" w15:restartNumberingAfterBreak="0">
+    <w:nsid w:val="27441ED5"/>
+    <w:multiLevelType w:val="hybridMultilevel"/>
+    <w:tmpl w:val="1F54316C"/>
+    <w:lvl w:ilvl="0" w:tplc="04160001">
+      <w:start w:val="1"/>
+      <w:numFmt w:val="bullet"/>
+      <w:lvlText w:val=""/>
+      <w:lvlJc w:val="left"/>
+      <w:pPr>
+        <w:ind w:left="720" w:hanging="360"/>
+      </w:pPr>
+      <w:rPr>
+        <w:rFonts w:ascii="Symbol" w:hAnsi="Symbol" w:hint="default"/>
+      </w:rPr>
+    </w:lvl>
+    <w:lvl w:ilvl="1" w:tplc="04160003" w:tentative="1">
+      <w:start w:val="1"/>
+      <w:numFmt w:val="bullet"/>
+      <w:lvlText w:val="o"/>
+      <w:lvlJc w:val="left"/>
+      <w:pPr>
+        <w:ind w:left="1440" w:hanging="360"/>
+      </w:pPr>
+      <w:rPr>
+        <w:rFonts w:ascii="Courier New" w:hAnsi="Courier New" w:cs="Courier New" w:hint="default"/>
+      </w:rPr>
+    </w:lvl>
+    <w:lvl w:ilvl="2" w:tplc="04160005" w:tentative="1">
+      <w:start w:val="1"/>
+      <w:numFmt w:val="bullet"/>
+      <w:lvlText w:val=""/>
+      <w:lvlJc w:val="left"/>
+      <w:pPr>
+        <w:ind w:left="2160" w:hanging="360"/>
+      </w:pPr>
+      <w:rPr>
+        <w:rFonts w:ascii="Wingdings" w:hAnsi="Wingdings" w:hint="default"/>
+      </w:rPr>
+    </w:lvl>
+    <w:lvl w:ilvl="3" w:tplc="04160001" w:tentative="1">
+      <w:start w:val="1"/>
+      <w:numFmt w:val="bullet"/>
+      <w:lvlText w:val=""/>
+      <w:lvlJc w:val="left"/>
+      <w:pPr>
+        <w:ind w:left="2880" w:hanging="360"/>
+      </w:pPr>
+      <w:rPr>
+        <w:rFonts w:ascii="Symbol" w:hAnsi="Symbol" w:hint="default"/>
+      </w:rPr>
+    </w:lvl>
+    <w:lvl w:ilvl="4" w:tplc="04160003" w:tentative="1">
+      <w:start w:val="1"/>
+      <w:numFmt w:val="bullet"/>
+      <w:lvlText w:val="o"/>
+      <w:lvlJc w:val="left"/>
+      <w:pPr>
+        <w:ind w:left="3600" w:hanging="360"/>
+      </w:pPr>
+      <w:rPr>
+        <w:rFonts w:ascii="Courier New" w:hAnsi="Courier New" w:cs="Courier New" w:hint="default"/>
+      </w:rPr>
+    </w:lvl>
+    <w:lvl w:ilvl="5" w:tplc="04160005" w:tentative="1">
+      <w:start w:val="1"/>
+      <w:numFmt w:val="bullet"/>
+      <w:lvlText w:val=""/>
+      <w:lvlJc w:val="left"/>
+      <w:pPr>
+        <w:ind w:left="4320" w:hanging="360"/>
+      </w:pPr>
+      <w:rPr>
+        <w:rFonts w:ascii="Wingdings" w:hAnsi="Wingdings" w:hint="default"/>
+      </w:rPr>
+    </w:lvl>
+    <w:lvl w:ilvl="6" w:tplc="04160001" w:tentative="1">
+      <w:start w:val="1"/>
+      <w:numFmt w:val="bullet"/>
+      <w:lvlText w:val=""/>
+      <w:lvlJc w:val="left"/>
+      <w:pPr>
+        <w:ind w:left="5040" w:hanging="360"/>
+      </w:pPr>
+      <w:rPr>
+        <w:rFonts w:ascii="Symbol" w:hAnsi="Symbol" w:hint="default"/>
+      </w:rPr>
+    </w:lvl>
+    <w:lvl w:ilvl="7" w:tplc="04160003" w:tentative="1">
+      <w:start w:val="1"/>
+      <w:numFmt w:val="bullet"/>
+      <w:lvlText w:val="o"/>
+      <w:lvlJc w:val="left"/>
+      <w:pPr>
+        <w:ind w:left="5760" w:hanging="360"/>
+      </w:pPr>
+      <w:rPr>
+        <w:rFonts w:ascii="Courier New" w:hAnsi="Courier New" w:cs="Courier New" w:hint="default"/>
+      </w:rPr>
+    </w:lvl>
+    <w:lvl w:ilvl="8" w:tplc="04160005" w:tentative="1">
+      <w:start w:val="1"/>
+      <w:numFmt w:val="bullet"/>
+      <w:lvlText w:val=""/>
+      <w:lvlJc w:val="left"/>
+      <w:pPr>
+        <w:ind w:left="6480" w:hanging="360"/>
+      </w:pPr>
+      <w:rPr>
+        <w:rFonts w:ascii="Wingdings" w:hAnsi="Wingdings" w:hint="default"/>
+      </w:rPr>
+    </w:lvl>
+  </w:abstractNum>
+  <w:abstractNum w:abstractNumId="2" w15:restartNumberingAfterBreak="0">
     <w:nsid w:val="45A50890"/>
     <w:multiLevelType w:val="multilevel"/>
     <w:tmpl w:val="04160025"/>
@@ -2308,21 +2347,132 @@
       </w:pPr>
     </w:lvl>
   </w:abstractNum>
+  <w:abstractNum w:abstractNumId="3" w15:restartNumberingAfterBreak="0">
+    <w:nsid w:val="5A245D17"/>
+    <w:multiLevelType w:val="hybridMultilevel"/>
+    <w:tmpl w:val="F72867FE"/>
+    <w:lvl w:ilvl="0" w:tplc="04160001">
+      <w:start w:val="1"/>
+      <w:numFmt w:val="bullet"/>
+      <w:lvlText w:val=""/>
+      <w:lvlJc w:val="left"/>
+      <w:pPr>
+        <w:ind w:left="1429" w:hanging="360"/>
+      </w:pPr>
+      <w:rPr>
+        <w:rFonts w:ascii="Symbol" w:hAnsi="Symbol" w:hint="default"/>
+      </w:rPr>
+    </w:lvl>
+    <w:lvl w:ilvl="1" w:tplc="04160003" w:tentative="1">
+      <w:start w:val="1"/>
+      <w:numFmt w:val="bullet"/>
+      <w:lvlText w:val="o"/>
+      <w:lvlJc w:val="left"/>
+      <w:pPr>
+        <w:ind w:left="2149" w:hanging="360"/>
+      </w:pPr>
+      <w:rPr>
+        <w:rFonts w:ascii="Courier New" w:hAnsi="Courier New" w:cs="Courier New" w:hint="default"/>
+      </w:rPr>
+    </w:lvl>
+    <w:lvl w:ilvl="2" w:tplc="04160005" w:tentative="1">
+      <w:start w:val="1"/>
+      <w:numFmt w:val="bullet"/>
+      <w:lvlText w:val=""/>
+      <w:lvlJc w:val="left"/>
+      <w:pPr>
+        <w:ind w:left="2869" w:hanging="360"/>
+      </w:pPr>
+      <w:rPr>
+        <w:rFonts w:ascii="Wingdings" w:hAnsi="Wingdings" w:hint="default"/>
+      </w:rPr>
+    </w:lvl>
+    <w:lvl w:ilvl="3" w:tplc="04160001" w:tentative="1">
+      <w:start w:val="1"/>
+      <w:numFmt w:val="bullet"/>
+      <w:lvlText w:val=""/>
+      <w:lvlJc w:val="left"/>
+      <w:pPr>
+        <w:ind w:left="3589" w:hanging="360"/>
+      </w:pPr>
+      <w:rPr>
+        <w:rFonts w:ascii="Symbol" w:hAnsi="Symbol" w:hint="default"/>
+      </w:rPr>
+    </w:lvl>
+    <w:lvl w:ilvl="4" w:tplc="04160003" w:tentative="1">
+      <w:start w:val="1"/>
+      <w:numFmt w:val="bullet"/>
+      <w:lvlText w:val="o"/>
+      <w:lvlJc w:val="left"/>
+      <w:pPr>
+        <w:ind w:left="4309" w:hanging="360"/>
+      </w:pPr>
+      <w:rPr>
+        <w:rFonts w:ascii="Courier New" w:hAnsi="Courier New" w:cs="Courier New" w:hint="default"/>
+      </w:rPr>
+    </w:lvl>
+    <w:lvl w:ilvl="5" w:tplc="04160005" w:tentative="1">
+      <w:start w:val="1"/>
+      <w:numFmt w:val="bullet"/>
+      <w:lvlText w:val=""/>
+      <w:lvlJc w:val="left"/>
+      <w:pPr>
+        <w:ind w:left="5029" w:hanging="360"/>
+      </w:pPr>
+      <w:rPr>
+        <w:rFonts w:ascii="Wingdings" w:hAnsi="Wingdings" w:hint="default"/>
+      </w:rPr>
+    </w:lvl>
+    <w:lvl w:ilvl="6" w:tplc="04160001" w:tentative="1">
+      <w:start w:val="1"/>
+      <w:numFmt w:val="bullet"/>
+      <w:lvlText w:val=""/>
+      <w:lvlJc w:val="left"/>
+      <w:pPr>
+        <w:ind w:left="5749" w:hanging="360"/>
+      </w:pPr>
+      <w:rPr>
+        <w:rFonts w:ascii="Symbol" w:hAnsi="Symbol" w:hint="default"/>
+      </w:rPr>
+    </w:lvl>
+    <w:lvl w:ilvl="7" w:tplc="04160003" w:tentative="1">
+      <w:start w:val="1"/>
+      <w:numFmt w:val="bullet"/>
+      <w:lvlText w:val="o"/>
+      <w:lvlJc w:val="left"/>
+      <w:pPr>
+        <w:ind w:left="6469" w:hanging="360"/>
+      </w:pPr>
+      <w:rPr>
+        <w:rFonts w:ascii="Courier New" w:hAnsi="Courier New" w:cs="Courier New" w:hint="default"/>
+      </w:rPr>
+    </w:lvl>
+    <w:lvl w:ilvl="8" w:tplc="04160005" w:tentative="1">
+      <w:start w:val="1"/>
+      <w:numFmt w:val="bullet"/>
+      <w:lvlText w:val=""/>
+      <w:lvlJc w:val="left"/>
+      <w:pPr>
+        <w:ind w:left="7189" w:hanging="360"/>
+      </w:pPr>
+      <w:rPr>
+        <w:rFonts w:ascii="Wingdings" w:hAnsi="Wingdings" w:hint="default"/>
+      </w:rPr>
+    </w:lvl>
+  </w:abstractNum>
   <w:num w:numId="1">
-    <w:abstractNumId w:val="1"/>
+    <w:abstractNumId w:val="2"/>
   </w:num>
   <w:num w:numId="2">
     <w:abstractNumId w:val="0"/>
   </w:num>
+  <w:num w:numId="3">
+    <w:abstractNumId w:val="3"/>
+  </w:num>
+  <w:num w:numId="4">
+    <w:abstractNumId w:val="1"/>
+  </w:num>
 </w:numbering>
-</file>
-
-<file path=word/people.xml><?xml version="1.0" encoding="utf-8"?>
-<w15:people xmlns:wpc="http://schemas.microsoft.com/office/word/2010/wordprocessingCanvas" xmlns:cx="http://schemas.microsoft.com/office/drawing/2014/chartex" xmlns:cx1="http://schemas.microsoft.com/office/drawing/2015/9/8/chartex" xmlns:cx2="http://schemas.microsoft.com/office/drawing/2015/10/21/chartex" xmlns:cx3="http://schemas.microsoft.com/office/drawing/2016/5/9/chartex" xmlns:cx4="http://schemas.microsoft.com/office/drawing/2016/5/10/chartex" xmlns:cx5="http://schemas.microsoft.com/office/drawing/2016/5/11/chartex" xmlns:cx6="http://schemas.microsoft.com/office/drawing/2016/5/12/chartex" xmlns:cx7="http://schemas.microsoft.com/office/drawing/2016/5/13/chartex" xmlns:cx8="http://schemas.microsoft.com/office/drawing/2016/5/14/chartex" xmlns:mc="http://schemas.openxmlformats.org/markup-compatibility/2006" xmlns:aink="http://schemas.microsoft.com/office/drawing/2016/ink" xmlns:am3d="http://schemas.microsoft.com/office/drawing/2017/model3d" xmlns:o="urn:schemas-microsoft-com:office:office" xmlns:r="http://schemas.openxmlformats.org/officeDocument/2006/relationships" xmlns:m="http://schemas.openxmlformats.org/officeDocument/2006/math" xmlns:v="urn:schemas-microsoft-com:vml" xmlns:wp14="http://schemas.microsoft.com/office/word/2010/wordprocessingDrawing" xmlns:wp="http://schemas.openxmlformats.org/drawingml/2006/wordprocessingDrawing" xmlns:w10="urn:schemas-microsoft-com:office:word" xmlns:w="http://schemas.openxmlformats.org/wordprocessingml/2006/main" xmlns:w14="http://schemas.microsoft.com/office/word/2010/wordml" xmlns:w15="http://schemas.microsoft.com/office/word/2012/wordml" xmlns:w16cid="http://schemas.microsoft.com/office/word/2016/wordml/cid" xmlns:w16se="http://schemas.microsoft.com/office/word/2015/wordml/symex" xmlns:wpg="http://schemas.microsoft.com/office/word/2010/wordprocessingGroup" xmlns:wpi="http://schemas.microsoft.com/office/word/2010/wordprocessingInk" xmlns:wne="http://schemas.microsoft.com/office/word/2006/wordml" xmlns:wps="http://schemas.microsoft.com/office/word/2010/wordprocessingShape" mc:Ignorable="w14 w15 w16se w16cid wp14">
-  <w15:person w15:author="GABRIEL DISSOTTI DO NASCIMENTO RODRIGUES">
-    <w15:presenceInfo w15:providerId="AD" w15:userId="S-1-5-21-731725927-3203189146-2111113071-1001"/>
-  </w15:person>
-</w15:people>
 </file>
 
 <file path=word/styles.xml><?xml version="1.0" encoding="utf-8"?>
@@ -2965,6 +3115,7 @@
   <w:style w:type="character" w:default="1" w:styleId="Fontepargpadro">
     <w:name w:val="Default Paragraph Font"/>
     <w:uiPriority w:val="1"/>
+    <w:semiHidden/>
     <w:unhideWhenUsed/>
   </w:style>
   <w:style w:type="table" w:default="1" w:styleId="Tabelanormal">
@@ -3403,6 +3554,17 @@
     <w:rsid w:val="0032746D"/>
     <w:pPr>
       <w:ind w:firstLine="0"/>
+    </w:pPr>
+  </w:style>
+  <w:style w:type="paragraph" w:styleId="PargrafodaLista">
+    <w:name w:val="List Paragraph"/>
+    <w:basedOn w:val="Normal"/>
+    <w:uiPriority w:val="34"/>
+    <w:qFormat/>
+    <w:rsid w:val="008F1A4C"/>
+    <w:pPr>
+      <w:ind w:left="720"/>
+      <w:contextualSpacing/>
     </w:pPr>
   </w:style>
 </w:styles>
@@ -3708,7 +3870,7 @@
 </file>
 
 <file path=customXml/itemProps1.xml><?xml version="1.0" encoding="utf-8"?>
-<ds:datastoreItem xmlns:ds="http://schemas.openxmlformats.org/officeDocument/2006/customXml" ds:itemID="{52806647-796C-4790-8DBE-BF911D135C36}">
+<ds:datastoreItem xmlns:ds="http://schemas.openxmlformats.org/officeDocument/2006/customXml" ds:itemID="{6A825BA9-F528-4522-81E6-F3462D82B583}">
   <ds:schemaRefs>
     <ds:schemaRef ds:uri="http://schemas.openxmlformats.org/officeDocument/2006/bibliography"/>
   </ds:schemaRefs>

</xml_diff>

<commit_message>
Adicionado requisitos para melhoria da justificativa
</commit_message>
<xml_diff>
--- a/monografia.docx
+++ b/monografia.docx
@@ -172,22 +172,31 @@
           <w:rFonts w:cs="Arial"/>
           <w:szCs w:val="24"/>
         </w:rPr>
-        <w:t xml:space="preserve">HELPIN: </w:t>
+        <w:t>FATEC EDU COLABORATIVO</w:t>
       </w:r>
       <w:r>
         <w:rPr>
           <w:rFonts w:cs="Arial"/>
           <w:szCs w:val="24"/>
         </w:rPr>
-        <w:t xml:space="preserve">Aprender </w:t>
+        <w:t xml:space="preserve">: </w:t>
       </w:r>
       <w:r>
         <w:rPr>
           <w:rFonts w:cs="Arial"/>
           <w:szCs w:val="24"/>
         </w:rPr>
-        <w:t>e ensinar</w:t>
-      </w:r>
+        <w:t xml:space="preserve">Desenvolvimento do aplicativo </w:t>
+      </w:r>
+      <w:proofErr w:type="spellStart"/>
+      <w:r>
+        <w:rPr>
+          <w:rFonts w:cs="Arial"/>
+          <w:szCs w:val="24"/>
+        </w:rPr>
+        <w:t>Helpin</w:t>
+      </w:r>
+      <w:proofErr w:type="spellEnd"/>
     </w:p>
     <w:p/>
     <w:p/>
@@ -366,15 +375,17 @@
           <w:rFonts w:cs="Arial"/>
           <w:szCs w:val="24"/>
         </w:rPr>
-        <w:t xml:space="preserve">HELPIN: </w:t>
-      </w:r>
+        <w:t xml:space="preserve">FATEC EDU COLABORATIVO: Desenvolvimento do aplicativo </w:t>
+      </w:r>
+      <w:proofErr w:type="spellStart"/>
       <w:r>
         <w:rPr>
           <w:rFonts w:cs="Arial"/>
           <w:szCs w:val="24"/>
         </w:rPr>
-        <w:t>Aprender e ensinar</w:t>
-      </w:r>
+        <w:t>Helpin</w:t>
+      </w:r>
+      <w:proofErr w:type="spellEnd"/>
     </w:p>
     <w:p/>
     <w:p/>
@@ -430,7 +441,7 @@
     <w:sdt>
       <w:sdtPr>
         <w:rPr>
-          <w:rFonts w:ascii="Arial" w:eastAsiaTheme="minorHAnsi" w:hAnsi="Arial" w:cstheme="minorBidi"/>
+          <w:rFonts w:eastAsiaTheme="minorHAnsi" w:cstheme="minorBidi"/>
           <w:color w:val="auto"/>
           <w:sz w:val="24"/>
           <w:szCs w:val="22"/>
@@ -452,10 +463,23 @@
         <w:p>
           <w:pPr>
             <w:pStyle w:val="CabealhodoSumrio"/>
+            <w:numPr>
+              <w:ilvl w:val="0"/>
+              <w:numId w:val="0"/>
+            </w:numPr>
+            <w:ind w:left="360"/>
+            <w:jc w:val="center"/>
           </w:pPr>
           <w:r>
             <w:t>Sumário</w:t>
           </w:r>
+        </w:p>
+        <w:p>
+          <w:pPr>
+            <w:rPr>
+              <w:lang w:eastAsia="pt-BR"/>
+            </w:rPr>
+          </w:pPr>
         </w:p>
         <w:p>
           <w:pPr>
@@ -482,7 +506,7 @@
           <w:r>
             <w:fldChar w:fldCharType="separate"/>
           </w:r>
-          <w:hyperlink w:anchor="_Toc523775173" w:history="1">
+          <w:hyperlink w:anchor="_Toc2742277" w:history="1">
             <w:r>
               <w:rPr>
                 <w:rStyle w:val="Hyperlink"/>
@@ -527,7 +551,7 @@
                 <w:noProof/>
                 <w:webHidden/>
               </w:rPr>
-              <w:instrText xml:space="preserve"> PAGEREF _Toc523775173 \h </w:instrText>
+              <w:instrText xml:space="preserve"> PAGEREF _Toc2742277 \h </w:instrText>
             </w:r>
             <w:r>
               <w:rPr>
@@ -547,7 +571,7 @@
                 <w:noProof/>
                 <w:webHidden/>
               </w:rPr>
-              <w:t>4</w:t>
+              <w:t>3</w:t>
             </w:r>
             <w:r>
               <w:rPr>
@@ -574,7 +598,7 @@
               <w:lang w:eastAsia="pt-BR"/>
             </w:rPr>
           </w:pPr>
-          <w:hyperlink w:anchor="_Toc523775174" w:history="1">
+          <w:hyperlink w:anchor="_Toc2742278" w:history="1">
             <w:r>
               <w:rPr>
                 <w:rStyle w:val="Hyperlink"/>
@@ -619,7 +643,367 @@
                 <w:noProof/>
                 <w:webHidden/>
               </w:rPr>
-              <w:instrText xml:space="preserve"> PAGEREF _Toc523775174 \h </w:instrText>
+              <w:instrText xml:space="preserve"> PAGEREF _Toc2742278 \h </w:instrText>
+            </w:r>
+            <w:r>
+              <w:rPr>
+                <w:noProof/>
+                <w:webHidden/>
+              </w:rPr>
+            </w:r>
+            <w:r>
+              <w:rPr>
+                <w:noProof/>
+                <w:webHidden/>
+              </w:rPr>
+              <w:fldChar w:fldCharType="separate"/>
+            </w:r>
+            <w:r>
+              <w:rPr>
+                <w:noProof/>
+                <w:webHidden/>
+              </w:rPr>
+              <w:t>3</w:t>
+            </w:r>
+            <w:r>
+              <w:rPr>
+                <w:noProof/>
+                <w:webHidden/>
+              </w:rPr>
+              <w:fldChar w:fldCharType="end"/>
+            </w:r>
+          </w:hyperlink>
+        </w:p>
+        <w:p>
+          <w:pPr>
+            <w:pStyle w:val="Sumrio2"/>
+            <w:tabs>
+              <w:tab w:val="left" w:pos="880"/>
+              <w:tab w:val="right" w:leader="dot" w:pos="9061"/>
+            </w:tabs>
+            <w:rPr>
+              <w:rFonts w:asciiTheme="minorHAnsi" w:eastAsiaTheme="minorEastAsia" w:hAnsiTheme="minorHAnsi"/>
+              <w:caps w:val="0"/>
+              <w:noProof/>
+              <w:sz w:val="22"/>
+              <w:lang w:eastAsia="pt-BR"/>
+            </w:rPr>
+          </w:pPr>
+          <w:hyperlink w:anchor="_Toc2742279" w:history="1">
+            <w:r>
+              <w:rPr>
+                <w:rStyle w:val="Hyperlink"/>
+                <w:noProof/>
+              </w:rPr>
+              <w:t>1.1</w:t>
+            </w:r>
+            <w:r>
+              <w:rPr>
+                <w:rFonts w:asciiTheme="minorHAnsi" w:eastAsiaTheme="minorEastAsia" w:hAnsiTheme="minorHAnsi"/>
+                <w:caps w:val="0"/>
+                <w:noProof/>
+                <w:sz w:val="22"/>
+                <w:lang w:eastAsia="pt-BR"/>
+              </w:rPr>
+              <w:tab/>
+            </w:r>
+            <w:r>
+              <w:rPr>
+                <w:rStyle w:val="Hyperlink"/>
+                <w:noProof/>
+              </w:rPr>
+              <w:t>O que já existe nesse sentido:</w:t>
+            </w:r>
+            <w:r>
+              <w:rPr>
+                <w:noProof/>
+                <w:webHidden/>
+              </w:rPr>
+              <w:tab/>
+            </w:r>
+            <w:r>
+              <w:rPr>
+                <w:noProof/>
+                <w:webHidden/>
+              </w:rPr>
+              <w:fldChar w:fldCharType="begin"/>
+            </w:r>
+            <w:r>
+              <w:rPr>
+                <w:noProof/>
+                <w:webHidden/>
+              </w:rPr>
+              <w:instrText xml:space="preserve"> PAGEREF _Toc2742279 \h </w:instrText>
+            </w:r>
+            <w:r>
+              <w:rPr>
+                <w:noProof/>
+                <w:webHidden/>
+              </w:rPr>
+            </w:r>
+            <w:r>
+              <w:rPr>
+                <w:noProof/>
+                <w:webHidden/>
+              </w:rPr>
+              <w:fldChar w:fldCharType="separate"/>
+            </w:r>
+            <w:r>
+              <w:rPr>
+                <w:noProof/>
+                <w:webHidden/>
+              </w:rPr>
+              <w:t>3</w:t>
+            </w:r>
+            <w:r>
+              <w:rPr>
+                <w:noProof/>
+                <w:webHidden/>
+              </w:rPr>
+              <w:fldChar w:fldCharType="end"/>
+            </w:r>
+          </w:hyperlink>
+        </w:p>
+        <w:p>
+          <w:pPr>
+            <w:pStyle w:val="Sumrio2"/>
+            <w:tabs>
+              <w:tab w:val="left" w:pos="880"/>
+              <w:tab w:val="right" w:leader="dot" w:pos="9061"/>
+            </w:tabs>
+            <w:rPr>
+              <w:rFonts w:asciiTheme="minorHAnsi" w:eastAsiaTheme="minorEastAsia" w:hAnsiTheme="minorHAnsi"/>
+              <w:caps w:val="0"/>
+              <w:noProof/>
+              <w:sz w:val="22"/>
+              <w:lang w:eastAsia="pt-BR"/>
+            </w:rPr>
+          </w:pPr>
+          <w:hyperlink w:anchor="_Toc2742280" w:history="1">
+            <w:r>
+              <w:rPr>
+                <w:rStyle w:val="Hyperlink"/>
+                <w:noProof/>
+              </w:rPr>
+              <w:t>1.2</w:t>
+            </w:r>
+            <w:r>
+              <w:rPr>
+                <w:rFonts w:asciiTheme="minorHAnsi" w:eastAsiaTheme="minorEastAsia" w:hAnsiTheme="minorHAnsi"/>
+                <w:caps w:val="0"/>
+                <w:noProof/>
+                <w:sz w:val="22"/>
+                <w:lang w:eastAsia="pt-BR"/>
+              </w:rPr>
+              <w:tab/>
+            </w:r>
+            <w:r>
+              <w:rPr>
+                <w:rStyle w:val="Hyperlink"/>
+                <w:noProof/>
+              </w:rPr>
+              <w:t>O que Os usuários precisam:</w:t>
+            </w:r>
+            <w:r>
+              <w:rPr>
+                <w:noProof/>
+                <w:webHidden/>
+              </w:rPr>
+              <w:tab/>
+            </w:r>
+            <w:r>
+              <w:rPr>
+                <w:noProof/>
+                <w:webHidden/>
+              </w:rPr>
+              <w:fldChar w:fldCharType="begin"/>
+            </w:r>
+            <w:r>
+              <w:rPr>
+                <w:noProof/>
+                <w:webHidden/>
+              </w:rPr>
+              <w:instrText xml:space="preserve"> PAGEREF _Toc2742280 \h </w:instrText>
+            </w:r>
+            <w:r>
+              <w:rPr>
+                <w:noProof/>
+                <w:webHidden/>
+              </w:rPr>
+            </w:r>
+            <w:r>
+              <w:rPr>
+                <w:noProof/>
+                <w:webHidden/>
+              </w:rPr>
+              <w:fldChar w:fldCharType="separate"/>
+            </w:r>
+            <w:r>
+              <w:rPr>
+                <w:noProof/>
+                <w:webHidden/>
+              </w:rPr>
+              <w:t>3</w:t>
+            </w:r>
+            <w:r>
+              <w:rPr>
+                <w:noProof/>
+                <w:webHidden/>
+              </w:rPr>
+              <w:fldChar w:fldCharType="end"/>
+            </w:r>
+          </w:hyperlink>
+        </w:p>
+        <w:p>
+          <w:pPr>
+            <w:pStyle w:val="Sumrio2"/>
+            <w:tabs>
+              <w:tab w:val="left" w:pos="880"/>
+              <w:tab w:val="right" w:leader="dot" w:pos="9061"/>
+            </w:tabs>
+            <w:rPr>
+              <w:rFonts w:asciiTheme="minorHAnsi" w:eastAsiaTheme="minorEastAsia" w:hAnsiTheme="minorHAnsi"/>
+              <w:caps w:val="0"/>
+              <w:noProof/>
+              <w:sz w:val="22"/>
+              <w:lang w:eastAsia="pt-BR"/>
+            </w:rPr>
+          </w:pPr>
+          <w:hyperlink w:anchor="_Toc2742281" w:history="1">
+            <w:r>
+              <w:rPr>
+                <w:rStyle w:val="Hyperlink"/>
+                <w:noProof/>
+              </w:rPr>
+              <w:t>1.3</w:t>
+            </w:r>
+            <w:r>
+              <w:rPr>
+                <w:rFonts w:asciiTheme="minorHAnsi" w:eastAsiaTheme="minorEastAsia" w:hAnsiTheme="minorHAnsi"/>
+                <w:caps w:val="0"/>
+                <w:noProof/>
+                <w:sz w:val="22"/>
+                <w:lang w:eastAsia="pt-BR"/>
+              </w:rPr>
+              <w:tab/>
+            </w:r>
+            <w:r>
+              <w:rPr>
+                <w:rStyle w:val="Hyperlink"/>
+                <w:noProof/>
+              </w:rPr>
+              <w:t>O que é feito:</w:t>
+            </w:r>
+            <w:r>
+              <w:rPr>
+                <w:noProof/>
+                <w:webHidden/>
+              </w:rPr>
+              <w:tab/>
+            </w:r>
+            <w:r>
+              <w:rPr>
+                <w:noProof/>
+                <w:webHidden/>
+              </w:rPr>
+              <w:fldChar w:fldCharType="begin"/>
+            </w:r>
+            <w:r>
+              <w:rPr>
+                <w:noProof/>
+                <w:webHidden/>
+              </w:rPr>
+              <w:instrText xml:space="preserve"> PAGEREF _Toc2742281 \h </w:instrText>
+            </w:r>
+            <w:r>
+              <w:rPr>
+                <w:noProof/>
+                <w:webHidden/>
+              </w:rPr>
+            </w:r>
+            <w:r>
+              <w:rPr>
+                <w:noProof/>
+                <w:webHidden/>
+              </w:rPr>
+              <w:fldChar w:fldCharType="separate"/>
+            </w:r>
+            <w:r>
+              <w:rPr>
+                <w:noProof/>
+                <w:webHidden/>
+              </w:rPr>
+              <w:t>4</w:t>
+            </w:r>
+            <w:r>
+              <w:rPr>
+                <w:noProof/>
+                <w:webHidden/>
+              </w:rPr>
+              <w:fldChar w:fldCharType="end"/>
+            </w:r>
+          </w:hyperlink>
+        </w:p>
+        <w:p>
+          <w:pPr>
+            <w:pStyle w:val="Sumrio2"/>
+            <w:tabs>
+              <w:tab w:val="left" w:pos="880"/>
+              <w:tab w:val="right" w:leader="dot" w:pos="9061"/>
+            </w:tabs>
+            <w:rPr>
+              <w:rFonts w:asciiTheme="minorHAnsi" w:eastAsiaTheme="minorEastAsia" w:hAnsiTheme="minorHAnsi"/>
+              <w:caps w:val="0"/>
+              <w:noProof/>
+              <w:sz w:val="22"/>
+              <w:lang w:eastAsia="pt-BR"/>
+            </w:rPr>
+          </w:pPr>
+          <w:hyperlink w:anchor="_Toc2742282" w:history="1">
+            <w:r>
+              <w:rPr>
+                <w:rStyle w:val="Hyperlink"/>
+                <w:noProof/>
+              </w:rPr>
+              <w:t>1.4</w:t>
+            </w:r>
+            <w:r>
+              <w:rPr>
+                <w:rFonts w:asciiTheme="minorHAnsi" w:eastAsiaTheme="minorEastAsia" w:hAnsiTheme="minorHAnsi"/>
+                <w:caps w:val="0"/>
+                <w:noProof/>
+                <w:sz w:val="22"/>
+                <w:lang w:eastAsia="pt-BR"/>
+              </w:rPr>
+              <w:tab/>
+            </w:r>
+            <w:r>
+              <w:rPr>
+                <w:rStyle w:val="Hyperlink"/>
+                <w:noProof/>
+              </w:rPr>
+              <w:t>o que os alunos necessitam:</w:t>
+            </w:r>
+            <w:r>
+              <w:rPr>
+                <w:noProof/>
+                <w:webHidden/>
+              </w:rPr>
+              <w:tab/>
+            </w:r>
+            <w:r>
+              <w:rPr>
+                <w:noProof/>
+                <w:webHidden/>
+              </w:rPr>
+              <w:fldChar w:fldCharType="begin"/>
+            </w:r>
+            <w:r>
+              <w:rPr>
+                <w:noProof/>
+                <w:webHidden/>
+              </w:rPr>
+              <w:instrText xml:space="preserve"> PAGEREF _Toc2742282 \h </w:instrText>
             </w:r>
             <w:r>
               <w:rPr>
@@ -666,7 +1050,7 @@
               <w:lang w:eastAsia="pt-BR"/>
             </w:rPr>
           </w:pPr>
-          <w:hyperlink w:anchor="_Toc523775175" w:history="1">
+          <w:hyperlink w:anchor="_Toc2742283" w:history="1">
             <w:r>
               <w:rPr>
                 <w:rStyle w:val="Hyperlink"/>
@@ -711,7 +1095,7 @@
                 <w:noProof/>
                 <w:webHidden/>
               </w:rPr>
-              <w:instrText xml:space="preserve"> PAGEREF _Toc523775175 \h </w:instrText>
+              <w:instrText xml:space="preserve"> PAGEREF _Toc2742283 \h </w:instrText>
             </w:r>
             <w:r>
               <w:rPr>
@@ -757,13 +1141,13 @@
               <w:lang w:eastAsia="pt-BR"/>
             </w:rPr>
           </w:pPr>
-          <w:hyperlink w:anchor="_Toc523775176" w:history="1">
+          <w:hyperlink w:anchor="_Toc2742284" w:history="1">
             <w:r>
               <w:rPr>
                 <w:rStyle w:val="Hyperlink"/>
                 <w:noProof/>
               </w:rPr>
-              <w:t>1.1</w:t>
+              <w:t>1.5</w:t>
             </w:r>
             <w:r>
               <w:rPr>
@@ -801,7 +1185,7 @@
                 <w:noProof/>
                 <w:webHidden/>
               </w:rPr>
-              <w:instrText xml:space="preserve"> PAGEREF _Toc523775176 \h </w:instrText>
+              <w:instrText xml:space="preserve"> PAGEREF _Toc2742284 \h </w:instrText>
             </w:r>
             <w:r>
               <w:rPr>
@@ -821,7 +1205,7 @@
                 <w:noProof/>
                 <w:webHidden/>
               </w:rPr>
-              <w:t>4</w:t>
+              <w:t>5</w:t>
             </w:r>
             <w:r>
               <w:rPr>
@@ -847,13 +1231,13 @@
               <w:lang w:eastAsia="pt-BR"/>
             </w:rPr>
           </w:pPr>
-          <w:hyperlink w:anchor="_Toc523775177" w:history="1">
+          <w:hyperlink w:anchor="_Toc2742285" w:history="1">
             <w:r>
               <w:rPr>
                 <w:rStyle w:val="Hyperlink"/>
                 <w:noProof/>
               </w:rPr>
-              <w:t>1.2</w:t>
+              <w:t>1.6</w:t>
             </w:r>
             <w:r>
               <w:rPr>
@@ -891,7 +1275,7 @@
                 <w:noProof/>
                 <w:webHidden/>
               </w:rPr>
-              <w:instrText xml:space="preserve"> PAGEREF _Toc523775177 \h </w:instrText>
+              <w:instrText xml:space="preserve"> PAGEREF _Toc2742285 \h </w:instrText>
             </w:r>
             <w:r>
               <w:rPr>
@@ -911,7 +1295,7 @@
                 <w:noProof/>
                 <w:webHidden/>
               </w:rPr>
-              <w:t>4</w:t>
+              <w:t>5</w:t>
             </w:r>
             <w:r>
               <w:rPr>
@@ -938,7 +1322,7 @@
               <w:lang w:eastAsia="pt-BR"/>
             </w:rPr>
           </w:pPr>
-          <w:hyperlink w:anchor="_Toc523775178" w:history="1">
+          <w:hyperlink w:anchor="_Toc2742286" w:history="1">
             <w:r>
               <w:rPr>
                 <w:rStyle w:val="Hyperlink"/>
@@ -983,7 +1367,7 @@
                 <w:noProof/>
                 <w:webHidden/>
               </w:rPr>
-              <w:instrText xml:space="preserve"> PAGEREF _Toc523775178 \h </w:instrText>
+              <w:instrText xml:space="preserve"> PAGEREF _Toc2742286 \h </w:instrText>
             </w:r>
             <w:r>
               <w:rPr>
@@ -1003,7 +1387,7 @@
                 <w:noProof/>
                 <w:webHidden/>
               </w:rPr>
-              <w:t>5</w:t>
+              <w:t>6</w:t>
             </w:r>
             <w:r>
               <w:rPr>
@@ -1030,7 +1414,7 @@
               <w:lang w:eastAsia="pt-BR"/>
             </w:rPr>
           </w:pPr>
-          <w:hyperlink w:anchor="_Toc523775179" w:history="1">
+          <w:hyperlink w:anchor="_Toc2742287" w:history="1">
             <w:r>
               <w:rPr>
                 <w:rStyle w:val="Hyperlink"/>
@@ -1075,7 +1459,7 @@
                 <w:noProof/>
                 <w:webHidden/>
               </w:rPr>
-              <w:instrText xml:space="preserve"> PAGEREF _Toc523775179 \h </w:instrText>
+              <w:instrText xml:space="preserve"> PAGEREF _Toc2742287 \h </w:instrText>
             </w:r>
             <w:r>
               <w:rPr>
@@ -1095,7 +1479,7 @@
                 <w:noProof/>
                 <w:webHidden/>
               </w:rPr>
-              <w:t>5</w:t>
+              <w:t>6</w:t>
             </w:r>
             <w:r>
               <w:rPr>
@@ -1122,7 +1506,7 @@
               <w:lang w:eastAsia="pt-BR"/>
             </w:rPr>
           </w:pPr>
-          <w:hyperlink w:anchor="_Toc523775180" w:history="1">
+          <w:hyperlink w:anchor="_Toc2742288" w:history="1">
             <w:r>
               <w:rPr>
                 <w:rStyle w:val="Hyperlink"/>
@@ -1167,7 +1551,7 @@
                 <w:noProof/>
                 <w:webHidden/>
               </w:rPr>
-              <w:instrText xml:space="preserve"> PAGEREF _Toc523775180 \h </w:instrText>
+              <w:instrText xml:space="preserve"> PAGEREF _Toc2742288 \h </w:instrText>
             </w:r>
             <w:r>
               <w:rPr>
@@ -1187,7 +1571,7 @@
                 <w:noProof/>
                 <w:webHidden/>
               </w:rPr>
-              <w:t>5</w:t>
+              <w:t>6</w:t>
             </w:r>
             <w:r>
               <w:rPr>
@@ -1214,7 +1598,7 @@
               <w:lang w:eastAsia="pt-BR"/>
             </w:rPr>
           </w:pPr>
-          <w:hyperlink w:anchor="_Toc523775181" w:history="1">
+          <w:hyperlink w:anchor="_Toc2742289" w:history="1">
             <w:r>
               <w:rPr>
                 <w:rStyle w:val="Hyperlink"/>
@@ -1259,7 +1643,7 @@
                 <w:noProof/>
                 <w:webHidden/>
               </w:rPr>
-              <w:instrText xml:space="preserve"> PAGEREF _Toc523775181 \h </w:instrText>
+              <w:instrText xml:space="preserve"> PAGEREF _Toc2742289 \h </w:instrText>
             </w:r>
             <w:r>
               <w:rPr>
@@ -1279,7 +1663,7 @@
                 <w:noProof/>
                 <w:webHidden/>
               </w:rPr>
-              <w:t>5</w:t>
+              <w:t>6</w:t>
             </w:r>
             <w:r>
               <w:rPr>
@@ -1306,7 +1690,7 @@
               <w:lang w:eastAsia="pt-BR"/>
             </w:rPr>
           </w:pPr>
-          <w:hyperlink w:anchor="_Toc523775182" w:history="1">
+          <w:hyperlink w:anchor="_Toc2742290" w:history="1">
             <w:r>
               <w:rPr>
                 <w:rStyle w:val="Hyperlink"/>
@@ -1351,7 +1735,7 @@
                 <w:noProof/>
                 <w:webHidden/>
               </w:rPr>
-              <w:instrText xml:space="preserve"> PAGEREF _Toc523775182 \h </w:instrText>
+              <w:instrText xml:space="preserve"> PAGEREF _Toc2742290 \h </w:instrText>
             </w:r>
             <w:r>
               <w:rPr>
@@ -1371,7 +1755,99 @@
                 <w:noProof/>
                 <w:webHidden/>
               </w:rPr>
-              <w:t>6</w:t>
+              <w:t>7</w:t>
+            </w:r>
+            <w:r>
+              <w:rPr>
+                <w:noProof/>
+                <w:webHidden/>
+              </w:rPr>
+              <w:fldChar w:fldCharType="end"/>
+            </w:r>
+          </w:hyperlink>
+        </w:p>
+        <w:p>
+          <w:pPr>
+            <w:pStyle w:val="Sumrio1"/>
+            <w:tabs>
+              <w:tab w:val="left" w:pos="880"/>
+              <w:tab w:val="right" w:leader="dot" w:pos="9061"/>
+            </w:tabs>
+            <w:rPr>
+              <w:rFonts w:asciiTheme="minorHAnsi" w:eastAsiaTheme="minorEastAsia" w:hAnsiTheme="minorHAnsi"/>
+              <w:b w:val="0"/>
+              <w:caps w:val="0"/>
+              <w:noProof/>
+              <w:sz w:val="22"/>
+              <w:lang w:eastAsia="pt-BR"/>
+            </w:rPr>
+          </w:pPr>
+          <w:hyperlink w:anchor="_Toc2742291" w:history="1">
+            <w:r>
+              <w:rPr>
+                <w:rStyle w:val="Hyperlink"/>
+                <w:noProof/>
+              </w:rPr>
+              <w:t>9.</w:t>
+            </w:r>
+            <w:r>
+              <w:rPr>
+                <w:rFonts w:asciiTheme="minorHAnsi" w:eastAsiaTheme="minorEastAsia" w:hAnsiTheme="minorHAnsi"/>
+                <w:b w:val="0"/>
+                <w:caps w:val="0"/>
+                <w:noProof/>
+                <w:sz w:val="22"/>
+                <w:lang w:eastAsia="pt-BR"/>
+              </w:rPr>
+              <w:tab/>
+            </w:r>
+            <w:r>
+              <w:rPr>
+                <w:rStyle w:val="Hyperlink"/>
+                <w:noProof/>
+              </w:rPr>
+              <w:t>conclusão</w:t>
+            </w:r>
+            <w:r>
+              <w:rPr>
+                <w:noProof/>
+                <w:webHidden/>
+              </w:rPr>
+              <w:tab/>
+            </w:r>
+            <w:r>
+              <w:rPr>
+                <w:noProof/>
+                <w:webHidden/>
+              </w:rPr>
+              <w:fldChar w:fldCharType="begin"/>
+            </w:r>
+            <w:r>
+              <w:rPr>
+                <w:noProof/>
+                <w:webHidden/>
+              </w:rPr>
+              <w:instrText xml:space="preserve"> PAGEREF _Toc2742291 \h </w:instrText>
+            </w:r>
+            <w:r>
+              <w:rPr>
+                <w:noProof/>
+                <w:webHidden/>
+              </w:rPr>
+            </w:r>
+            <w:r>
+              <w:rPr>
+                <w:noProof/>
+                <w:webHidden/>
+              </w:rPr>
+              <w:fldChar w:fldCharType="separate"/>
+            </w:r>
+            <w:r>
+              <w:rPr>
+                <w:noProof/>
+                <w:webHidden/>
+              </w:rPr>
+              <w:t>7</w:t>
             </w:r>
             <w:r>
               <w:rPr>
@@ -1397,7 +1873,7 @@
               <w:lang w:eastAsia="pt-BR"/>
             </w:rPr>
           </w:pPr>
-          <w:hyperlink w:anchor="_Toc523775183" w:history="1">
+          <w:hyperlink w:anchor="_Toc2742292" w:history="1">
             <w:r>
               <w:rPr>
                 <w:rStyle w:val="Hyperlink"/>
@@ -1424,7 +1900,7 @@
                 <w:noProof/>
                 <w:webHidden/>
               </w:rPr>
-              <w:instrText xml:space="preserve"> PAGEREF _Toc523775183 \h </w:instrText>
+              <w:instrText xml:space="preserve"> PAGEREF _Toc2742292 \h </w:instrText>
             </w:r>
             <w:r>
               <w:rPr>
@@ -1444,7 +1920,7 @@
                 <w:noProof/>
                 <w:webHidden/>
               </w:rPr>
-              <w:t>6</w:t>
+              <w:t>8</w:t>
             </w:r>
             <w:r>
               <w:rPr>
@@ -1485,80 +1961,72 @@
       <w:pPr>
         <w:pStyle w:val="Ttulo1"/>
       </w:pPr>
-      <w:bookmarkStart w:id="0" w:name="_Toc523775173"/>
+      <w:bookmarkStart w:id="0" w:name="_Toc2742277"/>
       <w:r>
         <w:lastRenderedPageBreak/>
         <w:t>delimitação do tema</w:t>
       </w:r>
       <w:bookmarkEnd w:id="0"/>
     </w:p>
-    <w:p/>
-    <w:p/>
-    <w:p>
-      <w:r>
-        <w:t>Desenvolvimento de u</w:t>
-      </w:r>
-      <w:r>
-        <w:t xml:space="preserve">m aplicativo </w:t>
-      </w:r>
-      <w:r>
-        <w:t xml:space="preserve">que </w:t>
-      </w:r>
-      <w:r>
-        <w:t xml:space="preserve">deverá facilitar a comunicação entre os alunos para compartilhar conhecimento e suscitar </w:t>
-      </w:r>
-      <w:r>
-        <w:t>o</w:t>
-      </w:r>
-      <w:r>
-        <w:t xml:space="preserve"> aprendizado colaborativo, </w:t>
-      </w:r>
-      <w:r>
-        <w:t xml:space="preserve">haja vista que, </w:t>
-      </w:r>
-      <w:r>
-        <w:t>à princípio</w:t>
-      </w:r>
-      <w:r>
-        <w:t xml:space="preserve"> o aplicativo </w:t>
-      </w:r>
-      <w:r>
-        <w:t>deve abranger</w:t>
-      </w:r>
-      <w:r>
-        <w:t xml:space="preserve"> como </w:t>
-      </w:r>
-      <w:r>
-        <w:t>público</w:t>
-      </w:r>
-      <w:r>
-        <w:t xml:space="preserve"> alvo</w:t>
-      </w:r>
-      <w:r>
-        <w:t xml:space="preserve"> </w:t>
-      </w:r>
-      <w:r>
-        <w:t>os alunos da</w:t>
-      </w:r>
-      <w:r>
-        <w:t xml:space="preserve"> </w:t>
-      </w:r>
-      <w:r>
-        <w:t>Faculdade de Tecnologia</w:t>
-      </w:r>
-      <w:r>
-        <w:t xml:space="preserve"> de Itapetininga.</w:t>
-      </w:r>
+    <w:p>
       <w:bookmarkStart w:id="1" w:name="_GoBack"/>
       <w:bookmarkEnd w:id="1"/>
     </w:p>
     <w:p/>
+    <w:p>
+      <w:r>
+        <w:t>Desenvolvimento de u</w:t>
+      </w:r>
+      <w:r>
+        <w:t xml:space="preserve">m aplicativo </w:t>
+      </w:r>
+      <w:r>
+        <w:t xml:space="preserve">que </w:t>
+      </w:r>
+      <w:r>
+        <w:t xml:space="preserve">deverá facilitar a comunicação entre os alunos para compartilhar conhecimento e suscitar </w:t>
+      </w:r>
+      <w:r>
+        <w:t>o</w:t>
+      </w:r>
+      <w:r>
+        <w:t xml:space="preserve"> aprendizado colaborativo, </w:t>
+      </w:r>
+      <w:r>
+        <w:t>tendo em</w:t>
+      </w:r>
+      <w:r>
+        <w:t xml:space="preserve"> vista que, à princípio o aplicativo </w:t>
+      </w:r>
+      <w:r>
+        <w:t>deve abranger</w:t>
+      </w:r>
+      <w:r>
+        <w:t xml:space="preserve"> como público alvo</w:t>
+      </w:r>
+      <w:r>
+        <w:t xml:space="preserve"> </w:t>
+      </w:r>
+      <w:r>
+        <w:t>os alunos da</w:t>
+      </w:r>
+      <w:r>
+        <w:t xml:space="preserve"> </w:t>
+      </w:r>
+      <w:r>
+        <w:t>Faculdade de Tecnologia</w:t>
+      </w:r>
+      <w:r>
+        <w:t xml:space="preserve"> de Itapetininga.</w:t>
+      </w:r>
+    </w:p>
+    <w:p/>
     <w:p/>
     <w:p>
       <w:pPr>
         <w:pStyle w:val="Ttulo1"/>
       </w:pPr>
-      <w:bookmarkStart w:id="2" w:name="_Toc523775174"/>
+      <w:bookmarkStart w:id="2" w:name="_Toc2742278"/>
       <w:r>
         <w:t>justificativa</w:t>
       </w:r>
@@ -1567,8 +2035,369 @@
     <w:p/>
     <w:p/>
     <w:p>
-      <w:r>
-        <w:t xml:space="preserve">Do ponto de vista acadêmico, </w:t>
+      <w:pPr>
+        <w:pStyle w:val="Ttulo2"/>
+      </w:pPr>
+      <w:bookmarkStart w:id="3" w:name="_Toc2742279"/>
+      <w:r>
+        <w:t xml:space="preserve">O que </w:t>
+      </w:r>
+      <w:r>
+        <w:t xml:space="preserve">já </w:t>
+      </w:r>
+      <w:r>
+        <w:t>existe</w:t>
+      </w:r>
+      <w:r>
+        <w:t xml:space="preserve"> </w:t>
+      </w:r>
+      <w:r>
+        <w:t>nesse sentido:</w:t>
+      </w:r>
+      <w:bookmarkEnd w:id="3"/>
+    </w:p>
+    <w:p>
+      <w:pPr>
+        <w:ind w:left="-1"/>
+      </w:pPr>
+    </w:p>
+    <w:p>
+      <w:pPr>
+        <w:ind w:left="-1"/>
+      </w:pPr>
+    </w:p>
+    <w:p>
+      <w:pPr>
+        <w:ind w:left="-1"/>
+      </w:pPr>
+      <w:r>
+        <w:t>Atualmente, existe plataforma</w:t>
+      </w:r>
+      <w:r>
+        <w:t xml:space="preserve"> a </w:t>
+      </w:r>
+      <w:proofErr w:type="spellStart"/>
+      <w:r>
+        <w:t>Brainly</w:t>
+      </w:r>
+      <w:proofErr w:type="spellEnd"/>
+      <w:r>
+        <w:t xml:space="preserve">, </w:t>
+      </w:r>
+      <w:r>
+        <w:t>onde uma pessoa pode publicar questões para outras</w:t>
+      </w:r>
+      <w:r>
+        <w:t xml:space="preserve"> pessoas possam </w:t>
+      </w:r>
+      <w:r>
+        <w:t>responder</w:t>
+      </w:r>
+      <w:r>
+        <w:t>em</w:t>
+      </w:r>
+      <w:r>
+        <w:t>.</w:t>
+      </w:r>
+      <w:r>
+        <w:t xml:space="preserve"> A </w:t>
+      </w:r>
+      <w:proofErr w:type="spellStart"/>
+      <w:r>
+        <w:t>Brainly</w:t>
+      </w:r>
+      <w:proofErr w:type="spellEnd"/>
+      <w:r>
+        <w:t xml:space="preserve"> foi fundada em 2009</w:t>
+      </w:r>
+      <w:r>
+        <w:t>, logo</w:t>
+      </w:r>
+      <w:r>
+        <w:t xml:space="preserve"> em 2015 já possuía 40 milhões de usuários em 35 países</w:t>
+      </w:r>
+      <w:r>
+        <w:t>, isto indica que os investimentos em aplicações desse nicho têm taxa alta de conversão de usuários</w:t>
+      </w:r>
+      <w:r>
+        <w:t xml:space="preserve">. </w:t>
+      </w:r>
+      <w:r>
+        <w:t>De acordo com os criadores</w:t>
+      </w:r>
+      <w:r>
+        <w:t xml:space="preserve">, </w:t>
+      </w:r>
+      <w:r>
+        <w:t>o sucesso</w:t>
+      </w:r>
+      <w:r>
+        <w:t xml:space="preserve"> dessa rede social educativa</w:t>
+      </w:r>
+      <w:r>
+        <w:t xml:space="preserve"> </w:t>
+      </w:r>
+      <w:r>
+        <w:t xml:space="preserve">deve-se ao </w:t>
+      </w:r>
+      <w:r>
+        <w:t xml:space="preserve">fato de que os alunos enfrentam problemas similares e a </w:t>
+      </w:r>
+      <w:proofErr w:type="spellStart"/>
+      <w:r>
+        <w:t>Brainly</w:t>
+      </w:r>
+      <w:proofErr w:type="spellEnd"/>
+      <w:r>
+        <w:t xml:space="preserve"> oferece como solução respostas corretas e quase imediatas</w:t>
+      </w:r>
+      <w:r>
+        <w:t xml:space="preserve"> (QUAINO</w:t>
+      </w:r>
+      <w:r>
+        <w:t>, 2015</w:t>
+      </w:r>
+      <w:r>
+        <w:t>).</w:t>
+      </w:r>
+    </w:p>
+    <w:p/>
+    <w:p/>
+    <w:p>
+      <w:pPr>
+        <w:pStyle w:val="Ttulo2"/>
+      </w:pPr>
+      <w:bookmarkStart w:id="4" w:name="_Toc2742280"/>
+      <w:r>
+        <w:t xml:space="preserve">O que Os </w:t>
+      </w:r>
+      <w:r>
+        <w:t xml:space="preserve">usuários </w:t>
+      </w:r>
+      <w:r>
+        <w:t>precisam:</w:t>
+      </w:r>
+      <w:bookmarkEnd w:id="4"/>
+    </w:p>
+    <w:p/>
+    <w:p/>
+    <w:p>
+      <w:r>
+        <w:t xml:space="preserve">Embora </w:t>
+      </w:r>
+      <w:r>
+        <w:t xml:space="preserve">os </w:t>
+      </w:r>
+      <w:r>
+        <w:t>usuários possam tirar suas dúvidas</w:t>
+      </w:r>
+      <w:r>
+        <w:t xml:space="preserve"> por meio da </w:t>
+      </w:r>
+      <w:proofErr w:type="spellStart"/>
+      <w:r>
+        <w:t>Brainly</w:t>
+      </w:r>
+      <w:proofErr w:type="spellEnd"/>
+      <w:r>
+        <w:t xml:space="preserve">, os usuários precisam conhecer outras pessoas que detém determinado conhecimento para que não apenas ajude a sanar uma dúvida temporária, mas para </w:t>
+      </w:r>
+      <w:r>
+        <w:t>aproximar as</w:t>
+      </w:r>
+      <w:r>
+        <w:t xml:space="preserve"> pessoas</w:t>
+      </w:r>
+      <w:r>
+        <w:t xml:space="preserve"> estimulando naturalmente a comunicação verbal</w:t>
+      </w:r>
+      <w:r>
+        <w:t xml:space="preserve"> </w:t>
+      </w:r>
+      <w:r>
+        <w:t>e</w:t>
+      </w:r>
+      <w:r>
+        <w:t xml:space="preserve"> então desenvolve</w:t>
+      </w:r>
+      <w:r>
+        <w:t>r</w:t>
+      </w:r>
+      <w:r>
+        <w:t xml:space="preserve"> </w:t>
+      </w:r>
+      <w:r>
+        <w:t xml:space="preserve">o </w:t>
+      </w:r>
+      <w:r>
+        <w:t>aprendizado colaborativo</w:t>
+      </w:r>
+      <w:r>
+        <w:t>, que origina-se de duas ou mais pessoas trabalhando na construção do conhecimento juntas</w:t>
+      </w:r>
+      <w:r>
+        <w:t xml:space="preserve"> (</w:t>
+      </w:r>
+      <w:r>
+        <w:t>ROSATELLI</w:t>
+      </w:r>
+      <w:r>
+        <w:t>, 1999</w:t>
+      </w:r>
+      <w:r>
+        <w:t>)</w:t>
+      </w:r>
+      <w:r>
+        <w:t>.</w:t>
+      </w:r>
+    </w:p>
+    <w:p/>
+    <w:p/>
+    <w:p>
+      <w:pPr>
+        <w:pStyle w:val="Ttulo2"/>
+      </w:pPr>
+      <w:bookmarkStart w:id="5" w:name="_Toc2742281"/>
+      <w:r>
+        <w:t>O que é feito:</w:t>
+      </w:r>
+      <w:bookmarkEnd w:id="5"/>
+    </w:p>
+    <w:p/>
+    <w:p/>
+    <w:p>
+      <w:r>
+        <w:t>Até o momento na Fatec Itapetininga,</w:t>
+      </w:r>
+      <w:r>
+        <w:t xml:space="preserve"> com base na observação dos autores,</w:t>
+      </w:r>
+      <w:r>
+        <w:t xml:space="preserve"> quando os alunos necessitam compreender um determinado assunto e não conseguem através de fóruns</w:t>
+      </w:r>
+      <w:r>
+        <w:t xml:space="preserve"> ou pesquisa na internet</w:t>
+      </w:r>
+      <w:r>
+        <w:t xml:space="preserve">, eles procuram por monitores de determinadas matérias </w:t>
+      </w:r>
+      <w:r>
+        <w:t xml:space="preserve">para fazer suas perguntas e estes devem tentar respondê-las. O problema é que os programas de monitorias possuem dias e horários específicos, tais que muitas vezes não atendem as necessidades dos alunos em função das suas ocupações como trabalho ou </w:t>
+      </w:r>
+      <w:r>
+        <w:t xml:space="preserve">por </w:t>
+      </w:r>
+      <w:r>
+        <w:t>questões geográficas como a distância, falta de transporte e muitas outras possíveis variáveis complicações.</w:t>
+      </w:r>
+    </w:p>
+    <w:p/>
+    <w:p/>
+    <w:p>
+      <w:pPr>
+        <w:pStyle w:val="Ttulo2"/>
+      </w:pPr>
+      <w:bookmarkStart w:id="6" w:name="_Toc2742282"/>
+      <w:r>
+        <w:t>o que os alunos necessitam:</w:t>
+      </w:r>
+      <w:bookmarkEnd w:id="6"/>
+    </w:p>
+    <w:p/>
+    <w:p/>
+    <w:p>
+      <w:r>
+        <w:t>De acordo com os autores, o</w:t>
+      </w:r>
+      <w:r>
+        <w:t>s alunos necessitam de u</w:t>
+      </w:r>
+      <w:r>
+        <w:t xml:space="preserve">ma plataforma onde pessoas que </w:t>
+      </w:r>
+      <w:r>
+        <w:t>desejam</w:t>
+      </w:r>
+      <w:r>
+        <w:t xml:space="preserve"> aprender </w:t>
+      </w:r>
+      <w:r>
+        <w:t>possam</w:t>
+      </w:r>
+      <w:r>
+        <w:t xml:space="preserve"> pesquisar</w:t>
+      </w:r>
+      <w:r>
+        <w:t xml:space="preserve"> por determinado conhecimento e disponibilidade de outras pessoas, para que através de um algoritmo inteligente o sistema faça a listagem das pessoas que detém determinado conhecimento, então o aluno selecione uma pessoa</w:t>
+      </w:r>
+      <w:r>
+        <w:t xml:space="preserve"> para lhe ensinar</w:t>
+      </w:r>
+      <w:r>
+        <w:t xml:space="preserve"> e realize o agendamento de uma sessão </w:t>
+      </w:r>
+      <w:r>
+        <w:t>a fim de</w:t>
+      </w:r>
+      <w:r>
+        <w:t xml:space="preserve"> tirar sua dúvida através de chat ou videoconferência.</w:t>
+      </w:r>
+    </w:p>
+    <w:p>
+      <w:r>
+        <w:t xml:space="preserve">O </w:t>
+      </w:r>
+      <w:r>
+        <w:t>produto do desenvolvimento desse projeto pode estimular o aprendizado e suscitar a busca pelo conhecimento, visto que</w:t>
+      </w:r>
+      <w:r>
+        <w:t xml:space="preserve"> o aplicativo a ser desenvolvido </w:t>
+      </w:r>
+      <w:r>
+        <w:t xml:space="preserve">seguirá </w:t>
+      </w:r>
+      <w:r>
+        <w:t xml:space="preserve">boas práticas </w:t>
+      </w:r>
+      <w:r>
+        <w:t>de UI/UX (</w:t>
+      </w:r>
+      <w:proofErr w:type="spellStart"/>
+      <w:r>
+        <w:rPr>
+          <w:i/>
+        </w:rPr>
+        <w:t>User</w:t>
+      </w:r>
+      <w:proofErr w:type="spellEnd"/>
+      <w:r>
+        <w:rPr>
+          <w:i/>
+        </w:rPr>
+        <w:t xml:space="preserve"> Interface/</w:t>
+      </w:r>
+      <w:proofErr w:type="spellStart"/>
+      <w:r>
+        <w:rPr>
+          <w:i/>
+        </w:rPr>
+        <w:t>User</w:t>
+      </w:r>
+      <w:proofErr w:type="spellEnd"/>
+      <w:r>
+        <w:rPr>
+          <w:i/>
+        </w:rPr>
+        <w:t xml:space="preserve"> Experience</w:t>
+      </w:r>
+      <w:r>
+        <w:t>) para tornar a interface intuitiva o suficiente a ponto de ser natural para o usuário final</w:t>
+      </w:r>
+      <w:r>
+        <w:t xml:space="preserve"> em questão</w:t>
+      </w:r>
+      <w:r>
+        <w:t>, portanto afastando a dificuldade em utiliza-lo (FERREIRA, 2017).</w:t>
       </w:r>
     </w:p>
     <w:p/>
@@ -1577,11 +2406,11 @@
       <w:pPr>
         <w:pStyle w:val="Ttulo1"/>
       </w:pPr>
-      <w:bookmarkStart w:id="3" w:name="_Toc523775175"/>
+      <w:bookmarkStart w:id="7" w:name="_Toc2742283"/>
       <w:r>
         <w:t>Objetivos</w:t>
       </w:r>
-      <w:bookmarkEnd w:id="3"/>
+      <w:bookmarkEnd w:id="7"/>
     </w:p>
     <w:p/>
     <w:p/>
@@ -1589,11 +2418,11 @@
       <w:pPr>
         <w:pStyle w:val="Ttulo2"/>
       </w:pPr>
-      <w:bookmarkStart w:id="4" w:name="_Toc523775176"/>
+      <w:bookmarkStart w:id="8" w:name="_Toc2742284"/>
       <w:r>
         <w:t>Objetivo geral</w:t>
       </w:r>
-      <w:bookmarkEnd w:id="4"/>
+      <w:bookmarkEnd w:id="8"/>
     </w:p>
     <w:p/>
     <w:p/>
@@ -1611,11 +2440,11 @@
       <w:pPr>
         <w:pStyle w:val="Ttulo2"/>
       </w:pPr>
-      <w:bookmarkStart w:id="5" w:name="_Toc523775177"/>
+      <w:bookmarkStart w:id="9" w:name="_Toc2742285"/>
       <w:r>
         <w:t>objetivos específicos</w:t>
       </w:r>
-      <w:bookmarkEnd w:id="5"/>
+      <w:bookmarkEnd w:id="9"/>
     </w:p>
     <w:p/>
     <w:p/>
@@ -1628,7 +2457,7 @@
         </w:numPr>
       </w:pPr>
       <w:r>
-        <w:t>Enfatizar a importância do aprendizado colaborativo e compartilhamento do conhecimento.</w:t>
+        <w:t>Conceituar o aprendizado colaborativo;</w:t>
       </w:r>
     </w:p>
     <w:p>
@@ -1640,7 +2469,10 @@
         </w:numPr>
       </w:pPr>
       <w:r>
-        <w:t>Apresentar os processos adotados para o desenvolvimento do aplicativo.</w:t>
+        <w:t>Enfatizar a importância do aprendizado colaborativo e compartilhamento do conhecimento</w:t>
+      </w:r>
+      <w:r>
+        <w:t>;</w:t>
       </w:r>
     </w:p>
     <w:p>
@@ -1652,7 +2484,25 @@
         </w:numPr>
       </w:pPr>
       <w:r>
-        <w:t>Medir os resultados obtidos com o uso do aplicativo.</w:t>
+        <w:t>Apresentar os processos adotados para o desenvolvimento do aplicativo</w:t>
+      </w:r>
+      <w:r>
+        <w:t>;</w:t>
+      </w:r>
+    </w:p>
+    <w:p>
+      <w:pPr>
+        <w:pStyle w:val="PargrafodaLista"/>
+        <w:numPr>
+          <w:ilvl w:val="0"/>
+          <w:numId w:val="4"/>
+        </w:numPr>
+      </w:pPr>
+      <w:r>
+        <w:t>Medir os resultados obtidos com o uso do aplicativo</w:t>
+      </w:r>
+      <w:r>
+        <w:t>;</w:t>
       </w:r>
     </w:p>
     <w:p>
@@ -1669,12 +2519,12 @@
       <w:pPr>
         <w:pStyle w:val="Ttulo1"/>
       </w:pPr>
-      <w:bookmarkStart w:id="6" w:name="_Toc523775178"/>
+      <w:bookmarkStart w:id="10" w:name="_Toc2742286"/>
       <w:r>
         <w:lastRenderedPageBreak/>
         <w:t>problematização</w:t>
       </w:r>
-      <w:bookmarkEnd w:id="6"/>
+      <w:bookmarkEnd w:id="10"/>
     </w:p>
     <w:p/>
     <w:p/>
@@ -1692,11 +2542,11 @@
       <w:pPr>
         <w:pStyle w:val="Ttulo1"/>
       </w:pPr>
-      <w:bookmarkStart w:id="7" w:name="_Toc523775179"/>
+      <w:bookmarkStart w:id="11" w:name="_Toc2742287"/>
       <w:r>
         <w:t>Hipóteses</w:t>
       </w:r>
-      <w:bookmarkEnd w:id="7"/>
+      <w:bookmarkEnd w:id="11"/>
     </w:p>
     <w:p/>
     <w:p>
@@ -1710,11 +2560,11 @@
       <w:pPr>
         <w:pStyle w:val="Ttulo1"/>
       </w:pPr>
-      <w:bookmarkStart w:id="8" w:name="_Toc523775180"/>
+      <w:bookmarkStart w:id="12" w:name="_Toc2742288"/>
       <w:r>
         <w:t>metodologia</w:t>
       </w:r>
-      <w:bookmarkEnd w:id="8"/>
+      <w:bookmarkEnd w:id="12"/>
     </w:p>
     <w:p/>
     <w:p>
@@ -1728,11 +2578,11 @@
       <w:pPr>
         <w:pStyle w:val="Ttulo1"/>
       </w:pPr>
-      <w:bookmarkStart w:id="9" w:name="_Toc523775181"/>
+      <w:bookmarkStart w:id="13" w:name="_Toc2742289"/>
       <w:r>
         <w:t>Revisão da literatura</w:t>
       </w:r>
-      <w:bookmarkEnd w:id="9"/>
+      <w:bookmarkEnd w:id="13"/>
     </w:p>
     <w:p/>
     <w:p/>
@@ -1745,26 +2595,57 @@
     <w:p/>
     <w:p/>
     <w:p/>
+    <w:p/>
+    <w:p/>
     <w:p>
       <w:pPr>
         <w:pStyle w:val="Ttulo1"/>
       </w:pPr>
-      <w:bookmarkStart w:id="10" w:name="_Toc523775182"/>
-      <w:r>
+      <w:bookmarkStart w:id="14" w:name="_Toc2742290"/>
+      <w:r>
+        <w:lastRenderedPageBreak/>
         <w:t>cronograma</w:t>
       </w:r>
-      <w:bookmarkEnd w:id="10"/>
-    </w:p>
-    <w:p/>
-    <w:p/>
-    <w:p>
-      <w:r>
-        <w:lastRenderedPageBreak/>
+      <w:bookmarkEnd w:id="14"/>
+    </w:p>
+    <w:p/>
+    <w:p/>
+    <w:p>
+      <w:r>
         <w:t>Tamanho Arial 12, espaçamento 1,5. Texto justificado. Recuo de 1,25 na primeira linha. Confirmar essa formatação com o que prescreve o Manual de Normalização de Trabalhos Acadêmicos.</w:t>
       </w:r>
     </w:p>
     <w:p/>
     <w:p/>
+    <w:p>
+      <w:pPr>
+        <w:pStyle w:val="Ttulo1"/>
+      </w:pPr>
+      <w:bookmarkStart w:id="15" w:name="_Toc2742291"/>
+      <w:r>
+        <w:t>conclusão</w:t>
+      </w:r>
+      <w:bookmarkEnd w:id="15"/>
+    </w:p>
+    <w:p/>
+    <w:p/>
+    <w:p>
+      <w:r>
+        <w:t>Tamanho Arial 12, espaçamento 1,5. Texto justificado. Recuo de 1,25 na primeira linha. Confirmar essa formatação com o que prescreve o Manual de Normalização de Trabalhos Acadêmicos.</w:t>
+      </w:r>
+    </w:p>
+    <w:p/>
+    <w:p/>
+    <w:p>
+      <w:pPr>
+        <w:spacing w:after="160" w:line="259" w:lineRule="auto"/>
+        <w:ind w:firstLine="0"/>
+        <w:jc w:val="left"/>
+      </w:pPr>
+      <w:r>
+        <w:br w:type="page"/>
+      </w:r>
+    </w:p>
     <w:p>
       <w:pPr>
         <w:pStyle w:val="Ttulo1"/>
@@ -1773,40 +2654,19 @@
           <w:numId w:val="0"/>
         </w:numPr>
       </w:pPr>
-      <w:bookmarkStart w:id="11" w:name="_Toc523775183"/>
-      <w:r>
+      <w:bookmarkStart w:id="16" w:name="_Toc2742292"/>
+      <w:r>
+        <w:lastRenderedPageBreak/>
         <w:t>referências</w:t>
       </w:r>
-      <w:bookmarkEnd w:id="11"/>
-    </w:p>
-    <w:p>
-      <w:pPr>
-        <w:rPr>
-          <w:u w:val="single"/>
-        </w:rPr>
-      </w:pPr>
+      <w:bookmarkEnd w:id="16"/>
     </w:p>
     <w:p>
       <w:pPr>
         <w:pStyle w:val="Bibliografia"/>
         <w:spacing w:line="240" w:lineRule="auto"/>
         <w:ind w:firstLine="0"/>
-        <w:rPr>
-          <w:rFonts w:ascii="Calibri" w:hAnsi="Calibri" w:cs="Calibri"/>
-        </w:rPr>
-      </w:pPr>
-      <w:r>
-        <w:rPr>
-          <w:rFonts w:ascii="Calibri" w:hAnsi="Calibri" w:cs="Calibri"/>
-        </w:rPr>
-        <w:t>BORGATO, Joaquim Sergio. O vídeo didático além das técnicas e das tecnologias na educação online na era da cibercultura. 2016. Disponível em: &lt;https://site.ucdb.br/public/md-dissertacoes/1020724-joaquim-sergio-borgato.pdf&gt;. Acesso em: 26 ago. 2018.</w:t>
-      </w:r>
-    </w:p>
-    <w:p/>
-    <w:p>
-      <w:pPr>
-        <w:pStyle w:val="Bibliografia"/>
-        <w:spacing w:line="240" w:lineRule="auto"/>
+        <w:jc w:val="left"/>
         <w:rPr>
           <w:rFonts w:ascii="Calibri" w:hAnsi="Calibri" w:cs="Calibri"/>
         </w:rPr>
@@ -1817,42 +2677,351 @@
         <w:pStyle w:val="Bibliografia"/>
         <w:spacing w:line="240" w:lineRule="auto"/>
         <w:ind w:firstLine="0"/>
+        <w:jc w:val="left"/>
         <w:rPr>
           <w:rFonts w:ascii="Calibri" w:hAnsi="Calibri" w:cs="Calibri"/>
         </w:rPr>
       </w:pPr>
-      <w:r>
+    </w:p>
+    <w:p>
+      <w:pPr>
+        <w:pStyle w:val="Bibliografia"/>
+        <w:spacing w:line="240" w:lineRule="auto"/>
+        <w:ind w:firstLine="0"/>
+        <w:jc w:val="left"/>
         <w:rPr>
           <w:rFonts w:ascii="Calibri" w:hAnsi="Calibri" w:cs="Calibri"/>
         </w:rPr>
-        <w:t xml:space="preserve">CHAGAS, Laura; NEUZA, Pedro. A integração da tecnologia no ensino de língua inglesa no ensino superior. </w:t>
-      </w:r>
-      <w:proofErr w:type="spellStart"/>
+      </w:pPr>
+      <w:r>
+        <w:rPr>
+          <w:rFonts w:ascii="Calibri" w:hAnsi="Calibri" w:cs="Calibri"/>
+        </w:rPr>
+        <w:t xml:space="preserve">FERREIRA, R. C. </w:t>
+      </w:r>
       <w:r>
         <w:rPr>
           <w:rFonts w:ascii="Calibri" w:hAnsi="Calibri" w:cs="Calibri"/>
           <w:b/>
-          <w:bCs/>
-        </w:rPr>
-        <w:t>Challenges</w:t>
-      </w:r>
-      <w:proofErr w:type="spellEnd"/>
+        </w:rPr>
+        <w:t>Desenvolvimento</w:t>
+      </w:r>
       <w:r>
         <w:rPr>
           <w:rFonts w:ascii="Calibri" w:hAnsi="Calibri" w:cs="Calibri"/>
         </w:rPr>
-        <w:t>, p. 129, 2018. Disponível em: &lt;https://repositorium.sdum.uminho.pt/bitstream/1822/54072/1/Atas_Challenges17_retificadas.pdf#page=130&gt;. Acesso em: 26 ago. 2018.</w:t>
-      </w:r>
-    </w:p>
-    <w:p>
-      <w:pPr>
+        <w:t xml:space="preserve"> </w:t>
+      </w:r>
+      <w:r>
+        <w:rPr>
+          <w:rFonts w:ascii="Calibri" w:hAnsi="Calibri" w:cs="Calibri"/>
+          <w:b/>
+        </w:rPr>
+        <w:t>de</w:t>
+      </w:r>
+      <w:r>
+        <w:rPr>
+          <w:rFonts w:ascii="Calibri" w:hAnsi="Calibri" w:cs="Calibri"/>
+          <w:b/>
+        </w:rPr>
+        <w:t xml:space="preserve"> Aplicativo Android para o Portal do Aluno da UFRJ. </w:t>
+      </w:r>
+      <w:r>
+        <w:rPr>
+          <w:rFonts w:ascii="Calibri" w:hAnsi="Calibri" w:cs="Calibri"/>
+        </w:rPr>
+        <w:t>49 f. Monografia (Especialização) – Faculdade de Engenharia de Computação e Informação, Escola Politécnica da Universidade Federal do Rio de Janeiro, Rio de Janeiro, 2017.</w:t>
+      </w:r>
+    </w:p>
+    <w:p>
+      <w:pPr>
+        <w:rPr>
+          <w:u w:val="single"/>
+        </w:rPr>
+      </w:pPr>
+    </w:p>
+    <w:p>
+      <w:pPr>
+        <w:pStyle w:val="Bibliografia"/>
         <w:spacing w:line="240" w:lineRule="auto"/>
         <w:ind w:firstLine="0"/>
-      </w:pPr>
-    </w:p>
-    <w:p>
-      <w:pPr>
+        <w:jc w:val="left"/>
+        <w:rPr>
+          <w:rFonts w:ascii="Calibri" w:hAnsi="Calibri" w:cs="Calibri"/>
+        </w:rPr>
+      </w:pPr>
+      <w:r>
+        <w:rPr>
+          <w:rFonts w:ascii="Calibri" w:hAnsi="Calibri" w:cs="Calibri"/>
+        </w:rPr>
+        <w:t xml:space="preserve">QUAINO, </w:t>
+      </w:r>
+      <w:r>
+        <w:rPr>
+          <w:rFonts w:ascii="Calibri" w:hAnsi="Calibri" w:cs="Calibri"/>
+        </w:rPr>
+        <w:t>L</w:t>
+      </w:r>
+      <w:r>
+        <w:rPr>
+          <w:rFonts w:ascii="Calibri" w:hAnsi="Calibri" w:cs="Calibri"/>
+        </w:rPr>
+        <w:t xml:space="preserve">. </w:t>
+      </w:r>
+      <w:r>
+        <w:rPr>
+          <w:rFonts w:ascii="Calibri" w:hAnsi="Calibri" w:cs="Calibri"/>
+        </w:rPr>
+        <w:t>Rede social educativa inicia 2015 com 40 milhões de usuários em 35 países</w:t>
+      </w:r>
+      <w:r>
+        <w:rPr>
+          <w:rFonts w:ascii="Calibri" w:hAnsi="Calibri" w:cs="Calibri"/>
+        </w:rPr>
+        <w:t xml:space="preserve">. </w:t>
+      </w:r>
+      <w:r>
+        <w:rPr>
+          <w:rFonts w:ascii="Calibri" w:hAnsi="Calibri" w:cs="Calibri"/>
+          <w:b/>
+        </w:rPr>
+        <w:t>G1</w:t>
+      </w:r>
+      <w:r>
+        <w:rPr>
+          <w:rFonts w:ascii="Calibri" w:hAnsi="Calibri" w:cs="Calibri"/>
+        </w:rPr>
+        <w:t xml:space="preserve">, </w:t>
+      </w:r>
+      <w:r>
+        <w:rPr>
+          <w:rFonts w:ascii="Calibri" w:hAnsi="Calibri" w:cs="Calibri"/>
+        </w:rPr>
+        <w:t>Rio de Janeiro</w:t>
+      </w:r>
+      <w:r>
+        <w:rPr>
+          <w:rFonts w:ascii="Calibri" w:hAnsi="Calibri" w:cs="Calibri"/>
+        </w:rPr>
+        <w:t>,</w:t>
+      </w:r>
+      <w:r>
+        <w:rPr>
+          <w:rFonts w:ascii="Calibri" w:hAnsi="Calibri" w:cs="Calibri"/>
+        </w:rPr>
+        <w:t xml:space="preserve"> </w:t>
+      </w:r>
+      <w:r>
+        <w:rPr>
+          <w:rFonts w:ascii="Calibri" w:hAnsi="Calibri" w:cs="Calibri"/>
+        </w:rPr>
+        <w:t>30</w:t>
+      </w:r>
+      <w:r>
+        <w:rPr>
+          <w:rFonts w:ascii="Calibri" w:hAnsi="Calibri" w:cs="Calibri"/>
+        </w:rPr>
+        <w:t xml:space="preserve"> </w:t>
+      </w:r>
+      <w:r>
+        <w:rPr>
+          <w:rFonts w:ascii="Calibri" w:hAnsi="Calibri" w:cs="Calibri"/>
+        </w:rPr>
+        <w:t>jan</w:t>
+      </w:r>
+      <w:r>
+        <w:rPr>
+          <w:rFonts w:ascii="Calibri" w:hAnsi="Calibri" w:cs="Calibri"/>
+        </w:rPr>
+        <w:t xml:space="preserve">. </w:t>
+      </w:r>
+      <w:r>
+        <w:rPr>
+          <w:rFonts w:ascii="Calibri" w:hAnsi="Calibri" w:cs="Calibri"/>
+        </w:rPr>
+        <w:t>2015</w:t>
+      </w:r>
+      <w:r>
+        <w:rPr>
+          <w:rFonts w:ascii="Calibri" w:hAnsi="Calibri" w:cs="Calibri"/>
+        </w:rPr>
+        <w:t>. Disponível em: &lt;</w:t>
+      </w:r>
+      <w:r>
+        <w:t xml:space="preserve"> </w:t>
+      </w:r>
+      <w:r>
+        <w:rPr>
+          <w:rFonts w:ascii="Calibri" w:hAnsi="Calibri" w:cs="Calibri"/>
+        </w:rPr>
+        <w:t>http://g1.globo.com/tecnologia/noticia/2015/01/rede-social-educativa-inicia-2015-com-40-milhoes-de-usuarios-em-35-paises.html</w:t>
+      </w:r>
+      <w:r>
+        <w:rPr>
+          <w:rFonts w:ascii="Calibri" w:hAnsi="Calibri" w:cs="Calibri"/>
+        </w:rPr>
+        <w:t xml:space="preserve">&gt;. Acesso em: </w:t>
+      </w:r>
+      <w:r>
+        <w:rPr>
+          <w:rFonts w:ascii="Calibri" w:hAnsi="Calibri" w:cs="Calibri"/>
+        </w:rPr>
+        <w:t>06</w:t>
+      </w:r>
+      <w:r>
+        <w:rPr>
+          <w:rFonts w:ascii="Calibri" w:hAnsi="Calibri" w:cs="Calibri"/>
+        </w:rPr>
+        <w:t xml:space="preserve"> </w:t>
+      </w:r>
+      <w:r>
+        <w:rPr>
+          <w:rFonts w:ascii="Calibri" w:hAnsi="Calibri" w:cs="Calibri"/>
+        </w:rPr>
+        <w:t>mar</w:t>
+      </w:r>
+      <w:r>
+        <w:rPr>
+          <w:rFonts w:ascii="Calibri" w:hAnsi="Calibri" w:cs="Calibri"/>
+        </w:rPr>
+        <w:t xml:space="preserve">. </w:t>
+      </w:r>
+      <w:r>
+        <w:rPr>
+          <w:rFonts w:ascii="Calibri" w:hAnsi="Calibri" w:cs="Calibri"/>
+        </w:rPr>
+        <w:t>2019</w:t>
+      </w:r>
+      <w:r>
+        <w:rPr>
+          <w:rFonts w:ascii="Calibri" w:hAnsi="Calibri" w:cs="Calibri"/>
+        </w:rPr>
+        <w:t>.</w:t>
+      </w:r>
+      <w:r>
+        <w:rPr>
+          <w:rFonts w:ascii="Calibri" w:hAnsi="Calibri" w:cs="Calibri"/>
+        </w:rPr>
+        <w:t xml:space="preserve">  </w:t>
+      </w:r>
+      <w:r>
+        <w:rPr>
+          <w:rFonts w:ascii="Calibri" w:hAnsi="Calibri" w:cs="Calibri"/>
+        </w:rPr>
+        <w:t xml:space="preserve"> </w:t>
+      </w:r>
+      <w:r>
+        <w:rPr>
+          <w:rFonts w:ascii="Calibri" w:hAnsi="Calibri" w:cs="Calibri"/>
+        </w:rPr>
+        <w:t xml:space="preserve"> </w:t>
+      </w:r>
+    </w:p>
+    <w:p>
+      <w:pPr>
+        <w:pStyle w:val="Bibliografia"/>
+        <w:spacing w:line="240" w:lineRule="auto"/>
         <w:ind w:firstLine="0"/>
+        <w:jc w:val="left"/>
+        <w:rPr>
+          <w:rFonts w:ascii="Calibri" w:hAnsi="Calibri" w:cs="Calibri"/>
+        </w:rPr>
+      </w:pPr>
+    </w:p>
+    <w:p>
+      <w:pPr>
+        <w:pStyle w:val="Bibliografia"/>
+        <w:spacing w:line="240" w:lineRule="auto"/>
+        <w:ind w:firstLine="0"/>
+        <w:jc w:val="left"/>
+        <w:rPr>
+          <w:rFonts w:ascii="Calibri" w:hAnsi="Calibri" w:cs="Calibri"/>
+        </w:rPr>
+      </w:pPr>
+      <w:bookmarkStart w:id="17" w:name="_Hlk2739611"/>
+      <w:r>
+        <w:rPr>
+          <w:rFonts w:ascii="Calibri" w:hAnsi="Calibri" w:cs="Calibri"/>
+        </w:rPr>
+        <w:t>ROSATELLI</w:t>
+      </w:r>
+      <w:bookmarkEnd w:id="17"/>
+      <w:r>
+        <w:rPr>
+          <w:rFonts w:ascii="Calibri" w:hAnsi="Calibri" w:cs="Calibri"/>
+        </w:rPr>
+        <w:t>, M. C.</w:t>
+      </w:r>
+      <w:r>
+        <w:rPr>
+          <w:rFonts w:ascii="Calibri" w:hAnsi="Calibri" w:cs="Calibri"/>
+        </w:rPr>
+        <w:t xml:space="preserve"> </w:t>
+      </w:r>
+      <w:r>
+        <w:rPr>
+          <w:rFonts w:ascii="Calibri" w:hAnsi="Calibri" w:cs="Calibri"/>
+          <w:b/>
+        </w:rPr>
+        <w:t>Um Ambiente Inteligente para Aprendizado Colaborativo no Ensino a Distância Utilizando o Método de Casos</w:t>
+      </w:r>
+      <w:r>
+        <w:rPr>
+          <w:rFonts w:ascii="Calibri" w:hAnsi="Calibri" w:cs="Calibri"/>
+          <w:b/>
+        </w:rPr>
+        <w:t xml:space="preserve">. </w:t>
+      </w:r>
+      <w:r>
+        <w:rPr>
+          <w:rFonts w:ascii="Calibri" w:hAnsi="Calibri" w:cs="Calibri"/>
+        </w:rPr>
+        <w:t xml:space="preserve">1999. 171 f. Tese (Pós-graduação em Engenharia de Produção) – Departamento de Engenharia de Produção, Universidade Federal de Santa Catarina, </w:t>
+      </w:r>
+      <w:r>
+        <w:rPr>
+          <w:rFonts w:ascii="Calibri" w:hAnsi="Calibri" w:cs="Calibri"/>
+        </w:rPr>
+        <w:t>Florianópolis</w:t>
+      </w:r>
+      <w:r>
+        <w:rPr>
+          <w:rFonts w:ascii="Calibri" w:hAnsi="Calibri" w:cs="Calibri"/>
+        </w:rPr>
+        <w:t>.</w:t>
+      </w:r>
+      <w:r>
+        <w:rPr>
+          <w:rFonts w:ascii="Calibri" w:hAnsi="Calibri" w:cs="Calibri"/>
+        </w:rPr>
+        <w:t xml:space="preserve"> </w:t>
+      </w:r>
+    </w:p>
+    <w:p/>
+    <w:p/>
+    <w:p>
+      <w:pPr>
+        <w:ind w:firstLine="0"/>
+      </w:pPr>
+    </w:p>
+    <w:p>
+      <w:pPr>
+        <w:ind w:firstLine="0"/>
+      </w:pPr>
+    </w:p>
+    <w:p/>
+    <w:p/>
+    <w:p>
+      <w:pPr>
+        <w:spacing w:line="240" w:lineRule="auto"/>
+        <w:ind w:firstLine="0"/>
+        <w:jc w:val="left"/>
+      </w:pPr>
+    </w:p>
+    <w:p>
+      <w:pPr>
+        <w:ind w:firstLine="0"/>
+        <w:jc w:val="left"/>
       </w:pPr>
     </w:p>
     <w:sectPr>
@@ -2019,6 +3188,7 @@
         <w:docPartUnique/>
       </w:docPartObj>
     </w:sdtPr>
+    <w:sdtEndPr/>
     <w:sdtContent>
       <w:p>
         <w:pPr>
@@ -3115,7 +4285,6 @@
   <w:style w:type="character" w:default="1" w:styleId="Fontepargpadro">
     <w:name w:val="Default Paragraph Font"/>
     <w:uiPriority w:val="1"/>
-    <w:semiHidden/>
     <w:unhideWhenUsed/>
   </w:style>
   <w:style w:type="table" w:default="1" w:styleId="Tabelanormal">
@@ -3459,7 +4628,6 @@
     <w:basedOn w:val="Normal"/>
     <w:next w:val="Normal"/>
     <w:uiPriority w:val="37"/>
-    <w:semiHidden/>
     <w:unhideWhenUsed/>
     <w:rsid w:val="00FB1D00"/>
   </w:style>
@@ -3470,17 +4638,16 @@
     <w:uiPriority w:val="39"/>
     <w:unhideWhenUsed/>
     <w:qFormat/>
-    <w:rsid w:val="00FB1D00"/>
+    <w:rsid w:val="006335C5"/>
     <w:pPr>
       <w:spacing w:before="240" w:line="259" w:lineRule="auto"/>
       <w:jc w:val="left"/>
       <w:outlineLvl w:val="9"/>
     </w:pPr>
     <w:rPr>
-      <w:rFonts w:asciiTheme="majorHAnsi" w:hAnsiTheme="majorHAnsi"/>
       <w:b w:val="0"/>
       <w:caps w:val="0"/>
-      <w:color w:val="2F5496" w:themeColor="accent1" w:themeShade="BF"/>
+      <w:color w:val="000000" w:themeColor="text1"/>
       <w:sz w:val="32"/>
       <w:lang w:eastAsia="pt-BR"/>
     </w:rPr>
@@ -3870,7 +5037,7 @@
 </file>
 
 <file path=customXml/itemProps1.xml><?xml version="1.0" encoding="utf-8"?>
-<ds:datastoreItem xmlns:ds="http://schemas.openxmlformats.org/officeDocument/2006/customXml" ds:itemID="{6A825BA9-F528-4522-81E6-F3462D82B583}">
+<ds:datastoreItem xmlns:ds="http://schemas.openxmlformats.org/officeDocument/2006/customXml" ds:itemID="{E9A9D037-47EE-463A-B668-9171B8F038F4}">
   <ds:schemaRefs>
     <ds:schemaRef ds:uri="http://schemas.openxmlformats.org/officeDocument/2006/bibliography"/>
   </ds:schemaRefs>

</xml_diff>

<commit_message>
solving problems, improved methodology and created cornogram
</commit_message>
<xml_diff>
--- a/monografia.docx
+++ b/monografia.docx
@@ -4,25 +4,88 @@
   <w:body>
     <w:p>
       <w:pPr>
-        <w:pStyle w:val="Ttulo"/>
-      </w:pPr>
-      <w:r>
+        <w:widowControl w:val="0"/>
+        <w:autoSpaceDE w:val="0"/>
+        <w:autoSpaceDN w:val="0"/>
+        <w:adjustRightInd w:val="0"/>
+        <w:ind w:firstLine="0"/>
+        <w:jc w:val="center"/>
+        <w:rPr>
+          <w:rFonts w:eastAsia="Times New Roman" w:cs="Arial"/>
+          <w:b/>
+          <w:bCs/>
+          <w:color w:val="000000"/>
+          <w:szCs w:val="24"/>
+          <w:lang w:eastAsia="pt-BR"/>
+        </w:rPr>
+      </w:pPr>
+      <w:r>
+        <w:rPr>
+          <w:rFonts w:eastAsia="Times New Roman" w:cs="Arial"/>
+          <w:b/>
+          <w:bCs/>
+          <w:color w:val="000000"/>
+          <w:szCs w:val="24"/>
+          <w:lang w:eastAsia="pt-BR"/>
+        </w:rPr>
         <w:t>CENTRO PAULA SOUZA</w:t>
       </w:r>
     </w:p>
     <w:p>
       <w:pPr>
-        <w:pStyle w:val="Ttulo"/>
-      </w:pPr>
-      <w:r>
+        <w:widowControl w:val="0"/>
+        <w:autoSpaceDE w:val="0"/>
+        <w:autoSpaceDN w:val="0"/>
+        <w:adjustRightInd w:val="0"/>
+        <w:ind w:firstLine="0"/>
+        <w:jc w:val="center"/>
+        <w:rPr>
+          <w:rFonts w:eastAsia="Times New Roman" w:cs="Arial"/>
+          <w:b/>
+          <w:bCs/>
+          <w:color w:val="000000"/>
+          <w:szCs w:val="24"/>
+          <w:lang w:eastAsia="pt-BR"/>
+        </w:rPr>
+      </w:pPr>
+      <w:r>
+        <w:rPr>
+          <w:rFonts w:eastAsia="Times New Roman" w:cs="Arial"/>
+          <w:b/>
+          <w:bCs/>
+          <w:color w:val="000000"/>
+          <w:szCs w:val="24"/>
+          <w:lang w:eastAsia="pt-BR"/>
+        </w:rPr>
         <w:t>FACULDADE DE TECNOLOGIA DE ITAPETININGA</w:t>
       </w:r>
     </w:p>
     <w:p>
       <w:pPr>
-        <w:pStyle w:val="Ttulo"/>
-      </w:pPr>
-      <w:r>
+        <w:widowControl w:val="0"/>
+        <w:autoSpaceDE w:val="0"/>
+        <w:autoSpaceDN w:val="0"/>
+        <w:adjustRightInd w:val="0"/>
+        <w:ind w:firstLine="0"/>
+        <w:jc w:val="center"/>
+        <w:rPr>
+          <w:rFonts w:eastAsia="Times New Roman" w:cs="Arial"/>
+          <w:b/>
+          <w:bCs/>
+          <w:color w:val="000000"/>
+          <w:szCs w:val="24"/>
+          <w:lang w:eastAsia="pt-BR"/>
+        </w:rPr>
+      </w:pPr>
+      <w:r>
+        <w:rPr>
+          <w:rFonts w:eastAsia="Times New Roman" w:cs="Arial"/>
+          <w:b/>
+          <w:bCs/>
+          <w:color w:val="000000"/>
+          <w:szCs w:val="24"/>
+          <w:lang w:eastAsia="pt-BR"/>
+        </w:rPr>
         <w:t>CURSO SUPERIOR DE TECNOLOGIA EM ANÁLISE E DESENVOLVIMENTO DE SISTEMAS</w:t>
       </w:r>
     </w:p>
@@ -73,36 +136,102 @@
     <w:p/>
     <w:p>
       <w:pPr>
+        <w:spacing w:after="200" w:line="240" w:lineRule="auto"/>
+        <w:ind w:firstLine="0"/>
+        <w:jc w:val="center"/>
+        <w:rPr>
+          <w:rFonts w:eastAsia="Times New Roman" w:cs="Arial"/>
+          <w:b/>
+          <w:bCs/>
+          <w:color w:val="000000"/>
+          <w:szCs w:val="24"/>
+          <w:lang w:eastAsia="pt-BR"/>
+        </w:rPr>
+      </w:pPr>
+      <w:r>
+        <w:rPr>
+          <w:rFonts w:eastAsia="Times New Roman" w:cs="Arial"/>
+          <w:b/>
+          <w:bCs/>
+          <w:color w:val="000000"/>
+          <w:szCs w:val="24"/>
+          <w:lang w:eastAsia="pt-BR"/>
+        </w:rPr>
+        <w:t>EFRAIM DE ANDRADE MORAIS JUNIOR</w:t>
+      </w:r>
+    </w:p>
+    <w:p>
+      <w:pPr>
+        <w:spacing w:after="200" w:line="240" w:lineRule="auto"/>
+        <w:ind w:firstLine="0"/>
+        <w:jc w:val="center"/>
+        <w:rPr>
+          <w:rFonts w:eastAsia="Times New Roman" w:cs="Arial"/>
+          <w:b/>
+          <w:bCs/>
+          <w:color w:val="000000"/>
+          <w:szCs w:val="24"/>
+          <w:lang w:eastAsia="pt-BR"/>
+        </w:rPr>
+      </w:pPr>
+      <w:r>
+        <w:rPr>
+          <w:rFonts w:eastAsia="Times New Roman" w:cs="Arial"/>
+          <w:b/>
+          <w:bCs/>
+          <w:color w:val="000000"/>
+          <w:szCs w:val="24"/>
+          <w:lang w:eastAsia="pt-BR"/>
+        </w:rPr>
+        <w:t>GABRIEL DISSOTTI DO NASCIMENTO RODRIGUES</w:t>
+      </w:r>
+    </w:p>
+    <w:p>
+      <w:pPr>
+        <w:spacing w:after="200" w:line="240" w:lineRule="auto"/>
+        <w:ind w:firstLine="0"/>
+        <w:jc w:val="center"/>
+        <w:rPr>
+          <w:rFonts w:eastAsia="Times New Roman" w:cs="Arial"/>
+          <w:b/>
+          <w:bCs/>
+          <w:color w:val="000000"/>
+          <w:szCs w:val="24"/>
+          <w:lang w:eastAsia="pt-BR"/>
+        </w:rPr>
+      </w:pPr>
+      <w:r>
+        <w:rPr>
+          <w:rFonts w:eastAsia="Times New Roman" w:cs="Arial"/>
+          <w:b/>
+          <w:bCs/>
+          <w:color w:val="000000"/>
+          <w:szCs w:val="24"/>
+          <w:lang w:eastAsia="pt-BR"/>
+        </w:rPr>
+        <w:t>MARCOS DISSOTTI DO NASCIMENTO RODRIGUES</w:t>
+      </w:r>
+    </w:p>
+    <w:p>
+      <w:pPr>
         <w:pStyle w:val="Ttulo"/>
         <w:rPr>
           <w:rFonts w:cs="Arial"/>
           <w:szCs w:val="24"/>
         </w:rPr>
       </w:pPr>
-      <w:r>
+    </w:p>
+    <w:p/>
+    <w:p>
+      <w:pPr>
+        <w:pStyle w:val="Ttulo"/>
         <w:rPr>
           <w:rFonts w:cs="Arial"/>
           <w:szCs w:val="24"/>
         </w:rPr>
-        <w:t>EFRAIM DE ANDRADE MORAIS JUNIOR</w:t>
-      </w:r>
-    </w:p>
-    <w:p>
-      <w:pPr>
-        <w:pStyle w:val="Ttulo"/>
-      </w:pPr>
-      <w:r>
-        <w:t>GABRIEL DISSOTTI DO NASCIMENTO RODRIGUES</w:t>
-      </w:r>
-    </w:p>
-    <w:p>
-      <w:pPr>
-        <w:pStyle w:val="Ttulo"/>
-      </w:pPr>
-      <w:r>
-        <w:t>MARCOS DISSOTTI DO NASCIMENTO RODRIGUES</w:t>
-      </w:r>
-    </w:p>
+      </w:pPr>
+    </w:p>
+    <w:p/>
     <w:p>
       <w:pPr>
         <w:pStyle w:val="Ttulo"/>
@@ -112,7 +241,6 @@
         </w:rPr>
       </w:pPr>
     </w:p>
-    <w:p/>
     <w:p>
       <w:pPr>
         <w:pStyle w:val="Ttulo"/>
@@ -122,7 +250,6 @@
         </w:rPr>
       </w:pPr>
     </w:p>
-    <w:p/>
     <w:p>
       <w:pPr>
         <w:pStyle w:val="Ttulo"/>
@@ -149,83 +276,119 @@
           <w:szCs w:val="24"/>
         </w:rPr>
       </w:pPr>
-    </w:p>
-    <w:p>
-      <w:pPr>
-        <w:pStyle w:val="Ttulo"/>
+      <w:r>
         <w:rPr>
           <w:rFonts w:cs="Arial"/>
           <w:szCs w:val="24"/>
         </w:rPr>
-      </w:pPr>
-    </w:p>
-    <w:p>
-      <w:pPr>
-        <w:pStyle w:val="Ttulo"/>
+        <w:t>FATEC EDU COLABORATIVO</w:t>
+      </w:r>
+      <w:r>
         <w:rPr>
           <w:rFonts w:cs="Arial"/>
           <w:szCs w:val="24"/>
         </w:rPr>
-      </w:pPr>
+        <w:t xml:space="preserve">: </w:t>
+      </w:r>
       <w:r>
         <w:rPr>
           <w:rFonts w:cs="Arial"/>
           <w:szCs w:val="24"/>
         </w:rPr>
-        <w:t>FATEC EDU COLABORATIVO</w:t>
-      </w:r>
-      <w:r>
-        <w:rPr>
-          <w:rFonts w:cs="Arial"/>
-          <w:szCs w:val="24"/>
-        </w:rPr>
-        <w:t xml:space="preserve">: </w:t>
-      </w:r>
-      <w:r>
-        <w:rPr>
-          <w:rFonts w:cs="Arial"/>
-          <w:szCs w:val="24"/>
-        </w:rPr>
-        <w:t xml:space="preserve">Desenvolvimento do aplicativo </w:t>
-      </w:r>
-      <w:proofErr w:type="spellStart"/>
-      <w:r>
-        <w:rPr>
-          <w:rFonts w:cs="Arial"/>
-          <w:szCs w:val="24"/>
-        </w:rPr>
-        <w:t>Helpin</w:t>
-      </w:r>
-      <w:proofErr w:type="spellEnd"/>
+        <w:t>DESENVOLVIMENTO DO APLICATIVO HELPIN</w:t>
+      </w:r>
     </w:p>
     <w:p/>
     <w:p/>
     <w:p/>
     <w:p>
       <w:pPr>
-        <w:pStyle w:val="Ttulo"/>
+        <w:widowControl w:val="0"/>
+        <w:autoSpaceDE w:val="0"/>
+        <w:autoSpaceDN w:val="0"/>
+        <w:adjustRightInd w:val="0"/>
+        <w:ind w:firstLine="0"/>
+        <w:jc w:val="center"/>
+        <w:rPr>
+          <w:rFonts w:eastAsia="Times New Roman" w:cs="Arial"/>
+          <w:b/>
+          <w:bCs/>
+          <w:color w:val="000000"/>
+          <w:szCs w:val="24"/>
+          <w:lang w:eastAsia="pt-BR"/>
+        </w:rPr>
       </w:pPr>
       <w:r>
         <w:br w:type="page"/>
       </w:r>
       <w:r>
+        <w:rPr>
+          <w:rFonts w:eastAsia="Times New Roman" w:cs="Arial"/>
+          <w:b/>
+          <w:bCs/>
+          <w:color w:val="000000"/>
+          <w:szCs w:val="24"/>
+          <w:lang w:eastAsia="pt-BR"/>
+        </w:rPr>
         <w:lastRenderedPageBreak/>
         <w:t>CENTRO PAULA SOUZA</w:t>
       </w:r>
     </w:p>
     <w:p>
       <w:pPr>
-        <w:pStyle w:val="Ttulo"/>
-      </w:pPr>
-      <w:r>
+        <w:widowControl w:val="0"/>
+        <w:autoSpaceDE w:val="0"/>
+        <w:autoSpaceDN w:val="0"/>
+        <w:adjustRightInd w:val="0"/>
+        <w:ind w:firstLine="0"/>
+        <w:jc w:val="center"/>
+        <w:rPr>
+          <w:rFonts w:eastAsia="Times New Roman" w:cs="Arial"/>
+          <w:b/>
+          <w:bCs/>
+          <w:color w:val="000000"/>
+          <w:szCs w:val="24"/>
+          <w:lang w:eastAsia="pt-BR"/>
+        </w:rPr>
+      </w:pPr>
+      <w:r>
+        <w:rPr>
+          <w:rFonts w:eastAsia="Times New Roman" w:cs="Arial"/>
+          <w:b/>
+          <w:bCs/>
+          <w:color w:val="000000"/>
+          <w:szCs w:val="24"/>
+          <w:lang w:eastAsia="pt-BR"/>
+        </w:rPr>
         <w:t>FACULDADE DE TECNOLOGIA DE ITAPETININGA</w:t>
       </w:r>
     </w:p>
     <w:p>
       <w:pPr>
-        <w:pStyle w:val="Ttulo"/>
-      </w:pPr>
-      <w:r>
+        <w:widowControl w:val="0"/>
+        <w:autoSpaceDE w:val="0"/>
+        <w:autoSpaceDN w:val="0"/>
+        <w:adjustRightInd w:val="0"/>
+        <w:ind w:firstLine="0"/>
+        <w:jc w:val="center"/>
+        <w:rPr>
+          <w:rFonts w:eastAsia="Times New Roman" w:cs="Arial"/>
+          <w:b/>
+          <w:bCs/>
+          <w:color w:val="000000"/>
+          <w:szCs w:val="24"/>
+          <w:lang w:eastAsia="pt-BR"/>
+        </w:rPr>
+      </w:pPr>
+      <w:r>
+        <w:rPr>
+          <w:rFonts w:eastAsia="Times New Roman" w:cs="Arial"/>
+          <w:b/>
+          <w:bCs/>
+          <w:color w:val="000000"/>
+          <w:szCs w:val="24"/>
+          <w:lang w:eastAsia="pt-BR"/>
+        </w:rPr>
         <w:t>CURSO SUPERIOR DE TECNOLOGIA EM ANÁLISE E DESENVOLVIMENTO DE SISTEMAS</w:t>
       </w:r>
     </w:p>
@@ -276,35 +439,100 @@
     <w:p/>
     <w:p>
       <w:pPr>
+        <w:spacing w:after="200" w:line="240" w:lineRule="auto"/>
+        <w:ind w:firstLine="0"/>
+        <w:jc w:val="center"/>
+        <w:rPr>
+          <w:rFonts w:eastAsia="Times New Roman" w:cs="Arial"/>
+          <w:b/>
+          <w:bCs/>
+          <w:color w:val="000000"/>
+          <w:szCs w:val="24"/>
+          <w:lang w:eastAsia="pt-BR"/>
+        </w:rPr>
+      </w:pPr>
+      <w:r>
+        <w:rPr>
+          <w:rFonts w:eastAsia="Times New Roman" w:cs="Arial"/>
+          <w:b/>
+          <w:bCs/>
+          <w:color w:val="000000"/>
+          <w:szCs w:val="24"/>
+          <w:lang w:eastAsia="pt-BR"/>
+        </w:rPr>
+        <w:t>EFRAIM DE ANDRADE MORAIS JUNIOR</w:t>
+      </w:r>
+    </w:p>
+    <w:p>
+      <w:pPr>
+        <w:spacing w:after="200" w:line="240" w:lineRule="auto"/>
+        <w:ind w:firstLine="0"/>
+        <w:jc w:val="center"/>
+        <w:rPr>
+          <w:rFonts w:eastAsia="Times New Roman" w:cs="Arial"/>
+          <w:b/>
+          <w:bCs/>
+          <w:color w:val="000000"/>
+          <w:szCs w:val="24"/>
+          <w:lang w:eastAsia="pt-BR"/>
+        </w:rPr>
+      </w:pPr>
+      <w:r>
+        <w:rPr>
+          <w:rFonts w:eastAsia="Times New Roman" w:cs="Arial"/>
+          <w:b/>
+          <w:bCs/>
+          <w:color w:val="000000"/>
+          <w:szCs w:val="24"/>
+          <w:lang w:eastAsia="pt-BR"/>
+        </w:rPr>
+        <w:t>GABRIEL DISSOTTI DO NASCIMENTO RODRIGUES</w:t>
+      </w:r>
+    </w:p>
+    <w:p>
+      <w:pPr>
+        <w:spacing w:after="200" w:line="240" w:lineRule="auto"/>
+        <w:ind w:firstLine="0"/>
+        <w:jc w:val="center"/>
+        <w:rPr>
+          <w:rFonts w:eastAsia="Times New Roman" w:cs="Arial"/>
+          <w:b/>
+          <w:bCs/>
+          <w:color w:val="000000"/>
+          <w:szCs w:val="24"/>
+          <w:lang w:eastAsia="pt-BR"/>
+        </w:rPr>
+      </w:pPr>
+      <w:r>
+        <w:rPr>
+          <w:rFonts w:eastAsia="Times New Roman" w:cs="Arial"/>
+          <w:b/>
+          <w:bCs/>
+          <w:color w:val="000000"/>
+          <w:szCs w:val="24"/>
+          <w:lang w:eastAsia="pt-BR"/>
+        </w:rPr>
+        <w:t>MARCOS DISSOTTI DO NASCIMENTO RODRIGUES</w:t>
+      </w:r>
+    </w:p>
+    <w:p/>
+    <w:p>
+      <w:pPr>
         <w:pStyle w:val="Ttulo"/>
         <w:rPr>
           <w:rFonts w:cs="Arial"/>
           <w:szCs w:val="24"/>
         </w:rPr>
       </w:pPr>
-      <w:r>
+    </w:p>
+    <w:p>
+      <w:pPr>
+        <w:pStyle w:val="Ttulo"/>
         <w:rPr>
           <w:rFonts w:cs="Arial"/>
           <w:szCs w:val="24"/>
         </w:rPr>
-        <w:t>EFRAIM DE ANDRADE MORAIS JUNIOR</w:t>
-      </w:r>
-    </w:p>
-    <w:p>
-      <w:pPr>
-        <w:pStyle w:val="Ttulo"/>
-      </w:pPr>
-      <w:r>
-        <w:t>GABRIEL DISSOTTI DO NASCIMENTO RODRIGUES</w:t>
-      </w:r>
-    </w:p>
-    <w:p>
-      <w:pPr>
-        <w:pStyle w:val="Ttulo"/>
-      </w:pPr>
-      <w:r>
-        <w:t>MARCOS DISSOTTI DO NASCIMENTO RODRIGUES</w:t>
-      </w:r>
+      </w:pPr>
     </w:p>
     <w:p/>
     <w:p>
@@ -325,7 +553,6 @@
         </w:rPr>
       </w:pPr>
     </w:p>
-    <w:p/>
     <w:p>
       <w:pPr>
         <w:pStyle w:val="Ttulo"/>
@@ -352,40 +579,13 @@
           <w:szCs w:val="24"/>
         </w:rPr>
       </w:pPr>
-    </w:p>
-    <w:p>
-      <w:pPr>
-        <w:pStyle w:val="Ttulo"/>
+      <w:r>
         <w:rPr>
           <w:rFonts w:cs="Arial"/>
           <w:szCs w:val="24"/>
         </w:rPr>
-      </w:pPr>
-    </w:p>
-    <w:p>
-      <w:pPr>
-        <w:pStyle w:val="Ttulo"/>
-        <w:rPr>
-          <w:rFonts w:cs="Arial"/>
-          <w:szCs w:val="24"/>
-        </w:rPr>
-      </w:pPr>
-      <w:r>
-        <w:rPr>
-          <w:rFonts w:cs="Arial"/>
-          <w:szCs w:val="24"/>
-        </w:rPr>
-        <w:t xml:space="preserve">FATEC EDU COLABORATIVO: Desenvolvimento do aplicativo </w:t>
-      </w:r>
-      <w:proofErr w:type="spellStart"/>
-      <w:r>
-        <w:rPr>
-          <w:rFonts w:cs="Arial"/>
-          <w:szCs w:val="24"/>
-        </w:rPr>
-        <w:t>Helpin</w:t>
-      </w:r>
-      <w:proofErr w:type="spellEnd"/>
+        <w:t>FATEC EDU COLABORATIVO: DESENVOLVIMENTO DO APLICATIVO HELPIN</w:t>
+      </w:r>
     </w:p>
     <w:p/>
     <w:p/>
@@ -740,20 +940,16 @@
                 <w:noProof/>
                 <w:webHidden/>
               </w:rPr>
-            </w:r>
-            <w:r>
-              <w:rPr>
-                <w:noProof/>
-                <w:webHidden/>
-              </w:rPr>
               <w:fldChar w:fldCharType="separate"/>
             </w:r>
             <w:r>
               <w:rPr>
-                <w:noProof/>
-                <w:webHidden/>
-              </w:rPr>
-              <w:t>3</w:t>
+                <w:b/>
+                <w:bCs/>
+                <w:noProof/>
+                <w:webHidden/>
+              </w:rPr>
+              <w:t>Erro! Indicador não definido.</w:t>
             </w:r>
             <w:r>
               <w:rPr>
@@ -830,20 +1026,16 @@
                 <w:noProof/>
                 <w:webHidden/>
               </w:rPr>
-            </w:r>
-            <w:r>
-              <w:rPr>
-                <w:noProof/>
-                <w:webHidden/>
-              </w:rPr>
               <w:fldChar w:fldCharType="separate"/>
             </w:r>
             <w:r>
               <w:rPr>
-                <w:noProof/>
-                <w:webHidden/>
-              </w:rPr>
-              <w:t>3</w:t>
+                <w:b/>
+                <w:bCs/>
+                <w:noProof/>
+                <w:webHidden/>
+              </w:rPr>
+              <w:t>Erro! Indicador não definido.</w:t>
             </w:r>
             <w:r>
               <w:rPr>
@@ -920,20 +1112,16 @@
                 <w:noProof/>
                 <w:webHidden/>
               </w:rPr>
-            </w:r>
-            <w:r>
-              <w:rPr>
-                <w:noProof/>
-                <w:webHidden/>
-              </w:rPr>
               <w:fldChar w:fldCharType="separate"/>
             </w:r>
             <w:r>
               <w:rPr>
-                <w:noProof/>
-                <w:webHidden/>
-              </w:rPr>
-              <w:t>4</w:t>
+                <w:b/>
+                <w:bCs/>
+                <w:noProof/>
+                <w:webHidden/>
+              </w:rPr>
+              <w:t>Erro! Indicador não definido.</w:t>
             </w:r>
             <w:r>
               <w:rPr>
@@ -1010,20 +1198,16 @@
                 <w:noProof/>
                 <w:webHidden/>
               </w:rPr>
-            </w:r>
-            <w:r>
-              <w:rPr>
-                <w:noProof/>
-                <w:webHidden/>
-              </w:rPr>
               <w:fldChar w:fldCharType="separate"/>
             </w:r>
             <w:r>
               <w:rPr>
-                <w:noProof/>
-                <w:webHidden/>
-              </w:rPr>
-              <w:t>4</w:t>
+                <w:b/>
+                <w:bCs/>
+                <w:noProof/>
+                <w:webHidden/>
+              </w:rPr>
+              <w:t>Erro! Indicador não definido.</w:t>
             </w:r>
             <w:r>
               <w:rPr>
@@ -1205,7 +1389,7 @@
                 <w:noProof/>
                 <w:webHidden/>
               </w:rPr>
-              <w:t>5</w:t>
+              <w:t>4</w:t>
             </w:r>
             <w:r>
               <w:rPr>
@@ -1295,7 +1479,7 @@
                 <w:noProof/>
                 <w:webHidden/>
               </w:rPr>
-              <w:t>5</w:t>
+              <w:t>4</w:t>
             </w:r>
             <w:r>
               <w:rPr>
@@ -1387,7 +1571,7 @@
                 <w:noProof/>
                 <w:webHidden/>
               </w:rPr>
-              <w:t>6</w:t>
+              <w:t>5</w:t>
             </w:r>
             <w:r>
               <w:rPr>
@@ -1479,7 +1663,7 @@
                 <w:noProof/>
                 <w:webHidden/>
               </w:rPr>
-              <w:t>6</w:t>
+              <w:t>5</w:t>
             </w:r>
             <w:r>
               <w:rPr>
@@ -1571,7 +1755,7 @@
                 <w:noProof/>
                 <w:webHidden/>
               </w:rPr>
-              <w:t>6</w:t>
+              <w:t>5</w:t>
             </w:r>
             <w:r>
               <w:rPr>
@@ -1755,7 +1939,7 @@
                 <w:noProof/>
                 <w:webHidden/>
               </w:rPr>
-              <w:t>7</w:t>
+              <w:t>6</w:t>
             </w:r>
             <w:r>
               <w:rPr>
@@ -1847,7 +2031,7 @@
                 <w:noProof/>
                 <w:webHidden/>
               </w:rPr>
-              <w:t>7</w:t>
+              <w:t>6</w:t>
             </w:r>
             <w:r>
               <w:rPr>
@@ -1990,13 +2174,7 @@
         <w:t xml:space="preserve"> aprendizado colaborativo</w:t>
       </w:r>
       <w:r>
-        <w:t xml:space="preserve"> entre os alunos da </w:t>
-      </w:r>
-      <w:r>
-        <w:t>Faculdade de Tecnologia de Itapetininga</w:t>
-      </w:r>
-      <w:r>
-        <w:t>.</w:t>
+        <w:t xml:space="preserve"> entre os alunos da Faculdade de Tecnologia de Itapetininga.</w:t>
       </w:r>
     </w:p>
     <w:p/>
@@ -2113,13 +2291,7 @@
     </w:p>
     <w:p>
       <w:r>
-        <w:t>Até o momento na Fatec Itapetininga, quando os alunos necessitam compreender um determinado assunto e não conseguem através de fóruns ou pesquisa na internet, eles procuram por monitores de determinadas matérias para fazer</w:t>
-      </w:r>
-      <w:r>
-        <w:t>em</w:t>
-      </w:r>
-      <w:r>
-        <w:t xml:space="preserve"> suas perguntas e estes devem tentar respondê-las. O problema é que os programas de monitorias possuem dias e horários específicos, tais que muitas vezes não atendem as necessidades dos alunos em função das suas ocupações como trabalho ou por questões geográficas como a distância, falta de transporte e muitas outras variáveis complicações.</w:t>
+        <w:t>Até o momento na Fatec Itapetininga, quando os alunos necessitam compreender um determinado assunto e não conseguem através de fóruns ou pesquisa na internet, eles procuram por monitores de determinadas matérias para fazerem suas perguntas e estes devem tentar respondê-las. O problema é que os programas de monitorias possuem dias e horários específicos, tais que muitas vezes não atendem as necessidades dos alunos em função das suas ocupações como trabalho ou por questões geográficas como a distância, falta de transporte e muitas outras variáveis complicações.</w:t>
       </w:r>
     </w:p>
     <w:p>
@@ -2336,7 +2508,21 @@
         <w:t>O objetivo desse trabalho é d</w:t>
       </w:r>
       <w:r>
-        <w:t xml:space="preserve">esenvolver um aplicativo </w:t>
+        <w:t xml:space="preserve">esenvolver </w:t>
+      </w:r>
+      <w:r>
+        <w:t>o</w:t>
+      </w:r>
+      <w:r>
+        <w:t xml:space="preserve"> aplicativo </w:t>
+      </w:r>
+      <w:proofErr w:type="spellStart"/>
+      <w:r>
+        <w:t>Helpin</w:t>
+      </w:r>
+      <w:proofErr w:type="spellEnd"/>
+      <w:r>
+        <w:t xml:space="preserve"> </w:t>
       </w:r>
       <w:r>
         <w:t>para estimular o aprendizado colaborativo.</w:t>
@@ -2410,7 +2596,10 @@
         <w:ind w:firstLine="0"/>
       </w:pPr>
       <w:r>
-        <w:t>Descrever os planos de treinamento e implantação</w:t>
+        <w:t>Descrever os planos implantação</w:t>
+      </w:r>
+      <w:r>
+        <w:t xml:space="preserve"> e divulgação</w:t>
       </w:r>
     </w:p>
     <w:p>
@@ -2419,7 +2608,10 @@
         <w:ind w:firstLine="0"/>
       </w:pPr>
       <w:r>
-        <w:t>Medir os resultados obtidos com o uso do aplicativo</w:t>
+        <w:t>Apresentar</w:t>
+      </w:r>
+      <w:r>
+        <w:t xml:space="preserve"> os resultados obtidos com o uso do aplicativo</w:t>
       </w:r>
       <w:r>
         <w:t>;</w:t>
@@ -2479,24 +2671,460 @@
       <w:r>
         <w:t>têm dificuldade a fim de suprir suas dúvidas quando há impedimentos geográficos, climáticos, em função de suas ocupações ou quaisquer outras variantes que desmotivam ou impedem os alunos de ir em busca de monitores das matérias em que necessitam de ajuda.</w:t>
       </w:r>
-      <w:bookmarkStart w:id="7" w:name="_GoBack"/>
+    </w:p>
+    <w:p/>
+    <w:p>
+      <w:pPr>
+        <w:pStyle w:val="Ttulo1"/>
+      </w:pPr>
+      <w:bookmarkStart w:id="7" w:name="_Toc2742288"/>
+      <w:r>
+        <w:t>metodologia</w:t>
+      </w:r>
       <w:bookmarkEnd w:id="7"/>
     </w:p>
     <w:p/>
     <w:p>
-      <w:pPr>
-        <w:pStyle w:val="Ttulo1"/>
-      </w:pPr>
-      <w:bookmarkStart w:id="8" w:name="_Toc2742288"/>
-      <w:r>
-        <w:t>metodologia</w:t>
-      </w:r>
-      <w:bookmarkEnd w:id="8"/>
-    </w:p>
-    <w:p/>
-    <w:p>
-      <w:r>
-        <w:t>Tamanho Arial 12, espaçamento 1,5. Texto justificado. Recuo de 1,25 na primeira linha. Confirmar essa formatação com o que prescreve o Manual de Normalização de Trabalhos Acadêmicos.</w:t>
+      <w:r>
+        <w:t xml:space="preserve">A pesquisa, ora em projeto, pode ser definida como uma pesquisa aplicada, </w:t>
+      </w:r>
+      <w:r>
+        <w:t>pois seu objetivo é gerar conhecimentos para aplicação prática a fim de solucionar problemas específicos</w:t>
+      </w:r>
+      <w:r>
+        <w:t xml:space="preserve"> e imediatos</w:t>
+      </w:r>
+      <w:r>
+        <w:t xml:space="preserve"> (ROSA, 2018)</w:t>
+      </w:r>
+      <w:r>
+        <w:t>.</w:t>
+      </w:r>
+    </w:p>
+    <w:p>
+      <w:r>
+        <w:t>Os dados serão inicialmente coletados por meio da pesquisa bibliográfica em livros, periódicos e revista</w:t>
+      </w:r>
+      <w:r>
+        <w:t>s</w:t>
+      </w:r>
+      <w:r>
+        <w:t xml:space="preserve">, a partir dos quais serão buscados os temas sobre </w:t>
+      </w:r>
+      <w:r>
+        <w:t>aprendizado</w:t>
+      </w:r>
+      <w:r>
+        <w:t xml:space="preserve"> colaborativ</w:t>
+      </w:r>
+      <w:r>
+        <w:t>o</w:t>
+      </w:r>
+      <w:r>
+        <w:t>.</w:t>
+      </w:r>
+    </w:p>
+    <w:p>
+      <w:r>
+        <w:t xml:space="preserve">Para o design do aplicativo será </w:t>
+      </w:r>
+      <w:r>
+        <w:t xml:space="preserve">elaborado </w:t>
+      </w:r>
+      <w:r>
+        <w:t>com conceitos UI</w:t>
+      </w:r>
+      <w:r>
+        <w:t xml:space="preserve"> </w:t>
+      </w:r>
+      <w:r>
+        <w:t>(</w:t>
+      </w:r>
+      <w:proofErr w:type="spellStart"/>
+      <w:r>
+        <w:rPr>
+          <w:i/>
+        </w:rPr>
+        <w:t>User</w:t>
+      </w:r>
+      <w:proofErr w:type="spellEnd"/>
+      <w:r>
+        <w:rPr>
+          <w:i/>
+        </w:rPr>
+        <w:t xml:space="preserve"> Interface</w:t>
+      </w:r>
+      <w:r>
+        <w:t xml:space="preserve">) </w:t>
+      </w:r>
+      <w:r>
+        <w:t>será analisada a experiência do usuário com o aplicativo para dispositivos móveis.</w:t>
+      </w:r>
+      <w:r>
+        <w:t xml:space="preserve"> </w:t>
+      </w:r>
+      <w:r>
+        <w:t>L</w:t>
+      </w:r>
+      <w:r>
+        <w:t xml:space="preserve">ogo será desenvolvido um protótipo de alta fidelidade </w:t>
+      </w:r>
+      <w:r>
+        <w:t xml:space="preserve">por meio da </w:t>
+      </w:r>
+      <w:r>
+        <w:t xml:space="preserve">ferramenta de prototipagem </w:t>
+      </w:r>
+      <w:r>
+        <w:t>A</w:t>
+      </w:r>
+      <w:r>
+        <w:t>dobe XD</w:t>
+      </w:r>
+      <w:r>
+        <w:t>,</w:t>
+      </w:r>
+      <w:r>
+        <w:t xml:space="preserve"> </w:t>
+      </w:r>
+      <w:r>
+        <w:t xml:space="preserve">tal que servirá de </w:t>
+      </w:r>
+      <w:r>
+        <w:t>base para o desenvolvimento do aplicativo.</w:t>
+      </w:r>
+    </w:p>
+    <w:p>
+      <w:r>
+        <w:t xml:space="preserve">No que tange aspectos de implementação </w:t>
+      </w:r>
+      <w:proofErr w:type="spellStart"/>
+      <w:r>
+        <w:rPr>
+          <w:i/>
+        </w:rPr>
+        <w:t>frontend</w:t>
+      </w:r>
+      <w:proofErr w:type="spellEnd"/>
+      <w:r>
+        <w:t xml:space="preserve"> </w:t>
+      </w:r>
+      <w:r>
+        <w:t xml:space="preserve">do aplicativo </w:t>
+      </w:r>
+      <w:r>
+        <w:t>serão</w:t>
+      </w:r>
+      <w:r>
+        <w:t xml:space="preserve"> utilizad</w:t>
+      </w:r>
+      <w:r>
+        <w:t>os</w:t>
+      </w:r>
+      <w:r>
+        <w:t xml:space="preserve"> a linguagem de programação </w:t>
+      </w:r>
+      <w:proofErr w:type="spellStart"/>
+      <w:r>
+        <w:t>ECMAScript</w:t>
+      </w:r>
+      <w:proofErr w:type="spellEnd"/>
+      <w:r>
+        <w:t xml:space="preserve"> </w:t>
+      </w:r>
+      <w:r>
+        <w:t>com</w:t>
+      </w:r>
+      <w:r>
+        <w:t xml:space="preserve"> a biblioteca </w:t>
+      </w:r>
+      <w:proofErr w:type="spellStart"/>
+      <w:r>
+        <w:t>React</w:t>
+      </w:r>
+      <w:proofErr w:type="spellEnd"/>
+      <w:r>
+        <w:t xml:space="preserve"> </w:t>
+      </w:r>
+      <w:proofErr w:type="spellStart"/>
+      <w:r>
+        <w:t>Native</w:t>
+      </w:r>
+      <w:proofErr w:type="spellEnd"/>
+      <w:r>
+        <w:t xml:space="preserve">, </w:t>
+      </w:r>
+      <w:r>
+        <w:t xml:space="preserve">responsável por converter o código </w:t>
+      </w:r>
+      <w:proofErr w:type="spellStart"/>
+      <w:r>
+        <w:t>ECMAScript</w:t>
+      </w:r>
+      <w:proofErr w:type="spellEnd"/>
+      <w:r>
+        <w:t xml:space="preserve"> em </w:t>
+      </w:r>
+      <w:r>
+        <w:t xml:space="preserve">código nativo para as plataformas </w:t>
+      </w:r>
+      <w:r>
+        <w:t>A</w:t>
+      </w:r>
+      <w:r>
+        <w:t xml:space="preserve">ndroid e </w:t>
+      </w:r>
+      <w:r>
+        <w:t>IOS.</w:t>
+      </w:r>
+      <w:r>
+        <w:t xml:space="preserve"> </w:t>
+      </w:r>
+      <w:r>
+        <w:t>A metodologia de organização adotada para o código de</w:t>
+      </w:r>
+      <w:r>
+        <w:t xml:space="preserve"> folha</w:t>
+      </w:r>
+      <w:r>
+        <w:t>s</w:t>
+      </w:r>
+      <w:r>
+        <w:t xml:space="preserve"> de </w:t>
+      </w:r>
+      <w:r>
+        <w:lastRenderedPageBreak/>
+        <w:t>estilos</w:t>
+      </w:r>
+      <w:r>
+        <w:t xml:space="preserve"> será</w:t>
+      </w:r>
+      <w:r>
+        <w:t xml:space="preserve"> </w:t>
+      </w:r>
+      <w:r>
+        <w:t>RSCSS</w:t>
+      </w:r>
+      <w:r>
+        <w:t xml:space="preserve"> e </w:t>
+      </w:r>
+      <w:r>
+        <w:t>a arquitetura de pastas ITCSS</w:t>
+      </w:r>
+      <w:r>
+        <w:t xml:space="preserve">, visando gerar uma aplicação limpa e organizada. Para </w:t>
+      </w:r>
+      <w:r>
+        <w:t xml:space="preserve">armazenamento dos dados </w:t>
+      </w:r>
+      <w:r>
+        <w:t xml:space="preserve">será implementado o </w:t>
+      </w:r>
+      <w:r>
+        <w:t xml:space="preserve">SGBD Cloud </w:t>
+      </w:r>
+      <w:proofErr w:type="spellStart"/>
+      <w:r>
+        <w:t>Firestor</w:t>
+      </w:r>
+      <w:r>
+        <w:t>e</w:t>
+      </w:r>
+      <w:proofErr w:type="spellEnd"/>
+      <w:r>
+        <w:t xml:space="preserve"> da plataforma </w:t>
+      </w:r>
+      <w:proofErr w:type="spellStart"/>
+      <w:r>
+        <w:t>Firebase</w:t>
+      </w:r>
+      <w:proofErr w:type="spellEnd"/>
+      <w:r>
+        <w:t>.</w:t>
+      </w:r>
+      <w:r>
+        <w:t xml:space="preserve"> </w:t>
+      </w:r>
+      <w:r>
+        <w:t xml:space="preserve">No </w:t>
+      </w:r>
+      <w:proofErr w:type="spellStart"/>
+      <w:r>
+        <w:rPr>
+          <w:i/>
+        </w:rPr>
+        <w:t>backend</w:t>
+      </w:r>
+      <w:proofErr w:type="spellEnd"/>
+      <w:r>
+        <w:t xml:space="preserve"> também será utilizada a linguagem </w:t>
+      </w:r>
+      <w:r>
+        <w:t xml:space="preserve">de programação </w:t>
+      </w:r>
+      <w:proofErr w:type="spellStart"/>
+      <w:r>
+        <w:t>ECMAScript</w:t>
+      </w:r>
+      <w:proofErr w:type="spellEnd"/>
+      <w:r>
+        <w:t xml:space="preserve"> </w:t>
+      </w:r>
+      <w:r>
+        <w:t xml:space="preserve">a partir da criação de </w:t>
+      </w:r>
+      <w:r>
+        <w:rPr>
+          <w:i/>
+        </w:rPr>
+        <w:t>c</w:t>
+      </w:r>
+      <w:r>
+        <w:rPr>
+          <w:i/>
+        </w:rPr>
+        <w:t>loud</w:t>
+      </w:r>
+      <w:r>
+        <w:t xml:space="preserve"> </w:t>
+      </w:r>
+      <w:proofErr w:type="spellStart"/>
+      <w:r>
+        <w:rPr>
+          <w:i/>
+        </w:rPr>
+        <w:t>func</w:t>
+      </w:r>
+      <w:r>
+        <w:rPr>
+          <w:i/>
+        </w:rPr>
+        <w:t>t</w:t>
+      </w:r>
+      <w:r>
+        <w:rPr>
+          <w:i/>
+        </w:rPr>
+        <w:t>ions</w:t>
+      </w:r>
+      <w:proofErr w:type="spellEnd"/>
+      <w:r>
+        <w:t>,</w:t>
+      </w:r>
+      <w:r>
+        <w:t xml:space="preserve"> tais que</w:t>
+      </w:r>
+      <w:r>
+        <w:t xml:space="preserve"> </w:t>
+      </w:r>
+      <w:r>
+        <w:t xml:space="preserve">serão usadas </w:t>
+      </w:r>
+      <w:r>
+        <w:t xml:space="preserve">para realizar todo o controle por </w:t>
+      </w:r>
+      <w:proofErr w:type="spellStart"/>
+      <w:r>
+        <w:t>tráz</w:t>
+      </w:r>
+      <w:proofErr w:type="spellEnd"/>
+      <w:r>
+        <w:t xml:space="preserve"> da aplicação</w:t>
+      </w:r>
+      <w:r>
+        <w:t>.</w:t>
+      </w:r>
+    </w:p>
+    <w:p>
+      <w:r>
+        <w:t xml:space="preserve">Para </w:t>
+      </w:r>
+      <w:r>
+        <w:t>o</w:t>
+      </w:r>
+      <w:r>
+        <w:t xml:space="preserve"> </w:t>
+      </w:r>
+      <w:r>
+        <w:t xml:space="preserve">planejamento das </w:t>
+      </w:r>
+      <w:r>
+        <w:rPr>
+          <w:i/>
+        </w:rPr>
+        <w:t xml:space="preserve">sprints </w:t>
+      </w:r>
+      <w:r>
+        <w:t xml:space="preserve">e </w:t>
+      </w:r>
+      <w:r>
+        <w:t xml:space="preserve">organização de tarefas é usada a ferramenta online </w:t>
+      </w:r>
+      <w:proofErr w:type="spellStart"/>
+      <w:r>
+        <w:t>ClickUp</w:t>
+      </w:r>
+      <w:proofErr w:type="spellEnd"/>
+      <w:r>
+        <w:t xml:space="preserve"> onde é possível </w:t>
+      </w:r>
+      <w:r>
+        <w:t xml:space="preserve">gerenciar </w:t>
+      </w:r>
+      <w:r>
+        <w:t xml:space="preserve">quadros e cartões para uso de metodologias ágeis como o </w:t>
+      </w:r>
+      <w:r>
+        <w:t xml:space="preserve">SCRUM e </w:t>
+      </w:r>
+      <w:proofErr w:type="spellStart"/>
+      <w:r>
+        <w:t>K</w:t>
+      </w:r>
+      <w:r>
+        <w:t>anban</w:t>
+      </w:r>
+      <w:proofErr w:type="spellEnd"/>
+      <w:r>
+        <w:t xml:space="preserve">. </w:t>
+      </w:r>
+      <w:r>
+        <w:t>N</w:t>
+      </w:r>
+      <w:r>
+        <w:t>o levantamento de requisitos, foram realizadas reflexões referente</w:t>
+      </w:r>
+      <w:r>
+        <w:t>s</w:t>
+      </w:r>
+      <w:r>
+        <w:t xml:space="preserve"> a</w:t>
+      </w:r>
+      <w:r>
+        <w:t>s</w:t>
+      </w:r>
+      <w:r>
+        <w:t xml:space="preserve"> necessidade</w:t>
+      </w:r>
+      <w:r>
+        <w:t>s</w:t>
+      </w:r>
+      <w:r>
+        <w:t xml:space="preserve"> do aluno e como </w:t>
+      </w:r>
+      <w:r>
+        <w:t xml:space="preserve">a aplicação </w:t>
+      </w:r>
+      <w:r>
+        <w:t xml:space="preserve">poderia ser </w:t>
+      </w:r>
+      <w:proofErr w:type="gramStart"/>
+      <w:r>
+        <w:t>melhor</w:t>
+      </w:r>
+      <w:proofErr w:type="gramEnd"/>
+      <w:r>
+        <w:t xml:space="preserve"> disposta aos instrutores.</w:t>
       </w:r>
     </w:p>
     <w:p/>
@@ -2505,11 +3133,11 @@
       <w:pPr>
         <w:pStyle w:val="Ttulo1"/>
       </w:pPr>
-      <w:bookmarkStart w:id="9" w:name="_Toc2742289"/>
+      <w:bookmarkStart w:id="8" w:name="_Toc2742289"/>
       <w:r>
         <w:t>Revisão da literatura</w:t>
       </w:r>
-      <w:bookmarkEnd w:id="9"/>
+      <w:bookmarkEnd w:id="8"/>
     </w:p>
     <w:p/>
     <w:p/>
@@ -2523,32 +3151,2668 @@
     <w:p/>
     <w:p/>
     <w:p/>
+    <w:p>
+      <w:pPr>
+        <w:spacing w:after="160" w:line="259" w:lineRule="auto"/>
+        <w:ind w:firstLine="0"/>
+        <w:jc w:val="left"/>
+      </w:pPr>
+      <w:r>
+        <w:br w:type="page"/>
+      </w:r>
+    </w:p>
+    <w:p>
+      <w:pPr>
+        <w:pStyle w:val="Ttulo1"/>
+      </w:pPr>
+      <w:bookmarkStart w:id="9" w:name="_Toc2742290"/>
+      <w:r>
+        <w:lastRenderedPageBreak/>
+        <w:t>cronograma</w:t>
+      </w:r>
+      <w:bookmarkEnd w:id="9"/>
+    </w:p>
     <w:p/>
+    <w:tbl>
+      <w:tblPr>
+        <w:tblStyle w:val="Tabelacomgrade"/>
+        <w:tblW w:w="8900" w:type="dxa"/>
+        <w:jc w:val="center"/>
+        <w:tblLayout w:type="fixed"/>
+        <w:tblLook w:val="04A0" w:firstRow="1" w:lastRow="0" w:firstColumn="1" w:lastColumn="0" w:noHBand="0" w:noVBand="1"/>
+      </w:tblPr>
+      <w:tblGrid>
+        <w:gridCol w:w="4820"/>
+        <w:gridCol w:w="340"/>
+        <w:gridCol w:w="340"/>
+        <w:gridCol w:w="340"/>
+        <w:gridCol w:w="340"/>
+        <w:gridCol w:w="340"/>
+        <w:gridCol w:w="340"/>
+        <w:gridCol w:w="340"/>
+        <w:gridCol w:w="340"/>
+        <w:gridCol w:w="340"/>
+        <w:gridCol w:w="340"/>
+        <w:gridCol w:w="340"/>
+        <w:gridCol w:w="340"/>
+      </w:tblGrid>
+      <w:tr>
+        <w:trPr>
+          <w:cantSplit/>
+          <w:trHeight w:val="588"/>
+          <w:jc w:val="center"/>
+        </w:trPr>
+        <w:tc>
+          <w:tcPr>
+            <w:tcW w:w="4820" w:type="dxa"/>
+            <w:vAlign w:val="center"/>
+          </w:tcPr>
+          <w:p>
+            <w:pPr>
+              <w:ind w:firstLine="0"/>
+              <w:jc w:val="center"/>
+              <w:rPr>
+                <w:sz w:val="22"/>
+              </w:rPr>
+            </w:pPr>
+            <w:r>
+              <w:rPr>
+                <w:sz w:val="22"/>
+              </w:rPr>
+              <w:t>Meses e Atividades</w:t>
+            </w:r>
+          </w:p>
+        </w:tc>
+        <w:tc>
+          <w:tcPr>
+            <w:tcW w:w="340" w:type="dxa"/>
+            <w:vAlign w:val="center"/>
+          </w:tcPr>
+          <w:p>
+            <w:pPr>
+              <w:spacing w:line="192" w:lineRule="auto"/>
+              <w:ind w:firstLine="0"/>
+              <w:jc w:val="center"/>
+              <w:rPr>
+                <w:sz w:val="22"/>
+              </w:rPr>
+            </w:pPr>
+            <w:r>
+              <w:rPr>
+                <w:sz w:val="22"/>
+              </w:rPr>
+              <w:t>Jan</w:t>
+            </w:r>
+          </w:p>
+        </w:tc>
+        <w:tc>
+          <w:tcPr>
+            <w:tcW w:w="340" w:type="dxa"/>
+            <w:vAlign w:val="center"/>
+          </w:tcPr>
+          <w:p>
+            <w:pPr>
+              <w:spacing w:line="192" w:lineRule="auto"/>
+              <w:ind w:firstLine="0"/>
+              <w:jc w:val="center"/>
+              <w:rPr>
+                <w:sz w:val="22"/>
+              </w:rPr>
+            </w:pPr>
+            <w:proofErr w:type="spellStart"/>
+            <w:r>
+              <w:rPr>
+                <w:sz w:val="22"/>
+              </w:rPr>
+              <w:t>F</w:t>
+            </w:r>
+            <w:r>
+              <w:rPr>
+                <w:sz w:val="22"/>
+              </w:rPr>
+              <w:t>e</w:t>
+            </w:r>
+            <w:r>
+              <w:rPr>
+                <w:sz w:val="22"/>
+              </w:rPr>
+              <w:t>v</w:t>
+            </w:r>
+            <w:proofErr w:type="spellEnd"/>
+          </w:p>
+        </w:tc>
+        <w:tc>
+          <w:tcPr>
+            <w:tcW w:w="340" w:type="dxa"/>
+            <w:vAlign w:val="center"/>
+          </w:tcPr>
+          <w:p>
+            <w:pPr>
+              <w:spacing w:line="192" w:lineRule="auto"/>
+              <w:ind w:firstLine="0"/>
+              <w:jc w:val="center"/>
+              <w:rPr>
+                <w:sz w:val="22"/>
+              </w:rPr>
+            </w:pPr>
+            <w:proofErr w:type="spellStart"/>
+            <w:r>
+              <w:rPr>
+                <w:sz w:val="22"/>
+              </w:rPr>
+              <w:t>Ma</w:t>
+            </w:r>
+            <w:proofErr w:type="spellEnd"/>
+          </w:p>
+          <w:p>
+            <w:pPr>
+              <w:spacing w:line="192" w:lineRule="auto"/>
+              <w:ind w:firstLine="0"/>
+              <w:jc w:val="center"/>
+              <w:rPr>
+                <w:sz w:val="22"/>
+              </w:rPr>
+            </w:pPr>
+            <w:r>
+              <w:rPr>
+                <w:sz w:val="22"/>
+              </w:rPr>
+              <w:t>r</w:t>
+            </w:r>
+          </w:p>
+        </w:tc>
+        <w:tc>
+          <w:tcPr>
+            <w:tcW w:w="340" w:type="dxa"/>
+            <w:vAlign w:val="center"/>
+          </w:tcPr>
+          <w:p>
+            <w:pPr>
+              <w:spacing w:line="192" w:lineRule="auto"/>
+              <w:ind w:firstLine="0"/>
+              <w:jc w:val="center"/>
+              <w:rPr>
+                <w:sz w:val="22"/>
+              </w:rPr>
+            </w:pPr>
+            <w:proofErr w:type="spellStart"/>
+            <w:r>
+              <w:rPr>
+                <w:sz w:val="22"/>
+              </w:rPr>
+              <w:t>Ab</w:t>
+            </w:r>
+            <w:proofErr w:type="spellEnd"/>
+          </w:p>
+          <w:p>
+            <w:pPr>
+              <w:spacing w:line="192" w:lineRule="auto"/>
+              <w:ind w:firstLine="0"/>
+              <w:jc w:val="center"/>
+              <w:rPr>
+                <w:sz w:val="22"/>
+              </w:rPr>
+            </w:pPr>
+            <w:r>
+              <w:rPr>
+                <w:sz w:val="22"/>
+              </w:rPr>
+              <w:t>r</w:t>
+            </w:r>
+          </w:p>
+        </w:tc>
+        <w:tc>
+          <w:tcPr>
+            <w:tcW w:w="340" w:type="dxa"/>
+            <w:vAlign w:val="center"/>
+          </w:tcPr>
+          <w:p>
+            <w:pPr>
+              <w:spacing w:line="192" w:lineRule="auto"/>
+              <w:ind w:firstLine="0"/>
+              <w:jc w:val="center"/>
+              <w:rPr>
+                <w:sz w:val="22"/>
+              </w:rPr>
+            </w:pPr>
+            <w:proofErr w:type="spellStart"/>
+            <w:r>
+              <w:rPr>
+                <w:sz w:val="22"/>
+              </w:rPr>
+              <w:t>Ma</w:t>
+            </w:r>
+            <w:proofErr w:type="spellEnd"/>
+          </w:p>
+          <w:p>
+            <w:pPr>
+              <w:spacing w:line="192" w:lineRule="auto"/>
+              <w:ind w:firstLine="0"/>
+              <w:jc w:val="center"/>
+              <w:rPr>
+                <w:sz w:val="22"/>
+              </w:rPr>
+            </w:pPr>
+            <w:r>
+              <w:rPr>
+                <w:sz w:val="22"/>
+              </w:rPr>
+              <w:t>i</w:t>
+            </w:r>
+          </w:p>
+        </w:tc>
+        <w:tc>
+          <w:tcPr>
+            <w:tcW w:w="340" w:type="dxa"/>
+            <w:vAlign w:val="center"/>
+          </w:tcPr>
+          <w:p>
+            <w:pPr>
+              <w:spacing w:line="192" w:lineRule="auto"/>
+              <w:ind w:firstLine="0"/>
+              <w:jc w:val="center"/>
+              <w:rPr>
+                <w:sz w:val="22"/>
+              </w:rPr>
+            </w:pPr>
+            <w:proofErr w:type="spellStart"/>
+            <w:r>
+              <w:rPr>
+                <w:sz w:val="22"/>
+              </w:rPr>
+              <w:t>J</w:t>
+            </w:r>
+            <w:r>
+              <w:rPr>
+                <w:sz w:val="22"/>
+              </w:rPr>
+              <w:t>u</w:t>
+            </w:r>
+            <w:r>
+              <w:rPr>
+                <w:sz w:val="22"/>
+              </w:rPr>
+              <w:t>n</w:t>
+            </w:r>
+            <w:proofErr w:type="spellEnd"/>
+          </w:p>
+        </w:tc>
+        <w:tc>
+          <w:tcPr>
+            <w:tcW w:w="340" w:type="dxa"/>
+            <w:vAlign w:val="center"/>
+          </w:tcPr>
+          <w:p>
+            <w:pPr>
+              <w:spacing w:line="192" w:lineRule="auto"/>
+              <w:ind w:firstLine="0"/>
+              <w:jc w:val="center"/>
+              <w:rPr>
+                <w:sz w:val="22"/>
+              </w:rPr>
+            </w:pPr>
+            <w:r>
+              <w:rPr>
+                <w:sz w:val="22"/>
+              </w:rPr>
+              <w:t>Ju</w:t>
+            </w:r>
+          </w:p>
+          <w:p>
+            <w:pPr>
+              <w:spacing w:line="192" w:lineRule="auto"/>
+              <w:ind w:firstLine="0"/>
+              <w:jc w:val="center"/>
+              <w:rPr>
+                <w:sz w:val="22"/>
+              </w:rPr>
+            </w:pPr>
+            <w:r>
+              <w:rPr>
+                <w:sz w:val="22"/>
+              </w:rPr>
+              <w:t>l</w:t>
+            </w:r>
+          </w:p>
+        </w:tc>
+        <w:tc>
+          <w:tcPr>
+            <w:tcW w:w="340" w:type="dxa"/>
+            <w:vAlign w:val="center"/>
+          </w:tcPr>
+          <w:p>
+            <w:pPr>
+              <w:spacing w:line="192" w:lineRule="auto"/>
+              <w:ind w:firstLine="0"/>
+              <w:jc w:val="center"/>
+              <w:rPr>
+                <w:sz w:val="22"/>
+              </w:rPr>
+            </w:pPr>
+            <w:proofErr w:type="spellStart"/>
+            <w:r>
+              <w:rPr>
+                <w:sz w:val="22"/>
+              </w:rPr>
+              <w:t>Ago</w:t>
+            </w:r>
+            <w:proofErr w:type="spellEnd"/>
+          </w:p>
+        </w:tc>
+        <w:tc>
+          <w:tcPr>
+            <w:tcW w:w="340" w:type="dxa"/>
+            <w:vAlign w:val="center"/>
+          </w:tcPr>
+          <w:p>
+            <w:pPr>
+              <w:spacing w:line="192" w:lineRule="auto"/>
+              <w:ind w:firstLine="0"/>
+              <w:jc w:val="center"/>
+              <w:rPr>
+                <w:sz w:val="22"/>
+              </w:rPr>
+            </w:pPr>
+            <w:r>
+              <w:rPr>
+                <w:sz w:val="22"/>
+              </w:rPr>
+              <w:t>Set</w:t>
+            </w:r>
+          </w:p>
+        </w:tc>
+        <w:tc>
+          <w:tcPr>
+            <w:tcW w:w="340" w:type="dxa"/>
+            <w:vAlign w:val="center"/>
+          </w:tcPr>
+          <w:p>
+            <w:pPr>
+              <w:spacing w:line="192" w:lineRule="auto"/>
+              <w:ind w:firstLine="0"/>
+              <w:jc w:val="center"/>
+              <w:rPr>
+                <w:sz w:val="22"/>
+              </w:rPr>
+            </w:pPr>
+            <w:r>
+              <w:rPr>
+                <w:sz w:val="22"/>
+              </w:rPr>
+              <w:t>Out</w:t>
+            </w:r>
+          </w:p>
+        </w:tc>
+        <w:tc>
+          <w:tcPr>
+            <w:tcW w:w="340" w:type="dxa"/>
+            <w:vAlign w:val="center"/>
+          </w:tcPr>
+          <w:p>
+            <w:pPr>
+              <w:spacing w:line="192" w:lineRule="auto"/>
+              <w:ind w:firstLine="0"/>
+              <w:jc w:val="center"/>
+              <w:rPr>
+                <w:sz w:val="22"/>
+              </w:rPr>
+            </w:pPr>
+            <w:proofErr w:type="spellStart"/>
+            <w:r>
+              <w:rPr>
+                <w:sz w:val="22"/>
+              </w:rPr>
+              <w:t>Nov</w:t>
+            </w:r>
+            <w:proofErr w:type="spellEnd"/>
+          </w:p>
+        </w:tc>
+        <w:tc>
+          <w:tcPr>
+            <w:tcW w:w="340" w:type="dxa"/>
+            <w:vAlign w:val="center"/>
+          </w:tcPr>
+          <w:p>
+            <w:pPr>
+              <w:spacing w:line="192" w:lineRule="auto"/>
+              <w:ind w:firstLine="0"/>
+              <w:jc w:val="center"/>
+              <w:rPr>
+                <w:sz w:val="22"/>
+              </w:rPr>
+            </w:pPr>
+            <w:r>
+              <w:rPr>
+                <w:sz w:val="22"/>
+              </w:rPr>
+              <w:t>Dez</w:t>
+            </w:r>
+          </w:p>
+        </w:tc>
+      </w:tr>
+      <w:tr>
+        <w:trPr>
+          <w:cantSplit/>
+          <w:trHeight w:val="314"/>
+          <w:jc w:val="center"/>
+        </w:trPr>
+        <w:tc>
+          <w:tcPr>
+            <w:tcW w:w="4820" w:type="dxa"/>
+          </w:tcPr>
+          <w:p>
+            <w:pPr>
+              <w:ind w:firstLine="0"/>
+              <w:jc w:val="left"/>
+              <w:rPr>
+                <w:sz w:val="21"/>
+                <w:szCs w:val="21"/>
+              </w:rPr>
+            </w:pPr>
+            <w:r>
+              <w:rPr>
+                <w:sz w:val="21"/>
+                <w:szCs w:val="21"/>
+              </w:rPr>
+              <w:t xml:space="preserve">Delimitação do Tema e Justificativa </w:t>
+            </w:r>
+          </w:p>
+        </w:tc>
+        <w:tc>
+          <w:tcPr>
+            <w:tcW w:w="340" w:type="dxa"/>
+            <w:shd w:val="clear" w:color="auto" w:fill="92D050"/>
+          </w:tcPr>
+          <w:p>
+            <w:pPr>
+              <w:ind w:firstLine="0"/>
+              <w:jc w:val="center"/>
+              <w:rPr>
+                <w:sz w:val="22"/>
+              </w:rPr>
+            </w:pPr>
+          </w:p>
+        </w:tc>
+        <w:tc>
+          <w:tcPr>
+            <w:tcW w:w="340" w:type="dxa"/>
+            <w:shd w:val="clear" w:color="auto" w:fill="92D050"/>
+          </w:tcPr>
+          <w:p>
+            <w:pPr>
+              <w:ind w:firstLine="0"/>
+              <w:jc w:val="center"/>
+              <w:rPr>
+                <w:sz w:val="22"/>
+              </w:rPr>
+            </w:pPr>
+          </w:p>
+        </w:tc>
+        <w:tc>
+          <w:tcPr>
+            <w:tcW w:w="340" w:type="dxa"/>
+          </w:tcPr>
+          <w:p>
+            <w:pPr>
+              <w:ind w:firstLine="0"/>
+              <w:jc w:val="center"/>
+              <w:rPr>
+                <w:sz w:val="22"/>
+              </w:rPr>
+            </w:pPr>
+          </w:p>
+        </w:tc>
+        <w:tc>
+          <w:tcPr>
+            <w:tcW w:w="340" w:type="dxa"/>
+          </w:tcPr>
+          <w:p>
+            <w:pPr>
+              <w:ind w:firstLine="0"/>
+              <w:jc w:val="center"/>
+              <w:rPr>
+                <w:sz w:val="22"/>
+              </w:rPr>
+            </w:pPr>
+          </w:p>
+        </w:tc>
+        <w:tc>
+          <w:tcPr>
+            <w:tcW w:w="340" w:type="dxa"/>
+          </w:tcPr>
+          <w:p>
+            <w:pPr>
+              <w:ind w:firstLine="0"/>
+              <w:jc w:val="center"/>
+              <w:rPr>
+                <w:sz w:val="22"/>
+              </w:rPr>
+            </w:pPr>
+          </w:p>
+        </w:tc>
+        <w:tc>
+          <w:tcPr>
+            <w:tcW w:w="340" w:type="dxa"/>
+          </w:tcPr>
+          <w:p>
+            <w:pPr>
+              <w:ind w:firstLine="0"/>
+              <w:jc w:val="center"/>
+              <w:rPr>
+                <w:sz w:val="22"/>
+              </w:rPr>
+            </w:pPr>
+          </w:p>
+        </w:tc>
+        <w:tc>
+          <w:tcPr>
+            <w:tcW w:w="340" w:type="dxa"/>
+          </w:tcPr>
+          <w:p>
+            <w:pPr>
+              <w:ind w:firstLine="0"/>
+              <w:jc w:val="center"/>
+              <w:rPr>
+                <w:sz w:val="22"/>
+              </w:rPr>
+            </w:pPr>
+          </w:p>
+        </w:tc>
+        <w:tc>
+          <w:tcPr>
+            <w:tcW w:w="340" w:type="dxa"/>
+          </w:tcPr>
+          <w:p>
+            <w:pPr>
+              <w:ind w:firstLine="0"/>
+              <w:jc w:val="center"/>
+              <w:rPr>
+                <w:sz w:val="22"/>
+              </w:rPr>
+            </w:pPr>
+          </w:p>
+        </w:tc>
+        <w:tc>
+          <w:tcPr>
+            <w:tcW w:w="340" w:type="dxa"/>
+          </w:tcPr>
+          <w:p>
+            <w:pPr>
+              <w:ind w:firstLine="0"/>
+              <w:jc w:val="center"/>
+              <w:rPr>
+                <w:sz w:val="22"/>
+              </w:rPr>
+            </w:pPr>
+          </w:p>
+        </w:tc>
+        <w:tc>
+          <w:tcPr>
+            <w:tcW w:w="340" w:type="dxa"/>
+          </w:tcPr>
+          <w:p>
+            <w:pPr>
+              <w:ind w:firstLine="0"/>
+              <w:jc w:val="center"/>
+              <w:rPr>
+                <w:sz w:val="22"/>
+              </w:rPr>
+            </w:pPr>
+          </w:p>
+        </w:tc>
+        <w:tc>
+          <w:tcPr>
+            <w:tcW w:w="340" w:type="dxa"/>
+          </w:tcPr>
+          <w:p>
+            <w:pPr>
+              <w:ind w:firstLine="0"/>
+              <w:jc w:val="center"/>
+              <w:rPr>
+                <w:sz w:val="22"/>
+              </w:rPr>
+            </w:pPr>
+          </w:p>
+        </w:tc>
+        <w:tc>
+          <w:tcPr>
+            <w:tcW w:w="340" w:type="dxa"/>
+          </w:tcPr>
+          <w:p>
+            <w:pPr>
+              <w:ind w:firstLine="0"/>
+              <w:jc w:val="center"/>
+              <w:rPr>
+                <w:sz w:val="22"/>
+              </w:rPr>
+            </w:pPr>
+          </w:p>
+        </w:tc>
+      </w:tr>
+      <w:tr>
+        <w:trPr>
+          <w:cantSplit/>
+          <w:trHeight w:val="314"/>
+          <w:jc w:val="center"/>
+        </w:trPr>
+        <w:tc>
+          <w:tcPr>
+            <w:tcW w:w="4820" w:type="dxa"/>
+          </w:tcPr>
+          <w:p>
+            <w:pPr>
+              <w:ind w:firstLine="0"/>
+              <w:jc w:val="left"/>
+              <w:rPr>
+                <w:sz w:val="21"/>
+                <w:szCs w:val="21"/>
+              </w:rPr>
+            </w:pPr>
+            <w:r>
+              <w:rPr>
+                <w:sz w:val="21"/>
+                <w:szCs w:val="21"/>
+              </w:rPr>
+              <w:t>Definição de Objetivos</w:t>
+            </w:r>
+          </w:p>
+        </w:tc>
+        <w:tc>
+          <w:tcPr>
+            <w:tcW w:w="340" w:type="dxa"/>
+            <w:shd w:val="clear" w:color="auto" w:fill="FFFFFF" w:themeFill="background1"/>
+          </w:tcPr>
+          <w:p>
+            <w:pPr>
+              <w:ind w:firstLine="0"/>
+              <w:jc w:val="center"/>
+              <w:rPr>
+                <w:sz w:val="22"/>
+              </w:rPr>
+            </w:pPr>
+          </w:p>
+        </w:tc>
+        <w:tc>
+          <w:tcPr>
+            <w:tcW w:w="340" w:type="dxa"/>
+            <w:shd w:val="clear" w:color="auto" w:fill="FFFFFF" w:themeFill="background1"/>
+          </w:tcPr>
+          <w:p>
+            <w:pPr>
+              <w:ind w:firstLine="0"/>
+              <w:jc w:val="center"/>
+              <w:rPr>
+                <w:sz w:val="22"/>
+              </w:rPr>
+            </w:pPr>
+          </w:p>
+        </w:tc>
+        <w:tc>
+          <w:tcPr>
+            <w:tcW w:w="340" w:type="dxa"/>
+            <w:shd w:val="clear" w:color="auto" w:fill="92D050"/>
+          </w:tcPr>
+          <w:p>
+            <w:pPr>
+              <w:ind w:firstLine="0"/>
+              <w:jc w:val="center"/>
+              <w:rPr>
+                <w:sz w:val="22"/>
+              </w:rPr>
+            </w:pPr>
+          </w:p>
+        </w:tc>
+        <w:tc>
+          <w:tcPr>
+            <w:tcW w:w="340" w:type="dxa"/>
+          </w:tcPr>
+          <w:p>
+            <w:pPr>
+              <w:ind w:firstLine="0"/>
+              <w:jc w:val="center"/>
+              <w:rPr>
+                <w:sz w:val="22"/>
+              </w:rPr>
+            </w:pPr>
+          </w:p>
+        </w:tc>
+        <w:tc>
+          <w:tcPr>
+            <w:tcW w:w="340" w:type="dxa"/>
+          </w:tcPr>
+          <w:p>
+            <w:pPr>
+              <w:ind w:firstLine="0"/>
+              <w:jc w:val="center"/>
+              <w:rPr>
+                <w:sz w:val="22"/>
+              </w:rPr>
+            </w:pPr>
+          </w:p>
+        </w:tc>
+        <w:tc>
+          <w:tcPr>
+            <w:tcW w:w="340" w:type="dxa"/>
+          </w:tcPr>
+          <w:p>
+            <w:pPr>
+              <w:ind w:firstLine="0"/>
+              <w:jc w:val="center"/>
+              <w:rPr>
+                <w:sz w:val="22"/>
+              </w:rPr>
+            </w:pPr>
+          </w:p>
+        </w:tc>
+        <w:tc>
+          <w:tcPr>
+            <w:tcW w:w="340" w:type="dxa"/>
+          </w:tcPr>
+          <w:p>
+            <w:pPr>
+              <w:ind w:firstLine="0"/>
+              <w:jc w:val="center"/>
+              <w:rPr>
+                <w:sz w:val="22"/>
+              </w:rPr>
+            </w:pPr>
+          </w:p>
+        </w:tc>
+        <w:tc>
+          <w:tcPr>
+            <w:tcW w:w="340" w:type="dxa"/>
+          </w:tcPr>
+          <w:p>
+            <w:pPr>
+              <w:ind w:firstLine="0"/>
+              <w:jc w:val="center"/>
+              <w:rPr>
+                <w:sz w:val="22"/>
+              </w:rPr>
+            </w:pPr>
+          </w:p>
+        </w:tc>
+        <w:tc>
+          <w:tcPr>
+            <w:tcW w:w="340" w:type="dxa"/>
+          </w:tcPr>
+          <w:p>
+            <w:pPr>
+              <w:ind w:firstLine="0"/>
+              <w:jc w:val="center"/>
+              <w:rPr>
+                <w:sz w:val="22"/>
+              </w:rPr>
+            </w:pPr>
+          </w:p>
+        </w:tc>
+        <w:tc>
+          <w:tcPr>
+            <w:tcW w:w="340" w:type="dxa"/>
+          </w:tcPr>
+          <w:p>
+            <w:pPr>
+              <w:ind w:firstLine="0"/>
+              <w:jc w:val="center"/>
+              <w:rPr>
+                <w:sz w:val="22"/>
+              </w:rPr>
+            </w:pPr>
+          </w:p>
+        </w:tc>
+        <w:tc>
+          <w:tcPr>
+            <w:tcW w:w="340" w:type="dxa"/>
+          </w:tcPr>
+          <w:p>
+            <w:pPr>
+              <w:ind w:firstLine="0"/>
+              <w:jc w:val="center"/>
+              <w:rPr>
+                <w:sz w:val="22"/>
+              </w:rPr>
+            </w:pPr>
+          </w:p>
+        </w:tc>
+        <w:tc>
+          <w:tcPr>
+            <w:tcW w:w="340" w:type="dxa"/>
+          </w:tcPr>
+          <w:p>
+            <w:pPr>
+              <w:ind w:firstLine="0"/>
+              <w:jc w:val="center"/>
+              <w:rPr>
+                <w:sz w:val="22"/>
+              </w:rPr>
+            </w:pPr>
+          </w:p>
+        </w:tc>
+      </w:tr>
+      <w:tr>
+        <w:trPr>
+          <w:cantSplit/>
+          <w:trHeight w:val="314"/>
+          <w:jc w:val="center"/>
+        </w:trPr>
+        <w:tc>
+          <w:tcPr>
+            <w:tcW w:w="4820" w:type="dxa"/>
+          </w:tcPr>
+          <w:p>
+            <w:pPr>
+              <w:ind w:firstLine="0"/>
+              <w:jc w:val="left"/>
+              <w:rPr>
+                <w:sz w:val="21"/>
+                <w:szCs w:val="21"/>
+              </w:rPr>
+            </w:pPr>
+            <w:r>
+              <w:rPr>
+                <w:sz w:val="21"/>
+                <w:szCs w:val="21"/>
+              </w:rPr>
+              <w:t>Problematização e Hipóteses</w:t>
+            </w:r>
+          </w:p>
+        </w:tc>
+        <w:tc>
+          <w:tcPr>
+            <w:tcW w:w="340" w:type="dxa"/>
+            <w:shd w:val="clear" w:color="auto" w:fill="FFFFFF" w:themeFill="background1"/>
+          </w:tcPr>
+          <w:p>
+            <w:pPr>
+              <w:ind w:firstLine="0"/>
+              <w:jc w:val="center"/>
+              <w:rPr>
+                <w:sz w:val="22"/>
+              </w:rPr>
+            </w:pPr>
+          </w:p>
+        </w:tc>
+        <w:tc>
+          <w:tcPr>
+            <w:tcW w:w="340" w:type="dxa"/>
+            <w:shd w:val="clear" w:color="auto" w:fill="FFFFFF" w:themeFill="background1"/>
+          </w:tcPr>
+          <w:p>
+            <w:pPr>
+              <w:ind w:firstLine="0"/>
+              <w:jc w:val="center"/>
+              <w:rPr>
+                <w:sz w:val="22"/>
+              </w:rPr>
+            </w:pPr>
+          </w:p>
+        </w:tc>
+        <w:tc>
+          <w:tcPr>
+            <w:tcW w:w="340" w:type="dxa"/>
+            <w:shd w:val="clear" w:color="auto" w:fill="92D050"/>
+          </w:tcPr>
+          <w:p>
+            <w:pPr>
+              <w:ind w:firstLine="0"/>
+              <w:jc w:val="center"/>
+              <w:rPr>
+                <w:sz w:val="22"/>
+              </w:rPr>
+            </w:pPr>
+          </w:p>
+        </w:tc>
+        <w:tc>
+          <w:tcPr>
+            <w:tcW w:w="340" w:type="dxa"/>
+          </w:tcPr>
+          <w:p>
+            <w:pPr>
+              <w:ind w:firstLine="0"/>
+              <w:jc w:val="center"/>
+              <w:rPr>
+                <w:sz w:val="22"/>
+              </w:rPr>
+            </w:pPr>
+          </w:p>
+        </w:tc>
+        <w:tc>
+          <w:tcPr>
+            <w:tcW w:w="340" w:type="dxa"/>
+          </w:tcPr>
+          <w:p>
+            <w:pPr>
+              <w:ind w:firstLine="0"/>
+              <w:jc w:val="center"/>
+              <w:rPr>
+                <w:sz w:val="22"/>
+              </w:rPr>
+            </w:pPr>
+          </w:p>
+        </w:tc>
+        <w:tc>
+          <w:tcPr>
+            <w:tcW w:w="340" w:type="dxa"/>
+          </w:tcPr>
+          <w:p>
+            <w:pPr>
+              <w:ind w:firstLine="0"/>
+              <w:jc w:val="center"/>
+              <w:rPr>
+                <w:sz w:val="22"/>
+              </w:rPr>
+            </w:pPr>
+          </w:p>
+        </w:tc>
+        <w:tc>
+          <w:tcPr>
+            <w:tcW w:w="340" w:type="dxa"/>
+          </w:tcPr>
+          <w:p>
+            <w:pPr>
+              <w:ind w:firstLine="0"/>
+              <w:jc w:val="center"/>
+              <w:rPr>
+                <w:sz w:val="22"/>
+              </w:rPr>
+            </w:pPr>
+          </w:p>
+        </w:tc>
+        <w:tc>
+          <w:tcPr>
+            <w:tcW w:w="340" w:type="dxa"/>
+          </w:tcPr>
+          <w:p>
+            <w:pPr>
+              <w:ind w:firstLine="0"/>
+              <w:jc w:val="center"/>
+              <w:rPr>
+                <w:sz w:val="22"/>
+              </w:rPr>
+            </w:pPr>
+          </w:p>
+        </w:tc>
+        <w:tc>
+          <w:tcPr>
+            <w:tcW w:w="340" w:type="dxa"/>
+          </w:tcPr>
+          <w:p>
+            <w:pPr>
+              <w:ind w:firstLine="0"/>
+              <w:jc w:val="center"/>
+              <w:rPr>
+                <w:sz w:val="22"/>
+              </w:rPr>
+            </w:pPr>
+          </w:p>
+        </w:tc>
+        <w:tc>
+          <w:tcPr>
+            <w:tcW w:w="340" w:type="dxa"/>
+          </w:tcPr>
+          <w:p>
+            <w:pPr>
+              <w:ind w:firstLine="0"/>
+              <w:jc w:val="center"/>
+              <w:rPr>
+                <w:sz w:val="22"/>
+              </w:rPr>
+            </w:pPr>
+          </w:p>
+        </w:tc>
+        <w:tc>
+          <w:tcPr>
+            <w:tcW w:w="340" w:type="dxa"/>
+          </w:tcPr>
+          <w:p>
+            <w:pPr>
+              <w:ind w:firstLine="0"/>
+              <w:jc w:val="center"/>
+              <w:rPr>
+                <w:sz w:val="22"/>
+              </w:rPr>
+            </w:pPr>
+          </w:p>
+        </w:tc>
+        <w:tc>
+          <w:tcPr>
+            <w:tcW w:w="340" w:type="dxa"/>
+          </w:tcPr>
+          <w:p>
+            <w:pPr>
+              <w:ind w:firstLine="0"/>
+              <w:jc w:val="center"/>
+              <w:rPr>
+                <w:sz w:val="22"/>
+              </w:rPr>
+            </w:pPr>
+          </w:p>
+        </w:tc>
+      </w:tr>
+      <w:tr>
+        <w:trPr>
+          <w:cantSplit/>
+          <w:trHeight w:val="314"/>
+          <w:jc w:val="center"/>
+        </w:trPr>
+        <w:tc>
+          <w:tcPr>
+            <w:tcW w:w="4820" w:type="dxa"/>
+          </w:tcPr>
+          <w:p>
+            <w:pPr>
+              <w:ind w:firstLine="0"/>
+              <w:jc w:val="left"/>
+              <w:rPr>
+                <w:sz w:val="21"/>
+                <w:szCs w:val="21"/>
+              </w:rPr>
+            </w:pPr>
+            <w:r>
+              <w:rPr>
+                <w:sz w:val="21"/>
+                <w:szCs w:val="21"/>
+              </w:rPr>
+              <w:t>Detalhamento da Metodologia</w:t>
+            </w:r>
+          </w:p>
+        </w:tc>
+        <w:tc>
+          <w:tcPr>
+            <w:tcW w:w="340" w:type="dxa"/>
+            <w:shd w:val="clear" w:color="auto" w:fill="FFFFFF" w:themeFill="background1"/>
+          </w:tcPr>
+          <w:p>
+            <w:pPr>
+              <w:ind w:firstLine="0"/>
+              <w:jc w:val="center"/>
+              <w:rPr>
+                <w:sz w:val="22"/>
+              </w:rPr>
+            </w:pPr>
+          </w:p>
+        </w:tc>
+        <w:tc>
+          <w:tcPr>
+            <w:tcW w:w="340" w:type="dxa"/>
+            <w:shd w:val="clear" w:color="auto" w:fill="FFFFFF" w:themeFill="background1"/>
+          </w:tcPr>
+          <w:p>
+            <w:pPr>
+              <w:ind w:firstLine="0"/>
+              <w:jc w:val="center"/>
+              <w:rPr>
+                <w:sz w:val="22"/>
+              </w:rPr>
+            </w:pPr>
+          </w:p>
+        </w:tc>
+        <w:tc>
+          <w:tcPr>
+            <w:tcW w:w="340" w:type="dxa"/>
+            <w:shd w:val="clear" w:color="auto" w:fill="92D050"/>
+          </w:tcPr>
+          <w:p>
+            <w:pPr>
+              <w:ind w:firstLine="0"/>
+              <w:jc w:val="center"/>
+              <w:rPr>
+                <w:sz w:val="22"/>
+              </w:rPr>
+            </w:pPr>
+          </w:p>
+        </w:tc>
+        <w:tc>
+          <w:tcPr>
+            <w:tcW w:w="340" w:type="dxa"/>
+          </w:tcPr>
+          <w:p>
+            <w:pPr>
+              <w:ind w:firstLine="0"/>
+              <w:jc w:val="center"/>
+              <w:rPr>
+                <w:sz w:val="22"/>
+              </w:rPr>
+            </w:pPr>
+          </w:p>
+        </w:tc>
+        <w:tc>
+          <w:tcPr>
+            <w:tcW w:w="340" w:type="dxa"/>
+          </w:tcPr>
+          <w:p>
+            <w:pPr>
+              <w:ind w:firstLine="0"/>
+              <w:jc w:val="center"/>
+              <w:rPr>
+                <w:sz w:val="22"/>
+              </w:rPr>
+            </w:pPr>
+          </w:p>
+        </w:tc>
+        <w:tc>
+          <w:tcPr>
+            <w:tcW w:w="340" w:type="dxa"/>
+          </w:tcPr>
+          <w:p>
+            <w:pPr>
+              <w:ind w:firstLine="0"/>
+              <w:jc w:val="center"/>
+              <w:rPr>
+                <w:sz w:val="22"/>
+              </w:rPr>
+            </w:pPr>
+          </w:p>
+        </w:tc>
+        <w:tc>
+          <w:tcPr>
+            <w:tcW w:w="340" w:type="dxa"/>
+          </w:tcPr>
+          <w:p>
+            <w:pPr>
+              <w:ind w:firstLine="0"/>
+              <w:jc w:val="center"/>
+              <w:rPr>
+                <w:sz w:val="22"/>
+              </w:rPr>
+            </w:pPr>
+          </w:p>
+        </w:tc>
+        <w:tc>
+          <w:tcPr>
+            <w:tcW w:w="340" w:type="dxa"/>
+          </w:tcPr>
+          <w:p>
+            <w:pPr>
+              <w:ind w:firstLine="0"/>
+              <w:jc w:val="center"/>
+              <w:rPr>
+                <w:sz w:val="22"/>
+              </w:rPr>
+            </w:pPr>
+          </w:p>
+        </w:tc>
+        <w:tc>
+          <w:tcPr>
+            <w:tcW w:w="340" w:type="dxa"/>
+          </w:tcPr>
+          <w:p>
+            <w:pPr>
+              <w:ind w:firstLine="0"/>
+              <w:jc w:val="center"/>
+              <w:rPr>
+                <w:sz w:val="22"/>
+              </w:rPr>
+            </w:pPr>
+          </w:p>
+        </w:tc>
+        <w:tc>
+          <w:tcPr>
+            <w:tcW w:w="340" w:type="dxa"/>
+          </w:tcPr>
+          <w:p>
+            <w:pPr>
+              <w:ind w:firstLine="0"/>
+              <w:jc w:val="center"/>
+              <w:rPr>
+                <w:sz w:val="22"/>
+              </w:rPr>
+            </w:pPr>
+          </w:p>
+        </w:tc>
+        <w:tc>
+          <w:tcPr>
+            <w:tcW w:w="340" w:type="dxa"/>
+          </w:tcPr>
+          <w:p>
+            <w:pPr>
+              <w:ind w:firstLine="0"/>
+              <w:jc w:val="center"/>
+              <w:rPr>
+                <w:sz w:val="22"/>
+              </w:rPr>
+            </w:pPr>
+          </w:p>
+        </w:tc>
+        <w:tc>
+          <w:tcPr>
+            <w:tcW w:w="340" w:type="dxa"/>
+          </w:tcPr>
+          <w:p>
+            <w:pPr>
+              <w:ind w:firstLine="0"/>
+              <w:jc w:val="center"/>
+              <w:rPr>
+                <w:sz w:val="22"/>
+              </w:rPr>
+            </w:pPr>
+          </w:p>
+        </w:tc>
+      </w:tr>
+      <w:tr>
+        <w:trPr>
+          <w:cantSplit/>
+          <w:trHeight w:val="314"/>
+          <w:jc w:val="center"/>
+        </w:trPr>
+        <w:tc>
+          <w:tcPr>
+            <w:tcW w:w="4820" w:type="dxa"/>
+          </w:tcPr>
+          <w:p>
+            <w:pPr>
+              <w:ind w:firstLine="0"/>
+              <w:jc w:val="left"/>
+              <w:rPr>
+                <w:sz w:val="21"/>
+                <w:szCs w:val="21"/>
+              </w:rPr>
+            </w:pPr>
+            <w:r>
+              <w:rPr>
+                <w:sz w:val="21"/>
+                <w:szCs w:val="21"/>
+              </w:rPr>
+              <w:t>Elaboração da Revisão Bibliográfica</w:t>
+            </w:r>
+          </w:p>
+        </w:tc>
+        <w:tc>
+          <w:tcPr>
+            <w:tcW w:w="340" w:type="dxa"/>
+            <w:shd w:val="clear" w:color="auto" w:fill="FFFFFF" w:themeFill="background1"/>
+          </w:tcPr>
+          <w:p>
+            <w:pPr>
+              <w:ind w:firstLine="0"/>
+              <w:jc w:val="center"/>
+              <w:rPr>
+                <w:sz w:val="22"/>
+              </w:rPr>
+            </w:pPr>
+          </w:p>
+        </w:tc>
+        <w:tc>
+          <w:tcPr>
+            <w:tcW w:w="340" w:type="dxa"/>
+            <w:shd w:val="clear" w:color="auto" w:fill="FFFFFF" w:themeFill="background1"/>
+          </w:tcPr>
+          <w:p>
+            <w:pPr>
+              <w:ind w:firstLine="0"/>
+              <w:jc w:val="center"/>
+              <w:rPr>
+                <w:sz w:val="22"/>
+              </w:rPr>
+            </w:pPr>
+          </w:p>
+        </w:tc>
+        <w:tc>
+          <w:tcPr>
+            <w:tcW w:w="340" w:type="dxa"/>
+            <w:shd w:val="clear" w:color="auto" w:fill="92D050"/>
+          </w:tcPr>
+          <w:p>
+            <w:pPr>
+              <w:ind w:firstLine="0"/>
+              <w:jc w:val="center"/>
+              <w:rPr>
+                <w:sz w:val="22"/>
+              </w:rPr>
+            </w:pPr>
+          </w:p>
+        </w:tc>
+        <w:tc>
+          <w:tcPr>
+            <w:tcW w:w="340" w:type="dxa"/>
+          </w:tcPr>
+          <w:p>
+            <w:pPr>
+              <w:ind w:firstLine="0"/>
+              <w:jc w:val="center"/>
+              <w:rPr>
+                <w:sz w:val="22"/>
+              </w:rPr>
+            </w:pPr>
+          </w:p>
+        </w:tc>
+        <w:tc>
+          <w:tcPr>
+            <w:tcW w:w="340" w:type="dxa"/>
+          </w:tcPr>
+          <w:p>
+            <w:pPr>
+              <w:ind w:firstLine="0"/>
+              <w:jc w:val="center"/>
+              <w:rPr>
+                <w:sz w:val="22"/>
+              </w:rPr>
+            </w:pPr>
+          </w:p>
+        </w:tc>
+        <w:tc>
+          <w:tcPr>
+            <w:tcW w:w="340" w:type="dxa"/>
+          </w:tcPr>
+          <w:p>
+            <w:pPr>
+              <w:ind w:firstLine="0"/>
+              <w:jc w:val="center"/>
+              <w:rPr>
+                <w:sz w:val="22"/>
+              </w:rPr>
+            </w:pPr>
+          </w:p>
+        </w:tc>
+        <w:tc>
+          <w:tcPr>
+            <w:tcW w:w="340" w:type="dxa"/>
+          </w:tcPr>
+          <w:p>
+            <w:pPr>
+              <w:ind w:firstLine="0"/>
+              <w:jc w:val="center"/>
+              <w:rPr>
+                <w:sz w:val="22"/>
+              </w:rPr>
+            </w:pPr>
+          </w:p>
+        </w:tc>
+        <w:tc>
+          <w:tcPr>
+            <w:tcW w:w="340" w:type="dxa"/>
+          </w:tcPr>
+          <w:p>
+            <w:pPr>
+              <w:ind w:firstLine="0"/>
+              <w:jc w:val="center"/>
+              <w:rPr>
+                <w:sz w:val="22"/>
+              </w:rPr>
+            </w:pPr>
+          </w:p>
+        </w:tc>
+        <w:tc>
+          <w:tcPr>
+            <w:tcW w:w="340" w:type="dxa"/>
+          </w:tcPr>
+          <w:p>
+            <w:pPr>
+              <w:ind w:firstLine="0"/>
+              <w:jc w:val="center"/>
+              <w:rPr>
+                <w:sz w:val="22"/>
+              </w:rPr>
+            </w:pPr>
+          </w:p>
+        </w:tc>
+        <w:tc>
+          <w:tcPr>
+            <w:tcW w:w="340" w:type="dxa"/>
+          </w:tcPr>
+          <w:p>
+            <w:pPr>
+              <w:ind w:firstLine="0"/>
+              <w:jc w:val="center"/>
+              <w:rPr>
+                <w:sz w:val="22"/>
+              </w:rPr>
+            </w:pPr>
+          </w:p>
+        </w:tc>
+        <w:tc>
+          <w:tcPr>
+            <w:tcW w:w="340" w:type="dxa"/>
+          </w:tcPr>
+          <w:p>
+            <w:pPr>
+              <w:ind w:firstLine="0"/>
+              <w:jc w:val="center"/>
+              <w:rPr>
+                <w:sz w:val="22"/>
+              </w:rPr>
+            </w:pPr>
+          </w:p>
+        </w:tc>
+        <w:tc>
+          <w:tcPr>
+            <w:tcW w:w="340" w:type="dxa"/>
+          </w:tcPr>
+          <w:p>
+            <w:pPr>
+              <w:ind w:firstLine="0"/>
+              <w:jc w:val="center"/>
+              <w:rPr>
+                <w:sz w:val="22"/>
+              </w:rPr>
+            </w:pPr>
+          </w:p>
+        </w:tc>
+      </w:tr>
+      <w:tr>
+        <w:trPr>
+          <w:cantSplit/>
+          <w:trHeight w:val="314"/>
+          <w:jc w:val="center"/>
+        </w:trPr>
+        <w:tc>
+          <w:tcPr>
+            <w:tcW w:w="4820" w:type="dxa"/>
+          </w:tcPr>
+          <w:p>
+            <w:pPr>
+              <w:ind w:firstLine="0"/>
+              <w:jc w:val="left"/>
+              <w:rPr>
+                <w:sz w:val="21"/>
+                <w:szCs w:val="21"/>
+              </w:rPr>
+            </w:pPr>
+            <w:r>
+              <w:rPr>
+                <w:sz w:val="21"/>
+                <w:szCs w:val="21"/>
+              </w:rPr>
+              <w:t>Redação do projeto para exame da qualificação</w:t>
+            </w:r>
+          </w:p>
+        </w:tc>
+        <w:tc>
+          <w:tcPr>
+            <w:tcW w:w="340" w:type="dxa"/>
+            <w:shd w:val="clear" w:color="auto" w:fill="FFFFFF" w:themeFill="background1"/>
+          </w:tcPr>
+          <w:p>
+            <w:pPr>
+              <w:ind w:firstLine="0"/>
+              <w:jc w:val="center"/>
+              <w:rPr>
+                <w:sz w:val="22"/>
+              </w:rPr>
+            </w:pPr>
+          </w:p>
+        </w:tc>
+        <w:tc>
+          <w:tcPr>
+            <w:tcW w:w="340" w:type="dxa"/>
+            <w:shd w:val="clear" w:color="auto" w:fill="FFFFFF" w:themeFill="background1"/>
+          </w:tcPr>
+          <w:p>
+            <w:pPr>
+              <w:ind w:firstLine="0"/>
+              <w:jc w:val="center"/>
+              <w:rPr>
+                <w:sz w:val="22"/>
+              </w:rPr>
+            </w:pPr>
+          </w:p>
+        </w:tc>
+        <w:tc>
+          <w:tcPr>
+            <w:tcW w:w="340" w:type="dxa"/>
+            <w:shd w:val="clear" w:color="auto" w:fill="92D050"/>
+          </w:tcPr>
+          <w:p>
+            <w:pPr>
+              <w:ind w:firstLine="0"/>
+              <w:jc w:val="center"/>
+              <w:rPr>
+                <w:sz w:val="22"/>
+              </w:rPr>
+            </w:pPr>
+          </w:p>
+        </w:tc>
+        <w:tc>
+          <w:tcPr>
+            <w:tcW w:w="340" w:type="dxa"/>
+          </w:tcPr>
+          <w:p>
+            <w:pPr>
+              <w:ind w:firstLine="0"/>
+              <w:jc w:val="center"/>
+              <w:rPr>
+                <w:sz w:val="22"/>
+              </w:rPr>
+            </w:pPr>
+          </w:p>
+        </w:tc>
+        <w:tc>
+          <w:tcPr>
+            <w:tcW w:w="340" w:type="dxa"/>
+          </w:tcPr>
+          <w:p>
+            <w:pPr>
+              <w:ind w:firstLine="0"/>
+              <w:jc w:val="center"/>
+              <w:rPr>
+                <w:sz w:val="22"/>
+              </w:rPr>
+            </w:pPr>
+          </w:p>
+        </w:tc>
+        <w:tc>
+          <w:tcPr>
+            <w:tcW w:w="340" w:type="dxa"/>
+          </w:tcPr>
+          <w:p>
+            <w:pPr>
+              <w:ind w:firstLine="0"/>
+              <w:jc w:val="center"/>
+              <w:rPr>
+                <w:sz w:val="22"/>
+              </w:rPr>
+            </w:pPr>
+          </w:p>
+        </w:tc>
+        <w:tc>
+          <w:tcPr>
+            <w:tcW w:w="340" w:type="dxa"/>
+          </w:tcPr>
+          <w:p>
+            <w:pPr>
+              <w:ind w:firstLine="0"/>
+              <w:jc w:val="center"/>
+              <w:rPr>
+                <w:sz w:val="22"/>
+              </w:rPr>
+            </w:pPr>
+          </w:p>
+        </w:tc>
+        <w:tc>
+          <w:tcPr>
+            <w:tcW w:w="340" w:type="dxa"/>
+          </w:tcPr>
+          <w:p>
+            <w:pPr>
+              <w:ind w:firstLine="0"/>
+              <w:jc w:val="center"/>
+              <w:rPr>
+                <w:sz w:val="22"/>
+              </w:rPr>
+            </w:pPr>
+          </w:p>
+        </w:tc>
+        <w:tc>
+          <w:tcPr>
+            <w:tcW w:w="340" w:type="dxa"/>
+          </w:tcPr>
+          <w:p>
+            <w:pPr>
+              <w:ind w:firstLine="0"/>
+              <w:jc w:val="center"/>
+              <w:rPr>
+                <w:sz w:val="22"/>
+              </w:rPr>
+            </w:pPr>
+          </w:p>
+        </w:tc>
+        <w:tc>
+          <w:tcPr>
+            <w:tcW w:w="340" w:type="dxa"/>
+          </w:tcPr>
+          <w:p>
+            <w:pPr>
+              <w:ind w:firstLine="0"/>
+              <w:jc w:val="center"/>
+              <w:rPr>
+                <w:sz w:val="22"/>
+              </w:rPr>
+            </w:pPr>
+          </w:p>
+        </w:tc>
+        <w:tc>
+          <w:tcPr>
+            <w:tcW w:w="340" w:type="dxa"/>
+          </w:tcPr>
+          <w:p>
+            <w:pPr>
+              <w:ind w:firstLine="0"/>
+              <w:jc w:val="center"/>
+              <w:rPr>
+                <w:sz w:val="22"/>
+              </w:rPr>
+            </w:pPr>
+          </w:p>
+        </w:tc>
+        <w:tc>
+          <w:tcPr>
+            <w:tcW w:w="340" w:type="dxa"/>
+          </w:tcPr>
+          <w:p>
+            <w:pPr>
+              <w:ind w:firstLine="0"/>
+              <w:jc w:val="center"/>
+              <w:rPr>
+                <w:sz w:val="22"/>
+              </w:rPr>
+            </w:pPr>
+          </w:p>
+        </w:tc>
+      </w:tr>
+      <w:tr>
+        <w:trPr>
+          <w:cantSplit/>
+          <w:trHeight w:val="314"/>
+          <w:jc w:val="center"/>
+        </w:trPr>
+        <w:tc>
+          <w:tcPr>
+            <w:tcW w:w="4820" w:type="dxa"/>
+          </w:tcPr>
+          <w:p>
+            <w:pPr>
+              <w:ind w:firstLine="0"/>
+              <w:jc w:val="left"/>
+              <w:rPr>
+                <w:sz w:val="21"/>
+                <w:szCs w:val="21"/>
+              </w:rPr>
+            </w:pPr>
+            <w:r>
+              <w:rPr>
+                <w:sz w:val="21"/>
+                <w:szCs w:val="21"/>
+              </w:rPr>
+              <w:t>Entrega do projeto de pesquisa</w:t>
+            </w:r>
+          </w:p>
+        </w:tc>
+        <w:tc>
+          <w:tcPr>
+            <w:tcW w:w="340" w:type="dxa"/>
+            <w:shd w:val="clear" w:color="auto" w:fill="FFFFFF" w:themeFill="background1"/>
+          </w:tcPr>
+          <w:p>
+            <w:pPr>
+              <w:ind w:firstLine="0"/>
+              <w:jc w:val="center"/>
+              <w:rPr>
+                <w:sz w:val="22"/>
+              </w:rPr>
+            </w:pPr>
+          </w:p>
+        </w:tc>
+        <w:tc>
+          <w:tcPr>
+            <w:tcW w:w="340" w:type="dxa"/>
+            <w:shd w:val="clear" w:color="auto" w:fill="FFFFFF" w:themeFill="background1"/>
+          </w:tcPr>
+          <w:p>
+            <w:pPr>
+              <w:ind w:firstLine="0"/>
+              <w:jc w:val="center"/>
+              <w:rPr>
+                <w:sz w:val="22"/>
+              </w:rPr>
+            </w:pPr>
+          </w:p>
+        </w:tc>
+        <w:tc>
+          <w:tcPr>
+            <w:tcW w:w="340" w:type="dxa"/>
+          </w:tcPr>
+          <w:p>
+            <w:pPr>
+              <w:ind w:firstLine="0"/>
+              <w:jc w:val="center"/>
+              <w:rPr>
+                <w:sz w:val="22"/>
+              </w:rPr>
+            </w:pPr>
+          </w:p>
+        </w:tc>
+        <w:tc>
+          <w:tcPr>
+            <w:tcW w:w="340" w:type="dxa"/>
+            <w:shd w:val="clear" w:color="auto" w:fill="92D050"/>
+          </w:tcPr>
+          <w:p>
+            <w:pPr>
+              <w:ind w:firstLine="0"/>
+              <w:jc w:val="center"/>
+              <w:rPr>
+                <w:sz w:val="22"/>
+              </w:rPr>
+            </w:pPr>
+          </w:p>
+        </w:tc>
+        <w:tc>
+          <w:tcPr>
+            <w:tcW w:w="340" w:type="dxa"/>
+          </w:tcPr>
+          <w:p>
+            <w:pPr>
+              <w:ind w:firstLine="0"/>
+              <w:jc w:val="center"/>
+              <w:rPr>
+                <w:sz w:val="22"/>
+              </w:rPr>
+            </w:pPr>
+          </w:p>
+        </w:tc>
+        <w:tc>
+          <w:tcPr>
+            <w:tcW w:w="340" w:type="dxa"/>
+          </w:tcPr>
+          <w:p>
+            <w:pPr>
+              <w:ind w:firstLine="0"/>
+              <w:jc w:val="center"/>
+              <w:rPr>
+                <w:sz w:val="22"/>
+              </w:rPr>
+            </w:pPr>
+          </w:p>
+        </w:tc>
+        <w:tc>
+          <w:tcPr>
+            <w:tcW w:w="340" w:type="dxa"/>
+          </w:tcPr>
+          <w:p>
+            <w:pPr>
+              <w:ind w:firstLine="0"/>
+              <w:jc w:val="center"/>
+              <w:rPr>
+                <w:sz w:val="22"/>
+              </w:rPr>
+            </w:pPr>
+          </w:p>
+        </w:tc>
+        <w:tc>
+          <w:tcPr>
+            <w:tcW w:w="340" w:type="dxa"/>
+          </w:tcPr>
+          <w:p>
+            <w:pPr>
+              <w:ind w:firstLine="0"/>
+              <w:jc w:val="center"/>
+              <w:rPr>
+                <w:sz w:val="22"/>
+              </w:rPr>
+            </w:pPr>
+          </w:p>
+        </w:tc>
+        <w:tc>
+          <w:tcPr>
+            <w:tcW w:w="340" w:type="dxa"/>
+          </w:tcPr>
+          <w:p>
+            <w:pPr>
+              <w:ind w:firstLine="0"/>
+              <w:jc w:val="center"/>
+              <w:rPr>
+                <w:sz w:val="22"/>
+              </w:rPr>
+            </w:pPr>
+          </w:p>
+        </w:tc>
+        <w:tc>
+          <w:tcPr>
+            <w:tcW w:w="340" w:type="dxa"/>
+          </w:tcPr>
+          <w:p>
+            <w:pPr>
+              <w:ind w:firstLine="0"/>
+              <w:jc w:val="center"/>
+              <w:rPr>
+                <w:sz w:val="22"/>
+              </w:rPr>
+            </w:pPr>
+          </w:p>
+        </w:tc>
+        <w:tc>
+          <w:tcPr>
+            <w:tcW w:w="340" w:type="dxa"/>
+          </w:tcPr>
+          <w:p>
+            <w:pPr>
+              <w:ind w:firstLine="0"/>
+              <w:jc w:val="center"/>
+              <w:rPr>
+                <w:sz w:val="22"/>
+              </w:rPr>
+            </w:pPr>
+          </w:p>
+        </w:tc>
+        <w:tc>
+          <w:tcPr>
+            <w:tcW w:w="340" w:type="dxa"/>
+          </w:tcPr>
+          <w:p>
+            <w:pPr>
+              <w:ind w:firstLine="0"/>
+              <w:jc w:val="center"/>
+              <w:rPr>
+                <w:sz w:val="22"/>
+              </w:rPr>
+            </w:pPr>
+          </w:p>
+        </w:tc>
+      </w:tr>
+      <w:tr>
+        <w:trPr>
+          <w:cantSplit/>
+          <w:trHeight w:val="314"/>
+          <w:jc w:val="center"/>
+        </w:trPr>
+        <w:tc>
+          <w:tcPr>
+            <w:tcW w:w="4820" w:type="dxa"/>
+          </w:tcPr>
+          <w:p>
+            <w:pPr>
+              <w:ind w:firstLine="0"/>
+              <w:jc w:val="left"/>
+              <w:rPr>
+                <w:sz w:val="21"/>
+                <w:szCs w:val="21"/>
+              </w:rPr>
+            </w:pPr>
+            <w:r>
+              <w:rPr>
+                <w:sz w:val="21"/>
+                <w:szCs w:val="21"/>
+              </w:rPr>
+              <w:t>Qualificação</w:t>
+            </w:r>
+          </w:p>
+        </w:tc>
+        <w:tc>
+          <w:tcPr>
+            <w:tcW w:w="340" w:type="dxa"/>
+            <w:shd w:val="clear" w:color="auto" w:fill="FFFFFF" w:themeFill="background1"/>
+          </w:tcPr>
+          <w:p>
+            <w:pPr>
+              <w:ind w:firstLine="0"/>
+              <w:jc w:val="center"/>
+              <w:rPr>
+                <w:sz w:val="22"/>
+              </w:rPr>
+            </w:pPr>
+          </w:p>
+        </w:tc>
+        <w:tc>
+          <w:tcPr>
+            <w:tcW w:w="340" w:type="dxa"/>
+            <w:shd w:val="clear" w:color="auto" w:fill="FFFFFF" w:themeFill="background1"/>
+          </w:tcPr>
+          <w:p>
+            <w:pPr>
+              <w:ind w:firstLine="0"/>
+              <w:jc w:val="center"/>
+              <w:rPr>
+                <w:sz w:val="22"/>
+              </w:rPr>
+            </w:pPr>
+          </w:p>
+        </w:tc>
+        <w:tc>
+          <w:tcPr>
+            <w:tcW w:w="340" w:type="dxa"/>
+          </w:tcPr>
+          <w:p>
+            <w:pPr>
+              <w:ind w:firstLine="0"/>
+              <w:jc w:val="center"/>
+              <w:rPr>
+                <w:sz w:val="22"/>
+              </w:rPr>
+            </w:pPr>
+          </w:p>
+        </w:tc>
+        <w:tc>
+          <w:tcPr>
+            <w:tcW w:w="340" w:type="dxa"/>
+            <w:shd w:val="clear" w:color="auto" w:fill="92D050"/>
+          </w:tcPr>
+          <w:p>
+            <w:pPr>
+              <w:ind w:firstLine="0"/>
+              <w:jc w:val="center"/>
+              <w:rPr>
+                <w:sz w:val="22"/>
+              </w:rPr>
+            </w:pPr>
+          </w:p>
+        </w:tc>
+        <w:tc>
+          <w:tcPr>
+            <w:tcW w:w="340" w:type="dxa"/>
+          </w:tcPr>
+          <w:p>
+            <w:pPr>
+              <w:ind w:firstLine="0"/>
+              <w:jc w:val="center"/>
+              <w:rPr>
+                <w:sz w:val="22"/>
+              </w:rPr>
+            </w:pPr>
+          </w:p>
+        </w:tc>
+        <w:tc>
+          <w:tcPr>
+            <w:tcW w:w="340" w:type="dxa"/>
+          </w:tcPr>
+          <w:p>
+            <w:pPr>
+              <w:ind w:firstLine="0"/>
+              <w:jc w:val="center"/>
+              <w:rPr>
+                <w:sz w:val="22"/>
+              </w:rPr>
+            </w:pPr>
+          </w:p>
+        </w:tc>
+        <w:tc>
+          <w:tcPr>
+            <w:tcW w:w="340" w:type="dxa"/>
+          </w:tcPr>
+          <w:p>
+            <w:pPr>
+              <w:ind w:firstLine="0"/>
+              <w:jc w:val="center"/>
+              <w:rPr>
+                <w:sz w:val="22"/>
+              </w:rPr>
+            </w:pPr>
+          </w:p>
+        </w:tc>
+        <w:tc>
+          <w:tcPr>
+            <w:tcW w:w="340" w:type="dxa"/>
+          </w:tcPr>
+          <w:p>
+            <w:pPr>
+              <w:ind w:firstLine="0"/>
+              <w:jc w:val="center"/>
+              <w:rPr>
+                <w:sz w:val="22"/>
+              </w:rPr>
+            </w:pPr>
+          </w:p>
+        </w:tc>
+        <w:tc>
+          <w:tcPr>
+            <w:tcW w:w="340" w:type="dxa"/>
+          </w:tcPr>
+          <w:p>
+            <w:pPr>
+              <w:ind w:firstLine="0"/>
+              <w:jc w:val="center"/>
+              <w:rPr>
+                <w:sz w:val="22"/>
+              </w:rPr>
+            </w:pPr>
+          </w:p>
+        </w:tc>
+        <w:tc>
+          <w:tcPr>
+            <w:tcW w:w="340" w:type="dxa"/>
+          </w:tcPr>
+          <w:p>
+            <w:pPr>
+              <w:ind w:firstLine="0"/>
+              <w:jc w:val="center"/>
+              <w:rPr>
+                <w:sz w:val="22"/>
+              </w:rPr>
+            </w:pPr>
+          </w:p>
+        </w:tc>
+        <w:tc>
+          <w:tcPr>
+            <w:tcW w:w="340" w:type="dxa"/>
+          </w:tcPr>
+          <w:p>
+            <w:pPr>
+              <w:ind w:firstLine="0"/>
+              <w:jc w:val="center"/>
+              <w:rPr>
+                <w:sz w:val="22"/>
+              </w:rPr>
+            </w:pPr>
+          </w:p>
+        </w:tc>
+        <w:tc>
+          <w:tcPr>
+            <w:tcW w:w="340" w:type="dxa"/>
+          </w:tcPr>
+          <w:p>
+            <w:pPr>
+              <w:ind w:firstLine="0"/>
+              <w:jc w:val="center"/>
+              <w:rPr>
+                <w:sz w:val="22"/>
+              </w:rPr>
+            </w:pPr>
+          </w:p>
+        </w:tc>
+      </w:tr>
+      <w:tr>
+        <w:trPr>
+          <w:cantSplit/>
+          <w:trHeight w:val="314"/>
+          <w:jc w:val="center"/>
+        </w:trPr>
+        <w:tc>
+          <w:tcPr>
+            <w:tcW w:w="4820" w:type="dxa"/>
+          </w:tcPr>
+          <w:p>
+            <w:pPr>
+              <w:ind w:firstLine="0"/>
+              <w:jc w:val="left"/>
+              <w:rPr>
+                <w:sz w:val="21"/>
+                <w:szCs w:val="21"/>
+              </w:rPr>
+            </w:pPr>
+            <w:r>
+              <w:rPr>
+                <w:sz w:val="21"/>
+                <w:szCs w:val="21"/>
+              </w:rPr>
+              <w:t>Implementação das sprints</w:t>
+            </w:r>
+            <w:bookmarkStart w:id="10" w:name="_GoBack"/>
+            <w:bookmarkEnd w:id="10"/>
+          </w:p>
+        </w:tc>
+        <w:tc>
+          <w:tcPr>
+            <w:tcW w:w="340" w:type="dxa"/>
+            <w:shd w:val="clear" w:color="auto" w:fill="FFFFFF" w:themeFill="background1"/>
+          </w:tcPr>
+          <w:p>
+            <w:pPr>
+              <w:ind w:firstLine="0"/>
+              <w:jc w:val="center"/>
+              <w:rPr>
+                <w:sz w:val="22"/>
+              </w:rPr>
+            </w:pPr>
+          </w:p>
+        </w:tc>
+        <w:tc>
+          <w:tcPr>
+            <w:tcW w:w="340" w:type="dxa"/>
+            <w:shd w:val="clear" w:color="auto" w:fill="FFFFFF" w:themeFill="background1"/>
+          </w:tcPr>
+          <w:p>
+            <w:pPr>
+              <w:ind w:firstLine="0"/>
+              <w:jc w:val="center"/>
+              <w:rPr>
+                <w:sz w:val="22"/>
+              </w:rPr>
+            </w:pPr>
+          </w:p>
+        </w:tc>
+        <w:tc>
+          <w:tcPr>
+            <w:tcW w:w="340" w:type="dxa"/>
+          </w:tcPr>
+          <w:p>
+            <w:pPr>
+              <w:ind w:firstLine="0"/>
+              <w:jc w:val="center"/>
+              <w:rPr>
+                <w:sz w:val="22"/>
+              </w:rPr>
+            </w:pPr>
+          </w:p>
+        </w:tc>
+        <w:tc>
+          <w:tcPr>
+            <w:tcW w:w="340" w:type="dxa"/>
+          </w:tcPr>
+          <w:p>
+            <w:pPr>
+              <w:ind w:firstLine="0"/>
+              <w:jc w:val="center"/>
+              <w:rPr>
+                <w:sz w:val="22"/>
+              </w:rPr>
+            </w:pPr>
+          </w:p>
+        </w:tc>
+        <w:tc>
+          <w:tcPr>
+            <w:tcW w:w="340" w:type="dxa"/>
+          </w:tcPr>
+          <w:p>
+            <w:pPr>
+              <w:ind w:firstLine="0"/>
+              <w:jc w:val="center"/>
+              <w:rPr>
+                <w:sz w:val="22"/>
+              </w:rPr>
+            </w:pPr>
+          </w:p>
+        </w:tc>
+        <w:tc>
+          <w:tcPr>
+            <w:tcW w:w="340" w:type="dxa"/>
+          </w:tcPr>
+          <w:p>
+            <w:pPr>
+              <w:ind w:firstLine="0"/>
+              <w:jc w:val="center"/>
+              <w:rPr>
+                <w:sz w:val="22"/>
+              </w:rPr>
+            </w:pPr>
+          </w:p>
+        </w:tc>
+        <w:tc>
+          <w:tcPr>
+            <w:tcW w:w="340" w:type="dxa"/>
+          </w:tcPr>
+          <w:p>
+            <w:pPr>
+              <w:ind w:firstLine="0"/>
+              <w:jc w:val="center"/>
+              <w:rPr>
+                <w:sz w:val="22"/>
+              </w:rPr>
+            </w:pPr>
+          </w:p>
+        </w:tc>
+        <w:tc>
+          <w:tcPr>
+            <w:tcW w:w="340" w:type="dxa"/>
+          </w:tcPr>
+          <w:p>
+            <w:pPr>
+              <w:ind w:firstLine="0"/>
+              <w:jc w:val="center"/>
+              <w:rPr>
+                <w:sz w:val="22"/>
+              </w:rPr>
+            </w:pPr>
+          </w:p>
+        </w:tc>
+        <w:tc>
+          <w:tcPr>
+            <w:tcW w:w="340" w:type="dxa"/>
+          </w:tcPr>
+          <w:p>
+            <w:pPr>
+              <w:ind w:firstLine="0"/>
+              <w:jc w:val="center"/>
+              <w:rPr>
+                <w:sz w:val="22"/>
+              </w:rPr>
+            </w:pPr>
+          </w:p>
+        </w:tc>
+        <w:tc>
+          <w:tcPr>
+            <w:tcW w:w="340" w:type="dxa"/>
+          </w:tcPr>
+          <w:p>
+            <w:pPr>
+              <w:ind w:firstLine="0"/>
+              <w:jc w:val="center"/>
+              <w:rPr>
+                <w:sz w:val="22"/>
+              </w:rPr>
+            </w:pPr>
+          </w:p>
+        </w:tc>
+        <w:tc>
+          <w:tcPr>
+            <w:tcW w:w="340" w:type="dxa"/>
+          </w:tcPr>
+          <w:p>
+            <w:pPr>
+              <w:ind w:firstLine="0"/>
+              <w:jc w:val="center"/>
+              <w:rPr>
+                <w:sz w:val="22"/>
+              </w:rPr>
+            </w:pPr>
+          </w:p>
+        </w:tc>
+        <w:tc>
+          <w:tcPr>
+            <w:tcW w:w="340" w:type="dxa"/>
+          </w:tcPr>
+          <w:p>
+            <w:pPr>
+              <w:ind w:firstLine="0"/>
+              <w:jc w:val="center"/>
+              <w:rPr>
+                <w:sz w:val="22"/>
+              </w:rPr>
+            </w:pPr>
+          </w:p>
+        </w:tc>
+      </w:tr>
+      <w:tr>
+        <w:trPr>
+          <w:cantSplit/>
+          <w:trHeight w:val="314"/>
+          <w:jc w:val="center"/>
+        </w:trPr>
+        <w:tc>
+          <w:tcPr>
+            <w:tcW w:w="4820" w:type="dxa"/>
+          </w:tcPr>
+          <w:p>
+            <w:pPr>
+              <w:ind w:left="360" w:firstLine="0"/>
+              <w:jc w:val="left"/>
+              <w:rPr>
+                <w:sz w:val="21"/>
+                <w:szCs w:val="21"/>
+              </w:rPr>
+            </w:pPr>
+          </w:p>
+        </w:tc>
+        <w:tc>
+          <w:tcPr>
+            <w:tcW w:w="340" w:type="dxa"/>
+            <w:shd w:val="clear" w:color="auto" w:fill="FFFFFF" w:themeFill="background1"/>
+          </w:tcPr>
+          <w:p>
+            <w:pPr>
+              <w:ind w:firstLine="0"/>
+              <w:jc w:val="center"/>
+              <w:rPr>
+                <w:sz w:val="22"/>
+              </w:rPr>
+            </w:pPr>
+          </w:p>
+        </w:tc>
+        <w:tc>
+          <w:tcPr>
+            <w:tcW w:w="340" w:type="dxa"/>
+            <w:shd w:val="clear" w:color="auto" w:fill="FFFFFF" w:themeFill="background1"/>
+          </w:tcPr>
+          <w:p>
+            <w:pPr>
+              <w:ind w:firstLine="0"/>
+              <w:jc w:val="center"/>
+              <w:rPr>
+                <w:sz w:val="22"/>
+              </w:rPr>
+            </w:pPr>
+          </w:p>
+        </w:tc>
+        <w:tc>
+          <w:tcPr>
+            <w:tcW w:w="340" w:type="dxa"/>
+          </w:tcPr>
+          <w:p>
+            <w:pPr>
+              <w:ind w:firstLine="0"/>
+              <w:jc w:val="center"/>
+              <w:rPr>
+                <w:sz w:val="22"/>
+              </w:rPr>
+            </w:pPr>
+          </w:p>
+        </w:tc>
+        <w:tc>
+          <w:tcPr>
+            <w:tcW w:w="340" w:type="dxa"/>
+          </w:tcPr>
+          <w:p>
+            <w:pPr>
+              <w:ind w:firstLine="0"/>
+              <w:jc w:val="center"/>
+              <w:rPr>
+                <w:sz w:val="22"/>
+              </w:rPr>
+            </w:pPr>
+          </w:p>
+        </w:tc>
+        <w:tc>
+          <w:tcPr>
+            <w:tcW w:w="340" w:type="dxa"/>
+          </w:tcPr>
+          <w:p>
+            <w:pPr>
+              <w:ind w:firstLine="0"/>
+              <w:jc w:val="center"/>
+              <w:rPr>
+                <w:sz w:val="22"/>
+              </w:rPr>
+            </w:pPr>
+          </w:p>
+        </w:tc>
+        <w:tc>
+          <w:tcPr>
+            <w:tcW w:w="340" w:type="dxa"/>
+          </w:tcPr>
+          <w:p>
+            <w:pPr>
+              <w:ind w:firstLine="0"/>
+              <w:jc w:val="center"/>
+              <w:rPr>
+                <w:sz w:val="22"/>
+              </w:rPr>
+            </w:pPr>
+          </w:p>
+        </w:tc>
+        <w:tc>
+          <w:tcPr>
+            <w:tcW w:w="340" w:type="dxa"/>
+          </w:tcPr>
+          <w:p>
+            <w:pPr>
+              <w:ind w:firstLine="0"/>
+              <w:jc w:val="center"/>
+              <w:rPr>
+                <w:sz w:val="22"/>
+              </w:rPr>
+            </w:pPr>
+          </w:p>
+        </w:tc>
+        <w:tc>
+          <w:tcPr>
+            <w:tcW w:w="340" w:type="dxa"/>
+          </w:tcPr>
+          <w:p>
+            <w:pPr>
+              <w:ind w:firstLine="0"/>
+              <w:jc w:val="center"/>
+              <w:rPr>
+                <w:sz w:val="22"/>
+              </w:rPr>
+            </w:pPr>
+          </w:p>
+        </w:tc>
+        <w:tc>
+          <w:tcPr>
+            <w:tcW w:w="340" w:type="dxa"/>
+          </w:tcPr>
+          <w:p>
+            <w:pPr>
+              <w:ind w:firstLine="0"/>
+              <w:jc w:val="center"/>
+              <w:rPr>
+                <w:sz w:val="22"/>
+              </w:rPr>
+            </w:pPr>
+          </w:p>
+        </w:tc>
+        <w:tc>
+          <w:tcPr>
+            <w:tcW w:w="340" w:type="dxa"/>
+          </w:tcPr>
+          <w:p>
+            <w:pPr>
+              <w:ind w:firstLine="0"/>
+              <w:jc w:val="center"/>
+              <w:rPr>
+                <w:sz w:val="22"/>
+              </w:rPr>
+            </w:pPr>
+          </w:p>
+        </w:tc>
+        <w:tc>
+          <w:tcPr>
+            <w:tcW w:w="340" w:type="dxa"/>
+          </w:tcPr>
+          <w:p>
+            <w:pPr>
+              <w:ind w:firstLine="0"/>
+              <w:jc w:val="center"/>
+              <w:rPr>
+                <w:sz w:val="22"/>
+              </w:rPr>
+            </w:pPr>
+          </w:p>
+        </w:tc>
+        <w:tc>
+          <w:tcPr>
+            <w:tcW w:w="340" w:type="dxa"/>
+          </w:tcPr>
+          <w:p>
+            <w:pPr>
+              <w:ind w:firstLine="0"/>
+              <w:jc w:val="center"/>
+              <w:rPr>
+                <w:sz w:val="22"/>
+              </w:rPr>
+            </w:pPr>
+          </w:p>
+        </w:tc>
+      </w:tr>
+      <w:tr>
+        <w:trPr>
+          <w:cantSplit/>
+          <w:trHeight w:val="314"/>
+          <w:jc w:val="center"/>
+        </w:trPr>
+        <w:tc>
+          <w:tcPr>
+            <w:tcW w:w="4820" w:type="dxa"/>
+          </w:tcPr>
+          <w:p>
+            <w:pPr>
+              <w:ind w:left="360" w:firstLine="0"/>
+              <w:jc w:val="left"/>
+              <w:rPr>
+                <w:sz w:val="21"/>
+                <w:szCs w:val="21"/>
+              </w:rPr>
+            </w:pPr>
+          </w:p>
+        </w:tc>
+        <w:tc>
+          <w:tcPr>
+            <w:tcW w:w="340" w:type="dxa"/>
+            <w:shd w:val="clear" w:color="auto" w:fill="FFFFFF" w:themeFill="background1"/>
+          </w:tcPr>
+          <w:p>
+            <w:pPr>
+              <w:ind w:firstLine="0"/>
+              <w:jc w:val="center"/>
+              <w:rPr>
+                <w:sz w:val="22"/>
+              </w:rPr>
+            </w:pPr>
+          </w:p>
+        </w:tc>
+        <w:tc>
+          <w:tcPr>
+            <w:tcW w:w="340" w:type="dxa"/>
+            <w:shd w:val="clear" w:color="auto" w:fill="FFFFFF" w:themeFill="background1"/>
+          </w:tcPr>
+          <w:p>
+            <w:pPr>
+              <w:ind w:firstLine="0"/>
+              <w:jc w:val="center"/>
+              <w:rPr>
+                <w:sz w:val="22"/>
+              </w:rPr>
+            </w:pPr>
+          </w:p>
+        </w:tc>
+        <w:tc>
+          <w:tcPr>
+            <w:tcW w:w="340" w:type="dxa"/>
+          </w:tcPr>
+          <w:p>
+            <w:pPr>
+              <w:ind w:firstLine="0"/>
+              <w:jc w:val="center"/>
+              <w:rPr>
+                <w:sz w:val="22"/>
+              </w:rPr>
+            </w:pPr>
+          </w:p>
+        </w:tc>
+        <w:tc>
+          <w:tcPr>
+            <w:tcW w:w="340" w:type="dxa"/>
+          </w:tcPr>
+          <w:p>
+            <w:pPr>
+              <w:ind w:firstLine="0"/>
+              <w:jc w:val="center"/>
+              <w:rPr>
+                <w:sz w:val="22"/>
+              </w:rPr>
+            </w:pPr>
+          </w:p>
+        </w:tc>
+        <w:tc>
+          <w:tcPr>
+            <w:tcW w:w="340" w:type="dxa"/>
+          </w:tcPr>
+          <w:p>
+            <w:pPr>
+              <w:ind w:firstLine="0"/>
+              <w:jc w:val="center"/>
+              <w:rPr>
+                <w:sz w:val="22"/>
+              </w:rPr>
+            </w:pPr>
+          </w:p>
+        </w:tc>
+        <w:tc>
+          <w:tcPr>
+            <w:tcW w:w="340" w:type="dxa"/>
+          </w:tcPr>
+          <w:p>
+            <w:pPr>
+              <w:ind w:firstLine="0"/>
+              <w:jc w:val="center"/>
+              <w:rPr>
+                <w:sz w:val="22"/>
+              </w:rPr>
+            </w:pPr>
+          </w:p>
+        </w:tc>
+        <w:tc>
+          <w:tcPr>
+            <w:tcW w:w="340" w:type="dxa"/>
+          </w:tcPr>
+          <w:p>
+            <w:pPr>
+              <w:ind w:firstLine="0"/>
+              <w:jc w:val="center"/>
+              <w:rPr>
+                <w:sz w:val="22"/>
+              </w:rPr>
+            </w:pPr>
+          </w:p>
+        </w:tc>
+        <w:tc>
+          <w:tcPr>
+            <w:tcW w:w="340" w:type="dxa"/>
+          </w:tcPr>
+          <w:p>
+            <w:pPr>
+              <w:ind w:firstLine="0"/>
+              <w:jc w:val="center"/>
+              <w:rPr>
+                <w:sz w:val="22"/>
+              </w:rPr>
+            </w:pPr>
+          </w:p>
+        </w:tc>
+        <w:tc>
+          <w:tcPr>
+            <w:tcW w:w="340" w:type="dxa"/>
+          </w:tcPr>
+          <w:p>
+            <w:pPr>
+              <w:ind w:firstLine="0"/>
+              <w:jc w:val="center"/>
+              <w:rPr>
+                <w:sz w:val="22"/>
+              </w:rPr>
+            </w:pPr>
+          </w:p>
+        </w:tc>
+        <w:tc>
+          <w:tcPr>
+            <w:tcW w:w="340" w:type="dxa"/>
+          </w:tcPr>
+          <w:p>
+            <w:pPr>
+              <w:ind w:firstLine="0"/>
+              <w:jc w:val="center"/>
+              <w:rPr>
+                <w:sz w:val="22"/>
+              </w:rPr>
+            </w:pPr>
+          </w:p>
+        </w:tc>
+        <w:tc>
+          <w:tcPr>
+            <w:tcW w:w="340" w:type="dxa"/>
+          </w:tcPr>
+          <w:p>
+            <w:pPr>
+              <w:ind w:firstLine="0"/>
+              <w:jc w:val="center"/>
+              <w:rPr>
+                <w:sz w:val="22"/>
+              </w:rPr>
+            </w:pPr>
+          </w:p>
+        </w:tc>
+        <w:tc>
+          <w:tcPr>
+            <w:tcW w:w="340" w:type="dxa"/>
+          </w:tcPr>
+          <w:p>
+            <w:pPr>
+              <w:ind w:firstLine="0"/>
+              <w:jc w:val="center"/>
+              <w:rPr>
+                <w:sz w:val="22"/>
+              </w:rPr>
+            </w:pPr>
+          </w:p>
+        </w:tc>
+      </w:tr>
+    </w:tbl>
+    <w:p>
+      <w:pPr>
+        <w:ind w:firstLine="0"/>
+        <w:jc w:val="center"/>
+      </w:pPr>
+    </w:p>
+    <w:p>
+      <w:pPr>
+        <w:ind w:firstLine="0"/>
+      </w:pPr>
+    </w:p>
+    <w:p>
+      <w:pPr>
+        <w:ind w:firstLine="0"/>
+      </w:pPr>
+    </w:p>
+    <w:p>
+      <w:pPr>
+        <w:ind w:firstLine="0"/>
+      </w:pPr>
+    </w:p>
+    <w:p>
+      <w:pPr>
+        <w:spacing w:after="160" w:line="259" w:lineRule="auto"/>
+        <w:ind w:firstLine="0"/>
+        <w:jc w:val="left"/>
+      </w:pPr>
+      <w:r>
+        <w:br w:type="page"/>
+      </w:r>
+    </w:p>
     <w:p>
       <w:pPr>
         <w:pStyle w:val="Ttulo1"/>
       </w:pPr>
-      <w:bookmarkStart w:id="10" w:name="_Toc2742290"/>
-      <w:r>
-        <w:t>cronograma</w:t>
-      </w:r>
-      <w:bookmarkEnd w:id="10"/>
-    </w:p>
-    <w:p/>
-    <w:p/>
-    <w:p>
-      <w:r>
-        <w:t>Tamanho Arial 12, espaçamento 1,5. Texto justificado. Recuo de 1,25 na primeira linha. Confirmar essa formatação com o que prescreve o Manual de Normalização de Trabalhos Acadêmicos.</w:t>
-      </w:r>
-    </w:p>
-    <w:p/>
-    <w:p/>
-    <w:p>
-      <w:pPr>
-        <w:pStyle w:val="Ttulo1"/>
-      </w:pPr>
       <w:bookmarkStart w:id="11" w:name="_Toc2742291"/>
       <w:r>
+        <w:lastRenderedPageBreak/>
         <w:t>conclusão</w:t>
       </w:r>
       <w:bookmarkEnd w:id="11"/>
@@ -2753,23 +6017,132 @@
         </w:rPr>
         <w:t>.</w:t>
       </w:r>
-      <w:r>
+    </w:p>
+    <w:p>
+      <w:pPr>
+        <w:pStyle w:val="Bibliografia"/>
+        <w:spacing w:line="240" w:lineRule="auto"/>
+        <w:ind w:firstLine="0"/>
+        <w:jc w:val="left"/>
         <w:rPr>
           <w:rFonts w:ascii="Calibri" w:hAnsi="Calibri" w:cs="Calibri"/>
         </w:rPr>
-        <w:t xml:space="preserve">  </w:t>
-      </w:r>
-      <w:r>
+      </w:pPr>
+    </w:p>
+    <w:p>
+      <w:pPr>
+        <w:pStyle w:val="Bibliografia"/>
+        <w:spacing w:line="240" w:lineRule="auto"/>
+        <w:ind w:firstLine="0"/>
+        <w:jc w:val="left"/>
         <w:rPr>
           <w:rFonts w:ascii="Calibri" w:hAnsi="Calibri" w:cs="Calibri"/>
         </w:rPr>
+      </w:pPr>
+      <w:r>
+        <w:rPr>
+          <w:rFonts w:ascii="Calibri" w:hAnsi="Calibri" w:cs="Calibri"/>
+        </w:rPr>
+        <w:t xml:space="preserve">ROSA, M. N. L. M. O Programa de Iniciação Científica e seu impacto nas atividades de pesquisa da FACISB. </w:t>
+      </w:r>
+      <w:proofErr w:type="spellStart"/>
+      <w:r>
+        <w:rPr>
+          <w:rFonts w:ascii="Calibri" w:hAnsi="Calibri" w:cs="Calibri"/>
+          <w:b/>
+        </w:rPr>
+        <w:t>Manuscripta</w:t>
+      </w:r>
+      <w:proofErr w:type="spellEnd"/>
+      <w:r>
+        <w:rPr>
+          <w:rFonts w:ascii="Calibri" w:hAnsi="Calibri" w:cs="Calibri"/>
+          <w:b/>
+        </w:rPr>
         <w:t xml:space="preserve"> </w:t>
       </w:r>
+      <w:proofErr w:type="gramStart"/>
       <w:r>
         <w:rPr>
           <w:rFonts w:ascii="Calibri" w:hAnsi="Calibri" w:cs="Calibri"/>
-        </w:rPr>
-        <w:t xml:space="preserve"> </w:t>
+          <w:b/>
+        </w:rPr>
+        <w:t>Medica</w:t>
+      </w:r>
+      <w:proofErr w:type="gramEnd"/>
+      <w:r>
+        <w:rPr>
+          <w:rFonts w:ascii="Calibri" w:hAnsi="Calibri" w:cs="Calibri"/>
+        </w:rPr>
+        <w:t>, São Paulo, 2018. Disponível em: &lt;</w:t>
+      </w:r>
+      <w:r>
+        <w:rPr>
+          <w:rFonts w:ascii="Calibri" w:hAnsi="Calibri" w:cs="Calibri"/>
+        </w:rPr>
+        <w:t>https://facisb.edu.br/</w:t>
+      </w:r>
+      <w:proofErr w:type="spellStart"/>
+      <w:r>
+        <w:rPr>
+          <w:rFonts w:ascii="Calibri" w:hAnsi="Calibri" w:cs="Calibri"/>
+        </w:rPr>
+        <w:t>ojs</w:t>
+      </w:r>
+      <w:proofErr w:type="spellEnd"/>
+      <w:r>
+        <w:rPr>
+          <w:rFonts w:ascii="Calibri" w:hAnsi="Calibri" w:cs="Calibri"/>
+        </w:rPr>
+        <w:t>/</w:t>
+      </w:r>
+      <w:proofErr w:type="spellStart"/>
+      <w:r>
+        <w:rPr>
+          <w:rFonts w:ascii="Calibri" w:hAnsi="Calibri" w:cs="Calibri"/>
+        </w:rPr>
+        <w:t>index.php</w:t>
+      </w:r>
+      <w:proofErr w:type="spellEnd"/>
+      <w:r>
+        <w:rPr>
+          <w:rFonts w:ascii="Calibri" w:hAnsi="Calibri" w:cs="Calibri"/>
+        </w:rPr>
+        <w:t>/mm/</w:t>
+      </w:r>
+      <w:proofErr w:type="spellStart"/>
+      <w:r>
+        <w:rPr>
+          <w:rFonts w:ascii="Calibri" w:hAnsi="Calibri" w:cs="Calibri"/>
+        </w:rPr>
+        <w:t>article</w:t>
+      </w:r>
+      <w:proofErr w:type="spellEnd"/>
+      <w:r>
+        <w:rPr>
+          <w:rFonts w:ascii="Calibri" w:hAnsi="Calibri" w:cs="Calibri"/>
+        </w:rPr>
+        <w:t>/</w:t>
+      </w:r>
+      <w:proofErr w:type="spellStart"/>
+      <w:r>
+        <w:rPr>
+          <w:rFonts w:ascii="Calibri" w:hAnsi="Calibri" w:cs="Calibri"/>
+        </w:rPr>
+        <w:t>view</w:t>
+      </w:r>
+      <w:proofErr w:type="spellEnd"/>
+      <w:r>
+        <w:rPr>
+          <w:rFonts w:ascii="Calibri" w:hAnsi="Calibri" w:cs="Calibri"/>
+        </w:rPr>
+        <w:t>/14</w:t>
+      </w:r>
+      <w:r>
+        <w:rPr>
+          <w:rFonts w:ascii="Calibri" w:hAnsi="Calibri" w:cs="Calibri"/>
+        </w:rPr>
+        <w:t>&gt;. Acesso em: 3 mar. 2019.</w:t>
       </w:r>
     </w:p>
     <w:p/>
@@ -3085,6 +6458,95 @@
     </w:lvl>
   </w:abstractNum>
   <w:abstractNum w:abstractNumId="1" w15:restartNumberingAfterBreak="0">
+    <w:nsid w:val="27051B3D"/>
+    <w:multiLevelType w:val="hybridMultilevel"/>
+    <w:tmpl w:val="CEC877C4"/>
+    <w:lvl w:ilvl="0" w:tplc="04160011">
+      <w:start w:val="1"/>
+      <w:numFmt w:val="decimal"/>
+      <w:lvlText w:val="%1)"/>
+      <w:lvlJc w:val="left"/>
+      <w:pPr>
+        <w:ind w:left="720" w:hanging="360"/>
+      </w:pPr>
+      <w:rPr>
+        <w:rFonts w:hint="default"/>
+      </w:rPr>
+    </w:lvl>
+    <w:lvl w:ilvl="1" w:tplc="04160019" w:tentative="1">
+      <w:start w:val="1"/>
+      <w:numFmt w:val="lowerLetter"/>
+      <w:lvlText w:val="%2."/>
+      <w:lvlJc w:val="left"/>
+      <w:pPr>
+        <w:ind w:left="1440" w:hanging="360"/>
+      </w:pPr>
+    </w:lvl>
+    <w:lvl w:ilvl="2" w:tplc="0416001B" w:tentative="1">
+      <w:start w:val="1"/>
+      <w:numFmt w:val="lowerRoman"/>
+      <w:lvlText w:val="%3."/>
+      <w:lvlJc w:val="right"/>
+      <w:pPr>
+        <w:ind w:left="2160" w:hanging="180"/>
+      </w:pPr>
+    </w:lvl>
+    <w:lvl w:ilvl="3" w:tplc="0416000F" w:tentative="1">
+      <w:start w:val="1"/>
+      <w:numFmt w:val="decimal"/>
+      <w:lvlText w:val="%4."/>
+      <w:lvlJc w:val="left"/>
+      <w:pPr>
+        <w:ind w:left="2880" w:hanging="360"/>
+      </w:pPr>
+    </w:lvl>
+    <w:lvl w:ilvl="4" w:tplc="04160019" w:tentative="1">
+      <w:start w:val="1"/>
+      <w:numFmt w:val="lowerLetter"/>
+      <w:lvlText w:val="%5."/>
+      <w:lvlJc w:val="left"/>
+      <w:pPr>
+        <w:ind w:left="3600" w:hanging="360"/>
+      </w:pPr>
+    </w:lvl>
+    <w:lvl w:ilvl="5" w:tplc="0416001B" w:tentative="1">
+      <w:start w:val="1"/>
+      <w:numFmt w:val="lowerRoman"/>
+      <w:lvlText w:val="%6."/>
+      <w:lvlJc w:val="right"/>
+      <w:pPr>
+        <w:ind w:left="4320" w:hanging="180"/>
+      </w:pPr>
+    </w:lvl>
+    <w:lvl w:ilvl="6" w:tplc="0416000F" w:tentative="1">
+      <w:start w:val="1"/>
+      <w:numFmt w:val="decimal"/>
+      <w:lvlText w:val="%7."/>
+      <w:lvlJc w:val="left"/>
+      <w:pPr>
+        <w:ind w:left="5040" w:hanging="360"/>
+      </w:pPr>
+    </w:lvl>
+    <w:lvl w:ilvl="7" w:tplc="04160019" w:tentative="1">
+      <w:start w:val="1"/>
+      <w:numFmt w:val="lowerLetter"/>
+      <w:lvlText w:val="%8."/>
+      <w:lvlJc w:val="left"/>
+      <w:pPr>
+        <w:ind w:left="5760" w:hanging="360"/>
+      </w:pPr>
+    </w:lvl>
+    <w:lvl w:ilvl="8" w:tplc="0416001B" w:tentative="1">
+      <w:start w:val="1"/>
+      <w:numFmt w:val="lowerRoman"/>
+      <w:lvlText w:val="%9."/>
+      <w:lvlJc w:val="right"/>
+      <w:pPr>
+        <w:ind w:left="6480" w:hanging="180"/>
+      </w:pPr>
+    </w:lvl>
+  </w:abstractNum>
+  <w:abstractNum w:abstractNumId="2" w15:restartNumberingAfterBreak="0">
     <w:nsid w:val="27441ED5"/>
     <w:multiLevelType w:val="hybridMultilevel"/>
     <w:tmpl w:val="1F54316C"/>
@@ -3197,7 +6659,96 @@
       </w:rPr>
     </w:lvl>
   </w:abstractNum>
-  <w:abstractNum w:abstractNumId="2" w15:restartNumberingAfterBreak="0">
+  <w:abstractNum w:abstractNumId="3" w15:restartNumberingAfterBreak="0">
+    <w:nsid w:val="3327286A"/>
+    <w:multiLevelType w:val="hybridMultilevel"/>
+    <w:tmpl w:val="431A9212"/>
+    <w:lvl w:ilvl="0" w:tplc="04160011">
+      <w:start w:val="1"/>
+      <w:numFmt w:val="decimal"/>
+      <w:lvlText w:val="%1)"/>
+      <w:lvlJc w:val="left"/>
+      <w:pPr>
+        <w:ind w:left="720" w:hanging="360"/>
+      </w:pPr>
+      <w:rPr>
+        <w:rFonts w:hint="default"/>
+      </w:rPr>
+    </w:lvl>
+    <w:lvl w:ilvl="1" w:tplc="04160019" w:tentative="1">
+      <w:start w:val="1"/>
+      <w:numFmt w:val="lowerLetter"/>
+      <w:lvlText w:val="%2."/>
+      <w:lvlJc w:val="left"/>
+      <w:pPr>
+        <w:ind w:left="1440" w:hanging="360"/>
+      </w:pPr>
+    </w:lvl>
+    <w:lvl w:ilvl="2" w:tplc="0416001B" w:tentative="1">
+      <w:start w:val="1"/>
+      <w:numFmt w:val="lowerRoman"/>
+      <w:lvlText w:val="%3."/>
+      <w:lvlJc w:val="right"/>
+      <w:pPr>
+        <w:ind w:left="2160" w:hanging="180"/>
+      </w:pPr>
+    </w:lvl>
+    <w:lvl w:ilvl="3" w:tplc="0416000F" w:tentative="1">
+      <w:start w:val="1"/>
+      <w:numFmt w:val="decimal"/>
+      <w:lvlText w:val="%4."/>
+      <w:lvlJc w:val="left"/>
+      <w:pPr>
+        <w:ind w:left="2880" w:hanging="360"/>
+      </w:pPr>
+    </w:lvl>
+    <w:lvl w:ilvl="4" w:tplc="04160019" w:tentative="1">
+      <w:start w:val="1"/>
+      <w:numFmt w:val="lowerLetter"/>
+      <w:lvlText w:val="%5."/>
+      <w:lvlJc w:val="left"/>
+      <w:pPr>
+        <w:ind w:left="3600" w:hanging="360"/>
+      </w:pPr>
+    </w:lvl>
+    <w:lvl w:ilvl="5" w:tplc="0416001B" w:tentative="1">
+      <w:start w:val="1"/>
+      <w:numFmt w:val="lowerRoman"/>
+      <w:lvlText w:val="%6."/>
+      <w:lvlJc w:val="right"/>
+      <w:pPr>
+        <w:ind w:left="4320" w:hanging="180"/>
+      </w:pPr>
+    </w:lvl>
+    <w:lvl w:ilvl="6" w:tplc="0416000F" w:tentative="1">
+      <w:start w:val="1"/>
+      <w:numFmt w:val="decimal"/>
+      <w:lvlText w:val="%7."/>
+      <w:lvlJc w:val="left"/>
+      <w:pPr>
+        <w:ind w:left="5040" w:hanging="360"/>
+      </w:pPr>
+    </w:lvl>
+    <w:lvl w:ilvl="7" w:tplc="04160019" w:tentative="1">
+      <w:start w:val="1"/>
+      <w:numFmt w:val="lowerLetter"/>
+      <w:lvlText w:val="%8."/>
+      <w:lvlJc w:val="left"/>
+      <w:pPr>
+        <w:ind w:left="5760" w:hanging="360"/>
+      </w:pPr>
+    </w:lvl>
+    <w:lvl w:ilvl="8" w:tplc="0416001B" w:tentative="1">
+      <w:start w:val="1"/>
+      <w:numFmt w:val="lowerRoman"/>
+      <w:lvlText w:val="%9."/>
+      <w:lvlJc w:val="right"/>
+      <w:pPr>
+        <w:ind w:left="6480" w:hanging="180"/>
+      </w:pPr>
+    </w:lvl>
+  </w:abstractNum>
+  <w:abstractNum w:abstractNumId="4" w15:restartNumberingAfterBreak="0">
     <w:nsid w:val="45A50890"/>
     <w:multiLevelType w:val="multilevel"/>
     <w:tmpl w:val="04160025"/>
@@ -3291,7 +6842,7 @@
       </w:pPr>
     </w:lvl>
   </w:abstractNum>
-  <w:abstractNum w:abstractNumId="3" w15:restartNumberingAfterBreak="0">
+  <w:abstractNum w:abstractNumId="5" w15:restartNumberingAfterBreak="0">
     <w:nsid w:val="5A245D17"/>
     <w:multiLevelType w:val="hybridMultilevel"/>
     <w:tmpl w:val="F72867FE"/>
@@ -3405,15 +6956,21 @@
     </w:lvl>
   </w:abstractNum>
   <w:num w:numId="1">
-    <w:abstractNumId w:val="2"/>
+    <w:abstractNumId w:val="4"/>
   </w:num>
   <w:num w:numId="2">
     <w:abstractNumId w:val="0"/>
   </w:num>
   <w:num w:numId="3">
+    <w:abstractNumId w:val="5"/>
+  </w:num>
+  <w:num w:numId="4">
+    <w:abstractNumId w:val="2"/>
+  </w:num>
+  <w:num w:numId="5">
     <w:abstractNumId w:val="3"/>
   </w:num>
-  <w:num w:numId="4">
+  <w:num w:numId="6">
     <w:abstractNumId w:val="1"/>
   </w:num>
 </w:numbering>
@@ -3542,6 +7099,7 @@
     <w:lsdException w:name="HTML Sample" w:semiHidden="1" w:unhideWhenUsed="1"/>
     <w:lsdException w:name="HTML Typewriter" w:semiHidden="1" w:unhideWhenUsed="1"/>
     <w:lsdException w:name="HTML Variable" w:semiHidden="1" w:unhideWhenUsed="1"/>
+    <w:lsdException w:name="Normal Table" w:semiHidden="1" w:unhideWhenUsed="1"/>
     <w:lsdException w:name="annotation subject" w:semiHidden="1" w:unhideWhenUsed="1"/>
     <w:lsdException w:name="No List" w:semiHidden="1" w:unhideWhenUsed="1"/>
     <w:lsdException w:name="Outline List 1" w:semiHidden="1" w:unhideWhenUsed="1"/>
@@ -3588,8 +7146,10 @@
     <w:lsdException w:name="Table Subtle 2" w:semiHidden="1" w:unhideWhenUsed="1"/>
     <w:lsdException w:name="Table Web 1" w:semiHidden="1" w:unhideWhenUsed="1"/>
     <w:lsdException w:name="Table Web 2" w:semiHidden="1" w:unhideWhenUsed="1"/>
+    <w:lsdException w:name="Table Web 3" w:semiHidden="1" w:unhideWhenUsed="1"/>
     <w:lsdException w:name="Balloon Text" w:semiHidden="1" w:unhideWhenUsed="1"/>
     <w:lsdException w:name="Table Grid" w:uiPriority="39"/>
+    <w:lsdException w:name="Table Theme" w:semiHidden="1" w:unhideWhenUsed="1"/>
     <w:lsdException w:name="Placeholder Text" w:semiHidden="1"/>
     <w:lsdException w:name="No Spacing" w:uiPriority="1" w:qFormat="1"/>
     <w:lsdException w:name="Light Shading" w:uiPriority="60"/>
@@ -4057,6 +7617,7 @@
   <w:style w:type="character" w:default="1" w:styleId="Fontepargpadro">
     <w:name w:val="Default Paragraph Font"/>
     <w:uiPriority w:val="1"/>
+    <w:semiHidden/>
     <w:unhideWhenUsed/>
   </w:style>
   <w:style w:type="table" w:default="1" w:styleId="Tabelanormal">
@@ -4506,6 +8067,37 @@
       <w:contextualSpacing/>
     </w:pPr>
   </w:style>
+  <w:style w:type="character" w:styleId="MenoPendente">
+    <w:name w:val="Unresolved Mention"/>
+    <w:basedOn w:val="Fontepargpadro"/>
+    <w:uiPriority w:val="99"/>
+    <w:semiHidden/>
+    <w:unhideWhenUsed/>
+    <w:rsid w:val="00CE43DE"/>
+    <w:rPr>
+      <w:color w:val="605E5C"/>
+      <w:shd w:val="clear" w:color="auto" w:fill="E1DFDD"/>
+    </w:rPr>
+  </w:style>
+  <w:style w:type="table" w:styleId="Tabelacomgrade">
+    <w:name w:val="Table Grid"/>
+    <w:basedOn w:val="Tabelanormal"/>
+    <w:uiPriority w:val="39"/>
+    <w:rsid w:val="00EB58A8"/>
+    <w:pPr>
+      <w:spacing w:after="0" w:line="240" w:lineRule="auto"/>
+    </w:pPr>
+    <w:tblPr>
+      <w:tblBorders>
+        <w:top w:val="single" w:sz="4" w:space="0" w:color="auto"/>
+        <w:left w:val="single" w:sz="4" w:space="0" w:color="auto"/>
+        <w:bottom w:val="single" w:sz="4" w:space="0" w:color="auto"/>
+        <w:right w:val="single" w:sz="4" w:space="0" w:color="auto"/>
+        <w:insideH w:val="single" w:sz="4" w:space="0" w:color="auto"/>
+        <w:insideV w:val="single" w:sz="4" w:space="0" w:color="auto"/>
+      </w:tblBorders>
+    </w:tblPr>
+  </w:style>
 </w:styles>
 </file>
 
@@ -4809,7 +8401,7 @@
 </file>
 
 <file path=customXml/itemProps1.xml><?xml version="1.0" encoding="utf-8"?>
-<ds:datastoreItem xmlns:ds="http://schemas.openxmlformats.org/officeDocument/2006/customXml" ds:itemID="{E91780F6-03ED-4A49-A95A-80B71E7212BC}">
+<ds:datastoreItem xmlns:ds="http://schemas.openxmlformats.org/officeDocument/2006/customXml" ds:itemID="{C198EC18-1F8F-41AD-AE66-2B0944FED2A8}">
   <ds:schemaRefs>
     <ds:schemaRef ds:uri="http://schemas.openxmlformats.org/officeDocument/2006/bibliography"/>
   </ds:schemaRefs>

</xml_diff>

<commit_message>
added yml references and development prototype
</commit_message>
<xml_diff>
--- a/monografia.docx
+++ b/monografia.docx
@@ -2145,6 +2145,573 @@
         <w:spacing w:after="160" w:line="259" w:lineRule="auto"/>
         <w:ind w:firstLine="0"/>
         <w:jc w:val="left"/>
+      </w:pPr>
+      <w:r>
+        <w:br w:type="page"/>
+      </w:r>
+      <w:r>
+        <w:lastRenderedPageBreak/>
+        <w:br w:type="page"/>
+      </w:r>
+    </w:p>
+    <w:p>
+      <w:pPr>
+        <w:pStyle w:val="CabealhodoSumrio"/>
+        <w:numPr>
+          <w:ilvl w:val="0"/>
+          <w:numId w:val="0"/>
+        </w:numPr>
+        <w:ind w:left="360"/>
+        <w:jc w:val="center"/>
+      </w:pPr>
+      <w:r>
+        <w:lastRenderedPageBreak/>
+        <w:t>Índice de Figuras</w:t>
+      </w:r>
+    </w:p>
+    <w:p>
+      <w:pPr>
+        <w:pStyle w:val="ndicedeilustraes"/>
+        <w:tabs>
+          <w:tab w:val="right" w:leader="dot" w:pos="9061"/>
+        </w:tabs>
+        <w:ind w:firstLine="0"/>
+      </w:pPr>
+    </w:p>
+    <w:p>
+      <w:pPr>
+        <w:pStyle w:val="ndicedeilustraes"/>
+        <w:tabs>
+          <w:tab w:val="right" w:leader="dot" w:pos="9061"/>
+        </w:tabs>
+        <w:ind w:firstLine="0"/>
+        <w:rPr>
+          <w:noProof/>
+        </w:rPr>
+      </w:pPr>
+      <w:r>
+        <w:fldChar w:fldCharType="begin"/>
+      </w:r>
+      <w:r>
+        <w:instrText xml:space="preserve"> TOC \h \z \c "Figura" </w:instrText>
+      </w:r>
+      <w:r>
+        <w:fldChar w:fldCharType="separate"/>
+      </w:r>
+      <w:hyperlink w:anchor="_Toc9437460" w:history="1">
+        <w:r>
+          <w:rPr>
+            <w:rStyle w:val="Hyperlink"/>
+            <w:noProof/>
+          </w:rPr>
+          <w:t>Figura 1: Exemplo do fluxo de desenvolvimento com a padronização do GitFlo</w:t>
+        </w:r>
+        <w:r>
+          <w:rPr>
+            <w:rStyle w:val="Hyperlink"/>
+            <w:noProof/>
+          </w:rPr>
+          <w:t xml:space="preserve">w </w:t>
+        </w:r>
+        <w:r>
+          <w:rPr>
+            <w:noProof/>
+            <w:webHidden/>
+          </w:rPr>
+          <w:tab/>
+        </w:r>
+        <w:r>
+          <w:rPr>
+            <w:noProof/>
+            <w:webHidden/>
+          </w:rPr>
+          <w:fldChar w:fldCharType="begin"/>
+        </w:r>
+        <w:r>
+          <w:rPr>
+            <w:noProof/>
+            <w:webHidden/>
+          </w:rPr>
+          <w:instrText xml:space="preserve"> PAGEREF _Toc9437460 \h </w:instrText>
+        </w:r>
+        <w:r>
+          <w:rPr>
+            <w:noProof/>
+            <w:webHidden/>
+          </w:rPr>
+        </w:r>
+        <w:r>
+          <w:rPr>
+            <w:noProof/>
+            <w:webHidden/>
+          </w:rPr>
+          <w:fldChar w:fldCharType="separate"/>
+        </w:r>
+        <w:r>
+          <w:rPr>
+            <w:noProof/>
+            <w:webHidden/>
+          </w:rPr>
+          <w:t>9</w:t>
+        </w:r>
+        <w:r>
+          <w:rPr>
+            <w:noProof/>
+            <w:webHidden/>
+          </w:rPr>
+          <w:fldChar w:fldCharType="end"/>
+        </w:r>
+      </w:hyperlink>
+    </w:p>
+    <w:p>
+      <w:pPr>
+        <w:pStyle w:val="ndicedeilustraes"/>
+        <w:tabs>
+          <w:tab w:val="right" w:leader="dot" w:pos="9061"/>
+        </w:tabs>
+        <w:ind w:firstLine="0"/>
+        <w:rPr>
+          <w:noProof/>
+        </w:rPr>
+      </w:pPr>
+      <w:hyperlink w:anchor="_Toc9437461" w:history="1">
+        <w:r>
+          <w:rPr>
+            <w:rStyle w:val="Hyperlink"/>
+            <w:noProof/>
+          </w:rPr>
+          <w:t>Figura 2: Exemplo do fluxo de desenvolvimento com SCRUM</w:t>
+        </w:r>
+        <w:r>
+          <w:rPr>
+            <w:noProof/>
+            <w:webHidden/>
+          </w:rPr>
+          <w:tab/>
+        </w:r>
+        <w:r>
+          <w:rPr>
+            <w:noProof/>
+            <w:webHidden/>
+          </w:rPr>
+          <w:fldChar w:fldCharType="begin"/>
+        </w:r>
+        <w:r>
+          <w:rPr>
+            <w:noProof/>
+            <w:webHidden/>
+          </w:rPr>
+          <w:instrText xml:space="preserve"> PAGEREF _Toc9437461 \h </w:instrText>
+        </w:r>
+        <w:r>
+          <w:rPr>
+            <w:noProof/>
+            <w:webHidden/>
+          </w:rPr>
+        </w:r>
+        <w:r>
+          <w:rPr>
+            <w:noProof/>
+            <w:webHidden/>
+          </w:rPr>
+          <w:fldChar w:fldCharType="separate"/>
+        </w:r>
+        <w:r>
+          <w:rPr>
+            <w:noProof/>
+            <w:webHidden/>
+          </w:rPr>
+          <w:t>11</w:t>
+        </w:r>
+        <w:r>
+          <w:rPr>
+            <w:noProof/>
+            <w:webHidden/>
+          </w:rPr>
+          <w:fldChar w:fldCharType="end"/>
+        </w:r>
+      </w:hyperlink>
+    </w:p>
+    <w:p>
+      <w:pPr>
+        <w:pStyle w:val="ndicedeilustraes"/>
+        <w:tabs>
+          <w:tab w:val="right" w:leader="dot" w:pos="9061"/>
+        </w:tabs>
+        <w:ind w:firstLine="0"/>
+        <w:rPr>
+          <w:noProof/>
+        </w:rPr>
+      </w:pPr>
+      <w:hyperlink w:anchor="_Toc9437462" w:history="1">
+        <w:r>
+          <w:rPr>
+            <w:rStyle w:val="Hyperlink"/>
+            <w:noProof/>
+          </w:rPr>
+          <w:t>Figura 3: Tela de cadastro</w:t>
+        </w:r>
+        <w:r>
+          <w:rPr>
+            <w:noProof/>
+            <w:webHidden/>
+          </w:rPr>
+          <w:tab/>
+        </w:r>
+        <w:r>
+          <w:rPr>
+            <w:noProof/>
+            <w:webHidden/>
+          </w:rPr>
+          <w:fldChar w:fldCharType="begin"/>
+        </w:r>
+        <w:r>
+          <w:rPr>
+            <w:noProof/>
+            <w:webHidden/>
+          </w:rPr>
+          <w:instrText xml:space="preserve"> PAGEREF _Toc9437462 \h </w:instrText>
+        </w:r>
+        <w:r>
+          <w:rPr>
+            <w:noProof/>
+            <w:webHidden/>
+          </w:rPr>
+        </w:r>
+        <w:r>
+          <w:rPr>
+            <w:noProof/>
+            <w:webHidden/>
+          </w:rPr>
+          <w:fldChar w:fldCharType="separate"/>
+        </w:r>
+        <w:r>
+          <w:rPr>
+            <w:noProof/>
+            <w:webHidden/>
+          </w:rPr>
+          <w:t>14</w:t>
+        </w:r>
+        <w:r>
+          <w:rPr>
+            <w:noProof/>
+            <w:webHidden/>
+          </w:rPr>
+          <w:fldChar w:fldCharType="end"/>
+        </w:r>
+      </w:hyperlink>
+    </w:p>
+    <w:p>
+      <w:pPr>
+        <w:pStyle w:val="ndicedeilustraes"/>
+        <w:tabs>
+          <w:tab w:val="right" w:leader="dot" w:pos="9061"/>
+        </w:tabs>
+        <w:ind w:firstLine="0"/>
+        <w:rPr>
+          <w:noProof/>
+        </w:rPr>
+      </w:pPr>
+      <w:hyperlink w:anchor="_Toc9437463" w:history="1">
+        <w:r>
+          <w:rPr>
+            <w:rStyle w:val="Hyperlink"/>
+            <w:noProof/>
+          </w:rPr>
+          <w:t>Figura 4: Tela de login</w:t>
+        </w:r>
+        <w:r>
+          <w:rPr>
+            <w:noProof/>
+            <w:webHidden/>
+          </w:rPr>
+          <w:tab/>
+        </w:r>
+        <w:r>
+          <w:rPr>
+            <w:noProof/>
+            <w:webHidden/>
+          </w:rPr>
+          <w:fldChar w:fldCharType="begin"/>
+        </w:r>
+        <w:r>
+          <w:rPr>
+            <w:noProof/>
+            <w:webHidden/>
+          </w:rPr>
+          <w:instrText xml:space="preserve"> PAGEREF _Toc9437463 \h </w:instrText>
+        </w:r>
+        <w:r>
+          <w:rPr>
+            <w:noProof/>
+            <w:webHidden/>
+          </w:rPr>
+        </w:r>
+        <w:r>
+          <w:rPr>
+            <w:noProof/>
+            <w:webHidden/>
+          </w:rPr>
+          <w:fldChar w:fldCharType="separate"/>
+        </w:r>
+        <w:r>
+          <w:rPr>
+            <w:noProof/>
+            <w:webHidden/>
+          </w:rPr>
+          <w:t>15</w:t>
+        </w:r>
+        <w:r>
+          <w:rPr>
+            <w:noProof/>
+            <w:webHidden/>
+          </w:rPr>
+          <w:fldChar w:fldCharType="end"/>
+        </w:r>
+      </w:hyperlink>
+    </w:p>
+    <w:p>
+      <w:pPr>
+        <w:pStyle w:val="ndicedeilustraes"/>
+        <w:tabs>
+          <w:tab w:val="right" w:leader="dot" w:pos="9061"/>
+        </w:tabs>
+        <w:ind w:firstLine="0"/>
+        <w:rPr>
+          <w:noProof/>
+        </w:rPr>
+      </w:pPr>
+      <w:hyperlink w:anchor="_Toc9437464" w:history="1">
+        <w:r>
+          <w:rPr>
+            <w:rStyle w:val="Hyperlink"/>
+            <w:noProof/>
+          </w:rPr>
+          <w:t>Figura 5: Tela principal  e tela de listagem de conhecimentos</w:t>
+        </w:r>
+        <w:bookmarkStart w:id="0" w:name="_GoBack"/>
+        <w:bookmarkEnd w:id="0"/>
+        <w:r>
+          <w:rPr>
+            <w:noProof/>
+            <w:webHidden/>
+          </w:rPr>
+          <w:tab/>
+        </w:r>
+        <w:r>
+          <w:rPr>
+            <w:noProof/>
+            <w:webHidden/>
+          </w:rPr>
+          <w:fldChar w:fldCharType="begin"/>
+        </w:r>
+        <w:r>
+          <w:rPr>
+            <w:noProof/>
+            <w:webHidden/>
+          </w:rPr>
+          <w:instrText xml:space="preserve"> PAGEREF _Toc9437464 \h </w:instrText>
+        </w:r>
+        <w:r>
+          <w:rPr>
+            <w:noProof/>
+            <w:webHidden/>
+          </w:rPr>
+        </w:r>
+        <w:r>
+          <w:rPr>
+            <w:noProof/>
+            <w:webHidden/>
+          </w:rPr>
+          <w:fldChar w:fldCharType="separate"/>
+        </w:r>
+        <w:r>
+          <w:rPr>
+            <w:noProof/>
+            <w:webHidden/>
+          </w:rPr>
+          <w:t>16</w:t>
+        </w:r>
+        <w:r>
+          <w:rPr>
+            <w:noProof/>
+            <w:webHidden/>
+          </w:rPr>
+          <w:fldChar w:fldCharType="end"/>
+        </w:r>
+      </w:hyperlink>
+    </w:p>
+    <w:p>
+      <w:pPr>
+        <w:pStyle w:val="ndicedeilustraes"/>
+        <w:tabs>
+          <w:tab w:val="right" w:leader="dot" w:pos="9061"/>
+        </w:tabs>
+        <w:ind w:firstLine="0"/>
+        <w:rPr>
+          <w:noProof/>
+        </w:rPr>
+      </w:pPr>
+      <w:hyperlink w:anchor="_Toc9437465" w:history="1">
+        <w:r>
+          <w:rPr>
+            <w:rStyle w:val="Hyperlink"/>
+            <w:noProof/>
+          </w:rPr>
+          <w:t xml:space="preserve">Figura </w:t>
+        </w:r>
+        <w:r>
+          <w:rPr>
+            <w:rStyle w:val="Hyperlink"/>
+            <w:noProof/>
+          </w:rPr>
+          <w:t>6</w:t>
+        </w:r>
+        <w:r>
+          <w:rPr>
+            <w:rStyle w:val="Hyperlink"/>
+            <w:noProof/>
+          </w:rPr>
+          <w:t>: Tela de visualização de postagem e escrevendo uma resposta</w:t>
+        </w:r>
+        <w:r>
+          <w:rPr>
+            <w:noProof/>
+            <w:webHidden/>
+          </w:rPr>
+          <w:tab/>
+        </w:r>
+        <w:r>
+          <w:rPr>
+            <w:noProof/>
+            <w:webHidden/>
+          </w:rPr>
+          <w:fldChar w:fldCharType="begin"/>
+        </w:r>
+        <w:r>
+          <w:rPr>
+            <w:noProof/>
+            <w:webHidden/>
+          </w:rPr>
+          <w:instrText xml:space="preserve"> PAGEREF _Toc9437465 \h </w:instrText>
+        </w:r>
+        <w:r>
+          <w:rPr>
+            <w:noProof/>
+            <w:webHidden/>
+          </w:rPr>
+        </w:r>
+        <w:r>
+          <w:rPr>
+            <w:noProof/>
+            <w:webHidden/>
+          </w:rPr>
+          <w:fldChar w:fldCharType="separate"/>
+        </w:r>
+        <w:r>
+          <w:rPr>
+            <w:noProof/>
+            <w:webHidden/>
+          </w:rPr>
+          <w:t>19</w:t>
+        </w:r>
+        <w:r>
+          <w:rPr>
+            <w:noProof/>
+            <w:webHidden/>
+          </w:rPr>
+          <w:fldChar w:fldCharType="end"/>
+        </w:r>
+      </w:hyperlink>
+    </w:p>
+    <w:p>
+      <w:pPr>
+        <w:pStyle w:val="ndicedeilustraes"/>
+        <w:tabs>
+          <w:tab w:val="right" w:leader="dot" w:pos="9061"/>
+        </w:tabs>
+        <w:ind w:firstLine="0"/>
+        <w:rPr>
+          <w:noProof/>
+        </w:rPr>
+      </w:pPr>
+      <w:hyperlink w:anchor="_Toc9437466" w:history="1">
+        <w:r>
+          <w:rPr>
+            <w:rStyle w:val="Hyperlink"/>
+            <w:noProof/>
+          </w:rPr>
+          <w:t xml:space="preserve">Figura </w:t>
+        </w:r>
+        <w:r>
+          <w:rPr>
+            <w:rStyle w:val="Hyperlink"/>
+            <w:noProof/>
+          </w:rPr>
+          <w:t>7</w:t>
+        </w:r>
+        <w:r>
+          <w:rPr>
+            <w:rStyle w:val="Hyperlink"/>
+            <w:noProof/>
+          </w:rPr>
+          <w:t>: Tela de chat ou bate-papo e tela de conversação</w:t>
+        </w:r>
+        <w:r>
+          <w:rPr>
+            <w:noProof/>
+            <w:webHidden/>
+          </w:rPr>
+          <w:tab/>
+        </w:r>
+        <w:r>
+          <w:rPr>
+            <w:noProof/>
+            <w:webHidden/>
+          </w:rPr>
+          <w:fldChar w:fldCharType="begin"/>
+        </w:r>
+        <w:r>
+          <w:rPr>
+            <w:noProof/>
+            <w:webHidden/>
+          </w:rPr>
+          <w:instrText xml:space="preserve"> PAGEREF _Toc9437466 \h </w:instrText>
+        </w:r>
+        <w:r>
+          <w:rPr>
+            <w:noProof/>
+            <w:webHidden/>
+          </w:rPr>
+        </w:r>
+        <w:r>
+          <w:rPr>
+            <w:noProof/>
+            <w:webHidden/>
+          </w:rPr>
+          <w:fldChar w:fldCharType="separate"/>
+        </w:r>
+        <w:r>
+          <w:rPr>
+            <w:noProof/>
+            <w:webHidden/>
+          </w:rPr>
+          <w:t>21</w:t>
+        </w:r>
+        <w:r>
+          <w:rPr>
+            <w:noProof/>
+            <w:webHidden/>
+          </w:rPr>
+          <w:fldChar w:fldCharType="end"/>
+        </w:r>
+      </w:hyperlink>
+    </w:p>
+    <w:p>
+      <w:pPr>
+        <w:spacing w:after="160" w:line="259" w:lineRule="auto"/>
+        <w:ind w:firstLine="0"/>
+        <w:jc w:val="left"/>
         <w:sectPr>
           <w:headerReference w:type="default" r:id="rId9"/>
           <w:footerReference w:type="default" r:id="rId10"/>
@@ -2156,19 +2723,19 @@
         </w:sectPr>
       </w:pPr>
       <w:r>
-        <w:br w:type="page"/>
+        <w:fldChar w:fldCharType="end"/>
       </w:r>
     </w:p>
     <w:p>
       <w:pPr>
         <w:pStyle w:val="Ttulo1"/>
       </w:pPr>
-      <w:bookmarkStart w:id="0" w:name="_Toc9210092"/>
+      <w:bookmarkStart w:id="1" w:name="_Toc9210092"/>
       <w:r>
         <w:lastRenderedPageBreak/>
         <w:t>delimitação do tema</w:t>
       </w:r>
-      <w:bookmarkEnd w:id="0"/>
+      <w:bookmarkEnd w:id="1"/>
     </w:p>
     <w:p/>
     <w:p/>
@@ -2207,11 +2774,11 @@
       <w:pPr>
         <w:pStyle w:val="Ttulo1"/>
       </w:pPr>
-      <w:bookmarkStart w:id="1" w:name="_Toc9210093"/>
+      <w:bookmarkStart w:id="2" w:name="_Toc9210093"/>
       <w:r>
         <w:t>justificativa</w:t>
       </w:r>
-      <w:bookmarkEnd w:id="1"/>
+      <w:bookmarkEnd w:id="2"/>
     </w:p>
     <w:p>
       <w:pPr>
@@ -2513,11 +3080,11 @@
       <w:pPr>
         <w:pStyle w:val="Ttulo1"/>
       </w:pPr>
-      <w:bookmarkStart w:id="2" w:name="_Toc9210094"/>
+      <w:bookmarkStart w:id="3" w:name="_Toc9210094"/>
       <w:r>
         <w:t>Objetivos</w:t>
       </w:r>
-      <w:bookmarkEnd w:id="2"/>
+      <w:bookmarkEnd w:id="3"/>
     </w:p>
     <w:p/>
     <w:p/>
@@ -2525,11 +3092,11 @@
       <w:pPr>
         <w:pStyle w:val="Ttulo2"/>
       </w:pPr>
-      <w:bookmarkStart w:id="3" w:name="_Toc9210095"/>
+      <w:bookmarkStart w:id="4" w:name="_Toc9210095"/>
       <w:r>
         <w:t>Objetivo geral</w:t>
       </w:r>
-      <w:bookmarkEnd w:id="3"/>
+      <w:bookmarkEnd w:id="4"/>
     </w:p>
     <w:p/>
     <w:p/>
@@ -2564,11 +3131,11 @@
       <w:pPr>
         <w:pStyle w:val="Ttulo2"/>
       </w:pPr>
-      <w:bookmarkStart w:id="4" w:name="_Toc9210096"/>
+      <w:bookmarkStart w:id="5" w:name="_Toc9210096"/>
       <w:r>
         <w:t>objetivos específicos</w:t>
       </w:r>
-      <w:bookmarkEnd w:id="4"/>
+      <w:bookmarkEnd w:id="5"/>
     </w:p>
     <w:p/>
     <w:p/>
@@ -2685,12 +3252,12 @@
       <w:pPr>
         <w:pStyle w:val="Ttulo1"/>
       </w:pPr>
-      <w:bookmarkStart w:id="5" w:name="_Toc9210097"/>
+      <w:bookmarkStart w:id="6" w:name="_Toc9210097"/>
       <w:r>
         <w:lastRenderedPageBreak/>
         <w:t>problematização</w:t>
       </w:r>
-      <w:bookmarkEnd w:id="5"/>
+      <w:bookmarkEnd w:id="6"/>
     </w:p>
     <w:p/>
     <w:p/>
@@ -2705,11 +3272,11 @@
       <w:pPr>
         <w:pStyle w:val="Ttulo1"/>
       </w:pPr>
-      <w:bookmarkStart w:id="6" w:name="_Toc9210098"/>
+      <w:bookmarkStart w:id="7" w:name="_Toc9210098"/>
       <w:r>
         <w:t>Hipóteses</w:t>
       </w:r>
-      <w:bookmarkEnd w:id="6"/>
+      <w:bookmarkEnd w:id="7"/>
     </w:p>
     <w:p/>
     <w:p/>
@@ -2732,11 +3299,11 @@
       <w:pPr>
         <w:pStyle w:val="Ttulo1"/>
       </w:pPr>
-      <w:bookmarkStart w:id="7" w:name="_Toc9210099"/>
+      <w:bookmarkStart w:id="8" w:name="_Toc9210099"/>
       <w:r>
         <w:t>metodologia</w:t>
       </w:r>
-      <w:bookmarkEnd w:id="7"/>
+      <w:bookmarkEnd w:id="8"/>
     </w:p>
     <w:p/>
     <w:p/>
@@ -3015,10 +3582,8 @@
         <w:t xml:space="preserve">SCRUM </w:t>
       </w:r>
       <w:r>
-        <w:t xml:space="preserve">4 </w:t>
-      </w:r>
-      <w:bookmarkStart w:id="8" w:name="_GoBack"/>
-      <w:bookmarkEnd w:id="8"/>
+        <w:t>4</w:t>
+      </w:r>
       <w:r>
         <w:t xml:space="preserve"> </w:t>
       </w:r>
@@ -4159,7 +4724,23 @@
           <w:rFonts w:cs="Arial"/>
           <w:color w:val="000000"/>
         </w:rPr>
-        <w:t>de código à partir da</w:t>
+        <w:t xml:space="preserve">de código </w:t>
+      </w:r>
+      <w:proofErr w:type="gramStart"/>
+      <w:r>
+        <w:rPr>
+          <w:rFonts w:cs="Arial"/>
+          <w:color w:val="000000"/>
+        </w:rPr>
+        <w:t>à</w:t>
+      </w:r>
+      <w:proofErr w:type="gramEnd"/>
+      <w:r>
+        <w:rPr>
+          <w:rFonts w:cs="Arial"/>
+          <w:color w:val="000000"/>
+        </w:rPr>
+        <w:t xml:space="preserve"> partir da</w:t>
       </w:r>
       <w:r>
         <w:rPr>
@@ -5385,17 +5966,31 @@
           <w:color w:val="000000"/>
         </w:rPr>
       </w:pPr>
+      <w:bookmarkStart w:id="19" w:name="_Toc9437460"/>
       <w:r>
         <w:t xml:space="preserve">Figura </w:t>
       </w:r>
-      <w:fldSimple w:instr=" SEQ Figura \* ARABIC ">
-        <w:r>
-          <w:rPr>
-            <w:noProof/>
-          </w:rPr>
-          <w:t>1</w:t>
-        </w:r>
-      </w:fldSimple>
+      <w:r>
+        <w:fldChar w:fldCharType="begin"/>
+      </w:r>
+      <w:r>
+        <w:instrText xml:space="preserve"> SEQ Figura \* ARABIC </w:instrText>
+      </w:r>
+      <w:r>
+        <w:fldChar w:fldCharType="separate"/>
+      </w:r>
+      <w:r>
+        <w:rPr>
+          <w:noProof/>
+        </w:rPr>
+        <w:t>1</w:t>
+      </w:r>
+      <w:r>
+        <w:rPr>
+          <w:noProof/>
+        </w:rPr>
+        <w:fldChar w:fldCharType="end"/>
+      </w:r>
       <w:r>
         <w:t xml:space="preserve">: Exemplo do fluxo de desenvolvimento com </w:t>
       </w:r>
@@ -5438,6 +6033,7 @@
       <w:r>
         <w:t>&gt;</w:t>
       </w:r>
+      <w:bookmarkEnd w:id="19"/>
     </w:p>
     <w:p>
       <w:pPr>
@@ -6218,11 +6814,338 @@
           <w:color w:val="000000"/>
         </w:rPr>
       </w:pPr>
-      <w:bookmarkStart w:id="19" w:name="_Toc9210110"/>
-      <w:r>
+      <w:r>
+        <w:t>o proceso de documentação de software</w:t>
+      </w:r>
+    </w:p>
+    <w:p>
+      <w:pPr>
+        <w:rPr>
+          <w:rFonts w:cs="Arial"/>
+          <w:color w:val="000000"/>
+        </w:rPr>
+      </w:pPr>
+    </w:p>
+    <w:p>
+      <w:pPr>
+        <w:rPr>
+          <w:rFonts w:cs="Arial"/>
+          <w:color w:val="000000"/>
+        </w:rPr>
+      </w:pPr>
+      <w:r>
+        <w:rPr>
+          <w:rFonts w:cs="Arial"/>
+          <w:color w:val="000000"/>
+        </w:rPr>
+        <w:t>A UML (</w:t>
+      </w:r>
+      <w:proofErr w:type="spellStart"/>
+      <w:r>
+        <w:rPr>
+          <w:rFonts w:cs="Arial"/>
+          <w:i/>
+          <w:iCs/>
+          <w:color w:val="000000"/>
+        </w:rPr>
+        <w:t>Unified</w:t>
+      </w:r>
+      <w:proofErr w:type="spellEnd"/>
+      <w:r>
+        <w:rPr>
+          <w:rFonts w:cs="Arial"/>
+          <w:i/>
+          <w:iCs/>
+          <w:color w:val="000000"/>
+        </w:rPr>
+        <w:t xml:space="preserve"> </w:t>
+      </w:r>
+      <w:proofErr w:type="spellStart"/>
+      <w:r>
+        <w:rPr>
+          <w:rFonts w:cs="Arial"/>
+          <w:i/>
+          <w:iCs/>
+          <w:color w:val="000000"/>
+        </w:rPr>
+        <w:t>Modeling</w:t>
+      </w:r>
+      <w:proofErr w:type="spellEnd"/>
+      <w:r>
+        <w:rPr>
+          <w:rFonts w:cs="Arial"/>
+          <w:i/>
+          <w:iCs/>
+          <w:color w:val="000000"/>
+        </w:rPr>
+        <w:t xml:space="preserve"> </w:t>
+      </w:r>
+      <w:proofErr w:type="spellStart"/>
+      <w:r>
+        <w:rPr>
+          <w:rFonts w:cs="Arial"/>
+          <w:i/>
+          <w:iCs/>
+          <w:color w:val="000000"/>
+        </w:rPr>
+        <w:t>Language</w:t>
+      </w:r>
+      <w:proofErr w:type="spellEnd"/>
+      <w:r>
+        <w:rPr>
+          <w:rFonts w:cs="Arial"/>
+          <w:color w:val="000000"/>
+        </w:rPr>
+        <w:t>)</w:t>
+      </w:r>
+      <w:r>
+        <w:rPr>
+          <w:rFonts w:cs="Arial"/>
+          <w:color w:val="000000"/>
+        </w:rPr>
+        <w:t xml:space="preserve">, é a principal linguagem utilizada para a documentação de artefatos de software, consiste em notações gráficas padronizadas que são amplamente utilizadas </w:t>
+      </w:r>
+      <w:r>
+        <w:rPr>
+          <w:rFonts w:cs="Arial"/>
+          <w:color w:val="000000"/>
+        </w:rPr>
+        <w:t xml:space="preserve">no levantamento </w:t>
+      </w:r>
+      <w:r>
+        <w:rPr>
+          <w:rFonts w:cs="Arial"/>
+          <w:color w:val="000000"/>
+        </w:rPr>
+        <w:t>de requisitos, diagramação de comportamentos e modelagem de estruturas no desenvolvimento de software (</w:t>
+      </w:r>
+      <w:r>
+        <w:rPr>
+          <w:rFonts w:cs="Arial"/>
+          <w:color w:val="000000"/>
+        </w:rPr>
+        <w:t>MELO; MENDONÇA; DIAS, 2019</w:t>
+      </w:r>
+      <w:r>
+        <w:rPr>
+          <w:rFonts w:cs="Arial"/>
+          <w:color w:val="000000"/>
+        </w:rPr>
+        <w:t>)</w:t>
+      </w:r>
+      <w:r>
+        <w:rPr>
+          <w:rFonts w:cs="Arial"/>
+          <w:color w:val="000000"/>
+        </w:rPr>
+        <w:t>.</w:t>
+      </w:r>
+    </w:p>
+    <w:p>
+      <w:pPr>
+        <w:rPr>
+          <w:rFonts w:cs="Arial"/>
+          <w:color w:val="000000"/>
+        </w:rPr>
+      </w:pPr>
+      <w:r>
+        <w:rPr>
+          <w:rFonts w:cs="Arial"/>
+          <w:color w:val="000000"/>
+        </w:rPr>
+        <w:t xml:space="preserve">O diagrama de caso de uso da UML é utilizado para representar os requisitos funcionais e suas relações com os envolvidos ao caso de uso em questão. Esse modelo auxilia no entendimento dos requisitos funcionais do sistema pela equipe de desenvolvimento </w:t>
+      </w:r>
+      <w:r>
+        <w:rPr>
+          <w:rFonts w:cs="Arial"/>
+          <w:color w:val="000000"/>
+        </w:rPr>
+        <w:t>e</w:t>
+      </w:r>
+      <w:r>
+        <w:rPr>
+          <w:rFonts w:cs="Arial"/>
+          <w:color w:val="000000"/>
+        </w:rPr>
+        <w:t xml:space="preserve"> pode ser entendido pelos clientes ou outros envolvidos com o sistema, conhecidos como stakeholders</w:t>
+      </w:r>
+      <w:r>
+        <w:rPr>
+          <w:rFonts w:cs="Arial"/>
+          <w:color w:val="000000"/>
+        </w:rPr>
+        <w:t xml:space="preserve"> (JACOBSON; </w:t>
+      </w:r>
+      <w:r>
+        <w:rPr>
+          <w:rFonts w:cs="Arial"/>
+          <w:color w:val="000000"/>
+        </w:rPr>
+        <w:t>RUMBAUGH</w:t>
+      </w:r>
+      <w:r>
+        <w:rPr>
+          <w:rFonts w:cs="Arial"/>
+          <w:color w:val="000000"/>
+        </w:rPr>
+        <w:t xml:space="preserve">; </w:t>
+      </w:r>
+      <w:r>
+        <w:rPr>
+          <w:rFonts w:cs="Arial"/>
+          <w:color w:val="000000"/>
+        </w:rPr>
+        <w:t>BOOCH</w:t>
+      </w:r>
+      <w:r>
+        <w:rPr>
+          <w:rFonts w:cs="Arial"/>
+          <w:color w:val="000000"/>
+        </w:rPr>
+        <w:t xml:space="preserve">, </w:t>
+      </w:r>
+      <w:r>
+        <w:rPr>
+          <w:rFonts w:cs="Arial"/>
+          <w:color w:val="000000"/>
+        </w:rPr>
+        <w:t>2006</w:t>
+      </w:r>
+      <w:r>
+        <w:rPr>
+          <w:rFonts w:cs="Arial"/>
+          <w:color w:val="000000"/>
+        </w:rPr>
+        <w:t>)</w:t>
+      </w:r>
+      <w:r>
+        <w:rPr>
+          <w:rFonts w:cs="Arial"/>
+          <w:color w:val="000000"/>
+        </w:rPr>
+        <w:t>.</w:t>
+      </w:r>
+    </w:p>
+    <w:p>
+      <w:pPr>
+        <w:rPr>
+          <w:rFonts w:cs="Arial"/>
+          <w:color w:val="000000"/>
+        </w:rPr>
+      </w:pPr>
+      <w:r>
+        <w:rPr>
+          <w:rFonts w:cs="Arial"/>
+          <w:color w:val="000000"/>
+        </w:rPr>
+        <w:t>O diagrama de componentes da UML é utilizado para diagramar a estrutura de como os códigos são organizados em sua programação, possibilitando uma visão mais clara de todos os componentes de software, podendo ser utilizada no momento em que a equipe de desenvolvimento deseja realizar o levantamento de ativos de software, isto é, aquilo que já existe desenvolvido e que pode ser reaproveitado</w:t>
+      </w:r>
+      <w:r>
+        <w:rPr>
+          <w:rFonts w:cs="Arial"/>
+          <w:color w:val="000000"/>
+        </w:rPr>
+        <w:t>.</w:t>
+      </w:r>
+      <w:r>
+        <w:rPr>
+          <w:rFonts w:cs="Arial"/>
+          <w:color w:val="000000"/>
+        </w:rPr>
+        <w:t xml:space="preserve"> </w:t>
+      </w:r>
+      <w:r>
+        <w:rPr>
+          <w:rFonts w:cs="Arial"/>
+          <w:color w:val="000000"/>
+        </w:rPr>
+        <w:t>A UML também contém o diagrama de atividades, utilizado para modelar o fluxograma da execução de uma atividade, representando as variações condicionais que podem seguir atividades divergentes de acordo com as condições atendidas</w:t>
+      </w:r>
+      <w:r>
+        <w:rPr>
+          <w:rFonts w:cs="Arial"/>
+          <w:color w:val="000000"/>
+        </w:rPr>
+        <w:t xml:space="preserve"> (JACOBSON; </w:t>
+      </w:r>
+      <w:r>
+        <w:rPr>
+          <w:rFonts w:cs="Arial"/>
+          <w:color w:val="000000"/>
+        </w:rPr>
+        <w:t>RUMBAUGH</w:t>
+      </w:r>
+      <w:r>
+        <w:rPr>
+          <w:rFonts w:cs="Arial"/>
+          <w:color w:val="000000"/>
+        </w:rPr>
+        <w:t xml:space="preserve">; </w:t>
+      </w:r>
+      <w:r>
+        <w:rPr>
+          <w:rFonts w:cs="Arial"/>
+          <w:color w:val="000000"/>
+        </w:rPr>
+        <w:t>BOOCH</w:t>
+      </w:r>
+      <w:r>
+        <w:rPr>
+          <w:rFonts w:cs="Arial"/>
+          <w:color w:val="000000"/>
+        </w:rPr>
+        <w:t xml:space="preserve">, </w:t>
+      </w:r>
+      <w:r>
+        <w:rPr>
+          <w:rFonts w:cs="Arial"/>
+          <w:color w:val="000000"/>
+        </w:rPr>
+        <w:t>2006</w:t>
+      </w:r>
+      <w:r>
+        <w:rPr>
+          <w:rFonts w:cs="Arial"/>
+          <w:color w:val="000000"/>
+        </w:rPr>
+        <w:t>)</w:t>
+      </w:r>
+      <w:r>
+        <w:rPr>
+          <w:rFonts w:cs="Arial"/>
+          <w:color w:val="000000"/>
+        </w:rPr>
+        <w:t>.</w:t>
+      </w:r>
+    </w:p>
+    <w:p>
+      <w:pPr>
+        <w:rPr>
+          <w:rFonts w:cs="Arial"/>
+          <w:color w:val="000000"/>
+        </w:rPr>
+      </w:pPr>
+    </w:p>
+    <w:p>
+      <w:pPr>
+        <w:rPr>
+          <w:rFonts w:cs="Arial"/>
+          <w:color w:val="000000"/>
+        </w:rPr>
+      </w:pPr>
+    </w:p>
+    <w:p>
+      <w:pPr>
+        <w:pStyle w:val="Ttulo2"/>
+        <w:rPr>
+          <w:rFonts w:cs="Arial"/>
+          <w:color w:val="000000"/>
+        </w:rPr>
+      </w:pPr>
+      <w:r>
+        <w:lastRenderedPageBreak/>
         <w:t>a gestão de projeto</w:t>
       </w:r>
-      <w:bookmarkEnd w:id="19"/>
     </w:p>
     <w:p>
       <w:pPr>
@@ -6471,17 +7394,31 @@
           <w:color w:val="000000"/>
         </w:rPr>
       </w:pPr>
+      <w:bookmarkStart w:id="20" w:name="_Toc9437461"/>
       <w:r>
         <w:t xml:space="preserve">Figura </w:t>
       </w:r>
-      <w:fldSimple w:instr=" SEQ Figura \* ARABIC ">
-        <w:r>
-          <w:rPr>
-            <w:noProof/>
-          </w:rPr>
-          <w:t>2</w:t>
-        </w:r>
-      </w:fldSimple>
+      <w:r>
+        <w:fldChar w:fldCharType="begin"/>
+      </w:r>
+      <w:r>
+        <w:instrText xml:space="preserve"> SEQ Figura \* ARABIC </w:instrText>
+      </w:r>
+      <w:r>
+        <w:fldChar w:fldCharType="separate"/>
+      </w:r>
+      <w:r>
+        <w:rPr>
+          <w:noProof/>
+        </w:rPr>
+        <w:t>2</w:t>
+      </w:r>
+      <w:r>
+        <w:rPr>
+          <w:noProof/>
+        </w:rPr>
+        <w:fldChar w:fldCharType="end"/>
+      </w:r>
       <w:r>
         <w:t>: Exemplo do fluxo de desenvolvimento com SCRUM - fonte: &lt;</w:t>
       </w:r>
@@ -6507,6 +7444,7 @@
       <w:r>
         <w:t>&gt;</w:t>
       </w:r>
+      <w:bookmarkEnd w:id="20"/>
     </w:p>
     <w:p>
       <w:pPr>
@@ -6590,15 +7528,7 @@
           <w:rFonts w:cs="Arial"/>
           <w:color w:val="000000"/>
         </w:rPr>
-        <w:t xml:space="preserve">são contidos os itens elicitados em entrevistas, análise de documentos e na observação do sistema </w:t>
-      </w:r>
-      <w:r>
-        <w:rPr>
-          <w:rFonts w:cs="Arial"/>
-          <w:color w:val="000000"/>
-        </w:rPr>
-        <w:lastRenderedPageBreak/>
-        <w:t>de análise em questão</w:t>
+        <w:t>são contidos os itens elicitados em entrevistas, análise de documentos e na observação do sistema de análise em questão</w:t>
       </w:r>
       <w:r>
         <w:rPr>
@@ -6945,7 +7875,15 @@
           <w:rFonts w:cs="Arial"/>
           <w:color w:val="000000"/>
         </w:rPr>
-        <w:t xml:space="preserve">acontece a revisão e testes </w:t>
+        <w:t xml:space="preserve">acontece a </w:t>
+      </w:r>
+      <w:r>
+        <w:rPr>
+          <w:rFonts w:cs="Arial"/>
+          <w:color w:val="000000"/>
+        </w:rPr>
+        <w:lastRenderedPageBreak/>
+        <w:t xml:space="preserve">revisão e testes </w:t>
       </w:r>
       <w:r>
         <w:rPr>
@@ -7069,12 +8007,12 @@
       <w:pPr>
         <w:pStyle w:val="Ttulo1"/>
       </w:pPr>
-      <w:bookmarkStart w:id="20" w:name="_Toc9210111"/>
+      <w:bookmarkStart w:id="21" w:name="_Toc9210111"/>
       <w:r>
         <w:lastRenderedPageBreak/>
         <w:t>cronograma</w:t>
       </w:r>
-      <w:bookmarkEnd w:id="20"/>
+      <w:bookmarkEnd w:id="21"/>
     </w:p>
     <w:p/>
     <w:tbl>
@@ -9728,6 +10666,451 @@
     </w:p>
     <w:p>
       <w:pPr>
+        <w:pStyle w:val="Ttulo1"/>
+        <w:numPr>
+          <w:ilvl w:val="0"/>
+          <w:numId w:val="8"/>
+        </w:numPr>
+      </w:pPr>
+      <w:r>
+        <w:br w:type="page"/>
+      </w:r>
+      <w:r>
+        <w:lastRenderedPageBreak/>
+        <w:t>desenvolvimento</w:t>
+      </w:r>
+    </w:p>
+    <w:p/>
+    <w:p/>
+    <w:p>
+      <w:pPr>
+        <w:pStyle w:val="PargrafodaLista"/>
+        <w:keepNext/>
+        <w:keepLines/>
+        <w:numPr>
+          <w:ilvl w:val="0"/>
+          <w:numId w:val="1"/>
+        </w:numPr>
+        <w:contextualSpacing w:val="0"/>
+        <w:outlineLvl w:val="1"/>
+        <w:rPr>
+          <w:rFonts w:eastAsiaTheme="majorEastAsia" w:cstheme="majorBidi"/>
+          <w:caps/>
+          <w:vanish/>
+          <w:color w:val="000000" w:themeColor="text1"/>
+          <w:szCs w:val="26"/>
+        </w:rPr>
+      </w:pPr>
+    </w:p>
+    <w:p>
+      <w:pPr>
+        <w:pStyle w:val="Ttulo2"/>
+      </w:pPr>
+      <w:r>
+        <w:t>a prototipagem do aplicativo</w:t>
+      </w:r>
+    </w:p>
+    <w:p/>
+    <w:p/>
+    <w:p>
+      <w:pPr>
+        <w:keepNext/>
+        <w:jc w:val="center"/>
+      </w:pPr>
+      <w:r>
+        <w:rPr>
+          <w:rFonts w:cs="Arial"/>
+          <w:b/>
+          <w:bCs/>
+          <w:noProof/>
+          <w:color w:val="000000"/>
+          <w:sz w:val="36"/>
+          <w:szCs w:val="36"/>
+        </w:rPr>
+        <w:drawing>
+          <wp:inline distT="0" distB="0" distL="0" distR="0" wp14:anchorId="35717D05" wp14:editId="5DD5F58B">
+            <wp:extent cx="2171700" cy="3810000"/>
+            <wp:effectExtent l="0" t="0" r="0" b="0"/>
+            <wp:docPr id="2" name="Imagem 2" descr="https://lh3.googleusercontent.com/uzYCNk-t8HNjVqEzLuBY7WwNj5g0G2Ld3PBMysPfQxsp13A_5Gm4_7_EJ1xH2Cwl2juujuQCMfXGQGJZlsDSqp8zHIBfjIdj-m0FKgaaLkIMi5u-R9gUDwxgZQWo_AsdUHC07Rc-"/>
+            <wp:cNvGraphicFramePr>
+              <a:graphicFrameLocks xmlns:a="http://schemas.openxmlformats.org/drawingml/2006/main" noChangeAspect="1"/>
+            </wp:cNvGraphicFramePr>
+            <a:graphic xmlns:a="http://schemas.openxmlformats.org/drawingml/2006/main">
+              <a:graphicData uri="http://schemas.openxmlformats.org/drawingml/2006/picture">
+                <pic:pic xmlns:pic="http://schemas.openxmlformats.org/drawingml/2006/picture">
+                  <pic:nvPicPr>
+                    <pic:cNvPr id="0" name="Picture 1" descr="https://lh3.googleusercontent.com/uzYCNk-t8HNjVqEzLuBY7WwNj5g0G2Ld3PBMysPfQxsp13A_5Gm4_7_EJ1xH2Cwl2juujuQCMfXGQGJZlsDSqp8zHIBfjIdj-m0FKgaaLkIMi5u-R9gUDwxgZQWo_AsdUHC07Rc-"/>
+                    <pic:cNvPicPr>
+                      <a:picLocks noChangeAspect="1" noChangeArrowheads="1"/>
+                    </pic:cNvPicPr>
+                  </pic:nvPicPr>
+                  <pic:blipFill>
+                    <a:blip r:embed="rId13">
+                      <a:extLst>
+                        <a:ext uri="{28A0092B-C50C-407E-A947-70E740481C1C}">
+                          <a14:useLocalDpi xmlns:a14="http://schemas.microsoft.com/office/drawing/2010/main" val="0"/>
+                        </a:ext>
+                      </a:extLst>
+                    </a:blip>
+                    <a:srcRect/>
+                    <a:stretch>
+                      <a:fillRect/>
+                    </a:stretch>
+                  </pic:blipFill>
+                  <pic:spPr bwMode="auto">
+                    <a:xfrm>
+                      <a:off x="0" y="0"/>
+                      <a:ext cx="2171700" cy="3810000"/>
+                    </a:xfrm>
+                    <a:prstGeom prst="rect">
+                      <a:avLst/>
+                    </a:prstGeom>
+                    <a:noFill/>
+                    <a:ln>
+                      <a:noFill/>
+                    </a:ln>
+                  </pic:spPr>
+                </pic:pic>
+              </a:graphicData>
+            </a:graphic>
+          </wp:inline>
+        </w:drawing>
+      </w:r>
+    </w:p>
+    <w:p>
+      <w:pPr>
+        <w:pStyle w:val="Legenda"/>
+        <w:jc w:val="center"/>
+      </w:pPr>
+      <w:bookmarkStart w:id="22" w:name="_Toc9437462"/>
+      <w:r>
+        <w:t xml:space="preserve">Figura </w:t>
+      </w:r>
+      <w:r>
+        <w:fldChar w:fldCharType="begin"/>
+      </w:r>
+      <w:r>
+        <w:instrText xml:space="preserve"> SEQ Figura \* ARABIC </w:instrText>
+      </w:r>
+      <w:r>
+        <w:fldChar w:fldCharType="separate"/>
+      </w:r>
+      <w:r>
+        <w:rPr>
+          <w:noProof/>
+        </w:rPr>
+        <w:t>3</w:t>
+      </w:r>
+      <w:r>
+        <w:fldChar w:fldCharType="end"/>
+      </w:r>
+      <w:r>
+        <w:t>:</w:t>
+      </w:r>
+      <w:r>
+        <w:t xml:space="preserve"> Tela de cadastro</w:t>
+      </w:r>
+      <w:bookmarkEnd w:id="22"/>
+    </w:p>
+    <w:p>
+      <w:r>
+        <w:t xml:space="preserve">Na tela de cadastro o usuário </w:t>
+      </w:r>
+      <w:r>
+        <w:t>deve</w:t>
+      </w:r>
+      <w:r>
+        <w:t xml:space="preserve"> informar os dados mínimos para o cadastro na plataforma</w:t>
+      </w:r>
+      <w:r>
+        <w:t>,</w:t>
+      </w:r>
+      <w:r>
+        <w:t xml:space="preserve"> sendo</w:t>
+      </w:r>
+      <w:r>
+        <w:t xml:space="preserve"> eles</w:t>
+      </w:r>
+      <w:r>
+        <w:t xml:space="preserve"> e</w:t>
+      </w:r>
+      <w:r>
+        <w:t>-</w:t>
+      </w:r>
+      <w:r>
+        <w:t>mail e senha</w:t>
+      </w:r>
+      <w:r>
+        <w:t>.</w:t>
+      </w:r>
+      <w:r>
+        <w:t xml:space="preserve"> </w:t>
+      </w:r>
+      <w:r>
+        <w:t>F</w:t>
+      </w:r>
+      <w:r>
+        <w:t>oi adicionado um botão n</w:t>
+      </w:r>
+      <w:r>
+        <w:t>o campo de</w:t>
+      </w:r>
+      <w:r>
+        <w:t xml:space="preserve"> entrada </w:t>
+      </w:r>
+      <w:r>
+        <w:t>para</w:t>
+      </w:r>
+      <w:r>
+        <w:t xml:space="preserve"> senha com a representação visual de um olho</w:t>
+      </w:r>
+      <w:r>
+        <w:t>,</w:t>
+      </w:r>
+      <w:r>
+        <w:t xml:space="preserve"> que ao </w:t>
+      </w:r>
+      <w:r>
+        <w:t xml:space="preserve">clicar sobre ele, o aplicativo revela </w:t>
+      </w:r>
+      <w:r>
+        <w:t>a senha digitada para o usuário, por uma questão de usabilidade tornando desnecessário a utilização de uma entrada de confirmação da senha e consequentemente o usuário irá digitar menos</w:t>
+      </w:r>
+      <w:r>
+        <w:t>.</w:t>
+      </w:r>
+      <w:r>
+        <w:t xml:space="preserve"> </w:t>
+      </w:r>
+      <w:r>
+        <w:t>E</w:t>
+      </w:r>
+      <w:r>
+        <w:t>s</w:t>
+      </w:r>
+      <w:r>
+        <w:t>s</w:t>
+      </w:r>
+      <w:r>
+        <w:t>a peculiaridade está disponível em tod</w:t>
+      </w:r>
+      <w:r>
+        <w:t>o</w:t>
+      </w:r>
+      <w:r>
+        <w:t>s</w:t>
+      </w:r>
+      <w:r>
+        <w:t xml:space="preserve"> os campos de</w:t>
+      </w:r>
+      <w:r>
+        <w:t xml:space="preserve"> entrada </w:t>
+      </w:r>
+      <w:r>
+        <w:t xml:space="preserve">de </w:t>
+      </w:r>
+      <w:r>
+        <w:t xml:space="preserve">senha </w:t>
+      </w:r>
+      <w:r>
+        <w:t>na</w:t>
+      </w:r>
+      <w:r>
+        <w:t xml:space="preserve"> plataforma</w:t>
+      </w:r>
+      <w:r>
+        <w:t>.</w:t>
+      </w:r>
+      <w:r>
+        <w:t xml:space="preserve"> </w:t>
+      </w:r>
+      <w:r>
+        <w:t>A</w:t>
+      </w:r>
+      <w:r>
+        <w:t>o clicar em finalizar e concluir o seu cadastro</w:t>
+      </w:r>
+      <w:r>
+        <w:t>,</w:t>
+      </w:r>
+      <w:r>
+        <w:t xml:space="preserve"> o usuário será redirecionado para a tela principal do aplicativo.</w:t>
+      </w:r>
+    </w:p>
+    <w:p/>
+    <w:p>
+      <w:pPr>
+        <w:jc w:val="center"/>
+      </w:pPr>
+    </w:p>
+    <w:p>
+      <w:pPr>
+        <w:keepNext/>
+        <w:jc w:val="center"/>
+      </w:pPr>
+      <w:r>
+        <w:rPr>
+          <w:rFonts w:cs="Arial"/>
+          <w:b/>
+          <w:bCs/>
+          <w:noProof/>
+          <w:color w:val="000000"/>
+          <w:sz w:val="36"/>
+          <w:szCs w:val="36"/>
+        </w:rPr>
+        <w:lastRenderedPageBreak/>
+        <w:drawing>
+          <wp:inline distT="0" distB="0" distL="0" distR="0" wp14:anchorId="075219D3" wp14:editId="73B55B83">
+            <wp:extent cx="2162175" cy="3800475"/>
+            <wp:effectExtent l="0" t="0" r="9525" b="9525"/>
+            <wp:docPr id="6" name="Imagem 6" descr="https://lh6.googleusercontent.com/kWyUFnVQojOB17_F0CZ1odjq-8x3ZwBqJe0uJfrjf7uNdQxftwLbCbpKeNT0ptWBYVzKUd987_ePfGjXbPw3rBkO8UvdMSEjLzjcZHlkCTeiCRrlPP8nsYfucasrswa6mHroSf_3"/>
+            <wp:cNvGraphicFramePr>
+              <a:graphicFrameLocks xmlns:a="http://schemas.openxmlformats.org/drawingml/2006/main" noChangeAspect="1"/>
+            </wp:cNvGraphicFramePr>
+            <a:graphic xmlns:a="http://schemas.openxmlformats.org/drawingml/2006/main">
+              <a:graphicData uri="http://schemas.openxmlformats.org/drawingml/2006/picture">
+                <pic:pic xmlns:pic="http://schemas.openxmlformats.org/drawingml/2006/picture">
+                  <pic:nvPicPr>
+                    <pic:cNvPr id="0" name="Picture 7" descr="https://lh6.googleusercontent.com/kWyUFnVQojOB17_F0CZ1odjq-8x3ZwBqJe0uJfrjf7uNdQxftwLbCbpKeNT0ptWBYVzKUd987_ePfGjXbPw3rBkO8UvdMSEjLzjcZHlkCTeiCRrlPP8nsYfucasrswa6mHroSf_3"/>
+                    <pic:cNvPicPr>
+                      <a:picLocks noChangeAspect="1" noChangeArrowheads="1"/>
+                    </pic:cNvPicPr>
+                  </pic:nvPicPr>
+                  <pic:blipFill>
+                    <a:blip r:embed="rId14">
+                      <a:extLst>
+                        <a:ext uri="{28A0092B-C50C-407E-A947-70E740481C1C}">
+                          <a14:useLocalDpi xmlns:a14="http://schemas.microsoft.com/office/drawing/2010/main" val="0"/>
+                        </a:ext>
+                      </a:extLst>
+                    </a:blip>
+                    <a:srcRect/>
+                    <a:stretch>
+                      <a:fillRect/>
+                    </a:stretch>
+                  </pic:blipFill>
+                  <pic:spPr bwMode="auto">
+                    <a:xfrm>
+                      <a:off x="0" y="0"/>
+                      <a:ext cx="2162175" cy="3800475"/>
+                    </a:xfrm>
+                    <a:prstGeom prst="rect">
+                      <a:avLst/>
+                    </a:prstGeom>
+                    <a:noFill/>
+                    <a:ln>
+                      <a:noFill/>
+                    </a:ln>
+                  </pic:spPr>
+                </pic:pic>
+              </a:graphicData>
+            </a:graphic>
+          </wp:inline>
+        </w:drawing>
+      </w:r>
+    </w:p>
+    <w:p>
+      <w:pPr>
+        <w:pStyle w:val="Legenda"/>
+        <w:jc w:val="center"/>
+      </w:pPr>
+      <w:bookmarkStart w:id="23" w:name="_Toc9437463"/>
+      <w:r>
+        <w:t xml:space="preserve">Figura </w:t>
+      </w:r>
+      <w:r>
+        <w:fldChar w:fldCharType="begin"/>
+      </w:r>
+      <w:r>
+        <w:instrText xml:space="preserve"> SEQ Figura \* ARABIC </w:instrText>
+      </w:r>
+      <w:r>
+        <w:fldChar w:fldCharType="separate"/>
+      </w:r>
+      <w:r>
+        <w:rPr>
+          <w:noProof/>
+        </w:rPr>
+        <w:t>4</w:t>
+      </w:r>
+      <w:r>
+        <w:fldChar w:fldCharType="end"/>
+      </w:r>
+      <w:r>
+        <w:t>:</w:t>
+      </w:r>
+      <w:r>
+        <w:t xml:space="preserve"> Tela de login</w:t>
+      </w:r>
+      <w:bookmarkEnd w:id="23"/>
+    </w:p>
+    <w:p>
+      <w:r>
+        <w:t>Na tela de login</w:t>
+      </w:r>
+      <w:r>
+        <w:t>,</w:t>
+      </w:r>
+      <w:r>
+        <w:t xml:space="preserve"> o usuário deverá inserir o usuário e senha d</w:t>
+      </w:r>
+      <w:r>
+        <w:t>o</w:t>
+      </w:r>
+      <w:r>
+        <w:t xml:space="preserve"> seu cadastro para prosseguir para a tela principal ou utilizar o botão cadastrar para navegar até a tela de cadastro</w:t>
+      </w:r>
+      <w:r>
+        <w:t>.</w:t>
+      </w:r>
+      <w:r>
+        <w:t xml:space="preserve"> </w:t>
+      </w:r>
+      <w:r>
+        <w:t>C</w:t>
+      </w:r>
+      <w:r>
+        <w:t>aso o usuário tenha esquecido a senha</w:t>
+      </w:r>
+      <w:r>
+        <w:t>,</w:t>
+      </w:r>
+      <w:r>
+        <w:t xml:space="preserve"> foi implementado um botão </w:t>
+      </w:r>
+      <w:r>
+        <w:t>para</w:t>
+      </w:r>
+      <w:r>
+        <w:t xml:space="preserve"> recupera</w:t>
+      </w:r>
+      <w:r>
+        <w:t>ção da</w:t>
+      </w:r>
+      <w:r>
+        <w:t xml:space="preserve"> senha</w:t>
+      </w:r>
+      <w:r>
+        <w:t>,</w:t>
+      </w:r>
+      <w:r>
+        <w:t xml:space="preserve"> que enviará um e</w:t>
+      </w:r>
+      <w:r>
+        <w:t>-</w:t>
+      </w:r>
+      <w:r>
+        <w:t xml:space="preserve">mail com o link para </w:t>
+      </w:r>
+      <w:r>
+        <w:t>recuperá-la a</w:t>
+      </w:r>
+      <w:r>
+        <w:t>o usuário em questão.</w:t>
+      </w:r>
+    </w:p>
+    <w:p>
+      <w:pPr>
         <w:spacing w:after="160" w:line="259" w:lineRule="auto"/>
         <w:ind w:firstLine="0"/>
         <w:jc w:val="left"/>
@@ -9737,15 +11120,1621 @@
       </w:r>
     </w:p>
     <w:p>
+      <w:r>
+        <w:lastRenderedPageBreak/>
+        <w:t>Na tela principal é apresentado um resumo de todas as funcionalidades da plataforma</w:t>
+      </w:r>
+      <w:r>
+        <w:t>,</w:t>
+      </w:r>
+      <w:r>
+        <w:t xml:space="preserve"> iniciando com a foto de perfil, nome e curso que usuário está matriculado, o ícone da engrenagem representa a ponte para a tela das configurações</w:t>
+      </w:r>
+      <w:r>
+        <w:t>.</w:t>
+      </w:r>
+      <w:r>
+        <w:t xml:space="preserve"> </w:t>
+      </w:r>
+      <w:r>
+        <w:t>P</w:t>
+      </w:r>
+      <w:r>
+        <w:t xml:space="preserve">ara mostrar os últimos eventos adicionados existe a representação em </w:t>
+      </w:r>
+      <w:r>
+        <w:t>cartões</w:t>
+      </w:r>
+      <w:r>
+        <w:t xml:space="preserve"> agrupados por um </w:t>
+      </w:r>
+      <w:proofErr w:type="spellStart"/>
+      <w:r>
+        <w:rPr>
+          <w:i/>
+          <w:iCs/>
+        </w:rPr>
+        <w:t>carousel</w:t>
+      </w:r>
+      <w:proofErr w:type="spellEnd"/>
+      <w:r>
+        <w:t>.</w:t>
+      </w:r>
+      <w:r>
+        <w:t xml:space="preserve"> </w:t>
+      </w:r>
+      <w:r>
+        <w:t xml:space="preserve">Foi adicionado </w:t>
+      </w:r>
+      <w:r>
+        <w:t xml:space="preserve">um botão </w:t>
+      </w:r>
+      <w:r>
+        <w:t xml:space="preserve">em </w:t>
+      </w:r>
+      <w:r>
+        <w:t xml:space="preserve">destaque mostrando os usuários online no </w:t>
+      </w:r>
+      <w:r>
+        <w:rPr>
+          <w:i/>
+          <w:iCs/>
+        </w:rPr>
+        <w:t>chat</w:t>
+      </w:r>
+      <w:r>
+        <w:t xml:space="preserve"> </w:t>
+      </w:r>
+      <w:r>
+        <w:t>quando</w:t>
+      </w:r>
+      <w:r>
+        <w:t xml:space="preserve"> o usuário está utilizando o aplicativo.</w:t>
+      </w:r>
+      <w:r>
+        <w:t xml:space="preserve"> </w:t>
+      </w:r>
+      <w:r>
+        <w:t xml:space="preserve">Também existem </w:t>
+      </w:r>
+      <w:r>
+        <w:t xml:space="preserve">dois botões </w:t>
+      </w:r>
+      <w:r>
+        <w:t xml:space="preserve">que levam </w:t>
+      </w:r>
+      <w:r>
+        <w:t>a</w:t>
+      </w:r>
+      <w:r>
+        <w:t>s</w:t>
+      </w:r>
+      <w:r>
+        <w:t xml:space="preserve"> principa</w:t>
+      </w:r>
+      <w:r>
+        <w:t>is funcionalidades</w:t>
+      </w:r>
+      <w:r>
+        <w:t xml:space="preserve"> da plataforma</w:t>
+      </w:r>
+      <w:r>
+        <w:t>, sendo eles “</w:t>
+      </w:r>
+      <w:r>
+        <w:t>ajudar</w:t>
+      </w:r>
+      <w:r>
+        <w:t>”,</w:t>
+      </w:r>
+      <w:r>
+        <w:t xml:space="preserve"> respondendo perguntas feitas por outros usuários </w:t>
+      </w:r>
+      <w:r>
+        <w:t>e</w:t>
+      </w:r>
+      <w:r>
+        <w:t xml:space="preserve"> </w:t>
+      </w:r>
+      <w:r>
+        <w:t>“</w:t>
+      </w:r>
+      <w:r>
+        <w:t>perguntar</w:t>
+      </w:r>
+      <w:r>
+        <w:t>”</w:t>
+      </w:r>
+      <w:r>
+        <w:t xml:space="preserve"> onde o usuário</w:t>
+      </w:r>
+      <w:r>
+        <w:t xml:space="preserve"> autenticado </w:t>
+      </w:r>
+      <w:r>
+        <w:t xml:space="preserve">poderá </w:t>
+      </w:r>
+      <w:proofErr w:type="gramStart"/>
+      <w:r>
+        <w:t>criar uma nova</w:t>
+      </w:r>
+      <w:proofErr w:type="gramEnd"/>
+      <w:r>
+        <w:t xml:space="preserve"> questão no fórum d</w:t>
+      </w:r>
+      <w:r>
+        <w:t>e</w:t>
+      </w:r>
+      <w:r>
+        <w:t xml:space="preserve"> aprendizado</w:t>
+      </w:r>
+      <w:r>
+        <w:t>.</w:t>
+      </w:r>
+      <w:r>
+        <w:t xml:space="preserve"> </w:t>
+      </w:r>
+      <w:r>
+        <w:t>A</w:t>
+      </w:r>
+      <w:r>
+        <w:t>pós os botões de aç</w:t>
+      </w:r>
+      <w:r>
+        <w:t>ões,</w:t>
+      </w:r>
+      <w:r>
+        <w:t xml:space="preserve"> </w:t>
+      </w:r>
+      <w:r>
+        <w:t>existe</w:t>
+      </w:r>
+      <w:r>
+        <w:t xml:space="preserve"> a sessão de </w:t>
+      </w:r>
+      <w:r>
+        <w:t>“</w:t>
+      </w:r>
+      <w:r>
+        <w:t>minhas dúvidas</w:t>
+      </w:r>
+      <w:r>
+        <w:t>”</w:t>
+      </w:r>
+      <w:r>
+        <w:t xml:space="preserve"> onde </w:t>
+      </w:r>
+      <w:r>
+        <w:t xml:space="preserve">são exibidas </w:t>
+      </w:r>
+      <w:r>
+        <w:t>as últimas postagens do usuário no aplicativo</w:t>
+      </w:r>
+      <w:r>
+        <w:t>,</w:t>
+      </w:r>
+      <w:r>
+        <w:t xml:space="preserve"> representados com um </w:t>
+      </w:r>
+      <w:r>
+        <w:t xml:space="preserve">cartão </w:t>
+      </w:r>
+      <w:r>
+        <w:t xml:space="preserve">com informações breves da postagem como o título, data, curso relacionado e </w:t>
+      </w:r>
+      <w:r>
+        <w:rPr>
+          <w:i/>
+          <w:iCs/>
+        </w:rPr>
+        <w:t>status</w:t>
+      </w:r>
+      <w:r>
+        <w:t xml:space="preserve"> </w:t>
+      </w:r>
+      <w:r>
+        <w:t xml:space="preserve">ou situação, </w:t>
+      </w:r>
+      <w:r>
+        <w:t xml:space="preserve">representado </w:t>
+      </w:r>
+      <w:r>
+        <w:t xml:space="preserve">tanto em </w:t>
+      </w:r>
+      <w:r>
+        <w:t xml:space="preserve">texto quanto </w:t>
+      </w:r>
+      <w:r>
+        <w:t>em cores</w:t>
+      </w:r>
+      <w:r>
+        <w:t xml:space="preserve">. A última informação adicionada nesta tela foi o menu de navegação que </w:t>
+      </w:r>
+      <w:r>
+        <w:t>deve</w:t>
+      </w:r>
+      <w:r>
+        <w:t xml:space="preserve"> ajudar o usuário a navegar por toda a plataforma.</w:t>
+      </w:r>
+    </w:p>
+    <w:p/>
+    <w:p>
+      <w:pPr>
+        <w:keepNext/>
+        <w:jc w:val="center"/>
+      </w:pPr>
+      <w:r>
+        <w:rPr>
+          <w:rFonts w:cs="Arial"/>
+          <w:noProof/>
+          <w:color w:val="000000"/>
+        </w:rPr>
+        <w:drawing>
+          <wp:inline distT="0" distB="0" distL="0" distR="0" wp14:anchorId="6D1A374B" wp14:editId="6E4DAF37">
+            <wp:extent cx="2152650" cy="3810000"/>
+            <wp:effectExtent l="0" t="0" r="0" b="0"/>
+            <wp:docPr id="4" name="Imagem 4" descr="https://lh3.googleusercontent.com/PxAA-cGZOuoMs6ao9pTK6YOQtrW0KIQ1fWBUtmJ6WjZPJbIOlKQHXP9dyeGXBfyqafqkcIsksC1QS_5CNqJDiECUjFalSZfNa5MfYE0I29SsG8g9eRiRFvM_unTrtRs6mOStfL8p"/>
+            <wp:cNvGraphicFramePr>
+              <a:graphicFrameLocks xmlns:a="http://schemas.openxmlformats.org/drawingml/2006/main" noChangeAspect="1"/>
+            </wp:cNvGraphicFramePr>
+            <a:graphic xmlns:a="http://schemas.openxmlformats.org/drawingml/2006/main">
+              <a:graphicData uri="http://schemas.openxmlformats.org/drawingml/2006/picture">
+                <pic:pic xmlns:pic="http://schemas.openxmlformats.org/drawingml/2006/picture">
+                  <pic:nvPicPr>
+                    <pic:cNvPr id="0" name="Picture 3" descr="https://lh3.googleusercontent.com/PxAA-cGZOuoMs6ao9pTK6YOQtrW0KIQ1fWBUtmJ6WjZPJbIOlKQHXP9dyeGXBfyqafqkcIsksC1QS_5CNqJDiECUjFalSZfNa5MfYE0I29SsG8g9eRiRFvM_unTrtRs6mOStfL8p"/>
+                    <pic:cNvPicPr>
+                      <a:picLocks noChangeAspect="1" noChangeArrowheads="1"/>
+                    </pic:cNvPicPr>
+                  </pic:nvPicPr>
+                  <pic:blipFill>
+                    <a:blip r:embed="rId15">
+                      <a:extLst>
+                        <a:ext uri="{28A0092B-C50C-407E-A947-70E740481C1C}">
+                          <a14:useLocalDpi xmlns:a14="http://schemas.microsoft.com/office/drawing/2010/main" val="0"/>
+                        </a:ext>
+                      </a:extLst>
+                    </a:blip>
+                    <a:srcRect/>
+                    <a:stretch>
+                      <a:fillRect/>
+                    </a:stretch>
+                  </pic:blipFill>
+                  <pic:spPr bwMode="auto">
+                    <a:xfrm>
+                      <a:off x="0" y="0"/>
+                      <a:ext cx="2152650" cy="3810000"/>
+                    </a:xfrm>
+                    <a:prstGeom prst="rect">
+                      <a:avLst/>
+                    </a:prstGeom>
+                    <a:noFill/>
+                    <a:ln>
+                      <a:noFill/>
+                    </a:ln>
+                  </pic:spPr>
+                </pic:pic>
+              </a:graphicData>
+            </a:graphic>
+          </wp:inline>
+        </w:drawing>
+      </w:r>
+      <w:r>
+        <w:rPr>
+          <w:rFonts w:cs="Arial"/>
+          <w:noProof/>
+          <w:color w:val="000000"/>
+        </w:rPr>
+        <w:drawing>
+          <wp:inline distT="0" distB="0" distL="0" distR="0" wp14:anchorId="5F20370C" wp14:editId="71ECB640">
+            <wp:extent cx="2162175" cy="3810000"/>
+            <wp:effectExtent l="0" t="0" r="9525" b="0"/>
+            <wp:docPr id="5" name="Imagem 5" descr="https://lh6.googleusercontent.com/HEjuTXQJ8mx3maBnuxU5X6MeizSidMKB1VpVRlNfWbEJbaUKpFI3YHOIU4r8Os70IIG3eoMacaOoQYGehQqXVQllVplTKRWtIIECa0kLpm6GUEcLVtosGTsObLZXo6hL5c3QKCuk"/>
+            <wp:cNvGraphicFramePr>
+              <a:graphicFrameLocks xmlns:a="http://schemas.openxmlformats.org/drawingml/2006/main" noChangeAspect="1"/>
+            </wp:cNvGraphicFramePr>
+            <a:graphic xmlns:a="http://schemas.openxmlformats.org/drawingml/2006/main">
+              <a:graphicData uri="http://schemas.openxmlformats.org/drawingml/2006/picture">
+                <pic:pic xmlns:pic="http://schemas.openxmlformats.org/drawingml/2006/picture">
+                  <pic:nvPicPr>
+                    <pic:cNvPr id="0" name="Picture 5" descr="https://lh6.googleusercontent.com/HEjuTXQJ8mx3maBnuxU5X6MeizSidMKB1VpVRlNfWbEJbaUKpFI3YHOIU4r8Os70IIG3eoMacaOoQYGehQqXVQllVplTKRWtIIECa0kLpm6GUEcLVtosGTsObLZXo6hL5c3QKCuk"/>
+                    <pic:cNvPicPr>
+                      <a:picLocks noChangeAspect="1" noChangeArrowheads="1"/>
+                    </pic:cNvPicPr>
+                  </pic:nvPicPr>
+                  <pic:blipFill>
+                    <a:blip r:embed="rId16">
+                      <a:extLst>
+                        <a:ext uri="{28A0092B-C50C-407E-A947-70E740481C1C}">
+                          <a14:useLocalDpi xmlns:a14="http://schemas.microsoft.com/office/drawing/2010/main" val="0"/>
+                        </a:ext>
+                      </a:extLst>
+                    </a:blip>
+                    <a:srcRect/>
+                    <a:stretch>
+                      <a:fillRect/>
+                    </a:stretch>
+                  </pic:blipFill>
+                  <pic:spPr bwMode="auto">
+                    <a:xfrm>
+                      <a:off x="0" y="0"/>
+                      <a:ext cx="2162175" cy="3810000"/>
+                    </a:xfrm>
+                    <a:prstGeom prst="rect">
+                      <a:avLst/>
+                    </a:prstGeom>
+                    <a:noFill/>
+                    <a:ln>
+                      <a:noFill/>
+                    </a:ln>
+                  </pic:spPr>
+                </pic:pic>
+              </a:graphicData>
+            </a:graphic>
+          </wp:inline>
+        </w:drawing>
+      </w:r>
+    </w:p>
+    <w:p>
+      <w:pPr>
+        <w:pStyle w:val="Legenda"/>
+      </w:pPr>
+      <w:r>
+        <w:t xml:space="preserve">                        </w:t>
+      </w:r>
+      <w:bookmarkStart w:id="24" w:name="_Toc9437464"/>
+      <w:r>
+        <w:t xml:space="preserve">Figura </w:t>
+      </w:r>
+      <w:r>
+        <w:fldChar w:fldCharType="begin"/>
+      </w:r>
+      <w:r>
+        <w:instrText xml:space="preserve"> SEQ Figura \* ARABIC </w:instrText>
+      </w:r>
+      <w:r>
+        <w:fldChar w:fldCharType="separate"/>
+      </w:r>
+      <w:r>
+        <w:rPr>
+          <w:noProof/>
+        </w:rPr>
+        <w:t>5</w:t>
+      </w:r>
+      <w:r>
+        <w:fldChar w:fldCharType="end"/>
+      </w:r>
+      <w:r>
+        <w:t>:</w:t>
+      </w:r>
+      <w:r>
+        <w:t xml:space="preserve"> Tela </w:t>
+      </w:r>
+      <w:r>
+        <w:t>principal e</w:t>
+      </w:r>
+      <w:r>
+        <w:t xml:space="preserve"> tela de listagem de conhecimentos</w:t>
+      </w:r>
+      <w:bookmarkEnd w:id="24"/>
+    </w:p>
+    <w:p/>
+    <w:p>
+      <w:r>
+        <w:lastRenderedPageBreak/>
+        <w:t>Na tela de configurações o usuário poderá completar seu perfil preenchendo dados pessoais como curso, redes sociais, foto de perfil e seus conhecimentos</w:t>
+      </w:r>
+      <w:r>
+        <w:t>,</w:t>
+      </w:r>
+      <w:r>
+        <w:t xml:space="preserve"> como </w:t>
+      </w:r>
+      <w:proofErr w:type="spellStart"/>
+      <w:r>
+        <w:t>J</w:t>
+      </w:r>
+      <w:r>
+        <w:t>ava</w:t>
+      </w:r>
+      <w:r>
+        <w:t>S</w:t>
+      </w:r>
+      <w:r>
+        <w:t>cript</w:t>
+      </w:r>
+      <w:proofErr w:type="spellEnd"/>
+      <w:r>
+        <w:t xml:space="preserve">, </w:t>
+      </w:r>
+      <w:proofErr w:type="spellStart"/>
+      <w:r>
+        <w:t>PHP</w:t>
+      </w:r>
+      <w:proofErr w:type="spellEnd"/>
+      <w:r>
+        <w:t xml:space="preserve">, inglês, </w:t>
+      </w:r>
+      <w:r>
+        <w:t>dentre outros. C</w:t>
+      </w:r>
+      <w:r>
+        <w:t>om os conhecimentos cadastrados</w:t>
+      </w:r>
+      <w:r>
+        <w:t>,</w:t>
+      </w:r>
+      <w:r>
+        <w:t xml:space="preserve"> outros usuários </w:t>
+      </w:r>
+      <w:r>
+        <w:t xml:space="preserve">poderão </w:t>
+      </w:r>
+      <w:r>
+        <w:t>ao realizar uma busca por</w:t>
+      </w:r>
+      <w:r>
+        <w:t xml:space="preserve"> determinado</w:t>
+      </w:r>
+      <w:r>
+        <w:t xml:space="preserve"> conhecimento</w:t>
+      </w:r>
+      <w:r>
+        <w:t>, visualizar os usuários que detém o conhecimento procurado</w:t>
+      </w:r>
+      <w:r>
+        <w:t>.</w:t>
+      </w:r>
+    </w:p>
+    <w:p>
+      <w:pPr>
+        <w:keepNext/>
+        <w:jc w:val="center"/>
+      </w:pPr>
+      <w:r>
+        <w:rPr>
+          <w:rFonts w:cs="Arial"/>
+          <w:b/>
+          <w:bCs/>
+          <w:noProof/>
+          <w:color w:val="000000"/>
+          <w:sz w:val="36"/>
+          <w:szCs w:val="36"/>
+        </w:rPr>
+        <w:drawing>
+          <wp:inline distT="0" distB="0" distL="0" distR="0" wp14:anchorId="1F538EB2" wp14:editId="581B5578">
+            <wp:extent cx="2152650" cy="3810000"/>
+            <wp:effectExtent l="0" t="0" r="0" b="0"/>
+            <wp:docPr id="7" name="Imagem 7" descr="https://lh4.googleusercontent.com/-SOQV3Q2dg1TcXZiDICPeodhHKRDr0MIevKSD-1_cYpB3zt7r5B5fRVX6ObNuz6IBQcf_qnpBRKfk6wBC1UE8pEZmbQ6wenrY8ttxVzDC5ji7jyqJtTElJ75nSayHrZa8NYcRwtU"/>
+            <wp:cNvGraphicFramePr>
+              <a:graphicFrameLocks xmlns:a="http://schemas.openxmlformats.org/drawingml/2006/main" noChangeAspect="1"/>
+            </wp:cNvGraphicFramePr>
+            <a:graphic xmlns:a="http://schemas.openxmlformats.org/drawingml/2006/main">
+              <a:graphicData uri="http://schemas.openxmlformats.org/drawingml/2006/picture">
+                <pic:pic xmlns:pic="http://schemas.openxmlformats.org/drawingml/2006/picture">
+                  <pic:nvPicPr>
+                    <pic:cNvPr id="0" name="Picture 9" descr="https://lh4.googleusercontent.com/-SOQV3Q2dg1TcXZiDICPeodhHKRDr0MIevKSD-1_cYpB3zt7r5B5fRVX6ObNuz6IBQcf_qnpBRKfk6wBC1UE8pEZmbQ6wenrY8ttxVzDC5ji7jyqJtTElJ75nSayHrZa8NYcRwtU"/>
+                    <pic:cNvPicPr>
+                      <a:picLocks noChangeAspect="1" noChangeArrowheads="1"/>
+                    </pic:cNvPicPr>
+                  </pic:nvPicPr>
+                  <pic:blipFill>
+                    <a:blip r:embed="rId17">
+                      <a:extLst>
+                        <a:ext uri="{28A0092B-C50C-407E-A947-70E740481C1C}">
+                          <a14:useLocalDpi xmlns:a14="http://schemas.microsoft.com/office/drawing/2010/main" val="0"/>
+                        </a:ext>
+                      </a:extLst>
+                    </a:blip>
+                    <a:srcRect/>
+                    <a:stretch>
+                      <a:fillRect/>
+                    </a:stretch>
+                  </pic:blipFill>
+                  <pic:spPr bwMode="auto">
+                    <a:xfrm>
+                      <a:off x="0" y="0"/>
+                      <a:ext cx="2152650" cy="3810000"/>
+                    </a:xfrm>
+                    <a:prstGeom prst="rect">
+                      <a:avLst/>
+                    </a:prstGeom>
+                    <a:noFill/>
+                    <a:ln>
+                      <a:noFill/>
+                    </a:ln>
+                  </pic:spPr>
+                </pic:pic>
+              </a:graphicData>
+            </a:graphic>
+          </wp:inline>
+        </w:drawing>
+      </w:r>
+      <w:r>
+        <w:rPr>
+          <w:rFonts w:cs="Arial"/>
+          <w:b/>
+          <w:bCs/>
+          <w:noProof/>
+          <w:color w:val="000000"/>
+          <w:sz w:val="36"/>
+          <w:szCs w:val="36"/>
+        </w:rPr>
+        <w:drawing>
+          <wp:inline distT="0" distB="0" distL="0" distR="0" wp14:anchorId="05952027" wp14:editId="44FF2B1F">
+            <wp:extent cx="2162175" cy="3810000"/>
+            <wp:effectExtent l="0" t="0" r="9525" b="0"/>
+            <wp:docPr id="8" name="Imagem 8" descr="https://lh5.googleusercontent.com/buBGYn_4XkGSthhvMab9ziGFXPMuRrmmjW_dRAwqUvFXIXnShLCw6PIvEbQCVcvl4__Y9_VBjE9RPWD_D2F3TbNQWmRZ89I9fwWpGxL6FZIqREblpC06kZatKKTZLVZY7xSoo7ez"/>
+            <wp:cNvGraphicFramePr>
+              <a:graphicFrameLocks xmlns:a="http://schemas.openxmlformats.org/drawingml/2006/main" noChangeAspect="1"/>
+            </wp:cNvGraphicFramePr>
+            <a:graphic xmlns:a="http://schemas.openxmlformats.org/drawingml/2006/main">
+              <a:graphicData uri="http://schemas.openxmlformats.org/drawingml/2006/picture">
+                <pic:pic xmlns:pic="http://schemas.openxmlformats.org/drawingml/2006/picture">
+                  <pic:nvPicPr>
+                    <pic:cNvPr id="0" name="Picture 11" descr="https://lh5.googleusercontent.com/buBGYn_4XkGSthhvMab9ziGFXPMuRrmmjW_dRAwqUvFXIXnShLCw6PIvEbQCVcvl4__Y9_VBjE9RPWD_D2F3TbNQWmRZ89I9fwWpGxL6FZIqREblpC06kZatKKTZLVZY7xSoo7ez"/>
+                    <pic:cNvPicPr>
+                      <a:picLocks noChangeAspect="1" noChangeArrowheads="1"/>
+                    </pic:cNvPicPr>
+                  </pic:nvPicPr>
+                  <pic:blipFill>
+                    <a:blip r:embed="rId18">
+                      <a:extLst>
+                        <a:ext uri="{28A0092B-C50C-407E-A947-70E740481C1C}">
+                          <a14:useLocalDpi xmlns:a14="http://schemas.microsoft.com/office/drawing/2010/main" val="0"/>
+                        </a:ext>
+                      </a:extLst>
+                    </a:blip>
+                    <a:srcRect/>
+                    <a:stretch>
+                      <a:fillRect/>
+                    </a:stretch>
+                  </pic:blipFill>
+                  <pic:spPr bwMode="auto">
+                    <a:xfrm>
+                      <a:off x="0" y="0"/>
+                      <a:ext cx="2162175" cy="3810000"/>
+                    </a:xfrm>
+                    <a:prstGeom prst="rect">
+                      <a:avLst/>
+                    </a:prstGeom>
+                    <a:noFill/>
+                    <a:ln>
+                      <a:noFill/>
+                    </a:ln>
+                  </pic:spPr>
+                </pic:pic>
+              </a:graphicData>
+            </a:graphic>
+          </wp:inline>
+        </w:drawing>
+      </w:r>
+    </w:p>
+    <w:p>
+      <w:pPr>
+        <w:pStyle w:val="Legenda"/>
+        <w:jc w:val="center"/>
+      </w:pPr>
+      <w:r>
+        <w:t xml:space="preserve">Figura </w:t>
+      </w:r>
+      <w:r>
+        <w:t>6:</w:t>
+      </w:r>
+      <w:r>
+        <w:t xml:space="preserve"> Tela de Configurações</w:t>
+      </w:r>
+      <w:r>
+        <w:t xml:space="preserve"> e t</w:t>
+      </w:r>
+      <w:r>
+        <w:t>ela de cadastro de conhecimento</w:t>
+      </w:r>
+      <w:r>
+        <w:t xml:space="preserve"> </w:t>
+      </w:r>
+    </w:p>
+    <w:p/>
+    <w:p>
+      <w:r>
+        <w:t xml:space="preserve">Na tela de </w:t>
+      </w:r>
+      <w:r>
+        <w:t>“</w:t>
+      </w:r>
+      <w:r>
+        <w:t>ajudar</w:t>
+      </w:r>
+      <w:r>
+        <w:t>”</w:t>
+      </w:r>
+      <w:r>
+        <w:t xml:space="preserve"> </w:t>
+      </w:r>
+      <w:r>
+        <w:t xml:space="preserve">existe </w:t>
+      </w:r>
+      <w:r>
+        <w:t xml:space="preserve">uma listagem com os cursos adicionados à plataforma onde </w:t>
+      </w:r>
+      <w:r>
+        <w:t xml:space="preserve">eles são </w:t>
+      </w:r>
+      <w:r>
+        <w:t>separa</w:t>
+      </w:r>
+      <w:r>
+        <w:t>dos</w:t>
+      </w:r>
+      <w:r>
+        <w:t xml:space="preserve"> por categoria, os cursos são representados por suas respectivas cores para criar uma relação mais fácil de identificar ao visualizar uma postagem</w:t>
+      </w:r>
+      <w:r>
+        <w:t>.</w:t>
+      </w:r>
+      <w:r>
+        <w:t xml:space="preserve"> </w:t>
+      </w:r>
+      <w:r>
+        <w:t>A</w:t>
+      </w:r>
+      <w:r>
+        <w:t>o clicar em uma categoria</w:t>
+      </w:r>
+      <w:r>
+        <w:t>,</w:t>
+      </w:r>
+      <w:r>
+        <w:t xml:space="preserve"> o usuário é redirecionado para a tela das postagens em aberto </w:t>
+      </w:r>
+      <w:r>
+        <w:t>referente a</w:t>
+      </w:r>
+      <w:r>
+        <w:t xml:space="preserve"> categoria escolhida</w:t>
+      </w:r>
+      <w:r>
+        <w:t>. Além disso,</w:t>
+      </w:r>
+      <w:r>
+        <w:t xml:space="preserve"> nesta tela existe a possibilidade de </w:t>
+      </w:r>
+      <w:r>
+        <w:t>alterar</w:t>
+      </w:r>
+      <w:r>
+        <w:t xml:space="preserve"> a categoria por meio de um seletor.</w:t>
+      </w:r>
+    </w:p>
+    <w:p>
+      <w:pPr>
+        <w:keepNext/>
+        <w:jc w:val="center"/>
+      </w:pPr>
+      <w:r>
+        <w:rPr>
+          <w:rFonts w:cs="Arial"/>
+          <w:b/>
+          <w:bCs/>
+          <w:noProof/>
+          <w:color w:val="000000"/>
+          <w:sz w:val="36"/>
+          <w:szCs w:val="36"/>
+        </w:rPr>
+        <w:lastRenderedPageBreak/>
+        <w:drawing>
+          <wp:inline distT="0" distB="0" distL="0" distR="0" wp14:anchorId="70D67E61" wp14:editId="5E5A4CD8">
+            <wp:extent cx="2152650" cy="3810000"/>
+            <wp:effectExtent l="0" t="0" r="0" b="0"/>
+            <wp:docPr id="9" name="Imagem 9" descr="https://lh5.googleusercontent.com/up02fK1MGcvf0qBMtV09mK72NGsKpbuQDZrn1uaVh-bsoSFgbefP6QicHXH2B88vIszE21UJTfF3VBzc7ShrcTghbWgF-Y55H005C0uQFu9A0rTcN6G76t6Ip9qH3NIydNHjydp4"/>
+            <wp:cNvGraphicFramePr>
+              <a:graphicFrameLocks xmlns:a="http://schemas.openxmlformats.org/drawingml/2006/main" noChangeAspect="1"/>
+            </wp:cNvGraphicFramePr>
+            <a:graphic xmlns:a="http://schemas.openxmlformats.org/drawingml/2006/main">
+              <a:graphicData uri="http://schemas.openxmlformats.org/drawingml/2006/picture">
+                <pic:pic xmlns:pic="http://schemas.openxmlformats.org/drawingml/2006/picture">
+                  <pic:nvPicPr>
+                    <pic:cNvPr id="0" name="Picture 13" descr="https://lh5.googleusercontent.com/up02fK1MGcvf0qBMtV09mK72NGsKpbuQDZrn1uaVh-bsoSFgbefP6QicHXH2B88vIszE21UJTfF3VBzc7ShrcTghbWgF-Y55H005C0uQFu9A0rTcN6G76t6Ip9qH3NIydNHjydp4"/>
+                    <pic:cNvPicPr>
+                      <a:picLocks noChangeAspect="1" noChangeArrowheads="1"/>
+                    </pic:cNvPicPr>
+                  </pic:nvPicPr>
+                  <pic:blipFill>
+                    <a:blip r:embed="rId19">
+                      <a:extLst>
+                        <a:ext uri="{28A0092B-C50C-407E-A947-70E740481C1C}">
+                          <a14:useLocalDpi xmlns:a14="http://schemas.microsoft.com/office/drawing/2010/main" val="0"/>
+                        </a:ext>
+                      </a:extLst>
+                    </a:blip>
+                    <a:srcRect/>
+                    <a:stretch>
+                      <a:fillRect/>
+                    </a:stretch>
+                  </pic:blipFill>
+                  <pic:spPr bwMode="auto">
+                    <a:xfrm>
+                      <a:off x="0" y="0"/>
+                      <a:ext cx="2152650" cy="3810000"/>
+                    </a:xfrm>
+                    <a:prstGeom prst="rect">
+                      <a:avLst/>
+                    </a:prstGeom>
+                    <a:noFill/>
+                    <a:ln>
+                      <a:noFill/>
+                    </a:ln>
+                  </pic:spPr>
+                </pic:pic>
+              </a:graphicData>
+            </a:graphic>
+          </wp:inline>
+        </w:drawing>
+      </w:r>
+      <w:r>
+        <w:rPr>
+          <w:rFonts w:cs="Arial"/>
+          <w:b/>
+          <w:bCs/>
+          <w:noProof/>
+          <w:color w:val="000000"/>
+          <w:sz w:val="36"/>
+          <w:szCs w:val="36"/>
+        </w:rPr>
+        <w:drawing>
+          <wp:inline distT="0" distB="0" distL="0" distR="0" wp14:anchorId="0DE9FE6E" wp14:editId="64D277C2">
+            <wp:extent cx="2143125" cy="3810000"/>
+            <wp:effectExtent l="0" t="0" r="9525" b="0"/>
+            <wp:docPr id="10" name="Imagem 10" descr="https://lh5.googleusercontent.com/lWAS3gz9d_azXissqy59rfdNP1UvYoIKjwSQ2nQIbZcNADZNuVDOPesicXT5l_qwqF_m2oUufAuQjINKv6-q6hAtAO4MPpT3AAC_edqQRD-FKICJDiaI_6ckRgMQvNzCDAyC7LCg"/>
+            <wp:cNvGraphicFramePr>
+              <a:graphicFrameLocks xmlns:a="http://schemas.openxmlformats.org/drawingml/2006/main" noChangeAspect="1"/>
+            </wp:cNvGraphicFramePr>
+            <a:graphic xmlns:a="http://schemas.openxmlformats.org/drawingml/2006/main">
+              <a:graphicData uri="http://schemas.openxmlformats.org/drawingml/2006/picture">
+                <pic:pic xmlns:pic="http://schemas.openxmlformats.org/drawingml/2006/picture">
+                  <pic:nvPicPr>
+                    <pic:cNvPr id="0" name="Picture 15" descr="https://lh5.googleusercontent.com/lWAS3gz9d_azXissqy59rfdNP1UvYoIKjwSQ2nQIbZcNADZNuVDOPesicXT5l_qwqF_m2oUufAuQjINKv6-q6hAtAO4MPpT3AAC_edqQRD-FKICJDiaI_6ckRgMQvNzCDAyC7LCg"/>
+                    <pic:cNvPicPr>
+                      <a:picLocks noChangeAspect="1" noChangeArrowheads="1"/>
+                    </pic:cNvPicPr>
+                  </pic:nvPicPr>
+                  <pic:blipFill>
+                    <a:blip r:embed="rId20">
+                      <a:extLst>
+                        <a:ext uri="{28A0092B-C50C-407E-A947-70E740481C1C}">
+                          <a14:useLocalDpi xmlns:a14="http://schemas.microsoft.com/office/drawing/2010/main" val="0"/>
+                        </a:ext>
+                      </a:extLst>
+                    </a:blip>
+                    <a:srcRect/>
+                    <a:stretch>
+                      <a:fillRect/>
+                    </a:stretch>
+                  </pic:blipFill>
+                  <pic:spPr bwMode="auto">
+                    <a:xfrm>
+                      <a:off x="0" y="0"/>
+                      <a:ext cx="2143125" cy="3810000"/>
+                    </a:xfrm>
+                    <a:prstGeom prst="rect">
+                      <a:avLst/>
+                    </a:prstGeom>
+                    <a:noFill/>
+                    <a:ln>
+                      <a:noFill/>
+                    </a:ln>
+                  </pic:spPr>
+                </pic:pic>
+              </a:graphicData>
+            </a:graphic>
+          </wp:inline>
+        </w:drawing>
+      </w:r>
+    </w:p>
+    <w:p>
+      <w:pPr>
+        <w:pStyle w:val="Legenda"/>
+        <w:jc w:val="center"/>
+      </w:pPr>
+      <w:r>
+        <w:t xml:space="preserve">Figura </w:t>
+      </w:r>
+      <w:r>
+        <w:t>7:</w:t>
+      </w:r>
+      <w:r>
+        <w:t xml:space="preserve"> Tela de ajudar</w:t>
+      </w:r>
+      <w:r>
+        <w:t>: l</w:t>
+      </w:r>
+      <w:r>
+        <w:t>istagem de categorias</w:t>
+      </w:r>
+      <w:r>
+        <w:t xml:space="preserve"> e </w:t>
+      </w:r>
+      <w:r>
+        <w:t>listagem de conhecimentos por categoria</w:t>
+      </w:r>
+    </w:p>
+    <w:p>
+      <w:pPr>
+        <w:jc w:val="left"/>
+      </w:pPr>
+    </w:p>
+    <w:p>
+      <w:r>
+        <w:t>Na tela de</w:t>
+      </w:r>
+      <w:r>
+        <w:t xml:space="preserve"> visualização de uma</w:t>
+      </w:r>
+      <w:r>
+        <w:t xml:space="preserve"> postagem </w:t>
+      </w:r>
+      <w:r>
+        <w:t>são</w:t>
+      </w:r>
+      <w:r>
+        <w:t xml:space="preserve"> exibida</w:t>
+      </w:r>
+      <w:r>
+        <w:t>s</w:t>
+      </w:r>
+      <w:r>
+        <w:t xml:space="preserve"> todas as informações da postagem, inicialmente o usuário que fez a postagem, </w:t>
+      </w:r>
+      <w:r>
+        <w:t>então</w:t>
+      </w:r>
+      <w:r>
+        <w:t xml:space="preserve"> as informações expandidas e toda a descrição e conteúdo anexado do problema postado</w:t>
+      </w:r>
+      <w:r>
+        <w:t>. T</w:t>
+      </w:r>
+      <w:r>
+        <w:t xml:space="preserve">ambém </w:t>
+      </w:r>
+      <w:r>
+        <w:t>é exibido</w:t>
+      </w:r>
+      <w:r>
+        <w:t xml:space="preserve"> a informação do status da postagem com a cor verde ou vermelha em questão e o curso escolhido ao lado da pergunta</w:t>
+      </w:r>
+      <w:r>
+        <w:t>.</w:t>
+      </w:r>
+      <w:r>
+        <w:t xml:space="preserve"> </w:t>
+      </w:r>
+      <w:r>
+        <w:t>O</w:t>
+      </w:r>
+      <w:r>
+        <w:t xml:space="preserve">s usuários que desejarem responder a pergunta podem fazer por meio do botão </w:t>
+      </w:r>
+      <w:r>
+        <w:t>“</w:t>
+      </w:r>
+      <w:r>
+        <w:t>responder que</w:t>
+      </w:r>
+      <w:r>
+        <w:t>”</w:t>
+      </w:r>
+      <w:r>
+        <w:t xml:space="preserve"> está em destaque, ao clicar no botão</w:t>
+      </w:r>
+      <w:r>
+        <w:t>,</w:t>
+      </w:r>
+      <w:r>
+        <w:t xml:space="preserve"> o modal de resposta irá abrir e o usuário poderá escrever </w:t>
+      </w:r>
+      <w:r>
+        <w:t>sua</w:t>
+      </w:r>
+      <w:r>
+        <w:t xml:space="preserve"> resposta e anexar arquivos ou imagens para ajudar na compreensão na resolução da dúvida, clicando em salvar</w:t>
+      </w:r>
+      <w:r>
+        <w:t>,</w:t>
+      </w:r>
+      <w:r>
+        <w:t xml:space="preserve"> a resposta é lançada e vai estar logo abaixo da pergunta com a foto, nome </w:t>
+      </w:r>
+      <w:r>
+        <w:t xml:space="preserve">do autor da postagem </w:t>
+      </w:r>
+      <w:r>
+        <w:t>e a data</w:t>
+      </w:r>
+      <w:r>
+        <w:t xml:space="preserve"> de publicação</w:t>
+      </w:r>
+      <w:r>
+        <w:t>.</w:t>
+      </w:r>
+    </w:p>
+    <w:p>
+      <w:pPr>
+        <w:keepNext/>
+        <w:jc w:val="center"/>
+      </w:pPr>
+      <w:r>
+        <w:rPr>
+          <w:rFonts w:cs="Arial"/>
+          <w:noProof/>
+          <w:color w:val="000000"/>
+        </w:rPr>
+        <w:lastRenderedPageBreak/>
+        <w:drawing>
+          <wp:inline distT="0" distB="0" distL="0" distR="0" wp14:anchorId="536BF434" wp14:editId="50B84A77">
+            <wp:extent cx="2162175" cy="3810000"/>
+            <wp:effectExtent l="0" t="0" r="9525" b="0"/>
+            <wp:docPr id="11" name="Imagem 11" descr="https://lh3.googleusercontent.com/hb9BtPbIV6FSCM8ZnTYeS3QQn7_lZfOwkRZZnckOGl-5PlYINI5qYA9L7A_psivjVzoo4l5u_I35km7GmJFpyjax-PIYlci0MK9VwQMjupn9pVVHlqexyGvmJ7o6aOKp2OBscVd7"/>
+            <wp:cNvGraphicFramePr>
+              <a:graphicFrameLocks xmlns:a="http://schemas.openxmlformats.org/drawingml/2006/main" noChangeAspect="1"/>
+            </wp:cNvGraphicFramePr>
+            <a:graphic xmlns:a="http://schemas.openxmlformats.org/drawingml/2006/main">
+              <a:graphicData uri="http://schemas.openxmlformats.org/drawingml/2006/picture">
+                <pic:pic xmlns:pic="http://schemas.openxmlformats.org/drawingml/2006/picture">
+                  <pic:nvPicPr>
+                    <pic:cNvPr id="0" name="Picture 17" descr="https://lh3.googleusercontent.com/hb9BtPbIV6FSCM8ZnTYeS3QQn7_lZfOwkRZZnckOGl-5PlYINI5qYA9L7A_psivjVzoo4l5u_I35km7GmJFpyjax-PIYlci0MK9VwQMjupn9pVVHlqexyGvmJ7o6aOKp2OBscVd7"/>
+                    <pic:cNvPicPr>
+                      <a:picLocks noChangeAspect="1" noChangeArrowheads="1"/>
+                    </pic:cNvPicPr>
+                  </pic:nvPicPr>
+                  <pic:blipFill>
+                    <a:blip r:embed="rId21">
+                      <a:extLst>
+                        <a:ext uri="{28A0092B-C50C-407E-A947-70E740481C1C}">
+                          <a14:useLocalDpi xmlns:a14="http://schemas.microsoft.com/office/drawing/2010/main" val="0"/>
+                        </a:ext>
+                      </a:extLst>
+                    </a:blip>
+                    <a:srcRect/>
+                    <a:stretch>
+                      <a:fillRect/>
+                    </a:stretch>
+                  </pic:blipFill>
+                  <pic:spPr bwMode="auto">
+                    <a:xfrm>
+                      <a:off x="0" y="0"/>
+                      <a:ext cx="2162175" cy="3810000"/>
+                    </a:xfrm>
+                    <a:prstGeom prst="rect">
+                      <a:avLst/>
+                    </a:prstGeom>
+                    <a:noFill/>
+                    <a:ln>
+                      <a:noFill/>
+                    </a:ln>
+                  </pic:spPr>
+                </pic:pic>
+              </a:graphicData>
+            </a:graphic>
+          </wp:inline>
+        </w:drawing>
+      </w:r>
+      <w:r>
+        <w:rPr>
+          <w:rFonts w:cs="Arial"/>
+          <w:noProof/>
+          <w:color w:val="000000"/>
+        </w:rPr>
+        <w:drawing>
+          <wp:inline distT="0" distB="0" distL="0" distR="0" wp14:anchorId="5ED4574D" wp14:editId="13261358">
+            <wp:extent cx="2162175" cy="3810000"/>
+            <wp:effectExtent l="0" t="0" r="9525" b="0"/>
+            <wp:docPr id="12" name="Imagem 12" descr="https://lh6.googleusercontent.com/VJd83aD6n-GNiM9uL1CyrcPu2M7MQd90AL0gVb1-R63C0KIBCk1oT1zPiMiqQyPvzz6qCwXvjobQhhEgyvSFnMKfd_pZ2amEZGuj9wCPNroD8x978vcjOKppZ-8N0z0NVoP8NfQt"/>
+            <wp:cNvGraphicFramePr>
+              <a:graphicFrameLocks xmlns:a="http://schemas.openxmlformats.org/drawingml/2006/main" noChangeAspect="1"/>
+            </wp:cNvGraphicFramePr>
+            <a:graphic xmlns:a="http://schemas.openxmlformats.org/drawingml/2006/main">
+              <a:graphicData uri="http://schemas.openxmlformats.org/drawingml/2006/picture">
+                <pic:pic xmlns:pic="http://schemas.openxmlformats.org/drawingml/2006/picture">
+                  <pic:nvPicPr>
+                    <pic:cNvPr id="0" name="Picture 19" descr="https://lh6.googleusercontent.com/VJd83aD6n-GNiM9uL1CyrcPu2M7MQd90AL0gVb1-R63C0KIBCk1oT1zPiMiqQyPvzz6qCwXvjobQhhEgyvSFnMKfd_pZ2amEZGuj9wCPNroD8x978vcjOKppZ-8N0z0NVoP8NfQt"/>
+                    <pic:cNvPicPr>
+                      <a:picLocks noChangeAspect="1" noChangeArrowheads="1"/>
+                    </pic:cNvPicPr>
+                  </pic:nvPicPr>
+                  <pic:blipFill>
+                    <a:blip r:embed="rId22">
+                      <a:extLst>
+                        <a:ext uri="{28A0092B-C50C-407E-A947-70E740481C1C}">
+                          <a14:useLocalDpi xmlns:a14="http://schemas.microsoft.com/office/drawing/2010/main" val="0"/>
+                        </a:ext>
+                      </a:extLst>
+                    </a:blip>
+                    <a:srcRect/>
+                    <a:stretch>
+                      <a:fillRect/>
+                    </a:stretch>
+                  </pic:blipFill>
+                  <pic:spPr bwMode="auto">
+                    <a:xfrm>
+                      <a:off x="0" y="0"/>
+                      <a:ext cx="2162175" cy="3810000"/>
+                    </a:xfrm>
+                    <a:prstGeom prst="rect">
+                      <a:avLst/>
+                    </a:prstGeom>
+                    <a:noFill/>
+                    <a:ln>
+                      <a:noFill/>
+                    </a:ln>
+                  </pic:spPr>
+                </pic:pic>
+              </a:graphicData>
+            </a:graphic>
+          </wp:inline>
+        </w:drawing>
+      </w:r>
+    </w:p>
+    <w:p>
+      <w:pPr>
+        <w:pStyle w:val="Legenda"/>
+        <w:jc w:val="center"/>
+      </w:pPr>
+      <w:bookmarkStart w:id="25" w:name="_Toc9437465"/>
+      <w:r>
+        <w:t xml:space="preserve">Figura </w:t>
+      </w:r>
+      <w:r>
+        <w:t>8</w:t>
+      </w:r>
+      <w:r>
+        <w:fldChar w:fldCharType="begin"/>
+      </w:r>
+      <w:r>
+        <w:instrText xml:space="preserve"> SEQ Figura \* ARABIC </w:instrText>
+      </w:r>
+      <w:r>
+        <w:fldChar w:fldCharType="separate"/>
+      </w:r>
+      <w:r>
+        <w:fldChar w:fldCharType="end"/>
+      </w:r>
+      <w:r>
+        <w:t>:</w:t>
+      </w:r>
+      <w:r>
+        <w:t xml:space="preserve"> Tela de visualização de postagem</w:t>
+      </w:r>
+      <w:r>
+        <w:t xml:space="preserve"> e </w:t>
+      </w:r>
+      <w:r>
+        <w:t>escrevendo uma resposta</w:t>
+      </w:r>
+      <w:bookmarkEnd w:id="25"/>
+    </w:p>
+    <w:p/>
+    <w:p>
+      <w:r>
+        <w:t xml:space="preserve">Na tela de pergunta o usuário escolhe uma categoria para sua dúvida e o ícone de criação de postagem no menu </w:t>
+      </w:r>
+      <w:r>
+        <w:t xml:space="preserve">torna-se </w:t>
+      </w:r>
+      <w:r>
+        <w:t>um botão com gradiente voltado para roxo e vermelho</w:t>
+      </w:r>
+      <w:r>
+        <w:t>,</w:t>
+      </w:r>
+      <w:r>
+        <w:t xml:space="preserve"> com a intenção de cancelar a criação.</w:t>
+      </w:r>
+    </w:p>
+    <w:p>
+      <w:pPr>
+        <w:keepNext/>
+        <w:jc w:val="center"/>
+      </w:pPr>
+      <w:r>
+        <w:rPr>
+          <w:rFonts w:cs="Arial"/>
+          <w:noProof/>
+          <w:color w:val="000000"/>
+        </w:rPr>
+        <w:drawing>
+          <wp:inline distT="0" distB="0" distL="0" distR="0" wp14:anchorId="7E4489FD" wp14:editId="317FB1BF">
+            <wp:extent cx="1851660" cy="3291840"/>
+            <wp:effectExtent l="0" t="0" r="0" b="3810"/>
+            <wp:docPr id="13" name="Imagem 13" descr="https://lh6.googleusercontent.com/qTdEmDt9hBazocWpBX74iu_ivApr4gMWLMIe-4tEbJjkimAntYF4qiSMPt24J0T_3XnrSa0XG2SQKTz4dzNPQ3C4-VmE5oeVirQQCkG4ukBMfk4i7Byyibd52inT93d19rLTdSoA"/>
+            <wp:cNvGraphicFramePr>
+              <a:graphicFrameLocks xmlns:a="http://schemas.openxmlformats.org/drawingml/2006/main" noChangeAspect="1"/>
+            </wp:cNvGraphicFramePr>
+            <a:graphic xmlns:a="http://schemas.openxmlformats.org/drawingml/2006/main">
+              <a:graphicData uri="http://schemas.openxmlformats.org/drawingml/2006/picture">
+                <pic:pic xmlns:pic="http://schemas.openxmlformats.org/drawingml/2006/picture">
+                  <pic:nvPicPr>
+                    <pic:cNvPr id="0" name="Picture 21" descr="https://lh6.googleusercontent.com/qTdEmDt9hBazocWpBX74iu_ivApr4gMWLMIe-4tEbJjkimAntYF4qiSMPt24J0T_3XnrSa0XG2SQKTz4dzNPQ3C4-VmE5oeVirQQCkG4ukBMfk4i7Byyibd52inT93d19rLTdSoA"/>
+                    <pic:cNvPicPr>
+                      <a:picLocks noChangeAspect="1" noChangeArrowheads="1"/>
+                    </pic:cNvPicPr>
+                  </pic:nvPicPr>
+                  <pic:blipFill>
+                    <a:blip r:embed="rId23">
+                      <a:extLst>
+                        <a:ext uri="{28A0092B-C50C-407E-A947-70E740481C1C}">
+                          <a14:useLocalDpi xmlns:a14="http://schemas.microsoft.com/office/drawing/2010/main" val="0"/>
+                        </a:ext>
+                      </a:extLst>
+                    </a:blip>
+                    <a:srcRect/>
+                    <a:stretch>
+                      <a:fillRect/>
+                    </a:stretch>
+                  </pic:blipFill>
+                  <pic:spPr bwMode="auto">
+                    <a:xfrm>
+                      <a:off x="0" y="0"/>
+                      <a:ext cx="1858646" cy="3304260"/>
+                    </a:xfrm>
+                    <a:prstGeom prst="rect">
+                      <a:avLst/>
+                    </a:prstGeom>
+                    <a:noFill/>
+                    <a:ln>
+                      <a:noFill/>
+                    </a:ln>
+                  </pic:spPr>
+                </pic:pic>
+              </a:graphicData>
+            </a:graphic>
+          </wp:inline>
+        </w:drawing>
+      </w:r>
+    </w:p>
+    <w:p>
+      <w:pPr>
+        <w:pStyle w:val="Legenda"/>
+        <w:jc w:val="center"/>
+      </w:pPr>
+      <w:r>
+        <w:t>Figura</w:t>
+      </w:r>
+      <w:r>
+        <w:t xml:space="preserve"> 9:</w:t>
+      </w:r>
+      <w:r>
+        <w:t xml:space="preserve"> Tela de perguntar</w:t>
+      </w:r>
+      <w:r>
+        <w:rPr>
+          <w:noProof/>
+        </w:rPr>
+        <w:t>:</w:t>
+      </w:r>
+      <w:r>
+        <w:rPr>
+          <w:noProof/>
+        </w:rPr>
+        <w:t xml:space="preserve"> seleção de categoria</w:t>
+      </w:r>
+    </w:p>
+    <w:p>
+      <w:r>
+        <w:lastRenderedPageBreak/>
+        <w:t>Ao avançar na criação da dúvida é apresentada ao usuário a tela em questão onde ele poderá inserir um título</w:t>
+      </w:r>
+      <w:r>
+        <w:t>,</w:t>
+      </w:r>
+      <w:r>
+        <w:t xml:space="preserve"> uma descrição e anexar arquivos e fotos para uma melhor descrição de sua dúvida</w:t>
+      </w:r>
+      <w:r>
+        <w:t>.</w:t>
+      </w:r>
+      <w:r>
+        <w:t xml:space="preserve"> </w:t>
+      </w:r>
+      <w:r>
+        <w:t>A</w:t>
+      </w:r>
+      <w:r>
+        <w:t>o salvar a postagem</w:t>
+      </w:r>
+      <w:r>
+        <w:t>,</w:t>
+      </w:r>
+      <w:r>
+        <w:t xml:space="preserve"> o usuário recebe</w:t>
+      </w:r>
+      <w:r>
+        <w:t>rá</w:t>
+      </w:r>
+      <w:r>
+        <w:t xml:space="preserve"> a tela de sucesso com</w:t>
+      </w:r>
+      <w:r>
+        <w:t xml:space="preserve">o resposta de </w:t>
+      </w:r>
+      <w:r>
+        <w:t xml:space="preserve">que a </w:t>
+      </w:r>
+      <w:r>
+        <w:t xml:space="preserve">sua </w:t>
+      </w:r>
+      <w:r>
+        <w:t xml:space="preserve">dúvida foi postada com sucesso no fórum. </w:t>
+      </w:r>
+    </w:p>
+    <w:p>
+      <w:pPr>
+        <w:keepNext/>
+        <w:jc w:val="center"/>
+      </w:pPr>
+      <w:r>
+        <w:rPr>
+          <w:rFonts w:cs="Arial"/>
+          <w:noProof/>
+          <w:color w:val="000000"/>
+        </w:rPr>
+        <w:drawing>
+          <wp:inline distT="0" distB="0" distL="0" distR="0" wp14:anchorId="5F8862ED" wp14:editId="09EF2705">
+            <wp:extent cx="2152650" cy="3810000"/>
+            <wp:effectExtent l="0" t="0" r="0" b="0"/>
+            <wp:docPr id="14" name="Imagem 14" descr="https://lh6.googleusercontent.com/K2fPrmrGW-lLTdTLl95adyui5dOt2gMrqE3NDmy1YRslgFB8SiKJzPDE8lX90Z34LysqpXmChRYXUxf1Ekia2262ZAX8-XhO2t5ozWlutYon9bW4eJTmEQE859EdLOpM9dn9HYpU"/>
+            <wp:cNvGraphicFramePr>
+              <a:graphicFrameLocks xmlns:a="http://schemas.openxmlformats.org/drawingml/2006/main" noChangeAspect="1"/>
+            </wp:cNvGraphicFramePr>
+            <a:graphic xmlns:a="http://schemas.openxmlformats.org/drawingml/2006/main">
+              <a:graphicData uri="http://schemas.openxmlformats.org/drawingml/2006/picture">
+                <pic:pic xmlns:pic="http://schemas.openxmlformats.org/drawingml/2006/picture">
+                  <pic:nvPicPr>
+                    <pic:cNvPr id="0" name="Picture 23" descr="https://lh6.googleusercontent.com/K2fPrmrGW-lLTdTLl95adyui5dOt2gMrqE3NDmy1YRslgFB8SiKJzPDE8lX90Z34LysqpXmChRYXUxf1Ekia2262ZAX8-XhO2t5ozWlutYon9bW4eJTmEQE859EdLOpM9dn9HYpU"/>
+                    <pic:cNvPicPr>
+                      <a:picLocks noChangeAspect="1" noChangeArrowheads="1"/>
+                    </pic:cNvPicPr>
+                  </pic:nvPicPr>
+                  <pic:blipFill>
+                    <a:blip r:embed="rId24">
+                      <a:extLst>
+                        <a:ext uri="{28A0092B-C50C-407E-A947-70E740481C1C}">
+                          <a14:useLocalDpi xmlns:a14="http://schemas.microsoft.com/office/drawing/2010/main" val="0"/>
+                        </a:ext>
+                      </a:extLst>
+                    </a:blip>
+                    <a:srcRect/>
+                    <a:stretch>
+                      <a:fillRect/>
+                    </a:stretch>
+                  </pic:blipFill>
+                  <pic:spPr bwMode="auto">
+                    <a:xfrm>
+                      <a:off x="0" y="0"/>
+                      <a:ext cx="2152650" cy="3810000"/>
+                    </a:xfrm>
+                    <a:prstGeom prst="rect">
+                      <a:avLst/>
+                    </a:prstGeom>
+                    <a:noFill/>
+                    <a:ln>
+                      <a:noFill/>
+                    </a:ln>
+                  </pic:spPr>
+                </pic:pic>
+              </a:graphicData>
+            </a:graphic>
+          </wp:inline>
+        </w:drawing>
+      </w:r>
+      <w:r>
+        <w:rPr>
+          <w:rFonts w:cs="Arial"/>
+          <w:noProof/>
+          <w:color w:val="000000"/>
+        </w:rPr>
+        <w:drawing>
+          <wp:inline distT="0" distB="0" distL="0" distR="0" wp14:anchorId="3E3AB47B" wp14:editId="6D2AB729">
+            <wp:extent cx="2162175" cy="3810000"/>
+            <wp:effectExtent l="0" t="0" r="9525" b="0"/>
+            <wp:docPr id="15" name="Imagem 15" descr="https://lh5.googleusercontent.com/8EkdYZ-ugJ9jVkEevJh-bqHx1oqpCoo3cgFzsuT5GKdzKzWzSHAdeRnct8o-MNZ2twveR9NY-YKmaYL5VecMQ3wlj1R-Ez1oR4zOBItnFbtPg1rogUqrTgS1yprw3o-BnDMueCjg"/>
+            <wp:cNvGraphicFramePr>
+              <a:graphicFrameLocks xmlns:a="http://schemas.openxmlformats.org/drawingml/2006/main" noChangeAspect="1"/>
+            </wp:cNvGraphicFramePr>
+            <a:graphic xmlns:a="http://schemas.openxmlformats.org/drawingml/2006/main">
+              <a:graphicData uri="http://schemas.openxmlformats.org/drawingml/2006/picture">
+                <pic:pic xmlns:pic="http://schemas.openxmlformats.org/drawingml/2006/picture">
+                  <pic:nvPicPr>
+                    <pic:cNvPr id="0" name="Picture 25" descr="https://lh5.googleusercontent.com/8EkdYZ-ugJ9jVkEevJh-bqHx1oqpCoo3cgFzsuT5GKdzKzWzSHAdeRnct8o-MNZ2twveR9NY-YKmaYL5VecMQ3wlj1R-Ez1oR4zOBItnFbtPg1rogUqrTgS1yprw3o-BnDMueCjg"/>
+                    <pic:cNvPicPr>
+                      <a:picLocks noChangeAspect="1" noChangeArrowheads="1"/>
+                    </pic:cNvPicPr>
+                  </pic:nvPicPr>
+                  <pic:blipFill>
+                    <a:blip r:embed="rId25">
+                      <a:extLst>
+                        <a:ext uri="{28A0092B-C50C-407E-A947-70E740481C1C}">
+                          <a14:useLocalDpi xmlns:a14="http://schemas.microsoft.com/office/drawing/2010/main" val="0"/>
+                        </a:ext>
+                      </a:extLst>
+                    </a:blip>
+                    <a:srcRect/>
+                    <a:stretch>
+                      <a:fillRect/>
+                    </a:stretch>
+                  </pic:blipFill>
+                  <pic:spPr bwMode="auto">
+                    <a:xfrm>
+                      <a:off x="0" y="0"/>
+                      <a:ext cx="2162175" cy="3810000"/>
+                    </a:xfrm>
+                    <a:prstGeom prst="rect">
+                      <a:avLst/>
+                    </a:prstGeom>
+                    <a:noFill/>
+                    <a:ln>
+                      <a:noFill/>
+                    </a:ln>
+                  </pic:spPr>
+                </pic:pic>
+              </a:graphicData>
+            </a:graphic>
+          </wp:inline>
+        </w:drawing>
+      </w:r>
+    </w:p>
+    <w:p>
+      <w:pPr>
+        <w:pStyle w:val="Legenda"/>
+        <w:jc w:val="center"/>
+      </w:pPr>
+      <w:r>
+        <w:t xml:space="preserve">Figura </w:t>
+      </w:r>
+      <w:r>
+        <w:t>10:</w:t>
+      </w:r>
+      <w:r>
+        <w:t xml:space="preserve"> Tela de criação de dúvida</w:t>
+      </w:r>
+      <w:r>
+        <w:t xml:space="preserve"> e tela</w:t>
+      </w:r>
+      <w:r>
+        <w:t xml:space="preserve"> de confirmação de cadastro de dúvida</w:t>
+      </w:r>
+    </w:p>
+    <w:p/>
+    <w:p>
+      <w:pPr>
+        <w:spacing w:after="160" w:line="259" w:lineRule="auto"/>
+        <w:ind w:firstLine="0"/>
+        <w:jc w:val="left"/>
+      </w:pPr>
+      <w:r>
+        <w:br w:type="page"/>
+      </w:r>
+    </w:p>
+    <w:p>
+      <w:r>
+        <w:lastRenderedPageBreak/>
+        <w:t xml:space="preserve">Nas telas do chat primeiramente existe a listagem de usuários com um campo de busca </w:t>
+      </w:r>
+      <w:r>
+        <w:t xml:space="preserve">onde </w:t>
+      </w:r>
+      <w:r>
+        <w:t>o usuário pode filtrar pelo nome, curso ou algum conhecimento</w:t>
+      </w:r>
+      <w:r>
+        <w:t>.</w:t>
+      </w:r>
+      <w:r>
+        <w:t xml:space="preserve"> </w:t>
+      </w:r>
+      <w:r>
+        <w:t>E</w:t>
+      </w:r>
+      <w:r>
+        <w:t xml:space="preserve">ntão </w:t>
+      </w:r>
+      <w:r>
+        <w:t xml:space="preserve">será exibido </w:t>
+      </w:r>
+      <w:r>
+        <w:t>apenas os usuários que cumprirem com os requisitos do filtro. Ao clicar em algum usuário</w:t>
+      </w:r>
+      <w:r>
+        <w:t>,</w:t>
+      </w:r>
+      <w:r>
+        <w:t xml:space="preserve"> a tela de chat é iniciada onde a interação em tempo real irá acontecer, por meio de um campo para a escrita das mensagens.</w:t>
+      </w:r>
+    </w:p>
+    <w:p/>
+    <w:p>
+      <w:pPr>
+        <w:keepNext/>
+        <w:jc w:val="center"/>
+      </w:pPr>
+      <w:r>
+        <w:rPr>
+          <w:rFonts w:cs="Arial"/>
+          <w:noProof/>
+          <w:color w:val="000000"/>
+        </w:rPr>
+        <w:drawing>
+          <wp:inline distT="0" distB="0" distL="0" distR="0" wp14:anchorId="690004B5" wp14:editId="4C7D4380">
+            <wp:extent cx="2152650" cy="3810000"/>
+            <wp:effectExtent l="0" t="0" r="0" b="0"/>
+            <wp:docPr id="16" name="Imagem 16" descr="https://lh6.googleusercontent.com/hx_yDjqKQT2pvTvlej2fQdwBFPee5YVw55BCIec3N_2shLEmt6WPW_LNkBT4u705-qCbZmThVsMENbvdtM9ACQqHXbVpgWnD1cbetHkuHAX18s52zCTPu_IqHHPYrHq28pVBwKqu"/>
+            <wp:cNvGraphicFramePr>
+              <a:graphicFrameLocks xmlns:a="http://schemas.openxmlformats.org/drawingml/2006/main" noChangeAspect="1"/>
+            </wp:cNvGraphicFramePr>
+            <a:graphic xmlns:a="http://schemas.openxmlformats.org/drawingml/2006/main">
+              <a:graphicData uri="http://schemas.openxmlformats.org/drawingml/2006/picture">
+                <pic:pic xmlns:pic="http://schemas.openxmlformats.org/drawingml/2006/picture">
+                  <pic:nvPicPr>
+                    <pic:cNvPr id="0" name="Picture 27" descr="https://lh6.googleusercontent.com/hx_yDjqKQT2pvTvlej2fQdwBFPee5YVw55BCIec3N_2shLEmt6WPW_LNkBT4u705-qCbZmThVsMENbvdtM9ACQqHXbVpgWnD1cbetHkuHAX18s52zCTPu_IqHHPYrHq28pVBwKqu"/>
+                    <pic:cNvPicPr>
+                      <a:picLocks noChangeAspect="1" noChangeArrowheads="1"/>
+                    </pic:cNvPicPr>
+                  </pic:nvPicPr>
+                  <pic:blipFill>
+                    <a:blip r:embed="rId26">
+                      <a:extLst>
+                        <a:ext uri="{28A0092B-C50C-407E-A947-70E740481C1C}">
+                          <a14:useLocalDpi xmlns:a14="http://schemas.microsoft.com/office/drawing/2010/main" val="0"/>
+                        </a:ext>
+                      </a:extLst>
+                    </a:blip>
+                    <a:srcRect/>
+                    <a:stretch>
+                      <a:fillRect/>
+                    </a:stretch>
+                  </pic:blipFill>
+                  <pic:spPr bwMode="auto">
+                    <a:xfrm>
+                      <a:off x="0" y="0"/>
+                      <a:ext cx="2152650" cy="3810000"/>
+                    </a:xfrm>
+                    <a:prstGeom prst="rect">
+                      <a:avLst/>
+                    </a:prstGeom>
+                    <a:noFill/>
+                    <a:ln>
+                      <a:noFill/>
+                    </a:ln>
+                  </pic:spPr>
+                </pic:pic>
+              </a:graphicData>
+            </a:graphic>
+          </wp:inline>
+        </w:drawing>
+      </w:r>
+      <w:r>
+        <w:rPr>
+          <w:rFonts w:cs="Arial"/>
+          <w:noProof/>
+          <w:color w:val="000000"/>
+        </w:rPr>
+        <w:drawing>
+          <wp:inline distT="0" distB="0" distL="0" distR="0" wp14:anchorId="7400BD68" wp14:editId="5B6F2F2C">
+            <wp:extent cx="2152650" cy="3810000"/>
+            <wp:effectExtent l="0" t="0" r="0" b="0"/>
+            <wp:docPr id="17" name="Imagem 17" descr="https://lh3.googleusercontent.com/tfRgrx-42xFZ1J3VTH_92tpLEhiIfG33nOKN_oL_yKJioSlIunIhwwTHRFCBTFqQzYjAbKhTyORXERbplEJ24nxUQS5YhN-Jj8ASSxsmY7_mVZ7ZJU5iDNcWOUpWQF0GRrzGXb9B"/>
+            <wp:cNvGraphicFramePr>
+              <a:graphicFrameLocks xmlns:a="http://schemas.openxmlformats.org/drawingml/2006/main" noChangeAspect="1"/>
+            </wp:cNvGraphicFramePr>
+            <a:graphic xmlns:a="http://schemas.openxmlformats.org/drawingml/2006/main">
+              <a:graphicData uri="http://schemas.openxmlformats.org/drawingml/2006/picture">
+                <pic:pic xmlns:pic="http://schemas.openxmlformats.org/drawingml/2006/picture">
+                  <pic:nvPicPr>
+                    <pic:cNvPr id="0" name="Picture 29" descr="https://lh3.googleusercontent.com/tfRgrx-42xFZ1J3VTH_92tpLEhiIfG33nOKN_oL_yKJioSlIunIhwwTHRFCBTFqQzYjAbKhTyORXERbplEJ24nxUQS5YhN-Jj8ASSxsmY7_mVZ7ZJU5iDNcWOUpWQF0GRrzGXb9B"/>
+                    <pic:cNvPicPr>
+                      <a:picLocks noChangeAspect="1" noChangeArrowheads="1"/>
+                    </pic:cNvPicPr>
+                  </pic:nvPicPr>
+                  <pic:blipFill>
+                    <a:blip r:embed="rId27">
+                      <a:extLst>
+                        <a:ext uri="{28A0092B-C50C-407E-A947-70E740481C1C}">
+                          <a14:useLocalDpi xmlns:a14="http://schemas.microsoft.com/office/drawing/2010/main" val="0"/>
+                        </a:ext>
+                      </a:extLst>
+                    </a:blip>
+                    <a:srcRect/>
+                    <a:stretch>
+                      <a:fillRect/>
+                    </a:stretch>
+                  </pic:blipFill>
+                  <pic:spPr bwMode="auto">
+                    <a:xfrm>
+                      <a:off x="0" y="0"/>
+                      <a:ext cx="2152650" cy="3810000"/>
+                    </a:xfrm>
+                    <a:prstGeom prst="rect">
+                      <a:avLst/>
+                    </a:prstGeom>
+                    <a:noFill/>
+                    <a:ln>
+                      <a:noFill/>
+                    </a:ln>
+                  </pic:spPr>
+                </pic:pic>
+              </a:graphicData>
+            </a:graphic>
+          </wp:inline>
+        </w:drawing>
+      </w:r>
+    </w:p>
+    <w:p>
+      <w:pPr>
+        <w:pStyle w:val="Legenda"/>
+        <w:jc w:val="center"/>
+      </w:pPr>
+      <w:bookmarkStart w:id="26" w:name="_Toc9437466"/>
+      <w:r>
+        <w:t xml:space="preserve">Figura </w:t>
+      </w:r>
+      <w:r>
+        <w:fldChar w:fldCharType="begin"/>
+      </w:r>
+      <w:r>
+        <w:instrText xml:space="preserve"> SEQ Figura \* ARABIC </w:instrText>
+      </w:r>
+      <w:r>
+        <w:fldChar w:fldCharType="separate"/>
+      </w:r>
+      <w:r>
+        <w:rPr>
+          <w:noProof/>
+        </w:rPr>
+        <w:t>1</w:t>
+      </w:r>
+      <w:r>
+        <w:fldChar w:fldCharType="end"/>
+      </w:r>
+      <w:r>
+        <w:t>1:</w:t>
+      </w:r>
+      <w:r>
+        <w:t xml:space="preserve"> Tela de chat ou bate-papo</w:t>
+      </w:r>
+      <w:r>
+        <w:t xml:space="preserve"> e tela de </w:t>
+      </w:r>
+      <w:r>
+        <w:t>conversação</w:t>
+      </w:r>
+      <w:bookmarkEnd w:id="26"/>
+    </w:p>
+    <w:p/>
+    <w:p/>
+    <w:p/>
+    <w:p/>
+    <w:p/>
+    <w:p/>
+    <w:p/>
+    <w:p/>
+    <w:p/>
+    <w:p/>
+    <w:p/>
+    <w:p/>
+    <w:p/>
+    <w:p/>
+    <w:p/>
+    <w:p/>
+    <w:p/>
+    <w:p/>
+    <w:p>
       <w:pPr>
         <w:pStyle w:val="Ttulo1"/>
       </w:pPr>
-      <w:bookmarkStart w:id="21" w:name="_Toc9210112"/>
-      <w:r>
-        <w:lastRenderedPageBreak/>
+      <w:bookmarkStart w:id="27" w:name="_Toc9210112"/>
+      <w:r>
         <w:t>conclusão</w:t>
       </w:r>
-      <w:bookmarkEnd w:id="21"/>
+      <w:bookmarkEnd w:id="27"/>
     </w:p>
     <w:p/>
     <w:p/>
@@ -9774,12 +12763,12 @@
           <w:numId w:val="0"/>
         </w:numPr>
       </w:pPr>
-      <w:bookmarkStart w:id="22" w:name="_Toc9210113"/>
+      <w:bookmarkStart w:id="28" w:name="_Toc9210113"/>
       <w:r>
         <w:lastRenderedPageBreak/>
         <w:t>referências</w:t>
       </w:r>
-      <w:bookmarkEnd w:id="22"/>
+      <w:bookmarkEnd w:id="28"/>
     </w:p>
     <w:p>
       <w:pPr>
@@ -9960,6 +12949,7 @@
         <w:t xml:space="preserve">O que é o </w:t>
       </w:r>
       <w:proofErr w:type="spellStart"/>
+      <w:proofErr w:type="gramStart"/>
       <w:r>
         <w:t>scrum</w:t>
       </w:r>
@@ -9968,7 +12958,11 @@
         <w:t>?</w:t>
       </w:r>
       <w:r>
-        <w:t>. Disponível em: &lt;</w:t>
+        <w:t>.</w:t>
+      </w:r>
+      <w:proofErr w:type="gramEnd"/>
+      <w:r>
+        <w:t xml:space="preserve"> Disponível em: &lt;</w:t>
       </w:r>
       <w:r>
         <w:t>https://br.atlassian.com/</w:t>
@@ -10049,6 +13043,9 @@
         <w:spacing w:line="240" w:lineRule="auto"/>
         <w:ind w:firstLine="0"/>
         <w:jc w:val="left"/>
+        <w:rPr>
+          <w:rFonts w:cs="Arial"/>
+        </w:rPr>
       </w:pPr>
       <w:r>
         <w:rPr>
@@ -10069,10 +13066,13 @@
         <w:t xml:space="preserve"> </w:t>
       </w:r>
       <w:r>
-        <w:t xml:space="preserve">Disponível em: &lt;https://eslint.org/&gt;. </w:t>
-      </w:r>
-      <w:r>
-        <w:t>Acesso em 20 mai. 2019.</w:t>
+        <w:t xml:space="preserve">Disponível em: </w:t>
+      </w:r>
+      <w:r>
+        <w:rPr>
+          <w:rFonts w:cs="Arial"/>
+        </w:rPr>
+        <w:t>&lt;https://eslint.org/&gt;. Acesso em 20 mai. 2019.</w:t>
       </w:r>
     </w:p>
     <w:p>
@@ -10094,41 +13094,58 @@
         <w:jc w:val="left"/>
         <w:rPr>
           <w:rFonts w:cs="Arial"/>
-          <w:color w:val="000000"/>
-          <w:shd w:val="clear" w:color="auto" w:fill="FFFFFF"/>
-        </w:rPr>
-      </w:pPr>
-      <w:r>
-        <w:rPr>
-          <w:rFonts w:cs="Arial"/>
-          <w:color w:val="000000"/>
-          <w:shd w:val="clear" w:color="auto" w:fill="FFFFFF"/>
+        </w:rPr>
+      </w:pPr>
+      <w:r>
+        <w:rPr>
+          <w:rFonts w:cs="Arial"/>
         </w:rPr>
         <w:t>GIT. Disponível em: &lt;</w:t>
       </w:r>
       <w:r>
         <w:rPr>
           <w:rFonts w:cs="Arial"/>
-          <w:shd w:val="clear" w:color="auto" w:fill="FFFFFF"/>
         </w:rPr>
         <w:t>https://git-scm.com/</w:t>
       </w:r>
       <w:r>
         <w:rPr>
           <w:rFonts w:cs="Arial"/>
-          <w:color w:val="000000"/>
-          <w:shd w:val="clear" w:color="auto" w:fill="FFFFFF"/>
         </w:rPr>
         <w:t>&gt;. Acesso em: 14 mai. 2019.</w:t>
       </w:r>
     </w:p>
+    <w:p/>
     <w:p>
       <w:pPr>
         <w:pStyle w:val="Bibliografia"/>
         <w:spacing w:line="240" w:lineRule="auto"/>
         <w:ind w:firstLine="0"/>
         <w:jc w:val="left"/>
-      </w:pPr>
+        <w:rPr>
+          <w:lang w:val="en-US"/>
+        </w:rPr>
+      </w:pPr>
+      <w:r>
+        <w:rPr>
+          <w:lang w:val="en-US"/>
+        </w:rPr>
+        <w:t xml:space="preserve">GOOGLE, 2019, Cloud </w:t>
+      </w:r>
+      <w:proofErr w:type="spellStart"/>
+      <w:r>
+        <w:rPr>
+          <w:lang w:val="en-US"/>
+        </w:rPr>
+        <w:t>Firestore</w:t>
+      </w:r>
+      <w:proofErr w:type="spellEnd"/>
+      <w:r>
+        <w:rPr>
+          <w:lang w:val="en-US"/>
+        </w:rPr>
+        <w:t>. Disponível em: &lt;https://firebase.google.com/docs/firestore&gt;. Acesso em 10 mai. 2019.</w:t>
+      </w:r>
     </w:p>
     <w:p>
       <w:pPr>
@@ -10136,43 +13153,10 @@
         <w:spacing w:line="240" w:lineRule="auto"/>
         <w:ind w:firstLine="0"/>
         <w:jc w:val="left"/>
-      </w:pPr>
-      <w:r>
-        <w:t xml:space="preserve">MOTA. F. J. </w:t>
-      </w:r>
-      <w:proofErr w:type="spellStart"/>
-      <w:r>
-        <w:t>Git</w:t>
-      </w:r>
-      <w:proofErr w:type="spellEnd"/>
-      <w:r>
-        <w:t xml:space="preserve"> </w:t>
-      </w:r>
-      <w:proofErr w:type="spellStart"/>
-      <w:r>
-        <w:t>Flow</w:t>
-      </w:r>
-      <w:proofErr w:type="spellEnd"/>
-      <w:r>
-        <w:t>:</w:t>
-      </w:r>
-      <w:r>
-        <w:t xml:space="preserve"> Uma forma legal de organizar repositórios </w:t>
-      </w:r>
-      <w:proofErr w:type="spellStart"/>
-      <w:r>
-        <w:t>git</w:t>
-      </w:r>
-      <w:proofErr w:type="spellEnd"/>
-      <w:r>
-        <w:t>. Disponível em: &lt;</w:t>
-      </w:r>
-      <w:r>
-        <w:t>https://fjorgemota.com/git-flow-uma-forma-legal-de-organizar-repositorios-git/</w:t>
-      </w:r>
-      <w:r>
-        <w:t>&gt;. Acesso em 20 mai. 2019.</w:t>
-      </w:r>
+        <w:rPr>
+          <w:lang w:val="en-US"/>
+        </w:rPr>
+      </w:pPr>
     </w:p>
     <w:p>
       <w:pPr>
@@ -10181,6 +13165,28 @@
         <w:ind w:firstLine="0"/>
         <w:jc w:val="left"/>
       </w:pPr>
+      <w:r>
+        <w:t xml:space="preserve">BOOCH, G; RUMBAUGH, J; JACOBSON, I. </w:t>
+      </w:r>
+      <w:r>
+        <w:rPr>
+          <w:b/>
+          <w:bCs/>
+        </w:rPr>
+        <w:t>UML: guia do usuário</w:t>
+      </w:r>
+      <w:r>
+        <w:t xml:space="preserve">. Ed. </w:t>
+      </w:r>
+      <w:r>
+        <w:t>Elsevier Brasil</w:t>
+      </w:r>
+      <w:r>
+        <w:t xml:space="preserve">, 2006. cap. 20. </w:t>
+      </w:r>
+      <w:r>
+        <w:t>p. 98-99.</w:t>
+      </w:r>
     </w:p>
     <w:p>
       <w:pPr>
@@ -10188,58 +13194,7 @@
         <w:spacing w:line="240" w:lineRule="auto"/>
         <w:ind w:firstLine="0"/>
         <w:jc w:val="left"/>
-        <w:rPr>
-          <w:rFonts w:cs="Arial"/>
-        </w:rPr>
-      </w:pPr>
-      <w:r>
-        <w:rPr>
-          <w:rFonts w:cs="Arial"/>
-        </w:rPr>
-        <w:t xml:space="preserve">GOOGLE, 2019, Cloud </w:t>
-      </w:r>
-      <w:proofErr w:type="spellStart"/>
-      <w:r>
-        <w:rPr>
-          <w:rFonts w:cs="Arial"/>
-        </w:rPr>
-        <w:t>Firestore</w:t>
-      </w:r>
-      <w:proofErr w:type="spellEnd"/>
-      <w:r>
-        <w:rPr>
-          <w:rFonts w:cs="Arial"/>
-        </w:rPr>
-        <w:t>. Disponível em: &lt;https://firebase.google.com/</w:t>
-      </w:r>
-      <w:proofErr w:type="spellStart"/>
-      <w:r>
-        <w:rPr>
-          <w:rFonts w:cs="Arial"/>
-        </w:rPr>
-        <w:t>docs</w:t>
-      </w:r>
-      <w:proofErr w:type="spellEnd"/>
-      <w:r>
-        <w:rPr>
-          <w:rFonts w:cs="Arial"/>
-        </w:rPr>
-        <w:t>/</w:t>
-      </w:r>
-      <w:proofErr w:type="spellStart"/>
-      <w:r>
-        <w:rPr>
-          <w:rFonts w:cs="Arial"/>
-        </w:rPr>
-        <w:t>firestore</w:t>
-      </w:r>
-      <w:proofErr w:type="spellEnd"/>
-      <w:r>
-        <w:rPr>
-          <w:rFonts w:cs="Arial"/>
-        </w:rPr>
-        <w:t>&gt;. Acesso em 10 mai. 2019.</w:t>
-      </w:r>
+      </w:pPr>
     </w:p>
     <w:p>
       <w:pPr>
@@ -10251,6 +13206,18 @@
           <w:rFonts w:cs="Arial"/>
         </w:rPr>
       </w:pPr>
+      <w:r>
+        <w:rPr>
+          <w:lang w:val="en-US"/>
+        </w:rPr>
+        <w:t>MOTA. F. J. Git Flow: Uma forma legal de organizar repositórios git. Disponível em: &lt;https</w:t>
+      </w:r>
+      <w:r>
+        <w:rPr>
+          <w:rFonts w:cs="Arial"/>
+        </w:rPr>
+        <w:t>://fjorgemota.com/git-flow-uma-forma-legal-de-organizar-repositorios-git/&gt;. Acesso em 20 mai. 2019.</w:t>
+      </w:r>
     </w:p>
     <w:p>
       <w:pPr>
@@ -10262,76 +13229,6 @@
           <w:rFonts w:cs="Arial"/>
         </w:rPr>
       </w:pPr>
-      <w:r>
-        <w:rPr>
-          <w:rFonts w:cs="Arial"/>
-        </w:rPr>
-        <w:t xml:space="preserve">MOURA, S. P; OLIVEIRA, C. </w:t>
-      </w:r>
-      <w:proofErr w:type="spellStart"/>
-      <w:r>
-        <w:rPr>
-          <w:rFonts w:cs="Arial"/>
-        </w:rPr>
-        <w:t>TIC’s</w:t>
-      </w:r>
-      <w:proofErr w:type="spellEnd"/>
-      <w:r>
-        <w:rPr>
-          <w:rFonts w:cs="Arial"/>
-        </w:rPr>
-        <w:t xml:space="preserve"> na educação: A atualização das tecnologias de informação e comunicação na aprendizagem do aluno. </w:t>
-      </w:r>
-      <w:r>
-        <w:rPr>
-          <w:rFonts w:cs="Arial"/>
-          <w:b/>
-          <w:bCs/>
-        </w:rPr>
-        <w:t>Pedagogia em Ação</w:t>
-      </w:r>
-      <w:r>
-        <w:rPr>
-          <w:rFonts w:cs="Arial"/>
-        </w:rPr>
-        <w:t>. Belo Horizonte</w:t>
-      </w:r>
-      <w:r>
-        <w:rPr>
-          <w:rFonts w:cs="Arial"/>
-        </w:rPr>
-        <w:t>,</w:t>
-      </w:r>
-      <w:r>
-        <w:rPr>
-          <w:rFonts w:cs="Arial"/>
-        </w:rPr>
-        <w:t xml:space="preserve"> 2015</w:t>
-      </w:r>
-      <w:r>
-        <w:rPr>
-          <w:rFonts w:cs="Arial"/>
-        </w:rPr>
-        <w:t>. Disponível em: &lt;http://periodicos.pucminas.br/index.php/pedagogiacao/article/view/11019/8864&gt;. Acesso em</w:t>
-      </w:r>
-      <w:r>
-        <w:rPr>
-          <w:rFonts w:cs="Arial"/>
-        </w:rPr>
-        <w:t>:</w:t>
-      </w:r>
-      <w:r>
-        <w:rPr>
-          <w:rFonts w:cs="Arial"/>
-        </w:rPr>
-        <w:t xml:space="preserve"> 19</w:t>
-      </w:r>
-      <w:r>
-        <w:rPr>
-          <w:rFonts w:cs="Arial"/>
-        </w:rPr>
-        <w:t xml:space="preserve"> mai. 2019.</w:t>
-      </w:r>
     </w:p>
     <w:p>
       <w:pPr>
@@ -10343,6 +13240,114 @@
           <w:rFonts w:cs="Arial"/>
         </w:rPr>
       </w:pPr>
+      <w:r>
+        <w:rPr>
+          <w:rFonts w:cs="Arial"/>
+        </w:rPr>
+        <w:t>MELO</w:t>
+      </w:r>
+      <w:r>
+        <w:rPr>
+          <w:rFonts w:cs="Arial"/>
+        </w:rPr>
+        <w:t>, J. D</w:t>
+      </w:r>
+      <w:r>
+        <w:rPr>
+          <w:rFonts w:cs="Arial"/>
+        </w:rPr>
+        <w:t>; MENDONÇA</w:t>
+      </w:r>
+      <w:r>
+        <w:rPr>
+          <w:rFonts w:cs="Arial"/>
+        </w:rPr>
+        <w:t>, M. D</w:t>
+      </w:r>
+      <w:r>
+        <w:rPr>
+          <w:rFonts w:cs="Arial"/>
+        </w:rPr>
+        <w:t>; DIAS</w:t>
+      </w:r>
+      <w:r>
+        <w:rPr>
+          <w:rFonts w:cs="Arial"/>
+        </w:rPr>
+        <w:t xml:space="preserve">, W. R. A. </w:t>
+      </w:r>
+      <w:r>
+        <w:rPr>
+          <w:rFonts w:cs="Arial"/>
+        </w:rPr>
+        <w:t>Estudo de caso no contexto da Engenharia de Software: SGCOPEX</w:t>
+      </w:r>
+      <w:r>
+        <w:rPr>
+          <w:rFonts w:cs="Arial"/>
+        </w:rPr>
+        <w:t>.</w:t>
+      </w:r>
+      <w:r>
+        <w:rPr>
+          <w:rFonts w:cs="Arial"/>
+        </w:rPr>
+        <w:t xml:space="preserve"> </w:t>
+      </w:r>
+      <w:r>
+        <w:rPr>
+          <w:rFonts w:cs="Arial"/>
+          <w:b/>
+          <w:bCs/>
+          <w:lang w:val="en-US"/>
+        </w:rPr>
+        <w:t>Brazilian Journal of Development</w:t>
+      </w:r>
+      <w:r>
+        <w:rPr>
+          <w:rFonts w:cs="Arial"/>
+          <w:lang w:val="en-US"/>
+        </w:rPr>
+        <w:t xml:space="preserve">, v. 5, n. 2, p. 1836-1851, 2019. </w:t>
+      </w:r>
+      <w:proofErr w:type="spellStart"/>
+      <w:r>
+        <w:rPr>
+          <w:rFonts w:cs="Arial"/>
+          <w:lang w:val="en-US"/>
+        </w:rPr>
+        <w:t>Disponível</w:t>
+      </w:r>
+      <w:proofErr w:type="spellEnd"/>
+      <w:r>
+        <w:rPr>
+          <w:rFonts w:cs="Arial"/>
+          <w:lang w:val="en-US"/>
+        </w:rPr>
+        <w:t xml:space="preserve"> </w:t>
+      </w:r>
+      <w:proofErr w:type="spellStart"/>
+      <w:r>
+        <w:rPr>
+          <w:rFonts w:cs="Arial"/>
+          <w:lang w:val="en-US"/>
+        </w:rPr>
+        <w:t>em</w:t>
+      </w:r>
+      <w:proofErr w:type="spellEnd"/>
+      <w:r>
+        <w:rPr>
+          <w:rFonts w:cs="Arial"/>
+          <w:lang w:val="en-US"/>
+        </w:rPr>
+        <w:t xml:space="preserve">: &lt;http://www.brjd.com.br/index.php/BRJD/article/view/1186&gt;. </w:t>
+      </w:r>
+      <w:r>
+        <w:rPr>
+          <w:rFonts w:cs="Arial"/>
+        </w:rPr>
+        <w:t>Acesso em: 21 mai. 2019.</w:t>
+      </w:r>
     </w:p>
     <w:p>
       <w:pPr>
@@ -10354,80 +13359,6 @@
           <w:rFonts w:cs="Arial"/>
         </w:rPr>
       </w:pPr>
-      <w:r>
-        <w:rPr>
-          <w:rFonts w:cs="Arial"/>
-        </w:rPr>
-        <w:t xml:space="preserve">MOZILLA </w:t>
-      </w:r>
-      <w:r>
-        <w:rPr>
-          <w:rFonts w:cs="Arial"/>
-        </w:rPr>
-        <w:t>e</w:t>
-      </w:r>
-      <w:r>
-        <w:rPr>
-          <w:rFonts w:cs="Arial"/>
-        </w:rPr>
-        <w:t xml:space="preserve"> COLABORADORES, </w:t>
-      </w:r>
-      <w:proofErr w:type="spellStart"/>
-      <w:r>
-        <w:rPr>
-          <w:rFonts w:cs="Arial"/>
-        </w:rPr>
-        <w:t>Javascript</w:t>
-      </w:r>
-      <w:proofErr w:type="spellEnd"/>
-      <w:r>
-        <w:rPr>
-          <w:rFonts w:cs="Arial"/>
-        </w:rPr>
-        <w:t>. Disponível em: &lt;https://developer.mozilla.org/</w:t>
-      </w:r>
-      <w:proofErr w:type="spellStart"/>
-      <w:r>
-        <w:rPr>
-          <w:rFonts w:cs="Arial"/>
-        </w:rPr>
-        <w:t>pt</w:t>
-      </w:r>
-      <w:proofErr w:type="spellEnd"/>
-      <w:r>
-        <w:rPr>
-          <w:rFonts w:cs="Arial"/>
-        </w:rPr>
-        <w:t>-BR/</w:t>
-      </w:r>
-      <w:proofErr w:type="spellStart"/>
-      <w:r>
-        <w:rPr>
-          <w:rFonts w:cs="Arial"/>
-        </w:rPr>
-        <w:t>docs</w:t>
-      </w:r>
-      <w:proofErr w:type="spellEnd"/>
-      <w:r>
-        <w:rPr>
-          <w:rFonts w:cs="Arial"/>
-        </w:rPr>
-        <w:t>/Web/</w:t>
-      </w:r>
-      <w:proofErr w:type="spellStart"/>
-      <w:r>
-        <w:rPr>
-          <w:rFonts w:cs="Arial"/>
-        </w:rPr>
-        <w:t>JavaScript</w:t>
-      </w:r>
-      <w:proofErr w:type="spellEnd"/>
-      <w:r>
-        <w:rPr>
-          <w:rFonts w:cs="Arial"/>
-        </w:rPr>
-        <w:t>&gt;. Acesso em 10 mai. 2019.</w:t>
-      </w:r>
     </w:p>
     <w:p>
       <w:pPr>
@@ -10439,6 +13370,74 @@
           <w:rFonts w:cs="Arial"/>
         </w:rPr>
       </w:pPr>
+      <w:r>
+        <w:rPr>
+          <w:rFonts w:cs="Arial"/>
+        </w:rPr>
+        <w:t xml:space="preserve">MOURA, S. P; OLIVEIRA, C. </w:t>
+      </w:r>
+      <w:proofErr w:type="spellStart"/>
+      <w:r>
+        <w:rPr>
+          <w:rFonts w:cs="Arial"/>
+        </w:rPr>
+        <w:t>TIC’s</w:t>
+      </w:r>
+      <w:proofErr w:type="spellEnd"/>
+      <w:r>
+        <w:rPr>
+          <w:rFonts w:cs="Arial"/>
+        </w:rPr>
+        <w:t xml:space="preserve"> na educação: A atualização das tecnologias de informação e comunicação na aprendizagem do aluno. </w:t>
+      </w:r>
+      <w:r>
+        <w:rPr>
+          <w:rFonts w:cs="Arial"/>
+        </w:rPr>
+        <w:t>Pedagogia em Ação</w:t>
+      </w:r>
+      <w:r>
+        <w:rPr>
+          <w:rFonts w:cs="Arial"/>
+        </w:rPr>
+        <w:t>. Belo Horizonte</w:t>
+      </w:r>
+      <w:r>
+        <w:rPr>
+          <w:rFonts w:cs="Arial"/>
+        </w:rPr>
+        <w:t>,</w:t>
+      </w:r>
+      <w:r>
+        <w:rPr>
+          <w:rFonts w:cs="Arial"/>
+        </w:rPr>
+        <w:t xml:space="preserve"> 2015</w:t>
+      </w:r>
+      <w:r>
+        <w:rPr>
+          <w:rFonts w:cs="Arial"/>
+        </w:rPr>
+        <w:t>. Disponível em: &lt;http://periodicos.pucminas.br/index.php/pedagogiacao/article/view/11019/8864&gt;. Acesso em</w:t>
+      </w:r>
+      <w:r>
+        <w:rPr>
+          <w:rFonts w:cs="Arial"/>
+        </w:rPr>
+        <w:t>:</w:t>
+      </w:r>
+      <w:r>
+        <w:rPr>
+          <w:rFonts w:cs="Arial"/>
+        </w:rPr>
+        <w:t xml:space="preserve"> 19</w:t>
+      </w:r>
+      <w:r>
+        <w:rPr>
+          <w:rFonts w:cs="Arial"/>
+        </w:rPr>
+        <w:t xml:space="preserve"> mai. 2019.</w:t>
+      </w:r>
     </w:p>
     <w:p>
       <w:pPr>
@@ -10450,10 +13449,118 @@
           <w:rFonts w:cs="Arial"/>
         </w:rPr>
       </w:pPr>
-      <w:r>
-        <w:rPr>
-          <w:rFonts w:cs="Arial"/>
-        </w:rPr>
+    </w:p>
+    <w:p>
+      <w:pPr>
+        <w:pStyle w:val="Bibliografia"/>
+        <w:spacing w:line="240" w:lineRule="auto"/>
+        <w:ind w:firstLine="0"/>
+        <w:jc w:val="left"/>
+        <w:rPr>
+          <w:rFonts w:cs="Arial"/>
+        </w:rPr>
+      </w:pPr>
+      <w:r>
+        <w:rPr>
+          <w:rFonts w:cs="Arial"/>
+        </w:rPr>
+        <w:t xml:space="preserve">MOZILLA </w:t>
+      </w:r>
+      <w:r>
+        <w:rPr>
+          <w:rFonts w:cs="Arial"/>
+        </w:rPr>
+        <w:t>e</w:t>
+      </w:r>
+      <w:r>
+        <w:rPr>
+          <w:rFonts w:cs="Arial"/>
+        </w:rPr>
+        <w:t xml:space="preserve"> COLABORADORES, </w:t>
+      </w:r>
+      <w:proofErr w:type="spellStart"/>
+      <w:r>
+        <w:rPr>
+          <w:rFonts w:cs="Arial"/>
+        </w:rPr>
+        <w:t>Javascript</w:t>
+      </w:r>
+      <w:proofErr w:type="spellEnd"/>
+      <w:r>
+        <w:rPr>
+          <w:rFonts w:cs="Arial"/>
+        </w:rPr>
+        <w:t>. Disponível em: &lt;https://developer.mozilla.org/</w:t>
+      </w:r>
+      <w:proofErr w:type="spellStart"/>
+      <w:r>
+        <w:rPr>
+          <w:rFonts w:cs="Arial"/>
+        </w:rPr>
+        <w:t>pt</w:t>
+      </w:r>
+      <w:proofErr w:type="spellEnd"/>
+      <w:r>
+        <w:rPr>
+          <w:rFonts w:cs="Arial"/>
+        </w:rPr>
+        <w:t>-BR/</w:t>
+      </w:r>
+      <w:proofErr w:type="spellStart"/>
+      <w:r>
+        <w:rPr>
+          <w:rFonts w:cs="Arial"/>
+        </w:rPr>
+        <w:t>docs</w:t>
+      </w:r>
+      <w:proofErr w:type="spellEnd"/>
+      <w:r>
+        <w:rPr>
+          <w:rFonts w:cs="Arial"/>
+        </w:rPr>
+        <w:t>/Web/</w:t>
+      </w:r>
+      <w:proofErr w:type="spellStart"/>
+      <w:r>
+        <w:rPr>
+          <w:rFonts w:cs="Arial"/>
+        </w:rPr>
+        <w:t>JavaScript</w:t>
+      </w:r>
+      <w:proofErr w:type="spellEnd"/>
+      <w:r>
+        <w:rPr>
+          <w:rFonts w:cs="Arial"/>
+        </w:rPr>
+        <w:t>&gt;. Acesso em 10 mai. 2019.</w:t>
+      </w:r>
+    </w:p>
+    <w:p>
+      <w:pPr>
+        <w:pStyle w:val="Bibliografia"/>
+        <w:spacing w:line="240" w:lineRule="auto"/>
+        <w:ind w:firstLine="0"/>
+        <w:jc w:val="left"/>
+        <w:rPr>
+          <w:rFonts w:cs="Arial"/>
+        </w:rPr>
+      </w:pPr>
+    </w:p>
+    <w:p>
+      <w:pPr>
+        <w:pStyle w:val="Bibliografia"/>
+        <w:spacing w:line="240" w:lineRule="auto"/>
+        <w:ind w:firstLine="0"/>
+        <w:jc w:val="left"/>
+        <w:rPr>
+          <w:rFonts w:cs="Arial"/>
+        </w:rPr>
+      </w:pPr>
+      <w:r>
+        <w:rPr>
+          <w:rFonts w:cs="Arial"/>
+        </w:rPr>
+        <w:lastRenderedPageBreak/>
         <w:t xml:space="preserve">NODE.JS FOUNDATION, </w:t>
       </w:r>
       <w:proofErr w:type="spellStart"/>
@@ -10470,7 +13577,7 @@
         </w:rPr>
         <w:t>. Disponível em: &lt;</w:t>
       </w:r>
-      <w:hyperlink r:id="rId13" w:history="1">
+      <w:hyperlink r:id="rId28" w:history="1">
         <w:r>
           <w:t>https://nodejs.org/</w:t>
         </w:r>
@@ -11043,8 +14150,8 @@
       </w:pPr>
     </w:p>
     <w:sectPr>
-      <w:headerReference w:type="default" r:id="rId14"/>
-      <w:footerReference w:type="default" r:id="rId15"/>
+      <w:headerReference w:type="default" r:id="rId29"/>
+      <w:footerReference w:type="default" r:id="rId30"/>
       <w:pgSz w:w="11906" w:h="16838" w:code="9"/>
       <w:pgMar w:top="1701" w:right="1134" w:bottom="1134" w:left="1701" w:header="709" w:footer="709" w:gutter="0"/>
       <w:pgNumType w:start="3"/>
@@ -11200,7 +14307,6 @@
         <w:docPartUnique/>
       </w:docPartObj>
     </w:sdtPr>
-    <w:sdtEndPr/>
     <w:sdtContent>
       <w:p>
         <w:pPr>
@@ -11953,6 +15059,12 @@
   </w:num>
   <w:num w:numId="7">
     <w:abstractNumId w:val="4"/>
+  </w:num>
+  <w:num w:numId="8">
+    <w:abstractNumId w:val="0"/>
+    <w:lvlOverride w:ilvl="0">
+      <w:startOverride w:val="1"/>
+    </w:lvlOverride>
   </w:num>
 </w:numbering>
 </file>
@@ -13101,17 +16213,24 @@
     <w:uiPriority w:val="35"/>
     <w:unhideWhenUsed/>
     <w:qFormat/>
-    <w:rsid w:val="009D3D09"/>
+    <w:rsid w:val="00EA6091"/>
     <w:pPr>
       <w:spacing w:after="200" w:line="240" w:lineRule="auto"/>
     </w:pPr>
     <w:rPr>
-      <w:i/>
       <w:iCs/>
-      <w:color w:val="44546A" w:themeColor="text2"/>
-      <w:sz w:val="18"/>
+      <w:color w:val="000000" w:themeColor="text1"/>
+      <w:sz w:val="20"/>
       <w:szCs w:val="18"/>
     </w:rPr>
+  </w:style>
+  <w:style w:type="paragraph" w:styleId="ndicedeilustraes">
+    <w:name w:val="table of figures"/>
+    <w:basedOn w:val="Normal"/>
+    <w:next w:val="Normal"/>
+    <w:uiPriority w:val="99"/>
+    <w:unhideWhenUsed/>
+    <w:rsid w:val="003670E0"/>
   </w:style>
 </w:styles>
 </file>
@@ -13416,7 +16535,7 @@
 </file>
 
 <file path=customXml/itemProps1.xml><?xml version="1.0" encoding="utf-8"?>
-<ds:datastoreItem xmlns:ds="http://schemas.openxmlformats.org/officeDocument/2006/customXml" ds:itemID="{D12FDA20-CF91-482B-93B4-98CEDE715B42}">
+<ds:datastoreItem xmlns:ds="http://schemas.openxmlformats.org/officeDocument/2006/customXml" ds:itemID="{B43D7450-BA6B-4814-A5B9-FE643A855ACC}">
   <ds:schemaRefs>
     <ds:schemaRef ds:uri="http://schemas.openxmlformats.org/officeDocument/2006/bibliography"/>
   </ds:schemaRefs>

</xml_diff>

<commit_message>
Added use cases diagram
</commit_message>
<xml_diff>
--- a/monografia.docx
+++ b/monografia.docx
@@ -3894,7 +3894,11 @@
     </w:p>
     <w:p>
       <w:r>
-        <w:t xml:space="preserve">A evolução das Tecnologias de Informação e Comunicação (TIC) utilizadas no ambiente escolar possibilitaram a flexibilização de horários, reconhecida como benefício para os estudantes, visto que esses poderiam sanar dúvidas ou estudar em horários </w:t>
+        <w:t xml:space="preserve">A evolução das Tecnologias de Informação e Comunicação (TIC) utilizadas no ambiente escolar possibilitaram a flexibilização de horários, reconhecida como </w:t>
+      </w:r>
+      <w:r>
+        <w:lastRenderedPageBreak/>
+        <w:t xml:space="preserve">benefício para os estudantes, visto que esses poderiam sanar dúvidas ou estudar em horários </w:t>
       </w:r>
       <w:r>
         <w:t>apropriados às suas rotinas</w:t>
@@ -3923,7 +3927,6 @@
     </w:p>
     <w:p>
       <w:r>
-        <w:lastRenderedPageBreak/>
         <w:t xml:space="preserve">Segundo Moura e Oliveira (2015), a maior dificuldade de introduzir tecnologia no ensino é que o professor é apontado como o detentor de todo conhecimento. </w:t>
       </w:r>
       <w:r>
@@ -4234,6 +4237,7 @@
           <w:rFonts w:cs="Arial"/>
           <w:color w:val="000000"/>
         </w:rPr>
+        <w:lastRenderedPageBreak/>
         <w:t>N</w:t>
       </w:r>
       <w:r>
@@ -4519,15 +4523,7 @@
           <w:rFonts w:cs="Arial"/>
           <w:color w:val="000000"/>
         </w:rPr>
-        <w:t xml:space="preserve">os </w:t>
-      </w:r>
-      <w:r>
-        <w:rPr>
-          <w:rFonts w:cs="Arial"/>
-          <w:color w:val="000000"/>
-        </w:rPr>
-        <w:lastRenderedPageBreak/>
-        <w:t xml:space="preserve">códigos são gerados </w:t>
+        <w:t xml:space="preserve">os códigos são gerados </w:t>
       </w:r>
       <w:r>
         <w:rPr>
@@ -5758,6 +5754,7 @@
           <w:iCs/>
           <w:color w:val="000000"/>
         </w:rPr>
+        <w:lastRenderedPageBreak/>
         <w:t>bugfix</w:t>
       </w:r>
       <w:proofErr w:type="spellEnd"/>
@@ -5902,7 +5899,6 @@
           <w:noProof/>
           <w:color w:val="000000"/>
         </w:rPr>
-        <w:lastRenderedPageBreak/>
         <w:drawing>
           <wp:inline distT="0" distB="0" distL="0" distR="0" wp14:anchorId="1B69BFEE" wp14:editId="1D2D73B4">
             <wp:extent cx="5752517" cy="2613013"/>
@@ -6467,7 +6463,15 @@
           <w:rFonts w:cs="Arial"/>
           <w:color w:val="000000"/>
         </w:rPr>
-        <w:t xml:space="preserve"> para o ramo de produção e para o ramo de desenvolvimento ao mesmo tempo, </w:t>
+        <w:t xml:space="preserve"> para o ramo de produção e para </w:t>
+      </w:r>
+      <w:r>
+        <w:rPr>
+          <w:rFonts w:cs="Arial"/>
+          <w:color w:val="000000"/>
+        </w:rPr>
+        <w:lastRenderedPageBreak/>
+        <w:t xml:space="preserve">o ramo de desenvolvimento ao mesmo tempo, </w:t>
       </w:r>
       <w:r>
         <w:rPr>
@@ -6604,15 +6608,7 @@
           <w:rFonts w:cs="Arial"/>
           <w:color w:val="000000"/>
         </w:rPr>
-        <w:t xml:space="preserve">, onde x </w:t>
-      </w:r>
-      <w:r>
-        <w:rPr>
-          <w:rFonts w:cs="Arial"/>
-          <w:color w:val="000000"/>
-        </w:rPr>
-        <w:lastRenderedPageBreak/>
-        <w:t>é uma versão principal, y são segundas implementações de uma versão, como melhorias, e z são correções</w:t>
+        <w:t>, onde x é uma versão principal, y são segundas implementações de uma versão, como melhorias, e z são correções</w:t>
       </w:r>
       <w:r>
         <w:rPr>
@@ -7044,7 +7040,15 @@
           <w:rFonts w:cs="Arial"/>
           <w:color w:val="000000"/>
         </w:rPr>
-        <w:t>A UML também contém o diagrama de atividades, utilizado para modelar o fluxograma da execução de uma atividade, representando as variações condicionais que podem seguir atividades divergentes de acordo com as condições atendidas</w:t>
+        <w:t xml:space="preserve">A UML também contém o diagrama de atividades, utilizado para modelar o fluxograma da execução de uma atividade, representando as variações condicionais que podem </w:t>
+      </w:r>
+      <w:r>
+        <w:rPr>
+          <w:rFonts w:cs="Arial"/>
+          <w:color w:val="000000"/>
+        </w:rPr>
+        <w:lastRenderedPageBreak/>
+        <w:t>seguir atividades divergentes de acordo com as condições atendidas</w:t>
       </w:r>
       <w:r>
         <w:rPr>
@@ -7128,7 +7132,6 @@
         </w:rPr>
       </w:pPr>
       <w:r>
-        <w:lastRenderedPageBreak/>
         <w:t>a gestão de projeto</w:t>
       </w:r>
     </w:p>
@@ -7643,6 +7646,7 @@
           <w:rFonts w:cs="Arial"/>
           <w:color w:val="000000"/>
         </w:rPr>
+        <w:lastRenderedPageBreak/>
         <w:t>A</w:t>
       </w:r>
       <w:r>
@@ -7847,15 +7851,7 @@
           <w:rFonts w:cs="Arial"/>
           <w:color w:val="000000"/>
         </w:rPr>
-        <w:t xml:space="preserve">acontece a </w:t>
-      </w:r>
-      <w:r>
-        <w:rPr>
-          <w:rFonts w:cs="Arial"/>
-          <w:color w:val="000000"/>
-        </w:rPr>
-        <w:lastRenderedPageBreak/>
-        <w:t xml:space="preserve">revisão e testes </w:t>
+        <w:t xml:space="preserve">acontece a revisão e testes </w:t>
       </w:r>
       <w:r>
         <w:rPr>
@@ -11903,6 +11899,7 @@
                 <w:bCs/>
                 <w:color w:val="FFFFFF"/>
               </w:rPr>
+              <w:lastRenderedPageBreak/>
               <w:t>REQUISITOS NÃO FUNCIONAIS ASSOCIADOS</w:t>
             </w:r>
           </w:p>
@@ -11938,7 +11935,6 @@
                 <w:bCs/>
                 <w:color w:val="000000"/>
               </w:rPr>
-              <w:lastRenderedPageBreak/>
               <w:t>RNF</w:t>
             </w:r>
           </w:p>
@@ -20701,9 +20697,148 @@
         </w:tc>
       </w:tr>
     </w:tbl>
+    <w:p/>
+    <w:p>
+      <w:pPr>
+        <w:pStyle w:val="Ttulo2"/>
+      </w:pPr>
+      <w:r>
+        <w:t>Os diagramas da uml</w:t>
+      </w:r>
+    </w:p>
+    <w:p>
+      <w:pPr>
+        <w:pStyle w:val="Ttulo3"/>
+        <w:numPr>
+          <w:ilvl w:val="0"/>
+          <w:numId w:val="0"/>
+        </w:numPr>
+        <w:ind w:left="720" w:hanging="720"/>
+      </w:pPr>
+      <w:r>
+        <w:rPr>
+          <w:noProof/>
+        </w:rPr>
+        <w:drawing>
+          <wp:inline distT="0" distB="0" distL="0" distR="0" wp14:anchorId="4EA4CD53" wp14:editId="69E3F021">
+            <wp:extent cx="5814060" cy="5727700"/>
+            <wp:effectExtent l="0" t="0" r="0" b="6350"/>
+            <wp:docPr id="18" name="Imagem 18"/>
+            <wp:cNvGraphicFramePr>
+              <a:graphicFrameLocks xmlns:a="http://schemas.openxmlformats.org/drawingml/2006/main" noChangeAspect="1"/>
+            </wp:cNvGraphicFramePr>
+            <a:graphic xmlns:a="http://schemas.openxmlformats.org/drawingml/2006/main">
+              <a:graphicData uri="http://schemas.openxmlformats.org/drawingml/2006/picture">
+                <pic:pic xmlns:pic="http://schemas.openxmlformats.org/drawingml/2006/picture">
+                  <pic:nvPicPr>
+                    <pic:cNvPr id="0" name="Picture 1"/>
+                    <pic:cNvPicPr>
+                      <a:picLocks noChangeAspect="1" noChangeArrowheads="1"/>
+                    </pic:cNvPicPr>
+                  </pic:nvPicPr>
+                  <pic:blipFill>
+                    <a:blip r:embed="rId13">
+                      <a:extLst>
+                        <a:ext uri="{28A0092B-C50C-407E-A947-70E740481C1C}">
+                          <a14:useLocalDpi xmlns:a14="http://schemas.microsoft.com/office/drawing/2010/main" val="0"/>
+                        </a:ext>
+                      </a:extLst>
+                    </a:blip>
+                    <a:srcRect/>
+                    <a:stretch>
+                      <a:fillRect/>
+                    </a:stretch>
+                  </pic:blipFill>
+                  <pic:spPr bwMode="auto">
+                    <a:xfrm>
+                      <a:off x="0" y="0"/>
+                      <a:ext cx="5814060" cy="5727700"/>
+                    </a:xfrm>
+                    <a:prstGeom prst="rect">
+                      <a:avLst/>
+                    </a:prstGeom>
+                    <a:noFill/>
+                    <a:ln>
+                      <a:noFill/>
+                    </a:ln>
+                  </pic:spPr>
+                </pic:pic>
+              </a:graphicData>
+            </a:graphic>
+          </wp:inline>
+        </w:drawing>
+      </w:r>
+    </w:p>
     <w:p>
       <w:bookmarkStart w:id="21" w:name="_GoBack"/>
       <w:bookmarkEnd w:id="21"/>
+    </w:p>
+    <w:p>
+      <w:r>
+        <w:rPr>
+          <w:noProof/>
+        </w:rPr>
+        <w:lastRenderedPageBreak/>
+        <w:drawing>
+          <wp:inline distT="0" distB="0" distL="0" distR="0" wp14:anchorId="612BED9E" wp14:editId="3F528965">
+            <wp:extent cx="5753735" cy="4641215"/>
+            <wp:effectExtent l="0" t="0" r="0" b="6985"/>
+            <wp:docPr id="19" name="Imagem 19"/>
+            <wp:cNvGraphicFramePr>
+              <a:graphicFrameLocks xmlns:a="http://schemas.openxmlformats.org/drawingml/2006/main" noChangeAspect="1"/>
+            </wp:cNvGraphicFramePr>
+            <a:graphic xmlns:a="http://schemas.openxmlformats.org/drawingml/2006/main">
+              <a:graphicData uri="http://schemas.openxmlformats.org/drawingml/2006/picture">
+                <pic:pic xmlns:pic="http://schemas.openxmlformats.org/drawingml/2006/picture">
+                  <pic:nvPicPr>
+                    <pic:cNvPr id="0" name="Picture 2"/>
+                    <pic:cNvPicPr>
+                      <a:picLocks noChangeAspect="1" noChangeArrowheads="1"/>
+                    </pic:cNvPicPr>
+                  </pic:nvPicPr>
+                  <pic:blipFill>
+                    <a:blip r:embed="rId14">
+                      <a:extLst>
+                        <a:ext uri="{28A0092B-C50C-407E-A947-70E740481C1C}">
+                          <a14:useLocalDpi xmlns:a14="http://schemas.microsoft.com/office/drawing/2010/main" val="0"/>
+                        </a:ext>
+                      </a:extLst>
+                    </a:blip>
+                    <a:srcRect/>
+                    <a:stretch>
+                      <a:fillRect/>
+                    </a:stretch>
+                  </pic:blipFill>
+                  <pic:spPr bwMode="auto">
+                    <a:xfrm>
+                      <a:off x="0" y="0"/>
+                      <a:ext cx="5753735" cy="4641215"/>
+                    </a:xfrm>
+                    <a:prstGeom prst="rect">
+                      <a:avLst/>
+                    </a:prstGeom>
+                    <a:noFill/>
+                    <a:ln>
+                      <a:noFill/>
+                    </a:ln>
+                  </pic:spPr>
+                </pic:pic>
+              </a:graphicData>
+            </a:graphic>
+          </wp:inline>
+        </w:drawing>
+      </w:r>
+    </w:p>
+    <w:p/>
+    <w:p>
+      <w:pPr>
+        <w:spacing w:after="160" w:line="259" w:lineRule="auto"/>
+        <w:ind w:firstLine="0"/>
+        <w:jc w:val="left"/>
+      </w:pPr>
+      <w:r>
+        <w:br w:type="page"/>
+      </w:r>
     </w:p>
     <w:p/>
     <w:p>
@@ -20750,7 +20885,7 @@
                     </pic:cNvPicPr>
                   </pic:nvPicPr>
                   <pic:blipFill>
-                    <a:blip r:embed="rId13">
+                    <a:blip r:embed="rId15">
                       <a:extLst>
                         <a:ext uri="{28A0092B-C50C-407E-A947-70E740481C1C}">
                           <a14:useLocalDpi xmlns:a14="http://schemas.microsoft.com/office/drawing/2010/main" val="0"/>
@@ -20869,11 +21004,7 @@
         <w:t xml:space="preserve">clicar sobre ele, o aplicativo revela </w:t>
       </w:r>
       <w:r>
-        <w:t xml:space="preserve">a senha digitada para o usuário, por uma questão de usabilidade tornando desnecessário a utilização de uma entrada de confirmação da senha e </w:t>
-      </w:r>
-      <w:r>
-        <w:lastRenderedPageBreak/>
-        <w:t>consequentemente o usuário irá digitar menos</w:t>
+        <w:t>a senha digitada para o usuário, por uma questão de usabilidade tornando desnecessário a utilização de uma entrada de confirmação da senha e consequentemente o usuário irá digitar menos</w:t>
       </w:r>
       <w:r>
         <w:t>.</w:t>
@@ -20957,6 +21088,7 @@
           <w:sz w:val="36"/>
           <w:szCs w:val="36"/>
         </w:rPr>
+        <w:lastRenderedPageBreak/>
         <w:drawing>
           <wp:inline distT="0" distB="0" distL="0" distR="0" wp14:anchorId="075219D3" wp14:editId="73B55B83">
             <wp:extent cx="2162175" cy="3800475"/>
@@ -20975,7 +21107,7 @@
                     </pic:cNvPicPr>
                   </pic:nvPicPr>
                   <pic:blipFill>
-                    <a:blip r:embed="rId14">
+                    <a:blip r:embed="rId16">
                       <a:extLst>
                         <a:ext uri="{28A0092B-C50C-407E-A947-70E740481C1C}">
                           <a14:useLocalDpi xmlns:a14="http://schemas.microsoft.com/office/drawing/2010/main" val="0"/>
@@ -21370,225 +21502,6 @@
                 <pic:pic xmlns:pic="http://schemas.openxmlformats.org/drawingml/2006/picture">
                   <pic:nvPicPr>
                     <pic:cNvPr id="0" name="Picture 3" descr="https://lh3.googleusercontent.com/PxAA-cGZOuoMs6ao9pTK6YOQtrW0KIQ1fWBUtmJ6WjZPJbIOlKQHXP9dyeGXBfyqafqkcIsksC1QS_5CNqJDiECUjFalSZfNa5MfYE0I29SsG8g9eRiRFvM_unTrtRs6mOStfL8p"/>
-                    <pic:cNvPicPr>
-                      <a:picLocks noChangeAspect="1" noChangeArrowheads="1"/>
-                    </pic:cNvPicPr>
-                  </pic:nvPicPr>
-                  <pic:blipFill>
-                    <a:blip r:embed="rId15">
-                      <a:extLst>
-                        <a:ext uri="{28A0092B-C50C-407E-A947-70E740481C1C}">
-                          <a14:useLocalDpi xmlns:a14="http://schemas.microsoft.com/office/drawing/2010/main" val="0"/>
-                        </a:ext>
-                      </a:extLst>
-                    </a:blip>
-                    <a:srcRect/>
-                    <a:stretch>
-                      <a:fillRect/>
-                    </a:stretch>
-                  </pic:blipFill>
-                  <pic:spPr bwMode="auto">
-                    <a:xfrm>
-                      <a:off x="0" y="0"/>
-                      <a:ext cx="2152650" cy="3810000"/>
-                    </a:xfrm>
-                    <a:prstGeom prst="rect">
-                      <a:avLst/>
-                    </a:prstGeom>
-                    <a:noFill/>
-                    <a:ln>
-                      <a:noFill/>
-                    </a:ln>
-                  </pic:spPr>
-                </pic:pic>
-              </a:graphicData>
-            </a:graphic>
-          </wp:inline>
-        </w:drawing>
-      </w:r>
-      <w:r>
-        <w:rPr>
-          <w:rFonts w:cs="Arial"/>
-          <w:noProof/>
-          <w:color w:val="000000"/>
-        </w:rPr>
-        <w:drawing>
-          <wp:inline distT="0" distB="0" distL="0" distR="0" wp14:anchorId="5F20370C" wp14:editId="71ECB640">
-            <wp:extent cx="2162175" cy="3810000"/>
-            <wp:effectExtent l="0" t="0" r="9525" b="0"/>
-            <wp:docPr id="5" name="Imagem 5" descr="https://lh6.googleusercontent.com/HEjuTXQJ8mx3maBnuxU5X6MeizSidMKB1VpVRlNfWbEJbaUKpFI3YHOIU4r8Os70IIG3eoMacaOoQYGehQqXVQllVplTKRWtIIECa0kLpm6GUEcLVtosGTsObLZXo6hL5c3QKCuk"/>
-            <wp:cNvGraphicFramePr>
-              <a:graphicFrameLocks xmlns:a="http://schemas.openxmlformats.org/drawingml/2006/main" noChangeAspect="1"/>
-            </wp:cNvGraphicFramePr>
-            <a:graphic xmlns:a="http://schemas.openxmlformats.org/drawingml/2006/main">
-              <a:graphicData uri="http://schemas.openxmlformats.org/drawingml/2006/picture">
-                <pic:pic xmlns:pic="http://schemas.openxmlformats.org/drawingml/2006/picture">
-                  <pic:nvPicPr>
-                    <pic:cNvPr id="0" name="Picture 5" descr="https://lh6.googleusercontent.com/HEjuTXQJ8mx3maBnuxU5X6MeizSidMKB1VpVRlNfWbEJbaUKpFI3YHOIU4r8Os70IIG3eoMacaOoQYGehQqXVQllVplTKRWtIIECa0kLpm6GUEcLVtosGTsObLZXo6hL5c3QKCuk"/>
-                    <pic:cNvPicPr>
-                      <a:picLocks noChangeAspect="1" noChangeArrowheads="1"/>
-                    </pic:cNvPicPr>
-                  </pic:nvPicPr>
-                  <pic:blipFill>
-                    <a:blip r:embed="rId16">
-                      <a:extLst>
-                        <a:ext uri="{28A0092B-C50C-407E-A947-70E740481C1C}">
-                          <a14:useLocalDpi xmlns:a14="http://schemas.microsoft.com/office/drawing/2010/main" val="0"/>
-                        </a:ext>
-                      </a:extLst>
-                    </a:blip>
-                    <a:srcRect/>
-                    <a:stretch>
-                      <a:fillRect/>
-                    </a:stretch>
-                  </pic:blipFill>
-                  <pic:spPr bwMode="auto">
-                    <a:xfrm>
-                      <a:off x="0" y="0"/>
-                      <a:ext cx="2162175" cy="3810000"/>
-                    </a:xfrm>
-                    <a:prstGeom prst="rect">
-                      <a:avLst/>
-                    </a:prstGeom>
-                    <a:noFill/>
-                    <a:ln>
-                      <a:noFill/>
-                    </a:ln>
-                  </pic:spPr>
-                </pic:pic>
-              </a:graphicData>
-            </a:graphic>
-          </wp:inline>
-        </w:drawing>
-      </w:r>
-    </w:p>
-    <w:p>
-      <w:pPr>
-        <w:pStyle w:val="Legenda"/>
-      </w:pPr>
-      <w:r>
-        <w:t xml:space="preserve">                        </w:t>
-      </w:r>
-      <w:bookmarkStart w:id="24" w:name="_Toc9437464"/>
-      <w:r>
-        <w:t xml:space="preserve">Figura </w:t>
-      </w:r>
-      <w:fldSimple w:instr=" SEQ Figura \* ARABIC ">
-        <w:r>
-          <w:rPr>
-            <w:noProof/>
-          </w:rPr>
-          <w:t>5</w:t>
-        </w:r>
-      </w:fldSimple>
-      <w:r>
-        <w:t>:</w:t>
-      </w:r>
-      <w:r>
-        <w:t xml:space="preserve"> Tela </w:t>
-      </w:r>
-      <w:r>
-        <w:t>principal e</w:t>
-      </w:r>
-      <w:r>
-        <w:t xml:space="preserve"> tela de listagem de conhecimentos</w:t>
-      </w:r>
-      <w:bookmarkEnd w:id="24"/>
-    </w:p>
-    <w:p/>
-    <w:p>
-      <w:r>
-        <w:lastRenderedPageBreak/>
-        <w:t>Na tela de configurações o usuário poderá completar seu perfil preenchendo dados pessoais como curso, redes sociais, foto de perfil e seus conhecimentos</w:t>
-      </w:r>
-      <w:r>
-        <w:t>,</w:t>
-      </w:r>
-      <w:r>
-        <w:t xml:space="preserve"> como </w:t>
-      </w:r>
-      <w:proofErr w:type="spellStart"/>
-      <w:r>
-        <w:t>J</w:t>
-      </w:r>
-      <w:r>
-        <w:t>ava</w:t>
-      </w:r>
-      <w:r>
-        <w:t>S</w:t>
-      </w:r>
-      <w:r>
-        <w:t>cript</w:t>
-      </w:r>
-      <w:proofErr w:type="spellEnd"/>
-      <w:r>
-        <w:t xml:space="preserve">, </w:t>
-      </w:r>
-      <w:r>
-        <w:t>PHP</w:t>
-      </w:r>
-      <w:r>
-        <w:t xml:space="preserve">, inglês, </w:t>
-      </w:r>
-      <w:r>
-        <w:t>dentre outros. C</w:t>
-      </w:r>
-      <w:r>
-        <w:t>om os conhecimentos cadastrados</w:t>
-      </w:r>
-      <w:r>
-        <w:t>,</w:t>
-      </w:r>
-      <w:r>
-        <w:t xml:space="preserve"> outros usuários </w:t>
-      </w:r>
-      <w:r>
-        <w:t xml:space="preserve">poderão </w:t>
-      </w:r>
-      <w:r>
-        <w:t>ao realizar uma busca por</w:t>
-      </w:r>
-      <w:r>
-        <w:t xml:space="preserve"> determinado</w:t>
-      </w:r>
-      <w:r>
-        <w:t xml:space="preserve"> conhecimento</w:t>
-      </w:r>
-      <w:r>
-        <w:t>, visualizar os usuários que detém o conhecimento procurado</w:t>
-      </w:r>
-      <w:r>
-        <w:t>.</w:t>
-      </w:r>
-    </w:p>
-    <w:p>
-      <w:pPr>
-        <w:keepNext/>
-        <w:jc w:val="center"/>
-      </w:pPr>
-      <w:r>
-        <w:rPr>
-          <w:rFonts w:cs="Arial"/>
-          <w:b/>
-          <w:bCs/>
-          <w:noProof/>
-          <w:color w:val="000000"/>
-          <w:sz w:val="36"/>
-          <w:szCs w:val="36"/>
-        </w:rPr>
-        <w:drawing>
-          <wp:inline distT="0" distB="0" distL="0" distR="0" wp14:anchorId="1F538EB2" wp14:editId="581B5578">
-            <wp:extent cx="2152650" cy="3810000"/>
-            <wp:effectExtent l="0" t="0" r="0" b="0"/>
-            <wp:docPr id="7" name="Imagem 7" descr="https://lh4.googleusercontent.com/-SOQV3Q2dg1TcXZiDICPeodhHKRDr0MIevKSD-1_cYpB3zt7r5B5fRVX6ObNuz6IBQcf_qnpBRKfk6wBC1UE8pEZmbQ6wenrY8ttxVzDC5ji7jyqJtTElJ75nSayHrZa8NYcRwtU"/>
-            <wp:cNvGraphicFramePr>
-              <a:graphicFrameLocks xmlns:a="http://schemas.openxmlformats.org/drawingml/2006/main" noChangeAspect="1"/>
-            </wp:cNvGraphicFramePr>
-            <a:graphic xmlns:a="http://schemas.openxmlformats.org/drawingml/2006/main">
-              <a:graphicData uri="http://schemas.openxmlformats.org/drawingml/2006/picture">
-                <pic:pic xmlns:pic="http://schemas.openxmlformats.org/drawingml/2006/picture">
-                  <pic:nvPicPr>
-                    <pic:cNvPr id="0" name="Picture 9" descr="https://lh4.googleusercontent.com/-SOQV3Q2dg1TcXZiDICPeodhHKRDr0MIevKSD-1_cYpB3zt7r5B5fRVX6ObNuz6IBQcf_qnpBRKfk6wBC1UE8pEZmbQ6wenrY8ttxVzDC5ji7jyqJtTElJ75nSayHrZa8NYcRwtU"/>
                     <pic:cNvPicPr>
                       <a:picLocks noChangeAspect="1" noChangeArrowheads="1"/>
                     </pic:cNvPicPr>
@@ -21628,18 +21541,14 @@
       <w:r>
         <w:rPr>
           <w:rFonts w:cs="Arial"/>
-          <w:b/>
-          <w:bCs/>
           <w:noProof/>
           <w:color w:val="000000"/>
-          <w:sz w:val="36"/>
-          <w:szCs w:val="36"/>
         </w:rPr>
         <w:drawing>
-          <wp:inline distT="0" distB="0" distL="0" distR="0" wp14:anchorId="05952027" wp14:editId="44FF2B1F">
+          <wp:inline distT="0" distB="0" distL="0" distR="0" wp14:anchorId="5F20370C" wp14:editId="71ECB640">
             <wp:extent cx="2162175" cy="3810000"/>
             <wp:effectExtent l="0" t="0" r="9525" b="0"/>
-            <wp:docPr id="8" name="Imagem 8" descr="https://lh5.googleusercontent.com/buBGYn_4XkGSthhvMab9ziGFXPMuRrmmjW_dRAwqUvFXIXnShLCw6PIvEbQCVcvl4__Y9_VBjE9RPWD_D2F3TbNQWmRZ89I9fwWpGxL6FZIqREblpC06kZatKKTZLVZY7xSoo7ez"/>
+            <wp:docPr id="5" name="Imagem 5" descr="https://lh6.googleusercontent.com/HEjuTXQJ8mx3maBnuxU5X6MeizSidMKB1VpVRlNfWbEJbaUKpFI3YHOIU4r8Os70IIG3eoMacaOoQYGehQqXVQllVplTKRWtIIECa0kLpm6GUEcLVtosGTsObLZXo6hL5c3QKCuk"/>
             <wp:cNvGraphicFramePr>
               <a:graphicFrameLocks xmlns:a="http://schemas.openxmlformats.org/drawingml/2006/main" noChangeAspect="1"/>
             </wp:cNvGraphicFramePr>
@@ -21647,7 +21556,7 @@
               <a:graphicData uri="http://schemas.openxmlformats.org/drawingml/2006/picture">
                 <pic:pic xmlns:pic="http://schemas.openxmlformats.org/drawingml/2006/picture">
                   <pic:nvPicPr>
-                    <pic:cNvPr id="0" name="Picture 11" descr="https://lh5.googleusercontent.com/buBGYn_4XkGSthhvMab9ziGFXPMuRrmmjW_dRAwqUvFXIXnShLCw6PIvEbQCVcvl4__Y9_VBjE9RPWD_D2F3TbNQWmRZ89I9fwWpGxL6FZIqREblpC06kZatKKTZLVZY7xSoo7ez"/>
+                    <pic:cNvPr id="0" name="Picture 5" descr="https://lh6.googleusercontent.com/HEjuTXQJ8mx3maBnuxU5X6MeizSidMKB1VpVRlNfWbEJbaUKpFI3YHOIU4r8Os70IIG3eoMacaOoQYGehQqXVQllVplTKRWtIIECa0kLpm6GUEcLVtosGTsObLZXo6hL5c3QKCuk"/>
                     <pic:cNvPicPr>
                       <a:picLocks noChangeAspect="1" noChangeArrowheads="1"/>
                     </pic:cNvPicPr>
@@ -21688,94 +21597,100 @@
     <w:p>
       <w:pPr>
         <w:pStyle w:val="Legenda"/>
-        <w:jc w:val="center"/>
-      </w:pPr>
+      </w:pPr>
+      <w:r>
+        <w:t xml:space="preserve">                        </w:t>
+      </w:r>
+      <w:bookmarkStart w:id="24" w:name="_Toc9437464"/>
       <w:r>
         <w:t xml:space="preserve">Figura </w:t>
       </w:r>
-      <w:r>
-        <w:t>6:</w:t>
-      </w:r>
-      <w:r>
-        <w:t xml:space="preserve"> Tela de Configurações</w:t>
-      </w:r>
-      <w:r>
-        <w:t xml:space="preserve"> e tela de cadastro de conhecimento</w:t>
-      </w:r>
-      <w:r>
-        <w:t xml:space="preserve"> </w:t>
-      </w:r>
+      <w:fldSimple w:instr=" SEQ Figura \* ARABIC ">
+        <w:r>
+          <w:rPr>
+            <w:noProof/>
+          </w:rPr>
+          <w:t>5</w:t>
+        </w:r>
+      </w:fldSimple>
+      <w:r>
+        <w:t>:</w:t>
+      </w:r>
+      <w:r>
+        <w:t xml:space="preserve"> Tela </w:t>
+      </w:r>
+      <w:r>
+        <w:t>principal e</w:t>
+      </w:r>
+      <w:r>
+        <w:t xml:space="preserve"> tela de listagem de conhecimentos</w:t>
+      </w:r>
+      <w:bookmarkEnd w:id="24"/>
     </w:p>
     <w:p/>
     <w:p>
       <w:r>
-        <w:t xml:space="preserve">Na tela de </w:t>
-      </w:r>
-      <w:r>
-        <w:t>“</w:t>
-      </w:r>
-      <w:r>
-        <w:t>ajudar</w:t>
-      </w:r>
-      <w:r>
-        <w:t>”</w:t>
-      </w:r>
-      <w:r>
-        <w:t xml:space="preserve"> </w:t>
-      </w:r>
-      <w:r>
-        <w:t xml:space="preserve">existe </w:t>
-      </w:r>
-      <w:r>
-        <w:t xml:space="preserve">uma listagem com os cursos adicionados à plataforma onde </w:t>
-      </w:r>
-      <w:r>
-        <w:t xml:space="preserve">eles são </w:t>
-      </w:r>
-      <w:r>
-        <w:t>separa</w:t>
-      </w:r>
-      <w:r>
-        <w:t>dos</w:t>
-      </w:r>
-      <w:r>
-        <w:t xml:space="preserve"> por categoria, os cursos são representados por suas respectivas cores para criar uma relação mais fácil de identificar ao visualizar uma postagem</w:t>
+        <w:lastRenderedPageBreak/>
+        <w:t>Na tela de configurações o usuário poderá completar seu perfil preenchendo dados pessoais como curso, redes sociais, foto de perfil e seus conhecimentos</w:t>
+      </w:r>
+      <w:r>
+        <w:t>,</w:t>
+      </w:r>
+      <w:r>
+        <w:t xml:space="preserve"> como </w:t>
+      </w:r>
+      <w:proofErr w:type="spellStart"/>
+      <w:r>
+        <w:t>J</w:t>
+      </w:r>
+      <w:r>
+        <w:t>ava</w:t>
+      </w:r>
+      <w:r>
+        <w:t>S</w:t>
+      </w:r>
+      <w:r>
+        <w:t>cript</w:t>
+      </w:r>
+      <w:proofErr w:type="spellEnd"/>
+      <w:r>
+        <w:t xml:space="preserve">, </w:t>
+      </w:r>
+      <w:r>
+        <w:t>PHP</w:t>
+      </w:r>
+      <w:r>
+        <w:t xml:space="preserve">, inglês, </w:t>
+      </w:r>
+      <w:r>
+        <w:t>dentre outros. C</w:t>
+      </w:r>
+      <w:r>
+        <w:t>om os conhecimentos cadastrados</w:t>
+      </w:r>
+      <w:r>
+        <w:t>,</w:t>
+      </w:r>
+      <w:r>
+        <w:t xml:space="preserve"> outros usuários </w:t>
+      </w:r>
+      <w:r>
+        <w:t xml:space="preserve">poderão </w:t>
+      </w:r>
+      <w:r>
+        <w:t>ao realizar uma busca por</w:t>
+      </w:r>
+      <w:r>
+        <w:t xml:space="preserve"> determinado</w:t>
+      </w:r>
+      <w:r>
+        <w:t xml:space="preserve"> conhecimento</w:t>
+      </w:r>
+      <w:r>
+        <w:t>, visualizar os usuários que detém o conhecimento procurado</w:t>
       </w:r>
       <w:r>
         <w:t>.</w:t>
-      </w:r>
-      <w:r>
-        <w:t xml:space="preserve"> </w:t>
-      </w:r>
-      <w:r>
-        <w:t>A</w:t>
-      </w:r>
-      <w:r>
-        <w:t>o clicar em uma categoria</w:t>
-      </w:r>
-      <w:r>
-        <w:t>,</w:t>
-      </w:r>
-      <w:r>
-        <w:t xml:space="preserve"> o usuário é redirecionado para a tela das postagens em aberto </w:t>
-      </w:r>
-      <w:r>
-        <w:t>referente a</w:t>
-      </w:r>
-      <w:r>
-        <w:t xml:space="preserve"> categoria escolhida</w:t>
-      </w:r>
-      <w:r>
-        <w:t>. Além disso,</w:t>
-      </w:r>
-      <w:r>
-        <w:t xml:space="preserve"> nesta tela existe a possibilidade de </w:t>
-      </w:r>
-      <w:r>
-        <w:t>alterar</w:t>
-      </w:r>
-      <w:r>
-        <w:t xml:space="preserve"> a categoria por meio de um seletor.</w:t>
       </w:r>
     </w:p>
     <w:p>
@@ -21793,12 +21708,11 @@
           <w:sz w:val="36"/>
           <w:szCs w:val="36"/>
         </w:rPr>
-        <w:lastRenderedPageBreak/>
         <w:drawing>
-          <wp:inline distT="0" distB="0" distL="0" distR="0" wp14:anchorId="70D67E61" wp14:editId="5E5A4CD8">
+          <wp:inline distT="0" distB="0" distL="0" distR="0" wp14:anchorId="1F538EB2" wp14:editId="581B5578">
             <wp:extent cx="2152650" cy="3810000"/>
             <wp:effectExtent l="0" t="0" r="0" b="0"/>
-            <wp:docPr id="9" name="Imagem 9" descr="https://lh5.googleusercontent.com/up02fK1MGcvf0qBMtV09mK72NGsKpbuQDZrn1uaVh-bsoSFgbefP6QicHXH2B88vIszE21UJTfF3VBzc7ShrcTghbWgF-Y55H005C0uQFu9A0rTcN6G76t6Ip9qH3NIydNHjydp4"/>
+            <wp:docPr id="7" name="Imagem 7" descr="https://lh4.googleusercontent.com/-SOQV3Q2dg1TcXZiDICPeodhHKRDr0MIevKSD-1_cYpB3zt7r5B5fRVX6ObNuz6IBQcf_qnpBRKfk6wBC1UE8pEZmbQ6wenrY8ttxVzDC5ji7jyqJtTElJ75nSayHrZa8NYcRwtU"/>
             <wp:cNvGraphicFramePr>
               <a:graphicFrameLocks xmlns:a="http://schemas.openxmlformats.org/drawingml/2006/main" noChangeAspect="1"/>
             </wp:cNvGraphicFramePr>
@@ -21806,7 +21720,7 @@
               <a:graphicData uri="http://schemas.openxmlformats.org/drawingml/2006/picture">
                 <pic:pic xmlns:pic="http://schemas.openxmlformats.org/drawingml/2006/picture">
                   <pic:nvPicPr>
-                    <pic:cNvPr id="0" name="Picture 13" descr="https://lh5.googleusercontent.com/up02fK1MGcvf0qBMtV09mK72NGsKpbuQDZrn1uaVh-bsoSFgbefP6QicHXH2B88vIszE21UJTfF3VBzc7ShrcTghbWgF-Y55H005C0uQFu9A0rTcN6G76t6Ip9qH3NIydNHjydp4"/>
+                    <pic:cNvPr id="0" name="Picture 9" descr="https://lh4.googleusercontent.com/-SOQV3Q2dg1TcXZiDICPeodhHKRDr0MIevKSD-1_cYpB3zt7r5B5fRVX6ObNuz6IBQcf_qnpBRKfk6wBC1UE8pEZmbQ6wenrY8ttxVzDC5ji7jyqJtTElJ75nSayHrZa8NYcRwtU"/>
                     <pic:cNvPicPr>
                       <a:picLocks noChangeAspect="1" noChangeArrowheads="1"/>
                     </pic:cNvPicPr>
@@ -21854,6 +21768,224 @@
           <w:szCs w:val="36"/>
         </w:rPr>
         <w:drawing>
+          <wp:inline distT="0" distB="0" distL="0" distR="0" wp14:anchorId="05952027" wp14:editId="44FF2B1F">
+            <wp:extent cx="2162175" cy="3810000"/>
+            <wp:effectExtent l="0" t="0" r="9525" b="0"/>
+            <wp:docPr id="8" name="Imagem 8" descr="https://lh5.googleusercontent.com/buBGYn_4XkGSthhvMab9ziGFXPMuRrmmjW_dRAwqUvFXIXnShLCw6PIvEbQCVcvl4__Y9_VBjE9RPWD_D2F3TbNQWmRZ89I9fwWpGxL6FZIqREblpC06kZatKKTZLVZY7xSoo7ez"/>
+            <wp:cNvGraphicFramePr>
+              <a:graphicFrameLocks xmlns:a="http://schemas.openxmlformats.org/drawingml/2006/main" noChangeAspect="1"/>
+            </wp:cNvGraphicFramePr>
+            <a:graphic xmlns:a="http://schemas.openxmlformats.org/drawingml/2006/main">
+              <a:graphicData uri="http://schemas.openxmlformats.org/drawingml/2006/picture">
+                <pic:pic xmlns:pic="http://schemas.openxmlformats.org/drawingml/2006/picture">
+                  <pic:nvPicPr>
+                    <pic:cNvPr id="0" name="Picture 11" descr="https://lh5.googleusercontent.com/buBGYn_4XkGSthhvMab9ziGFXPMuRrmmjW_dRAwqUvFXIXnShLCw6PIvEbQCVcvl4__Y9_VBjE9RPWD_D2F3TbNQWmRZ89I9fwWpGxL6FZIqREblpC06kZatKKTZLVZY7xSoo7ez"/>
+                    <pic:cNvPicPr>
+                      <a:picLocks noChangeAspect="1" noChangeArrowheads="1"/>
+                    </pic:cNvPicPr>
+                  </pic:nvPicPr>
+                  <pic:blipFill>
+                    <a:blip r:embed="rId20">
+                      <a:extLst>
+                        <a:ext uri="{28A0092B-C50C-407E-A947-70E740481C1C}">
+                          <a14:useLocalDpi xmlns:a14="http://schemas.microsoft.com/office/drawing/2010/main" val="0"/>
+                        </a:ext>
+                      </a:extLst>
+                    </a:blip>
+                    <a:srcRect/>
+                    <a:stretch>
+                      <a:fillRect/>
+                    </a:stretch>
+                  </pic:blipFill>
+                  <pic:spPr bwMode="auto">
+                    <a:xfrm>
+                      <a:off x="0" y="0"/>
+                      <a:ext cx="2162175" cy="3810000"/>
+                    </a:xfrm>
+                    <a:prstGeom prst="rect">
+                      <a:avLst/>
+                    </a:prstGeom>
+                    <a:noFill/>
+                    <a:ln>
+                      <a:noFill/>
+                    </a:ln>
+                  </pic:spPr>
+                </pic:pic>
+              </a:graphicData>
+            </a:graphic>
+          </wp:inline>
+        </w:drawing>
+      </w:r>
+    </w:p>
+    <w:p>
+      <w:pPr>
+        <w:pStyle w:val="Legenda"/>
+        <w:jc w:val="center"/>
+      </w:pPr>
+      <w:r>
+        <w:t xml:space="preserve">Figura </w:t>
+      </w:r>
+      <w:r>
+        <w:t>6:</w:t>
+      </w:r>
+      <w:r>
+        <w:t xml:space="preserve"> Tela de Configurações</w:t>
+      </w:r>
+      <w:r>
+        <w:t xml:space="preserve"> e tela de cadastro de conhecimento</w:t>
+      </w:r>
+      <w:r>
+        <w:t xml:space="preserve"> </w:t>
+      </w:r>
+    </w:p>
+    <w:p/>
+    <w:p>
+      <w:r>
+        <w:t xml:space="preserve">Na tela de </w:t>
+      </w:r>
+      <w:r>
+        <w:t>“</w:t>
+      </w:r>
+      <w:r>
+        <w:t>ajudar</w:t>
+      </w:r>
+      <w:r>
+        <w:t>”</w:t>
+      </w:r>
+      <w:r>
+        <w:t xml:space="preserve"> </w:t>
+      </w:r>
+      <w:r>
+        <w:t xml:space="preserve">existe </w:t>
+      </w:r>
+      <w:r>
+        <w:t xml:space="preserve">uma listagem com os cursos adicionados à plataforma onde </w:t>
+      </w:r>
+      <w:r>
+        <w:t xml:space="preserve">eles são </w:t>
+      </w:r>
+      <w:r>
+        <w:t>separa</w:t>
+      </w:r>
+      <w:r>
+        <w:t>dos</w:t>
+      </w:r>
+      <w:r>
+        <w:t xml:space="preserve"> por categoria, os cursos são representados por suas respectivas cores para criar uma relação mais fácil de identificar ao visualizar uma postagem</w:t>
+      </w:r>
+      <w:r>
+        <w:t>.</w:t>
+      </w:r>
+      <w:r>
+        <w:t xml:space="preserve"> </w:t>
+      </w:r>
+      <w:r>
+        <w:t>A</w:t>
+      </w:r>
+      <w:r>
+        <w:t>o clicar em uma categoria</w:t>
+      </w:r>
+      <w:r>
+        <w:t>,</w:t>
+      </w:r>
+      <w:r>
+        <w:t xml:space="preserve"> o usuário é redirecionado para a tela das postagens em aberto </w:t>
+      </w:r>
+      <w:r>
+        <w:t>referente a</w:t>
+      </w:r>
+      <w:r>
+        <w:t xml:space="preserve"> categoria escolhida</w:t>
+      </w:r>
+      <w:r>
+        <w:t>. Além disso,</w:t>
+      </w:r>
+      <w:r>
+        <w:t xml:space="preserve"> nesta tela existe a possibilidade de </w:t>
+      </w:r>
+      <w:r>
+        <w:t>alterar</w:t>
+      </w:r>
+      <w:r>
+        <w:t xml:space="preserve"> a categoria por meio de um seletor.</w:t>
+      </w:r>
+    </w:p>
+    <w:p>
+      <w:pPr>
+        <w:keepNext/>
+        <w:jc w:val="center"/>
+      </w:pPr>
+      <w:r>
+        <w:rPr>
+          <w:rFonts w:cs="Arial"/>
+          <w:b/>
+          <w:bCs/>
+          <w:noProof/>
+          <w:color w:val="000000"/>
+          <w:sz w:val="36"/>
+          <w:szCs w:val="36"/>
+        </w:rPr>
+        <w:lastRenderedPageBreak/>
+        <w:drawing>
+          <wp:inline distT="0" distB="0" distL="0" distR="0" wp14:anchorId="70D67E61" wp14:editId="5E5A4CD8">
+            <wp:extent cx="2152650" cy="3810000"/>
+            <wp:effectExtent l="0" t="0" r="0" b="0"/>
+            <wp:docPr id="9" name="Imagem 9" descr="https://lh5.googleusercontent.com/up02fK1MGcvf0qBMtV09mK72NGsKpbuQDZrn1uaVh-bsoSFgbefP6QicHXH2B88vIszE21UJTfF3VBzc7ShrcTghbWgF-Y55H005C0uQFu9A0rTcN6G76t6Ip9qH3NIydNHjydp4"/>
+            <wp:cNvGraphicFramePr>
+              <a:graphicFrameLocks xmlns:a="http://schemas.openxmlformats.org/drawingml/2006/main" noChangeAspect="1"/>
+            </wp:cNvGraphicFramePr>
+            <a:graphic xmlns:a="http://schemas.openxmlformats.org/drawingml/2006/main">
+              <a:graphicData uri="http://schemas.openxmlformats.org/drawingml/2006/picture">
+                <pic:pic xmlns:pic="http://schemas.openxmlformats.org/drawingml/2006/picture">
+                  <pic:nvPicPr>
+                    <pic:cNvPr id="0" name="Picture 13" descr="https://lh5.googleusercontent.com/up02fK1MGcvf0qBMtV09mK72NGsKpbuQDZrn1uaVh-bsoSFgbefP6QicHXH2B88vIszE21UJTfF3VBzc7ShrcTghbWgF-Y55H005C0uQFu9A0rTcN6G76t6Ip9qH3NIydNHjydp4"/>
+                    <pic:cNvPicPr>
+                      <a:picLocks noChangeAspect="1" noChangeArrowheads="1"/>
+                    </pic:cNvPicPr>
+                  </pic:nvPicPr>
+                  <pic:blipFill>
+                    <a:blip r:embed="rId21">
+                      <a:extLst>
+                        <a:ext uri="{28A0092B-C50C-407E-A947-70E740481C1C}">
+                          <a14:useLocalDpi xmlns:a14="http://schemas.microsoft.com/office/drawing/2010/main" val="0"/>
+                        </a:ext>
+                      </a:extLst>
+                    </a:blip>
+                    <a:srcRect/>
+                    <a:stretch>
+                      <a:fillRect/>
+                    </a:stretch>
+                  </pic:blipFill>
+                  <pic:spPr bwMode="auto">
+                    <a:xfrm>
+                      <a:off x="0" y="0"/>
+                      <a:ext cx="2152650" cy="3810000"/>
+                    </a:xfrm>
+                    <a:prstGeom prst="rect">
+                      <a:avLst/>
+                    </a:prstGeom>
+                    <a:noFill/>
+                    <a:ln>
+                      <a:noFill/>
+                    </a:ln>
+                  </pic:spPr>
+                </pic:pic>
+              </a:graphicData>
+            </a:graphic>
+          </wp:inline>
+        </w:drawing>
+      </w:r>
+      <w:r>
+        <w:rPr>
+          <w:rFonts w:cs="Arial"/>
+          <w:b/>
+          <w:bCs/>
+          <w:noProof/>
+          <w:color w:val="000000"/>
+          <w:sz w:val="36"/>
+          <w:szCs w:val="36"/>
+        </w:rPr>
+        <w:drawing>
           <wp:inline distT="0" distB="0" distL="0" distR="0" wp14:anchorId="0DE9FE6E" wp14:editId="64D277C2">
             <wp:extent cx="2143125" cy="3810000"/>
             <wp:effectExtent l="0" t="0" r="9525" b="0"/>
@@ -21871,7 +22003,7 @@
                     </pic:cNvPicPr>
                   </pic:nvPicPr>
                   <pic:blipFill>
-                    <a:blip r:embed="rId20">
+                    <a:blip r:embed="rId22">
                       <a:extLst>
                         <a:ext uri="{28A0092B-C50C-407E-A947-70E740481C1C}">
                           <a14:useLocalDpi xmlns:a14="http://schemas.microsoft.com/office/drawing/2010/main" val="0"/>
@@ -22057,7 +22189,7 @@
                     </pic:cNvPicPr>
                   </pic:nvPicPr>
                   <pic:blipFill>
-                    <a:blip r:embed="rId21">
+                    <a:blip r:embed="rId23">
                       <a:extLst>
                         <a:ext uri="{28A0092B-C50C-407E-A947-70E740481C1C}">
                           <a14:useLocalDpi xmlns:a14="http://schemas.microsoft.com/office/drawing/2010/main" val="0"/>
@@ -22112,7 +22244,7 @@
                     </pic:cNvPicPr>
                   </pic:nvPicPr>
                   <pic:blipFill>
-                    <a:blip r:embed="rId22">
+                    <a:blip r:embed="rId24">
                       <a:extLst>
                         <a:ext uri="{28A0092B-C50C-407E-A947-70E740481C1C}">
                           <a14:useLocalDpi xmlns:a14="http://schemas.microsoft.com/office/drawing/2010/main" val="0"/>
@@ -22223,7 +22355,7 @@
                     </pic:cNvPicPr>
                   </pic:nvPicPr>
                   <pic:blipFill>
-                    <a:blip r:embed="rId23">
+                    <a:blip r:embed="rId25">
                       <a:extLst>
                         <a:ext uri="{28A0092B-C50C-407E-A947-70E740481C1C}">
                           <a14:useLocalDpi xmlns:a14="http://schemas.microsoft.com/office/drawing/2010/main" val="0"/>
@@ -22354,191 +22486,6 @@
                 <pic:pic xmlns:pic="http://schemas.openxmlformats.org/drawingml/2006/picture">
                   <pic:nvPicPr>
                     <pic:cNvPr id="0" name="Picture 23" descr="https://lh6.googleusercontent.com/K2fPrmrGW-lLTdTLl95adyui5dOt2gMrqE3NDmy1YRslgFB8SiKJzPDE8lX90Z34LysqpXmChRYXUxf1Ekia2262ZAX8-XhO2t5ozWlutYon9bW4eJTmEQE859EdLOpM9dn9HYpU"/>
-                    <pic:cNvPicPr>
-                      <a:picLocks noChangeAspect="1" noChangeArrowheads="1"/>
-                    </pic:cNvPicPr>
-                  </pic:nvPicPr>
-                  <pic:blipFill>
-                    <a:blip r:embed="rId24">
-                      <a:extLst>
-                        <a:ext uri="{28A0092B-C50C-407E-A947-70E740481C1C}">
-                          <a14:useLocalDpi xmlns:a14="http://schemas.microsoft.com/office/drawing/2010/main" val="0"/>
-                        </a:ext>
-                      </a:extLst>
-                    </a:blip>
-                    <a:srcRect/>
-                    <a:stretch>
-                      <a:fillRect/>
-                    </a:stretch>
-                  </pic:blipFill>
-                  <pic:spPr bwMode="auto">
-                    <a:xfrm>
-                      <a:off x="0" y="0"/>
-                      <a:ext cx="2152650" cy="3810000"/>
-                    </a:xfrm>
-                    <a:prstGeom prst="rect">
-                      <a:avLst/>
-                    </a:prstGeom>
-                    <a:noFill/>
-                    <a:ln>
-                      <a:noFill/>
-                    </a:ln>
-                  </pic:spPr>
-                </pic:pic>
-              </a:graphicData>
-            </a:graphic>
-          </wp:inline>
-        </w:drawing>
-      </w:r>
-      <w:r>
-        <w:rPr>
-          <w:rFonts w:cs="Arial"/>
-          <w:noProof/>
-          <w:color w:val="000000"/>
-        </w:rPr>
-        <w:drawing>
-          <wp:inline distT="0" distB="0" distL="0" distR="0" wp14:anchorId="3E3AB47B" wp14:editId="6D2AB729">
-            <wp:extent cx="2162175" cy="3810000"/>
-            <wp:effectExtent l="0" t="0" r="9525" b="0"/>
-            <wp:docPr id="15" name="Imagem 15" descr="https://lh5.googleusercontent.com/8EkdYZ-ugJ9jVkEevJh-bqHx1oqpCoo3cgFzsuT5GKdzKzWzSHAdeRnct8o-MNZ2twveR9NY-YKmaYL5VecMQ3wlj1R-Ez1oR4zOBItnFbtPg1rogUqrTgS1yprw3o-BnDMueCjg"/>
-            <wp:cNvGraphicFramePr>
-              <a:graphicFrameLocks xmlns:a="http://schemas.openxmlformats.org/drawingml/2006/main" noChangeAspect="1"/>
-            </wp:cNvGraphicFramePr>
-            <a:graphic xmlns:a="http://schemas.openxmlformats.org/drawingml/2006/main">
-              <a:graphicData uri="http://schemas.openxmlformats.org/drawingml/2006/picture">
-                <pic:pic xmlns:pic="http://schemas.openxmlformats.org/drawingml/2006/picture">
-                  <pic:nvPicPr>
-                    <pic:cNvPr id="0" name="Picture 25" descr="https://lh5.googleusercontent.com/8EkdYZ-ugJ9jVkEevJh-bqHx1oqpCoo3cgFzsuT5GKdzKzWzSHAdeRnct8o-MNZ2twveR9NY-YKmaYL5VecMQ3wlj1R-Ez1oR4zOBItnFbtPg1rogUqrTgS1yprw3o-BnDMueCjg"/>
-                    <pic:cNvPicPr>
-                      <a:picLocks noChangeAspect="1" noChangeArrowheads="1"/>
-                    </pic:cNvPicPr>
-                  </pic:nvPicPr>
-                  <pic:blipFill>
-                    <a:blip r:embed="rId25">
-                      <a:extLst>
-                        <a:ext uri="{28A0092B-C50C-407E-A947-70E740481C1C}">
-                          <a14:useLocalDpi xmlns:a14="http://schemas.microsoft.com/office/drawing/2010/main" val="0"/>
-                        </a:ext>
-                      </a:extLst>
-                    </a:blip>
-                    <a:srcRect/>
-                    <a:stretch>
-                      <a:fillRect/>
-                    </a:stretch>
-                  </pic:blipFill>
-                  <pic:spPr bwMode="auto">
-                    <a:xfrm>
-                      <a:off x="0" y="0"/>
-                      <a:ext cx="2162175" cy="3810000"/>
-                    </a:xfrm>
-                    <a:prstGeom prst="rect">
-                      <a:avLst/>
-                    </a:prstGeom>
-                    <a:noFill/>
-                    <a:ln>
-                      <a:noFill/>
-                    </a:ln>
-                  </pic:spPr>
-                </pic:pic>
-              </a:graphicData>
-            </a:graphic>
-          </wp:inline>
-        </w:drawing>
-      </w:r>
-    </w:p>
-    <w:p>
-      <w:pPr>
-        <w:pStyle w:val="Legenda"/>
-        <w:jc w:val="center"/>
-      </w:pPr>
-      <w:r>
-        <w:t xml:space="preserve">Figura </w:t>
-      </w:r>
-      <w:r>
-        <w:t>10:</w:t>
-      </w:r>
-      <w:r>
-        <w:t xml:space="preserve"> Tela de criação de dúvida</w:t>
-      </w:r>
-      <w:r>
-        <w:t xml:space="preserve"> e tela</w:t>
-      </w:r>
-      <w:r>
-        <w:t xml:space="preserve"> de confirmação de cadastro de dúvida</w:t>
-      </w:r>
-    </w:p>
-    <w:p/>
-    <w:p>
-      <w:pPr>
-        <w:spacing w:after="160" w:line="259" w:lineRule="auto"/>
-        <w:ind w:firstLine="0"/>
-        <w:jc w:val="left"/>
-      </w:pPr>
-      <w:r>
-        <w:br w:type="page"/>
-      </w:r>
-    </w:p>
-    <w:p>
-      <w:r>
-        <w:lastRenderedPageBreak/>
-        <w:t xml:space="preserve">Nas telas do chat primeiramente existe a listagem de usuários com um campo de busca </w:t>
-      </w:r>
-      <w:r>
-        <w:t xml:space="preserve">onde </w:t>
-      </w:r>
-      <w:r>
-        <w:t>o usuário pode filtrar pelo nome, curso ou algum conhecimento</w:t>
-      </w:r>
-      <w:r>
-        <w:t>.</w:t>
-      </w:r>
-      <w:r>
-        <w:t xml:space="preserve"> </w:t>
-      </w:r>
-      <w:r>
-        <w:t>E</w:t>
-      </w:r>
-      <w:r>
-        <w:t xml:space="preserve">ntão </w:t>
-      </w:r>
-      <w:r>
-        <w:t xml:space="preserve">será exibido </w:t>
-      </w:r>
-      <w:r>
-        <w:t>apenas os usuários que cumprirem com os requisitos do filtro. Ao clicar em algum usuário</w:t>
-      </w:r>
-      <w:r>
-        <w:t>,</w:t>
-      </w:r>
-      <w:r>
-        <w:t xml:space="preserve"> a tela de chat é iniciada onde a interação em tempo real irá acontecer, por meio de um campo para a escrita das mensagens.</w:t>
-      </w:r>
-    </w:p>
-    <w:p/>
-    <w:p>
-      <w:pPr>
-        <w:keepNext/>
-        <w:jc w:val="center"/>
-      </w:pPr>
-      <w:r>
-        <w:rPr>
-          <w:rFonts w:cs="Arial"/>
-          <w:noProof/>
-          <w:color w:val="000000"/>
-        </w:rPr>
-        <w:drawing>
-          <wp:inline distT="0" distB="0" distL="0" distR="0" wp14:anchorId="690004B5" wp14:editId="4C7D4380">
-            <wp:extent cx="2152650" cy="3810000"/>
-            <wp:effectExtent l="0" t="0" r="0" b="0"/>
-            <wp:docPr id="16" name="Imagem 16" descr="https://lh6.googleusercontent.com/hx_yDjqKQT2pvTvlej2fQdwBFPee5YVw55BCIec3N_2shLEmt6WPW_LNkBT4u705-qCbZmThVsMENbvdtM9ACQqHXbVpgWnD1cbetHkuHAX18s52zCTPu_IqHHPYrHq28pVBwKqu"/>
-            <wp:cNvGraphicFramePr>
-              <a:graphicFrameLocks xmlns:a="http://schemas.openxmlformats.org/drawingml/2006/main" noChangeAspect="1"/>
-            </wp:cNvGraphicFramePr>
-            <a:graphic xmlns:a="http://schemas.openxmlformats.org/drawingml/2006/main">
-              <a:graphicData uri="http://schemas.openxmlformats.org/drawingml/2006/picture">
-                <pic:pic xmlns:pic="http://schemas.openxmlformats.org/drawingml/2006/picture">
-                  <pic:nvPicPr>
-                    <pic:cNvPr id="0" name="Picture 27" descr="https://lh6.googleusercontent.com/hx_yDjqKQT2pvTvlej2fQdwBFPee5YVw55BCIec3N_2shLEmt6WPW_LNkBT4u705-qCbZmThVsMENbvdtM9ACQqHXbVpgWnD1cbetHkuHAX18s52zCTPu_IqHHPYrHq28pVBwKqu"/>
                     <pic:cNvPicPr>
                       <a:picLocks noChangeAspect="1" noChangeArrowheads="1"/>
                     </pic:cNvPicPr>
@@ -22582,10 +22529,10 @@
           <w:color w:val="000000"/>
         </w:rPr>
         <w:drawing>
-          <wp:inline distT="0" distB="0" distL="0" distR="0" wp14:anchorId="7400BD68" wp14:editId="5B6F2F2C">
-            <wp:extent cx="2152650" cy="3810000"/>
-            <wp:effectExtent l="0" t="0" r="0" b="0"/>
-            <wp:docPr id="17" name="Imagem 17" descr="https://lh3.googleusercontent.com/tfRgrx-42xFZ1J3VTH_92tpLEhiIfG33nOKN_oL_yKJioSlIunIhwwTHRFCBTFqQzYjAbKhTyORXERbplEJ24nxUQS5YhN-Jj8ASSxsmY7_mVZ7ZJU5iDNcWOUpWQF0GRrzGXb9B"/>
+          <wp:inline distT="0" distB="0" distL="0" distR="0" wp14:anchorId="3E3AB47B" wp14:editId="6D2AB729">
+            <wp:extent cx="2162175" cy="3810000"/>
+            <wp:effectExtent l="0" t="0" r="9525" b="0"/>
+            <wp:docPr id="15" name="Imagem 15" descr="https://lh5.googleusercontent.com/8EkdYZ-ugJ9jVkEevJh-bqHx1oqpCoo3cgFzsuT5GKdzKzWzSHAdeRnct8o-MNZ2twveR9NY-YKmaYL5VecMQ3wlj1R-Ez1oR4zOBItnFbtPg1rogUqrTgS1yprw3o-BnDMueCjg"/>
             <wp:cNvGraphicFramePr>
               <a:graphicFrameLocks xmlns:a="http://schemas.openxmlformats.org/drawingml/2006/main" noChangeAspect="1"/>
             </wp:cNvGraphicFramePr>
@@ -22593,13 +22540,143 @@
               <a:graphicData uri="http://schemas.openxmlformats.org/drawingml/2006/picture">
                 <pic:pic xmlns:pic="http://schemas.openxmlformats.org/drawingml/2006/picture">
                   <pic:nvPicPr>
-                    <pic:cNvPr id="0" name="Picture 29" descr="https://lh3.googleusercontent.com/tfRgrx-42xFZ1J3VTH_92tpLEhiIfG33nOKN_oL_yKJioSlIunIhwwTHRFCBTFqQzYjAbKhTyORXERbplEJ24nxUQS5YhN-Jj8ASSxsmY7_mVZ7ZJU5iDNcWOUpWQF0GRrzGXb9B"/>
+                    <pic:cNvPr id="0" name="Picture 25" descr="https://lh5.googleusercontent.com/8EkdYZ-ugJ9jVkEevJh-bqHx1oqpCoo3cgFzsuT5GKdzKzWzSHAdeRnct8o-MNZ2twveR9NY-YKmaYL5VecMQ3wlj1R-Ez1oR4zOBItnFbtPg1rogUqrTgS1yprw3o-BnDMueCjg"/>
                     <pic:cNvPicPr>
                       <a:picLocks noChangeAspect="1" noChangeArrowheads="1"/>
                     </pic:cNvPicPr>
                   </pic:nvPicPr>
                   <pic:blipFill>
                     <a:blip r:embed="rId27">
+                      <a:extLst>
+                        <a:ext uri="{28A0092B-C50C-407E-A947-70E740481C1C}">
+                          <a14:useLocalDpi xmlns:a14="http://schemas.microsoft.com/office/drawing/2010/main" val="0"/>
+                        </a:ext>
+                      </a:extLst>
+                    </a:blip>
+                    <a:srcRect/>
+                    <a:stretch>
+                      <a:fillRect/>
+                    </a:stretch>
+                  </pic:blipFill>
+                  <pic:spPr bwMode="auto">
+                    <a:xfrm>
+                      <a:off x="0" y="0"/>
+                      <a:ext cx="2162175" cy="3810000"/>
+                    </a:xfrm>
+                    <a:prstGeom prst="rect">
+                      <a:avLst/>
+                    </a:prstGeom>
+                    <a:noFill/>
+                    <a:ln>
+                      <a:noFill/>
+                    </a:ln>
+                  </pic:spPr>
+                </pic:pic>
+              </a:graphicData>
+            </a:graphic>
+          </wp:inline>
+        </w:drawing>
+      </w:r>
+    </w:p>
+    <w:p>
+      <w:pPr>
+        <w:pStyle w:val="Legenda"/>
+        <w:jc w:val="center"/>
+      </w:pPr>
+      <w:r>
+        <w:t xml:space="preserve">Figura </w:t>
+      </w:r>
+      <w:r>
+        <w:t>10:</w:t>
+      </w:r>
+      <w:r>
+        <w:t xml:space="preserve"> Tela de criação de dúvida</w:t>
+      </w:r>
+      <w:r>
+        <w:t xml:space="preserve"> e tela</w:t>
+      </w:r>
+      <w:r>
+        <w:t xml:space="preserve"> de confirmação de cadastro de dúvida</w:t>
+      </w:r>
+    </w:p>
+    <w:p/>
+    <w:p>
+      <w:pPr>
+        <w:spacing w:after="160" w:line="259" w:lineRule="auto"/>
+        <w:ind w:firstLine="0"/>
+        <w:jc w:val="left"/>
+      </w:pPr>
+      <w:r>
+        <w:br w:type="page"/>
+      </w:r>
+    </w:p>
+    <w:p>
+      <w:r>
+        <w:lastRenderedPageBreak/>
+        <w:t xml:space="preserve">Nas telas do chat primeiramente existe a listagem de usuários com um campo de busca </w:t>
+      </w:r>
+      <w:r>
+        <w:t xml:space="preserve">onde </w:t>
+      </w:r>
+      <w:r>
+        <w:t>o usuário pode filtrar pelo nome, curso ou algum conhecimento</w:t>
+      </w:r>
+      <w:r>
+        <w:t>.</w:t>
+      </w:r>
+      <w:r>
+        <w:t xml:space="preserve"> </w:t>
+      </w:r>
+      <w:r>
+        <w:t>E</w:t>
+      </w:r>
+      <w:r>
+        <w:t xml:space="preserve">ntão </w:t>
+      </w:r>
+      <w:r>
+        <w:t xml:space="preserve">será exibido </w:t>
+      </w:r>
+      <w:r>
+        <w:t>apenas os usuários que cumprirem com os requisitos do filtro. Ao clicar em algum usuário</w:t>
+      </w:r>
+      <w:r>
+        <w:t>,</w:t>
+      </w:r>
+      <w:r>
+        <w:t xml:space="preserve"> a tela de chat é iniciada onde a interação em tempo real irá acontecer, por meio de um campo para a escrita das mensagens.</w:t>
+      </w:r>
+    </w:p>
+    <w:p/>
+    <w:p>
+      <w:pPr>
+        <w:keepNext/>
+        <w:jc w:val="center"/>
+      </w:pPr>
+      <w:r>
+        <w:rPr>
+          <w:rFonts w:cs="Arial"/>
+          <w:noProof/>
+          <w:color w:val="000000"/>
+        </w:rPr>
+        <w:drawing>
+          <wp:inline distT="0" distB="0" distL="0" distR="0" wp14:anchorId="690004B5" wp14:editId="4C7D4380">
+            <wp:extent cx="2152650" cy="3810000"/>
+            <wp:effectExtent l="0" t="0" r="0" b="0"/>
+            <wp:docPr id="16" name="Imagem 16" descr="https://lh6.googleusercontent.com/hx_yDjqKQT2pvTvlej2fQdwBFPee5YVw55BCIec3N_2shLEmt6WPW_LNkBT4u705-qCbZmThVsMENbvdtM9ACQqHXbVpgWnD1cbetHkuHAX18s52zCTPu_IqHHPYrHq28pVBwKqu"/>
+            <wp:cNvGraphicFramePr>
+              <a:graphicFrameLocks xmlns:a="http://schemas.openxmlformats.org/drawingml/2006/main" noChangeAspect="1"/>
+            </wp:cNvGraphicFramePr>
+            <a:graphic xmlns:a="http://schemas.openxmlformats.org/drawingml/2006/main">
+              <a:graphicData uri="http://schemas.openxmlformats.org/drawingml/2006/picture">
+                <pic:pic xmlns:pic="http://schemas.openxmlformats.org/drawingml/2006/picture">
+                  <pic:nvPicPr>
+                    <pic:cNvPr id="0" name="Picture 27" descr="https://lh6.googleusercontent.com/hx_yDjqKQT2pvTvlej2fQdwBFPee5YVw55BCIec3N_2shLEmt6WPW_LNkBT4u705-qCbZmThVsMENbvdtM9ACQqHXbVpgWnD1cbetHkuHAX18s52zCTPu_IqHHPYrHq28pVBwKqu"/>
+                    <pic:cNvPicPr>
+                      <a:picLocks noChangeAspect="1" noChangeArrowheads="1"/>
+                    </pic:cNvPicPr>
+                  </pic:nvPicPr>
+                  <pic:blipFill>
+                    <a:blip r:embed="rId28">
                       <a:extLst>
                         <a:ext uri="{28A0092B-C50C-407E-A947-70E740481C1C}">
                           <a14:useLocalDpi xmlns:a14="http://schemas.microsoft.com/office/drawing/2010/main" val="0"/>
@@ -22630,6 +22707,61 @@
           </wp:inline>
         </w:drawing>
       </w:r>
+      <w:r>
+        <w:rPr>
+          <w:rFonts w:cs="Arial"/>
+          <w:noProof/>
+          <w:color w:val="000000"/>
+        </w:rPr>
+        <w:drawing>
+          <wp:inline distT="0" distB="0" distL="0" distR="0" wp14:anchorId="7400BD68" wp14:editId="5B6F2F2C">
+            <wp:extent cx="2152650" cy="3810000"/>
+            <wp:effectExtent l="0" t="0" r="0" b="0"/>
+            <wp:docPr id="17" name="Imagem 17" descr="https://lh3.googleusercontent.com/tfRgrx-42xFZ1J3VTH_92tpLEhiIfG33nOKN_oL_yKJioSlIunIhwwTHRFCBTFqQzYjAbKhTyORXERbplEJ24nxUQS5YhN-Jj8ASSxsmY7_mVZ7ZJU5iDNcWOUpWQF0GRrzGXb9B"/>
+            <wp:cNvGraphicFramePr>
+              <a:graphicFrameLocks xmlns:a="http://schemas.openxmlformats.org/drawingml/2006/main" noChangeAspect="1"/>
+            </wp:cNvGraphicFramePr>
+            <a:graphic xmlns:a="http://schemas.openxmlformats.org/drawingml/2006/main">
+              <a:graphicData uri="http://schemas.openxmlformats.org/drawingml/2006/picture">
+                <pic:pic xmlns:pic="http://schemas.openxmlformats.org/drawingml/2006/picture">
+                  <pic:nvPicPr>
+                    <pic:cNvPr id="0" name="Picture 29" descr="https://lh3.googleusercontent.com/tfRgrx-42xFZ1J3VTH_92tpLEhiIfG33nOKN_oL_yKJioSlIunIhwwTHRFCBTFqQzYjAbKhTyORXERbplEJ24nxUQS5YhN-Jj8ASSxsmY7_mVZ7ZJU5iDNcWOUpWQF0GRrzGXb9B"/>
+                    <pic:cNvPicPr>
+                      <a:picLocks noChangeAspect="1" noChangeArrowheads="1"/>
+                    </pic:cNvPicPr>
+                  </pic:nvPicPr>
+                  <pic:blipFill>
+                    <a:blip r:embed="rId29">
+                      <a:extLst>
+                        <a:ext uri="{28A0092B-C50C-407E-A947-70E740481C1C}">
+                          <a14:useLocalDpi xmlns:a14="http://schemas.microsoft.com/office/drawing/2010/main" val="0"/>
+                        </a:ext>
+                      </a:extLst>
+                    </a:blip>
+                    <a:srcRect/>
+                    <a:stretch>
+                      <a:fillRect/>
+                    </a:stretch>
+                  </pic:blipFill>
+                  <pic:spPr bwMode="auto">
+                    <a:xfrm>
+                      <a:off x="0" y="0"/>
+                      <a:ext cx="2152650" cy="3810000"/>
+                    </a:xfrm>
+                    <a:prstGeom prst="rect">
+                      <a:avLst/>
+                    </a:prstGeom>
+                    <a:noFill/>
+                    <a:ln>
+                      <a:noFill/>
+                    </a:ln>
+                  </pic:spPr>
+                </pic:pic>
+              </a:graphicData>
+            </a:graphic>
+          </wp:inline>
+        </w:drawing>
+      </w:r>
     </w:p>
     <w:p>
       <w:pPr>
@@ -23553,7 +23685,7 @@
         </w:rPr>
         <w:t>. Disponível em: &lt;</w:t>
       </w:r>
-      <w:hyperlink r:id="rId28" w:history="1">
+      <w:hyperlink r:id="rId30" w:history="1">
         <w:r>
           <w:t>https://nodejs.org/</w:t>
         </w:r>
@@ -24126,8 +24258,8 @@
       </w:pPr>
     </w:p>
     <w:sectPr>
-      <w:headerReference w:type="default" r:id="rId29"/>
-      <w:footerReference w:type="default" r:id="rId30"/>
+      <w:headerReference w:type="default" r:id="rId31"/>
+      <w:footerReference w:type="default" r:id="rId32"/>
       <w:pgSz w:w="11906" w:h="16838" w:code="9"/>
       <w:pgMar w:top="1701" w:right="1134" w:bottom="1134" w:left="1701" w:header="709" w:footer="709" w:gutter="0"/>
       <w:pgNumType w:start="3"/>
@@ -26627,7 +26759,7 @@
 </file>
 
 <file path=customXml/itemProps1.xml><?xml version="1.0" encoding="utf-8"?>
-<ds:datastoreItem xmlns:ds="http://schemas.openxmlformats.org/officeDocument/2006/customXml" ds:itemID="{ED477FF1-6510-47FF-A872-405D1ACF3778}">
+<ds:datastoreItem xmlns:ds="http://schemas.openxmlformats.org/officeDocument/2006/customXml" ds:itemID="{FCA633E0-69E3-472F-BABA-3070DF42F3B0}">
   <ds:schemaRefs>
     <ds:schemaRef ds:uri="http://schemas.openxmlformats.org/officeDocument/2006/bibliography"/>
   </ds:schemaRefs>

</xml_diff>

<commit_message>
adicionado diagramas e comentarios na monografia
</commit_message>
<xml_diff>
--- a/monografia.docx
+++ b/monografia.docx
@@ -3894,11 +3894,7 @@
     </w:p>
     <w:p>
       <w:r>
-        <w:t xml:space="preserve">A evolução das Tecnologias de Informação e Comunicação (TIC) utilizadas no ambiente escolar possibilitaram a flexibilização de horários, reconhecida como </w:t>
-      </w:r>
-      <w:r>
-        <w:lastRenderedPageBreak/>
-        <w:t xml:space="preserve">benefício para os estudantes, visto que esses poderiam sanar dúvidas ou estudar em horários </w:t>
+        <w:t xml:space="preserve">A evolução das Tecnologias de Informação e Comunicação (TIC) utilizadas no ambiente escolar possibilitaram a flexibilização de horários, reconhecida como benefício para os estudantes, visto que esses poderiam sanar dúvidas ou estudar em horários </w:t>
       </w:r>
       <w:r>
         <w:t>apropriados às suas rotinas</w:t>
@@ -3927,6 +3923,7 @@
     </w:p>
     <w:p>
       <w:r>
+        <w:lastRenderedPageBreak/>
         <w:t xml:space="preserve">Segundo Moura e Oliveira (2015), a maior dificuldade de introduzir tecnologia no ensino é que o professor é apontado como o detentor de todo conhecimento. </w:t>
       </w:r>
       <w:r>
@@ -4237,7 +4234,6 @@
           <w:rFonts w:cs="Arial"/>
           <w:color w:val="000000"/>
         </w:rPr>
-        <w:lastRenderedPageBreak/>
         <w:t>N</w:t>
       </w:r>
       <w:r>
@@ -4523,7 +4519,15 @@
           <w:rFonts w:cs="Arial"/>
           <w:color w:val="000000"/>
         </w:rPr>
-        <w:t xml:space="preserve">os códigos são gerados </w:t>
+        <w:t xml:space="preserve">os </w:t>
+      </w:r>
+      <w:r>
+        <w:rPr>
+          <w:rFonts w:cs="Arial"/>
+          <w:color w:val="000000"/>
+        </w:rPr>
+        <w:lastRenderedPageBreak/>
+        <w:t xml:space="preserve">códigos são gerados </w:t>
       </w:r>
       <w:r>
         <w:rPr>
@@ -4718,23 +4722,7 @@
           <w:rFonts w:cs="Arial"/>
           <w:color w:val="000000"/>
         </w:rPr>
-        <w:t xml:space="preserve">de código </w:t>
-      </w:r>
-      <w:proofErr w:type="gramStart"/>
-      <w:r>
-        <w:rPr>
-          <w:rFonts w:cs="Arial"/>
-          <w:color w:val="000000"/>
-        </w:rPr>
-        <w:t>à</w:t>
-      </w:r>
-      <w:proofErr w:type="gramEnd"/>
-      <w:r>
-        <w:rPr>
-          <w:rFonts w:cs="Arial"/>
-          <w:color w:val="000000"/>
-        </w:rPr>
-        <w:t xml:space="preserve"> partir da</w:t>
+        <w:t>de código à partir da</w:t>
       </w:r>
       <w:r>
         <w:rPr>
@@ -5754,7 +5742,6 @@
           <w:iCs/>
           <w:color w:val="000000"/>
         </w:rPr>
-        <w:lastRenderedPageBreak/>
         <w:t>bugfix</w:t>
       </w:r>
       <w:proofErr w:type="spellEnd"/>
@@ -5899,6 +5886,7 @@
           <w:noProof/>
           <w:color w:val="000000"/>
         </w:rPr>
+        <w:lastRenderedPageBreak/>
         <w:drawing>
           <wp:inline distT="0" distB="0" distL="0" distR="0" wp14:anchorId="1B69BFEE" wp14:editId="1D2D73B4">
             <wp:extent cx="5752517" cy="2613013"/>
@@ -5964,14 +5952,27 @@
       <w:r>
         <w:t xml:space="preserve">Figura </w:t>
       </w:r>
-      <w:fldSimple w:instr=" SEQ Figura \* ARABIC ">
-        <w:r>
-          <w:rPr>
-            <w:noProof/>
-          </w:rPr>
-          <w:t>1</w:t>
-        </w:r>
-      </w:fldSimple>
+      <w:r>
+        <w:fldChar w:fldCharType="begin"/>
+      </w:r>
+      <w:r>
+        <w:instrText xml:space="preserve"> SEQ Figura \* ARABIC </w:instrText>
+      </w:r>
+      <w:r>
+        <w:fldChar w:fldCharType="separate"/>
+      </w:r>
+      <w:r>
+        <w:rPr>
+          <w:noProof/>
+        </w:rPr>
+        <w:t>1</w:t>
+      </w:r>
+      <w:r>
+        <w:rPr>
+          <w:noProof/>
+        </w:rPr>
+        <w:fldChar w:fldCharType="end"/>
+      </w:r>
       <w:r>
         <w:t xml:space="preserve">: Exemplo do fluxo de desenvolvimento com </w:t>
       </w:r>
@@ -6463,15 +6464,7 @@
           <w:rFonts w:cs="Arial"/>
           <w:color w:val="000000"/>
         </w:rPr>
-        <w:t xml:space="preserve"> para o ramo de produção e para </w:t>
-      </w:r>
-      <w:r>
-        <w:rPr>
-          <w:rFonts w:cs="Arial"/>
-          <w:color w:val="000000"/>
-        </w:rPr>
-        <w:lastRenderedPageBreak/>
-        <w:t xml:space="preserve">o ramo de desenvolvimento ao mesmo tempo, </w:t>
+        <w:t xml:space="preserve"> para o ramo de produção e para o ramo de desenvolvimento ao mesmo tempo, </w:t>
       </w:r>
       <w:r>
         <w:rPr>
@@ -6608,7 +6601,15 @@
           <w:rFonts w:cs="Arial"/>
           <w:color w:val="000000"/>
         </w:rPr>
-        <w:t>, onde x é uma versão principal, y são segundas implementações de uma versão, como melhorias, e z são correções</w:t>
+        <w:t xml:space="preserve">, onde x </w:t>
+      </w:r>
+      <w:r>
+        <w:rPr>
+          <w:rFonts w:cs="Arial"/>
+          <w:color w:val="000000"/>
+        </w:rPr>
+        <w:lastRenderedPageBreak/>
+        <w:t>é uma versão principal, y são segundas implementações de uma versão, como melhorias, e z são correções</w:t>
       </w:r>
       <w:r>
         <w:rPr>
@@ -7040,15 +7041,7 @@
           <w:rFonts w:cs="Arial"/>
           <w:color w:val="000000"/>
         </w:rPr>
-        <w:t xml:space="preserve">A UML também contém o diagrama de atividades, utilizado para modelar o fluxograma da execução de uma atividade, representando as variações condicionais que podem </w:t>
-      </w:r>
-      <w:r>
-        <w:rPr>
-          <w:rFonts w:cs="Arial"/>
-          <w:color w:val="000000"/>
-        </w:rPr>
-        <w:lastRenderedPageBreak/>
-        <w:t>seguir atividades divergentes de acordo com as condições atendidas</w:t>
+        <w:t>A UML também contém o diagrama de atividades, utilizado para modelar o fluxograma da execução de uma atividade, representando as variações condicionais que podem seguir atividades divergentes de acordo com as condições atendidas</w:t>
       </w:r>
       <w:r>
         <w:rPr>
@@ -7132,6 +7125,7 @@
         </w:rPr>
       </w:pPr>
       <w:r>
+        <w:lastRenderedPageBreak/>
         <w:t>a gestão de projeto</w:t>
       </w:r>
     </w:p>
@@ -7386,14 +7380,27 @@
       <w:r>
         <w:t xml:space="preserve">Figura </w:t>
       </w:r>
-      <w:fldSimple w:instr=" SEQ Figura \* ARABIC ">
-        <w:r>
-          <w:rPr>
-            <w:noProof/>
-          </w:rPr>
-          <w:t>2</w:t>
-        </w:r>
-      </w:fldSimple>
+      <w:r>
+        <w:fldChar w:fldCharType="begin"/>
+      </w:r>
+      <w:r>
+        <w:instrText xml:space="preserve"> SEQ Figura \* ARABIC </w:instrText>
+      </w:r>
+      <w:r>
+        <w:fldChar w:fldCharType="separate"/>
+      </w:r>
+      <w:r>
+        <w:rPr>
+          <w:noProof/>
+        </w:rPr>
+        <w:t>2</w:t>
+      </w:r>
+      <w:r>
+        <w:rPr>
+          <w:noProof/>
+        </w:rPr>
+        <w:fldChar w:fldCharType="end"/>
+      </w:r>
       <w:r>
         <w:t>: Exemplo do fluxo de desenvolvimento com SCRUM - fonte: &lt;</w:t>
       </w:r>
@@ -7646,7 +7653,6 @@
           <w:rFonts w:cs="Arial"/>
           <w:color w:val="000000"/>
         </w:rPr>
-        <w:lastRenderedPageBreak/>
         <w:t>A</w:t>
       </w:r>
       <w:r>
@@ -7851,7 +7857,15 @@
           <w:rFonts w:cs="Arial"/>
           <w:color w:val="000000"/>
         </w:rPr>
-        <w:t xml:space="preserve">acontece a revisão e testes </w:t>
+        <w:t xml:space="preserve">acontece a </w:t>
+      </w:r>
+      <w:r>
+        <w:rPr>
+          <w:rFonts w:cs="Arial"/>
+          <w:color w:val="000000"/>
+        </w:rPr>
+        <w:lastRenderedPageBreak/>
+        <w:t xml:space="preserve">revisão e testes </w:t>
       </w:r>
       <w:r>
         <w:rPr>
@@ -10650,6 +10664,27 @@
     </w:p>
     <w:p/>
     <w:p/>
+    <w:p>
+      <w:r>
+        <w:t xml:space="preserve">Antes de dar início às atividades de desenvolvimento, foram realizadas seções de </w:t>
+      </w:r>
+      <w:r>
+        <w:rPr>
+          <w:i/>
+          <w:iCs/>
+        </w:rPr>
+        <w:t>brainstorming</w:t>
+      </w:r>
+      <w:r>
+        <w:t xml:space="preserve"> entre os membros da equipe com objetivo de escolher as melhores ideias e definir as que podem ser implementadas. Durante a análise das ideias e das restrições de prazo e recursos disponíveis para o desenvolvimento, foi proposto o desenvolvimento de um módulo de fórum em que um aluno da Fatec poderá realizar seu cadastro, fazer perguntas e responder dúvidas de outros alunos.</w:t>
+      </w:r>
+    </w:p>
+    <w:p>
+      <w:r>
+        <w:t>As funcionalidades do módulo de fórum foram documentadas utilizando as convenções de requisitos funcionais e requisitos não funcionais associados da engenharia de software. Cada tabela disponíveis no tópico 8.1 representa um requisito funcional, que contempla uma descrição e seus requisitos não funcionais associados.</w:t>
+      </w:r>
+    </w:p>
+    <w:p/>
     <w:p/>
     <w:p>
       <w:pPr>
@@ -11419,6 +11454,7 @@
                 <w:bCs/>
                 <w:color w:val="000000"/>
               </w:rPr>
+              <w:lastRenderedPageBreak/>
               <w:t>RNF</w:t>
             </w:r>
           </w:p>
@@ -11899,7 +11935,6 @@
                 <w:bCs/>
                 <w:color w:val="FFFFFF"/>
               </w:rPr>
-              <w:lastRenderedPageBreak/>
               <w:t>REQUISITOS NÃO FUNCIONAIS ASSOCIADOS</w:t>
             </w:r>
           </w:p>
@@ -12839,6 +12874,7 @@
                 <w:rFonts w:ascii="Arial" w:hAnsi="Arial" w:cs="Arial"/>
                 <w:color w:val="000000"/>
               </w:rPr>
+              <w:lastRenderedPageBreak/>
               <w:t>004.3</w:t>
             </w:r>
           </w:p>
@@ -13347,7 +13383,6 @@
                 <w:rFonts w:ascii="Arial" w:hAnsi="Arial" w:cs="Arial"/>
                 <w:color w:val="000000"/>
               </w:rPr>
-              <w:lastRenderedPageBreak/>
               <w:t>005.2</w:t>
             </w:r>
           </w:p>
@@ -13880,6 +13915,16 @@
           <w:p>
             <w:pPr>
               <w:pStyle w:val="Ttulo3"/>
+              <w:keepNext w:val="0"/>
+              <w:keepLines w:val="0"/>
+              <w:numPr>
+                <w:ilvl w:val="0"/>
+                <w:numId w:val="0"/>
+              </w:numPr>
+              <w:spacing w:line="240" w:lineRule="auto"/>
+              <w:ind w:left="360"/>
+              <w:jc w:val="left"/>
+              <w:textAlignment w:val="baseline"/>
               <w:rPr>
                 <w:rFonts w:cs="Arial"/>
                 <w:color w:val="000000"/>
@@ -14232,6 +14277,7 @@
                 <w:rFonts w:ascii="Arial" w:hAnsi="Arial" w:cs="Arial"/>
                 <w:color w:val="000000"/>
               </w:rPr>
+              <w:lastRenderedPageBreak/>
               <w:t>006.2</w:t>
             </w:r>
           </w:p>
@@ -14752,7 +14798,6 @@
                 <w:rFonts w:ascii="Arial" w:hAnsi="Arial" w:cs="Arial"/>
                 <w:color w:val="000000"/>
               </w:rPr>
-              <w:lastRenderedPageBreak/>
               <w:t>007.1</w:t>
             </w:r>
           </w:p>
@@ -15575,6 +15620,7 @@
                 <w:rFonts w:ascii="Arial" w:hAnsi="Arial" w:cs="Arial"/>
                 <w:color w:val="000000"/>
               </w:rPr>
+              <w:lastRenderedPageBreak/>
               <w:t>00</w:t>
             </w:r>
             <w:r>
@@ -16207,7 +16253,6 @@
                 <w:bCs/>
                 <w:color w:val="000000"/>
               </w:rPr>
-              <w:lastRenderedPageBreak/>
               <w:t>RNF</w:t>
             </w:r>
           </w:p>
@@ -17029,6 +17074,7 @@
                 <w:rFonts w:ascii="Arial" w:hAnsi="Arial" w:cs="Arial"/>
                 <w:color w:val="000000"/>
               </w:rPr>
+              <w:lastRenderedPageBreak/>
               <w:t>010.1</w:t>
             </w:r>
           </w:p>
@@ -17657,7 +17703,6 @@
                 <w:rFonts w:ascii="Arial" w:hAnsi="Arial" w:cs="Arial"/>
                 <w:color w:val="000000"/>
               </w:rPr>
-              <w:lastRenderedPageBreak/>
               <w:t>011.2</w:t>
             </w:r>
           </w:p>
@@ -18367,6 +18412,7 @@
                 <w:rFonts w:ascii="Arial" w:hAnsi="Arial" w:cs="Arial"/>
                 <w:color w:val="000000"/>
               </w:rPr>
+              <w:lastRenderedPageBreak/>
               <w:t>01</w:t>
             </w:r>
             <w:r>
@@ -19039,7 +19085,6 @@
                 <w:rFonts w:ascii="Arial" w:hAnsi="Arial" w:cs="Arial"/>
                 <w:color w:val="000000"/>
               </w:rPr>
-              <w:lastRenderedPageBreak/>
               <w:t>013.1</w:t>
             </w:r>
           </w:p>
@@ -19457,28 +19502,7 @@
                 <w:rFonts w:cs="Arial"/>
                 <w:color w:val="FFFFFF"/>
               </w:rPr>
-              <w:t>RF-01</w:t>
-            </w:r>
-            <w:r>
-              <w:rPr>
-                <w:rFonts w:cs="Arial"/>
-                <w:color w:val="FFFFFF"/>
-              </w:rPr>
-              <w:t>5</w:t>
-            </w:r>
-            <w:r>
-              <w:rPr>
-                <w:rFonts w:cs="Arial"/>
-                <w:color w:val="FFFFFF"/>
-              </w:rPr>
-              <w:t xml:space="preserve"> </w:t>
-            </w:r>
-            <w:r>
-              <w:rPr>
-                <w:rFonts w:cs="Arial"/>
-                <w:color w:val="FFFFFF"/>
-              </w:rPr>
-              <w:t>Listar minhas dúvidas</w:t>
+              <w:t>RF-015 Listar minhas dúvidas</w:t>
             </w:r>
           </w:p>
         </w:tc>
@@ -19512,14 +19536,7 @@
                 <w:rFonts w:ascii="Arial" w:hAnsi="Arial" w:cs="Arial"/>
                 <w:color w:val="000000"/>
               </w:rPr>
-              <w:t xml:space="preserve">O aluno poderá </w:t>
-            </w:r>
-            <w:r>
-              <w:rPr>
-                <w:rFonts w:ascii="Arial" w:hAnsi="Arial" w:cs="Arial"/>
-                <w:color w:val="000000"/>
-              </w:rPr>
-              <w:t>visualizar todas as suas dúvidas já postadas</w:t>
+              <w:t>O aluno poderá visualizar todas as suas dúvidas já postadas</w:t>
             </w:r>
           </w:p>
         </w:tc>
@@ -19712,21 +19729,7 @@
                 <w:rFonts w:ascii="Arial" w:hAnsi="Arial" w:cs="Arial"/>
                 <w:color w:val="000000"/>
               </w:rPr>
-              <w:t>01</w:t>
-            </w:r>
-            <w:r>
-              <w:rPr>
-                <w:rFonts w:ascii="Arial" w:hAnsi="Arial" w:cs="Arial"/>
-                <w:color w:val="000000"/>
-              </w:rPr>
-              <w:t>5</w:t>
-            </w:r>
-            <w:r>
-              <w:rPr>
-                <w:rFonts w:ascii="Arial" w:hAnsi="Arial" w:cs="Arial"/>
-                <w:color w:val="000000"/>
-              </w:rPr>
-              <w:t>.1</w:t>
+              <w:t>015.1</w:t>
             </w:r>
           </w:p>
         </w:tc>
@@ -19752,21 +19755,7 @@
                 <w:rFonts w:ascii="Arial" w:hAnsi="Arial" w:cs="Arial"/>
                 <w:color w:val="000000"/>
               </w:rPr>
-              <w:t>O aplicativo deve exibir</w:t>
-            </w:r>
-            <w:r>
-              <w:rPr>
-                <w:rFonts w:ascii="Arial" w:hAnsi="Arial" w:cs="Arial"/>
-                <w:color w:val="000000"/>
-              </w:rPr>
-              <w:t xml:space="preserve"> as últimas dúvidas postadas na página principal</w:t>
-            </w:r>
-            <w:r>
-              <w:rPr>
-                <w:rFonts w:ascii="Arial" w:hAnsi="Arial" w:cs="Arial"/>
-                <w:color w:val="000000"/>
-              </w:rPr>
-              <w:t>.</w:t>
+              <w:t>O aplicativo deve exibir as últimas dúvidas postadas na página principal.</w:t>
             </w:r>
           </w:p>
         </w:tc>
@@ -19855,21 +19844,8 @@
                 <w:rFonts w:ascii="Arial" w:hAnsi="Arial" w:cs="Arial"/>
                 <w:color w:val="000000"/>
               </w:rPr>
-              <w:t>01</w:t>
-            </w:r>
-            <w:r>
-              <w:rPr>
-                <w:rFonts w:ascii="Arial" w:hAnsi="Arial" w:cs="Arial"/>
-                <w:color w:val="000000"/>
-              </w:rPr>
-              <w:t>5</w:t>
-            </w:r>
-            <w:r>
-              <w:rPr>
-                <w:rFonts w:ascii="Arial" w:hAnsi="Arial" w:cs="Arial"/>
-                <w:color w:val="000000"/>
-              </w:rPr>
-              <w:t>.2</w:t>
+              <w:lastRenderedPageBreak/>
+              <w:t>015.2</w:t>
             </w:r>
           </w:p>
         </w:tc>
@@ -19898,14 +19874,7 @@
                 <w:rFonts w:ascii="Arial" w:hAnsi="Arial" w:cs="Arial"/>
                 <w:color w:val="000000"/>
               </w:rPr>
-              <w:t xml:space="preserve">O aplicativo deve </w:t>
-            </w:r>
-            <w:r>
-              <w:rPr>
-                <w:rFonts w:ascii="Arial" w:hAnsi="Arial" w:cs="Arial"/>
-                <w:color w:val="000000"/>
-              </w:rPr>
-              <w:t xml:space="preserve">exibir todas as dúvidas já postadas pelo usuário quando ele selecionar a opção “exibir todas” na página principal </w:t>
+              <w:t xml:space="preserve">O aplicativo deve exibir todas as dúvidas já postadas pelo usuário quando ele selecionar a opção “exibir todas” na página principal </w:t>
             </w:r>
           </w:p>
         </w:tc>
@@ -20038,28 +20007,7 @@
                 <w:rFonts w:cs="Arial"/>
                 <w:color w:val="FFFFFF"/>
               </w:rPr>
-              <w:t>RF-01</w:t>
-            </w:r>
-            <w:r>
-              <w:rPr>
-                <w:rFonts w:cs="Arial"/>
-                <w:color w:val="FFFFFF"/>
-              </w:rPr>
-              <w:t>6</w:t>
-            </w:r>
-            <w:r>
-              <w:rPr>
-                <w:rFonts w:cs="Arial"/>
-                <w:color w:val="FFFFFF"/>
-              </w:rPr>
-              <w:t xml:space="preserve"> </w:t>
-            </w:r>
-            <w:r>
-              <w:rPr>
-                <w:rFonts w:cs="Arial"/>
-                <w:color w:val="FFFFFF"/>
-              </w:rPr>
-              <w:t>Recuperar senha</w:t>
+              <w:t>RF-016 Recuperar senha</w:t>
             </w:r>
           </w:p>
         </w:tc>
@@ -20093,14 +20041,7 @@
                 <w:rFonts w:ascii="Arial" w:hAnsi="Arial" w:cs="Arial"/>
                 <w:color w:val="000000"/>
               </w:rPr>
-              <w:t xml:space="preserve">O aluno poderá </w:t>
-            </w:r>
-            <w:r>
-              <w:rPr>
-                <w:rFonts w:ascii="Arial" w:hAnsi="Arial" w:cs="Arial"/>
-                <w:color w:val="000000"/>
-              </w:rPr>
-              <w:t xml:space="preserve">recuperar sua senha quando </w:t>
+              <w:t xml:space="preserve">O aluno poderá recuperar sua senha quando </w:t>
             </w:r>
             <w:proofErr w:type="spellStart"/>
             <w:r>
@@ -20302,21 +20243,7 @@
                 <w:rFonts w:ascii="Arial" w:hAnsi="Arial" w:cs="Arial"/>
                 <w:color w:val="000000"/>
               </w:rPr>
-              <w:t>01</w:t>
-            </w:r>
-            <w:r>
-              <w:rPr>
-                <w:rFonts w:ascii="Arial" w:hAnsi="Arial" w:cs="Arial"/>
-                <w:color w:val="000000"/>
-              </w:rPr>
-              <w:t>6</w:t>
-            </w:r>
-            <w:r>
-              <w:rPr>
-                <w:rFonts w:ascii="Arial" w:hAnsi="Arial" w:cs="Arial"/>
-                <w:color w:val="000000"/>
-              </w:rPr>
-              <w:t>.1</w:t>
+              <w:t>016.1</w:t>
             </w:r>
           </w:p>
         </w:tc>
@@ -20342,14 +20269,7 @@
                 <w:rFonts w:ascii="Arial" w:hAnsi="Arial" w:cs="Arial"/>
                 <w:color w:val="000000"/>
               </w:rPr>
-              <w:t xml:space="preserve">O aplicativo deve </w:t>
-            </w:r>
-            <w:r>
-              <w:rPr>
-                <w:rFonts w:ascii="Arial" w:hAnsi="Arial" w:cs="Arial"/>
-                <w:color w:val="000000"/>
-              </w:rPr>
-              <w:t>enviar um link para redefinir sua senha para o seu e-mail.</w:t>
+              <w:t>O aplicativo deve enviar um link para redefinir sua senha para o seu e-mail.</w:t>
             </w:r>
           </w:p>
         </w:tc>
@@ -20438,22 +20358,7 @@
                 <w:rFonts w:ascii="Arial" w:hAnsi="Arial" w:cs="Arial"/>
                 <w:color w:val="000000"/>
               </w:rPr>
-              <w:lastRenderedPageBreak/>
-              <w:t>01</w:t>
-            </w:r>
-            <w:r>
-              <w:rPr>
-                <w:rFonts w:ascii="Arial" w:hAnsi="Arial" w:cs="Arial"/>
-                <w:color w:val="000000"/>
-              </w:rPr>
-              <w:t>6</w:t>
-            </w:r>
-            <w:r>
-              <w:rPr>
-                <w:rFonts w:ascii="Arial" w:hAnsi="Arial" w:cs="Arial"/>
-                <w:color w:val="000000"/>
-              </w:rPr>
-              <w:t>.2</w:t>
+              <w:t>016.2</w:t>
             </w:r>
           </w:p>
         </w:tc>
@@ -20704,6 +20609,170 @@
       </w:pPr>
       <w:r>
         <w:t>Os diagramas da uml</w:t>
+      </w:r>
+    </w:p>
+    <w:p/>
+    <w:p>
+      <w:r>
+        <w:t>Os requisitos do aplicativo podem ser representados de maneira gráfica utilizado o diagrama de caso de uso da UML.</w:t>
+      </w:r>
+      <w:r>
+        <w:t xml:space="preserve"> São expostos da </w:t>
+      </w:r>
+      <w:r>
+        <w:rPr>
+          <w:highlight w:val="yellow"/>
+        </w:rPr>
+        <w:t>Figura X</w:t>
+      </w:r>
+      <w:r>
+        <w:t xml:space="preserve"> os casos de uso do módulo de fórum para os </w:t>
+      </w:r>
+      <w:r>
+        <w:rPr>
+          <w:i/>
+          <w:iCs/>
+        </w:rPr>
+        <w:t xml:space="preserve">stakeholders </w:t>
+      </w:r>
+      <w:r>
+        <w:t xml:space="preserve">terem a visão geral das atividades que usuários ou pessoas não autenticadas poderão realizar no aplicativo. </w:t>
+      </w:r>
+    </w:p>
+    <w:p>
+      <w:pPr>
+        <w:jc w:val="center"/>
+      </w:pPr>
+      <w:r>
+        <w:rPr>
+          <w:noProof/>
+        </w:rPr>
+        <w:lastRenderedPageBreak/>
+        <w:drawing>
+          <wp:inline distT="0" distB="0" distL="0" distR="0" wp14:anchorId="31413881" wp14:editId="3C68CD35">
+            <wp:extent cx="5443268" cy="5150690"/>
+            <wp:effectExtent l="0" t="0" r="5080" b="0"/>
+            <wp:docPr id="19" name="Imagem 19"/>
+            <wp:cNvGraphicFramePr>
+              <a:graphicFrameLocks xmlns:a="http://schemas.openxmlformats.org/drawingml/2006/main" noChangeAspect="1"/>
+            </wp:cNvGraphicFramePr>
+            <a:graphic xmlns:a="http://schemas.openxmlformats.org/drawingml/2006/main">
+              <a:graphicData uri="http://schemas.openxmlformats.org/drawingml/2006/picture">
+                <pic:pic xmlns:pic="http://schemas.openxmlformats.org/drawingml/2006/picture">
+                  <pic:nvPicPr>
+                    <pic:cNvPr id="0" name="Picture 2"/>
+                    <pic:cNvPicPr>
+                      <a:picLocks noChangeAspect="1" noChangeArrowheads="1"/>
+                    </pic:cNvPicPr>
+                  </pic:nvPicPr>
+                  <pic:blipFill rotWithShape="1">
+                    <a:blip r:embed="rId13">
+                      <a:extLst>
+                        <a:ext uri="{28A0092B-C50C-407E-A947-70E740481C1C}">
+                          <a14:useLocalDpi xmlns:a14="http://schemas.microsoft.com/office/drawing/2010/main" val="0"/>
+                        </a:ext>
+                      </a:extLst>
+                    </a:blip>
+                    <a:srcRect l="12448" t="4090" r="9096" b="3871"/>
+                    <a:stretch/>
+                  </pic:blipFill>
+                  <pic:spPr bwMode="auto">
+                    <a:xfrm>
+                      <a:off x="0" y="0"/>
+                      <a:ext cx="5492409" cy="5197190"/>
+                    </a:xfrm>
+                    <a:prstGeom prst="rect">
+                      <a:avLst/>
+                    </a:prstGeom>
+                    <a:noFill/>
+                    <a:ln>
+                      <a:noFill/>
+                    </a:ln>
+                    <a:extLst>
+                      <a:ext uri="{53640926-AAD7-44D8-BBD7-CCE9431645EC}">
+                        <a14:shadowObscured xmlns:a14="http://schemas.microsoft.com/office/drawing/2010/main"/>
+                      </a:ext>
+                    </a:extLst>
+                  </pic:spPr>
+                </pic:pic>
+              </a:graphicData>
+            </a:graphic>
+          </wp:inline>
+        </w:drawing>
+      </w:r>
+    </w:p>
+    <w:p/>
+    <w:p/>
+    <w:p>
+      <w:r>
+        <w:t xml:space="preserve">A biblioteca usada no desenvolvimento do aplicativo </w:t>
+      </w:r>
+      <w:proofErr w:type="spellStart"/>
+      <w:r>
+        <w:t>React</w:t>
+      </w:r>
+      <w:proofErr w:type="spellEnd"/>
+      <w:r>
+        <w:t xml:space="preserve"> </w:t>
+      </w:r>
+      <w:proofErr w:type="spellStart"/>
+      <w:r>
+        <w:t>Native</w:t>
+      </w:r>
+      <w:proofErr w:type="spellEnd"/>
+      <w:r>
+        <w:t xml:space="preserve"> </w:t>
+      </w:r>
+      <w:r>
+        <w:t xml:space="preserve">funciona com </w:t>
+      </w:r>
+      <w:r>
+        <w:t>o paradigma de componentes</w:t>
+      </w:r>
+      <w:r>
+        <w:t>,</w:t>
+      </w:r>
+      <w:r>
+        <w:t xml:space="preserve"> onde tudo </w:t>
+      </w:r>
+      <w:r>
+        <w:t>deve ser</w:t>
+      </w:r>
+      <w:r>
+        <w:t xml:space="preserve"> um componente, </w:t>
+      </w:r>
+      <w:r>
+        <w:t>por essa razão</w:t>
+      </w:r>
+      <w:r>
+        <w:t xml:space="preserve"> foi utilizado o</w:t>
+      </w:r>
+      <w:r>
+        <w:t xml:space="preserve"> diagrama de componentes </w:t>
+      </w:r>
+      <w:r>
+        <w:t>da UML</w:t>
+      </w:r>
+      <w:r>
+        <w:t xml:space="preserve">, representado na </w:t>
+      </w:r>
+      <w:r>
+        <w:rPr>
+          <w:highlight w:val="yellow"/>
+        </w:rPr>
+        <w:t>Figura X</w:t>
+      </w:r>
+      <w:r>
+        <w:t xml:space="preserve">, facilitando </w:t>
+      </w:r>
+      <w:r>
+        <w:t>a compreensão pelos desenvolvedores acerca das dependências entre cada componente</w:t>
+      </w:r>
+      <w:r>
+        <w:t xml:space="preserve"> e servindo como um mapa de ativos para reaproveitamento de código futuramente</w:t>
+      </w:r>
+      <w:r>
+        <w:t>.</w:t>
       </w:r>
     </w:p>
     <w:p>
@@ -20719,10 +20788,11 @@
         <w:rPr>
           <w:noProof/>
         </w:rPr>
+        <w:lastRenderedPageBreak/>
         <w:drawing>
-          <wp:inline distT="0" distB="0" distL="0" distR="0" wp14:anchorId="4EA4CD53" wp14:editId="69E3F021">
-            <wp:extent cx="5814060" cy="5727700"/>
-            <wp:effectExtent l="0" t="0" r="0" b="6350"/>
+          <wp:inline distT="0" distB="0" distL="0" distR="0" wp14:anchorId="4EA4CD53" wp14:editId="05CFE3AA">
+            <wp:extent cx="5842285" cy="4563373"/>
+            <wp:effectExtent l="0" t="0" r="6350" b="8890"/>
             <wp:docPr id="18" name="Imagem 18"/>
             <wp:cNvGraphicFramePr>
               <a:graphicFrameLocks xmlns:a="http://schemas.openxmlformats.org/drawingml/2006/main" noChangeAspect="1"/>
@@ -20736,23 +20806,21 @@
                       <a:picLocks noChangeAspect="1" noChangeArrowheads="1"/>
                     </pic:cNvPicPr>
                   </pic:nvPicPr>
-                  <pic:blipFill>
-                    <a:blip r:embed="rId13">
+                  <pic:blipFill rotWithShape="1">
+                    <a:blip r:embed="rId14">
                       <a:extLst>
                         <a:ext uri="{28A0092B-C50C-407E-A947-70E740481C1C}">
                           <a14:useLocalDpi xmlns:a14="http://schemas.microsoft.com/office/drawing/2010/main" val="0"/>
                         </a:ext>
                       </a:extLst>
                     </a:blip>
-                    <a:srcRect/>
-                    <a:stretch>
-                      <a:fillRect/>
-                    </a:stretch>
+                    <a:srcRect l="1484" t="1506" r="9048" b="27557"/>
+                    <a:stretch/>
                   </pic:blipFill>
                   <pic:spPr bwMode="auto">
                     <a:xfrm>
                       <a:off x="0" y="0"/>
-                      <a:ext cx="5814060" cy="5727700"/>
+                      <a:ext cx="5867003" cy="4582680"/>
                     </a:xfrm>
                     <a:prstGeom prst="rect">
                       <a:avLst/>
@@ -20761,6 +20829,11 @@
                     <a:ln>
                       <a:noFill/>
                     </a:ln>
+                    <a:extLst>
+                      <a:ext uri="{53640926-AAD7-44D8-BBD7-CCE9431645EC}">
+                        <a14:shadowObscured xmlns:a14="http://schemas.microsoft.com/office/drawing/2010/main"/>
+                      </a:ext>
+                    </a:extLst>
                   </pic:spPr>
                 </pic:pic>
               </a:graphicData>
@@ -20769,65 +20842,12 @@
         </w:drawing>
       </w:r>
     </w:p>
+    <w:p/>
+    <w:p/>
     <w:p>
-      <w:bookmarkStart w:id="21" w:name="_GoBack"/>
-      <w:bookmarkEnd w:id="21"/>
-    </w:p>
-    <w:p>
-      <w:r>
-        <w:rPr>
-          <w:noProof/>
-        </w:rPr>
-        <w:lastRenderedPageBreak/>
-        <w:drawing>
-          <wp:inline distT="0" distB="0" distL="0" distR="0" wp14:anchorId="612BED9E" wp14:editId="3F528965">
-            <wp:extent cx="5753735" cy="4641215"/>
-            <wp:effectExtent l="0" t="0" r="0" b="6985"/>
-            <wp:docPr id="19" name="Imagem 19"/>
-            <wp:cNvGraphicFramePr>
-              <a:graphicFrameLocks xmlns:a="http://schemas.openxmlformats.org/drawingml/2006/main" noChangeAspect="1"/>
-            </wp:cNvGraphicFramePr>
-            <a:graphic xmlns:a="http://schemas.openxmlformats.org/drawingml/2006/main">
-              <a:graphicData uri="http://schemas.openxmlformats.org/drawingml/2006/picture">
-                <pic:pic xmlns:pic="http://schemas.openxmlformats.org/drawingml/2006/picture">
-                  <pic:nvPicPr>
-                    <pic:cNvPr id="0" name="Picture 2"/>
-                    <pic:cNvPicPr>
-                      <a:picLocks noChangeAspect="1" noChangeArrowheads="1"/>
-                    </pic:cNvPicPr>
-                  </pic:nvPicPr>
-                  <pic:blipFill>
-                    <a:blip r:embed="rId14">
-                      <a:extLst>
-                        <a:ext uri="{28A0092B-C50C-407E-A947-70E740481C1C}">
-                          <a14:useLocalDpi xmlns:a14="http://schemas.microsoft.com/office/drawing/2010/main" val="0"/>
-                        </a:ext>
-                      </a:extLst>
-                    </a:blip>
-                    <a:srcRect/>
-                    <a:stretch>
-                      <a:fillRect/>
-                    </a:stretch>
-                  </pic:blipFill>
-                  <pic:spPr bwMode="auto">
-                    <a:xfrm>
-                      <a:off x="0" y="0"/>
-                      <a:ext cx="5753735" cy="4641215"/>
-                    </a:xfrm>
-                    <a:prstGeom prst="rect">
-                      <a:avLst/>
-                    </a:prstGeom>
-                    <a:noFill/>
-                    <a:ln>
-                      <a:noFill/>
-                    </a:ln>
-                  </pic:spPr>
-                </pic:pic>
-              </a:graphicData>
-            </a:graphic>
-          </wp:inline>
-        </w:drawing>
-      </w:r>
+      <w:pPr>
+        <w:jc w:val="center"/>
+      </w:pPr>
     </w:p>
     <w:p/>
     <w:p>
@@ -20846,11 +20866,15 @@
         <w:pStyle w:val="Ttulo2"/>
       </w:pPr>
       <w:r>
-        <w:t>a prototipagem do aplicativo</w:t>
+        <w:t>prototipagem do aplicativo</w:t>
       </w:r>
     </w:p>
     <w:p/>
-    <w:p/>
+    <w:p>
+      <w:r>
+        <w:t>Durante a exposição do protótipo das telas, também serão apresentados os diagramas de atividade da UML, com o objetivo de explanar como o usuário poderá utilizar das funcionalidades do aplicativo.</w:t>
+      </w:r>
+    </w:p>
     <w:p/>
     <w:p>
       <w:pPr>
@@ -20922,29 +20946,66 @@
         <w:pStyle w:val="Legenda"/>
         <w:jc w:val="center"/>
       </w:pPr>
-      <w:bookmarkStart w:id="22" w:name="_Toc9437462"/>
+      <w:bookmarkStart w:id="21" w:name="_Toc9437462"/>
       <w:r>
         <w:t xml:space="preserve">Figura </w:t>
       </w:r>
-      <w:fldSimple w:instr=" SEQ Figura \* ARABIC ">
-        <w:r>
-          <w:rPr>
-            <w:noProof/>
-          </w:rPr>
-          <w:t>3</w:t>
-        </w:r>
-      </w:fldSimple>
+      <w:r>
+        <w:fldChar w:fldCharType="begin"/>
+      </w:r>
+      <w:r>
+        <w:instrText xml:space="preserve"> SEQ Figura \* ARABIC </w:instrText>
+      </w:r>
+      <w:r>
+        <w:fldChar w:fldCharType="separate"/>
+      </w:r>
+      <w:r>
+        <w:rPr>
+          <w:noProof/>
+        </w:rPr>
+        <w:t>3</w:t>
+      </w:r>
+      <w:r>
+        <w:rPr>
+          <w:noProof/>
+        </w:rPr>
+        <w:fldChar w:fldCharType="end"/>
+      </w:r>
       <w:r>
         <w:t>:</w:t>
       </w:r>
       <w:r>
         <w:t xml:space="preserve"> Tela de cadastro</w:t>
       </w:r>
-      <w:bookmarkEnd w:id="22"/>
+      <w:bookmarkEnd w:id="21"/>
     </w:p>
     <w:p>
       <w:r>
-        <w:t xml:space="preserve">Na tela de cadastro o usuário </w:t>
+        <w:t>Na tela de cadastro</w:t>
+      </w:r>
+      <w:r>
+        <w:t xml:space="preserve"> (</w:t>
+      </w:r>
+      <w:r>
+        <w:rPr>
+          <w:highlight w:val="yellow"/>
+        </w:rPr>
+        <w:t>Figura X</w:t>
+      </w:r>
+      <w:r>
+        <w:t>), de acordo com o diagrama de atividade “Registrar-se” (</w:t>
+      </w:r>
+      <w:r>
+        <w:rPr>
+          <w:highlight w:val="yellow"/>
+        </w:rPr>
+        <w:t>Figura X</w:t>
+      </w:r>
+      <w:r>
+        <w:t>),</w:t>
+      </w:r>
+      <w:r>
+        <w:t xml:space="preserve"> o usuário </w:t>
       </w:r>
       <w:r>
         <w:t>deve</w:t>
@@ -20976,6 +21037,8 @@
       <w:r>
         <w:t xml:space="preserve"> </w:t>
       </w:r>
+    </w:p>
+    <w:p>
       <w:r>
         <w:t>F</w:t>
       </w:r>
@@ -21004,7 +21067,7 @@
         <w:t xml:space="preserve">clicar sobre ele, o aplicativo revela </w:t>
       </w:r>
       <w:r>
-        <w:t>a senha digitada para o usuário, por uma questão de usabilidade tornando desnecessário a utilização de uma entrada de confirmação da senha e consequentemente o usuário irá digitar menos</w:t>
+        <w:t>a senha digitada para o usuário, tornando desnecessário a utilização de uma entrada de confirmação da senha e consequentemente o usuário irá digitar menos</w:t>
       </w:r>
       <w:r>
         <w:t>.</w:t>
@@ -21065,6 +21128,99 @@
       </w:r>
       <w:r>
         <w:t xml:space="preserve"> o usuário será redirecionado para a tela principal do aplicativo.</w:t>
+      </w:r>
+    </w:p>
+    <w:p>
+      <w:pPr>
+        <w:keepNext/>
+        <w:jc w:val="center"/>
+      </w:pPr>
+      <w:r>
+        <w:rPr>
+          <w:noProof/>
+        </w:rPr>
+        <w:lastRenderedPageBreak/>
+        <w:drawing>
+          <wp:inline distT="0" distB="0" distL="0" distR="0" wp14:anchorId="5DEFFFB3" wp14:editId="13BB514F">
+            <wp:extent cx="3820795" cy="3191773"/>
+            <wp:effectExtent l="0" t="0" r="8255" b="8890"/>
+            <wp:docPr id="22" name="Imagem 22"/>
+            <wp:cNvGraphicFramePr>
+              <a:graphicFrameLocks xmlns:a="http://schemas.openxmlformats.org/drawingml/2006/main" noChangeAspect="1"/>
+            </wp:cNvGraphicFramePr>
+            <a:graphic xmlns:a="http://schemas.openxmlformats.org/drawingml/2006/main">
+              <a:graphicData uri="http://schemas.openxmlformats.org/drawingml/2006/picture">
+                <pic:pic xmlns:pic="http://schemas.openxmlformats.org/drawingml/2006/picture">
+                  <pic:nvPicPr>
+                    <pic:cNvPr id="0" name="Picture 3"/>
+                    <pic:cNvPicPr>
+                      <a:picLocks noChangeAspect="1" noChangeArrowheads="1"/>
+                    </pic:cNvPicPr>
+                  </pic:nvPicPr>
+                  <pic:blipFill rotWithShape="1">
+                    <a:blip r:embed="rId16">
+                      <a:extLst>
+                        <a:ext uri="{28A0092B-C50C-407E-A947-70E740481C1C}">
+                          <a14:useLocalDpi xmlns:a14="http://schemas.microsoft.com/office/drawing/2010/main" val="0"/>
+                        </a:ext>
+                      </a:extLst>
+                    </a:blip>
+                    <a:srcRect l="15743" t="12081" r="17840" b="14637"/>
+                    <a:stretch/>
+                  </pic:blipFill>
+                  <pic:spPr bwMode="auto">
+                    <a:xfrm>
+                      <a:off x="0" y="0"/>
+                      <a:ext cx="3821439" cy="3192311"/>
+                    </a:xfrm>
+                    <a:prstGeom prst="rect">
+                      <a:avLst/>
+                    </a:prstGeom>
+                    <a:noFill/>
+                    <a:ln>
+                      <a:noFill/>
+                    </a:ln>
+                    <a:extLst>
+                      <a:ext uri="{53640926-AAD7-44D8-BBD7-CCE9431645EC}">
+                        <a14:shadowObscured xmlns:a14="http://schemas.microsoft.com/office/drawing/2010/main"/>
+                      </a:ext>
+                    </a:extLst>
+                  </pic:spPr>
+                </pic:pic>
+              </a:graphicData>
+            </a:graphic>
+          </wp:inline>
+        </w:drawing>
+      </w:r>
+    </w:p>
+    <w:p>
+      <w:pPr>
+        <w:pStyle w:val="Legenda"/>
+        <w:jc w:val="center"/>
+      </w:pPr>
+      <w:r>
+        <w:t xml:space="preserve">Figura </w:t>
+      </w:r>
+      <w:r>
+        <w:fldChar w:fldCharType="begin"/>
+      </w:r>
+      <w:r>
+        <w:instrText xml:space="preserve"> SEQ Figura \* ARABIC </w:instrText>
+      </w:r>
+      <w:r>
+        <w:fldChar w:fldCharType="separate"/>
+      </w:r>
+      <w:r>
+        <w:rPr>
+          <w:noProof/>
+        </w:rPr>
+        <w:t>4</w:t>
+      </w:r>
+      <w:r>
+        <w:fldChar w:fldCharType="end"/>
+      </w:r>
+      <w:r>
+        <w:t>: Diagrama de Atividade: Registrar-se</w:t>
       </w:r>
     </w:p>
     <w:p/>
@@ -21088,7 +21244,6 @@
           <w:sz w:val="36"/>
           <w:szCs w:val="36"/>
         </w:rPr>
-        <w:lastRenderedPageBreak/>
         <w:drawing>
           <wp:inline distT="0" distB="0" distL="0" distR="0" wp14:anchorId="075219D3" wp14:editId="73B55B83">
             <wp:extent cx="2162175" cy="3800475"/>
@@ -21107,7 +21262,7 @@
                     </pic:cNvPicPr>
                   </pic:nvPicPr>
                   <pic:blipFill>
-                    <a:blip r:embed="rId16">
+                    <a:blip r:embed="rId17">
                       <a:extLst>
                         <a:ext uri="{28A0092B-C50C-407E-A947-70E740481C1C}">
                           <a14:useLocalDpi xmlns:a14="http://schemas.microsoft.com/office/drawing/2010/main" val="0"/>
@@ -21144,31 +21299,56 @@
         <w:pStyle w:val="Legenda"/>
         <w:jc w:val="center"/>
       </w:pPr>
-      <w:bookmarkStart w:id="23" w:name="_Toc9437463"/>
+      <w:bookmarkStart w:id="22" w:name="_Toc9437463"/>
       <w:r>
         <w:t xml:space="preserve">Figura </w:t>
       </w:r>
-      <w:fldSimple w:instr=" SEQ Figura \* ARABIC ">
-        <w:r>
-          <w:rPr>
-            <w:noProof/>
-          </w:rPr>
-          <w:t>4</w:t>
-        </w:r>
-      </w:fldSimple>
+      <w:r>
+        <w:fldChar w:fldCharType="begin"/>
+      </w:r>
+      <w:r>
+        <w:instrText xml:space="preserve"> SEQ Figura \* ARABIC </w:instrText>
+      </w:r>
+      <w:r>
+        <w:fldChar w:fldCharType="separate"/>
+      </w:r>
+      <w:r>
+        <w:rPr>
+          <w:noProof/>
+        </w:rPr>
+        <w:t>5</w:t>
+      </w:r>
+      <w:r>
+        <w:rPr>
+          <w:noProof/>
+        </w:rPr>
+        <w:fldChar w:fldCharType="end"/>
+      </w:r>
       <w:r>
         <w:t>:</w:t>
       </w:r>
       <w:r>
         <w:t xml:space="preserve"> Tela de login</w:t>
       </w:r>
-      <w:bookmarkEnd w:id="23"/>
+      <w:bookmarkEnd w:id="22"/>
     </w:p>
     <w:p>
       <w:r>
         <w:t>Na tela de login</w:t>
       </w:r>
       <w:r>
+        <w:t xml:space="preserve"> (</w:t>
+      </w:r>
+      <w:r>
+        <w:rPr>
+          <w:highlight w:val="yellow"/>
+        </w:rPr>
+        <w:t>Figura X</w:t>
+      </w:r>
+      <w:r>
+        <w:t>)</w:t>
+      </w:r>
+      <w:r>
         <w:t>,</w:t>
       </w:r>
       <w:r>
@@ -21178,7 +21358,11 @@
         <w:t>o</w:t>
       </w:r>
       <w:r>
-        <w:t xml:space="preserve"> seu cadastro para prosseguir para a tela principal ou utilizar o botão cadastrar para navegar até a tela de cadastro</w:t>
+        <w:t xml:space="preserve"> seu cadastro para prosseguir para a tela principal ou utilizar o botão cadastrar para </w:t>
+      </w:r>
+      <w:r>
+        <w:lastRenderedPageBreak/>
+        <w:t>navegar até a tela de cadastro</w:t>
       </w:r>
       <w:r>
         <w:t>.</w:t>
@@ -21227,6 +21411,106 @@
       </w:r>
       <w:r>
         <w:t>o usuário em questão.</w:t>
+      </w:r>
+    </w:p>
+    <w:p>
+      <w:pPr>
+        <w:ind w:firstLine="0"/>
+        <w:rPr>
+          <w:noProof/>
+        </w:rPr>
+      </w:pPr>
+    </w:p>
+    <w:p>
+      <w:pPr>
+        <w:keepNext/>
+        <w:jc w:val="center"/>
+      </w:pPr>
+      <w:r>
+        <w:rPr>
+          <w:noProof/>
+        </w:rPr>
+        <w:drawing>
+          <wp:inline distT="0" distB="0" distL="0" distR="0" wp14:anchorId="578552B8" wp14:editId="1995BA5F">
+            <wp:extent cx="4010552" cy="3268847"/>
+            <wp:effectExtent l="0" t="0" r="0" b="8255"/>
+            <wp:docPr id="24" name="Imagem 24"/>
+            <wp:cNvGraphicFramePr>
+              <a:graphicFrameLocks xmlns:a="http://schemas.openxmlformats.org/drawingml/2006/main" noChangeAspect="1"/>
+            </wp:cNvGraphicFramePr>
+            <a:graphic xmlns:a="http://schemas.openxmlformats.org/drawingml/2006/main">
+              <a:graphicData uri="http://schemas.openxmlformats.org/drawingml/2006/picture">
+                <pic:pic xmlns:pic="http://schemas.openxmlformats.org/drawingml/2006/picture">
+                  <pic:nvPicPr>
+                    <pic:cNvPr id="0" name="Picture 5"/>
+                    <pic:cNvPicPr>
+                      <a:picLocks noChangeAspect="1" noChangeArrowheads="1"/>
+                    </pic:cNvPicPr>
+                  </pic:nvPicPr>
+                  <pic:blipFill rotWithShape="1">
+                    <a:blip r:embed="rId18">
+                      <a:extLst>
+                        <a:ext uri="{28A0092B-C50C-407E-A947-70E740481C1C}">
+                          <a14:useLocalDpi xmlns:a14="http://schemas.microsoft.com/office/drawing/2010/main" val="0"/>
+                        </a:ext>
+                      </a:extLst>
+                    </a:blip>
+                    <a:srcRect l="17993" t="14459" r="12294" b="10490"/>
+                    <a:stretch/>
+                  </pic:blipFill>
+                  <pic:spPr bwMode="auto">
+                    <a:xfrm>
+                      <a:off x="0" y="0"/>
+                      <a:ext cx="4011145" cy="3269330"/>
+                    </a:xfrm>
+                    <a:prstGeom prst="rect">
+                      <a:avLst/>
+                    </a:prstGeom>
+                    <a:noFill/>
+                    <a:ln>
+                      <a:noFill/>
+                    </a:ln>
+                    <a:extLst>
+                      <a:ext uri="{53640926-AAD7-44D8-BBD7-CCE9431645EC}">
+                        <a14:shadowObscured xmlns:a14="http://schemas.microsoft.com/office/drawing/2010/main"/>
+                      </a:ext>
+                    </a:extLst>
+                  </pic:spPr>
+                </pic:pic>
+              </a:graphicData>
+            </a:graphic>
+          </wp:inline>
+        </w:drawing>
+      </w:r>
+    </w:p>
+    <w:p>
+      <w:pPr>
+        <w:pStyle w:val="Legenda"/>
+        <w:jc w:val="center"/>
+      </w:pPr>
+      <w:r>
+        <w:t xml:space="preserve">Figura </w:t>
+      </w:r>
+      <w:r>
+        <w:fldChar w:fldCharType="begin"/>
+      </w:r>
+      <w:r>
+        <w:instrText xml:space="preserve"> SEQ Figura \* ARABIC </w:instrText>
+      </w:r>
+      <w:r>
+        <w:fldChar w:fldCharType="separate"/>
+      </w:r>
+      <w:r>
+        <w:rPr>
+          <w:noProof/>
+        </w:rPr>
+        <w:t>6</w:t>
+      </w:r>
+      <w:r>
+        <w:fldChar w:fldCharType="end"/>
+      </w:r>
+      <w:r>
+        <w:t>: Diagrama de Atividade: Fazer login</w:t>
       </w:r>
     </w:p>
     <w:p>
@@ -21242,7 +21526,22 @@
     <w:p>
       <w:r>
         <w:lastRenderedPageBreak/>
-        <w:t>Na tela principal é apresentado um resumo de todas as funcionalidades da plataforma</w:t>
+        <w:t>Na tela principal</w:t>
+      </w:r>
+      <w:r>
+        <w:t xml:space="preserve"> (</w:t>
+      </w:r>
+      <w:r>
+        <w:rPr>
+          <w:highlight w:val="yellow"/>
+        </w:rPr>
+        <w:t>Figura X</w:t>
+      </w:r>
+      <w:r>
+        <w:t>)</w:t>
+      </w:r>
+      <w:r>
+        <w:t xml:space="preserve"> é apresentado um resumo de todas as funcionalidades da plataforma</w:t>
       </w:r>
       <w:r>
         <w:t>,</w:t>
@@ -21374,13 +21673,16 @@
       <w:r>
         <w:t xml:space="preserve">poderá </w:t>
       </w:r>
-      <w:proofErr w:type="gramStart"/>
-      <w:r>
-        <w:t>criar uma nova</w:t>
-      </w:r>
-      <w:proofErr w:type="gramEnd"/>
-      <w:r>
-        <w:t xml:space="preserve"> questão no fórum d</w:t>
+      <w:r>
+        <w:t>criar uma</w:t>
+      </w:r>
+      <w:r>
+        <w:t xml:space="preserve"> questão </w:t>
+      </w:r>
+      <w:bookmarkStart w:id="23" w:name="_GoBack"/>
+      <w:bookmarkEnd w:id="23"/>
+      <w:r>
+        <w:t>no fórum d</w:t>
       </w:r>
       <w:r>
         <w:t>e</w:t>
@@ -21393,88 +21695,6 @@
       </w:r>
       <w:r>
         <w:t xml:space="preserve"> </w:t>
-      </w:r>
-      <w:r>
-        <w:t>A</w:t>
-      </w:r>
-      <w:r>
-        <w:t>pós os botões de aç</w:t>
-      </w:r>
-      <w:r>
-        <w:t>ões,</w:t>
-      </w:r>
-      <w:r>
-        <w:t xml:space="preserve"> </w:t>
-      </w:r>
-      <w:r>
-        <w:t>existe</w:t>
-      </w:r>
-      <w:r>
-        <w:t xml:space="preserve"> a sessão de </w:t>
-      </w:r>
-      <w:r>
-        <w:t>“</w:t>
-      </w:r>
-      <w:r>
-        <w:t>minhas dúvidas</w:t>
-      </w:r>
-      <w:r>
-        <w:t>”</w:t>
-      </w:r>
-      <w:r>
-        <w:t xml:space="preserve"> onde </w:t>
-      </w:r>
-      <w:r>
-        <w:t xml:space="preserve">são exibidas </w:t>
-      </w:r>
-      <w:r>
-        <w:t>as últimas postagens do usuário no aplicativo</w:t>
-      </w:r>
-      <w:r>
-        <w:t>,</w:t>
-      </w:r>
-      <w:r>
-        <w:t xml:space="preserve"> representados com um </w:t>
-      </w:r>
-      <w:r>
-        <w:t xml:space="preserve">cartão </w:t>
-      </w:r>
-      <w:r>
-        <w:t xml:space="preserve">com informações breves da postagem como o título, data, curso relacionado e </w:t>
-      </w:r>
-      <w:r>
-        <w:rPr>
-          <w:i/>
-          <w:iCs/>
-        </w:rPr>
-        <w:t>status</w:t>
-      </w:r>
-      <w:r>
-        <w:t xml:space="preserve"> </w:t>
-      </w:r>
-      <w:r>
-        <w:t xml:space="preserve">ou situação, </w:t>
-      </w:r>
-      <w:r>
-        <w:t xml:space="preserve">representado </w:t>
-      </w:r>
-      <w:r>
-        <w:t xml:space="preserve">tanto em </w:t>
-      </w:r>
-      <w:r>
-        <w:t xml:space="preserve">texto quanto </w:t>
-      </w:r>
-      <w:r>
-        <w:t>em cores</w:t>
-      </w:r>
-      <w:r>
-        <w:t xml:space="preserve">. A última informação adicionada nesta tela foi o menu de navegação que </w:t>
-      </w:r>
-      <w:r>
-        <w:t>deve</w:t>
-      </w:r>
-      <w:r>
-        <w:t xml:space="preserve"> ajudar o usuário a navegar por toda a plataforma.</w:t>
       </w:r>
     </w:p>
     <w:p/>
@@ -21502,225 +21722,6 @@
                 <pic:pic xmlns:pic="http://schemas.openxmlformats.org/drawingml/2006/picture">
                   <pic:nvPicPr>
                     <pic:cNvPr id="0" name="Picture 3" descr="https://lh3.googleusercontent.com/PxAA-cGZOuoMs6ao9pTK6YOQtrW0KIQ1fWBUtmJ6WjZPJbIOlKQHXP9dyeGXBfyqafqkcIsksC1QS_5CNqJDiECUjFalSZfNa5MfYE0I29SsG8g9eRiRFvM_unTrtRs6mOStfL8p"/>
-                    <pic:cNvPicPr>
-                      <a:picLocks noChangeAspect="1" noChangeArrowheads="1"/>
-                    </pic:cNvPicPr>
-                  </pic:nvPicPr>
-                  <pic:blipFill>
-                    <a:blip r:embed="rId17">
-                      <a:extLst>
-                        <a:ext uri="{28A0092B-C50C-407E-A947-70E740481C1C}">
-                          <a14:useLocalDpi xmlns:a14="http://schemas.microsoft.com/office/drawing/2010/main" val="0"/>
-                        </a:ext>
-                      </a:extLst>
-                    </a:blip>
-                    <a:srcRect/>
-                    <a:stretch>
-                      <a:fillRect/>
-                    </a:stretch>
-                  </pic:blipFill>
-                  <pic:spPr bwMode="auto">
-                    <a:xfrm>
-                      <a:off x="0" y="0"/>
-                      <a:ext cx="2152650" cy="3810000"/>
-                    </a:xfrm>
-                    <a:prstGeom prst="rect">
-                      <a:avLst/>
-                    </a:prstGeom>
-                    <a:noFill/>
-                    <a:ln>
-                      <a:noFill/>
-                    </a:ln>
-                  </pic:spPr>
-                </pic:pic>
-              </a:graphicData>
-            </a:graphic>
-          </wp:inline>
-        </w:drawing>
-      </w:r>
-      <w:r>
-        <w:rPr>
-          <w:rFonts w:cs="Arial"/>
-          <w:noProof/>
-          <w:color w:val="000000"/>
-        </w:rPr>
-        <w:drawing>
-          <wp:inline distT="0" distB="0" distL="0" distR="0" wp14:anchorId="5F20370C" wp14:editId="71ECB640">
-            <wp:extent cx="2162175" cy="3810000"/>
-            <wp:effectExtent l="0" t="0" r="9525" b="0"/>
-            <wp:docPr id="5" name="Imagem 5" descr="https://lh6.googleusercontent.com/HEjuTXQJ8mx3maBnuxU5X6MeizSidMKB1VpVRlNfWbEJbaUKpFI3YHOIU4r8Os70IIG3eoMacaOoQYGehQqXVQllVplTKRWtIIECa0kLpm6GUEcLVtosGTsObLZXo6hL5c3QKCuk"/>
-            <wp:cNvGraphicFramePr>
-              <a:graphicFrameLocks xmlns:a="http://schemas.openxmlformats.org/drawingml/2006/main" noChangeAspect="1"/>
-            </wp:cNvGraphicFramePr>
-            <a:graphic xmlns:a="http://schemas.openxmlformats.org/drawingml/2006/main">
-              <a:graphicData uri="http://schemas.openxmlformats.org/drawingml/2006/picture">
-                <pic:pic xmlns:pic="http://schemas.openxmlformats.org/drawingml/2006/picture">
-                  <pic:nvPicPr>
-                    <pic:cNvPr id="0" name="Picture 5" descr="https://lh6.googleusercontent.com/HEjuTXQJ8mx3maBnuxU5X6MeizSidMKB1VpVRlNfWbEJbaUKpFI3YHOIU4r8Os70IIG3eoMacaOoQYGehQqXVQllVplTKRWtIIECa0kLpm6GUEcLVtosGTsObLZXo6hL5c3QKCuk"/>
-                    <pic:cNvPicPr>
-                      <a:picLocks noChangeAspect="1" noChangeArrowheads="1"/>
-                    </pic:cNvPicPr>
-                  </pic:nvPicPr>
-                  <pic:blipFill>
-                    <a:blip r:embed="rId18">
-                      <a:extLst>
-                        <a:ext uri="{28A0092B-C50C-407E-A947-70E740481C1C}">
-                          <a14:useLocalDpi xmlns:a14="http://schemas.microsoft.com/office/drawing/2010/main" val="0"/>
-                        </a:ext>
-                      </a:extLst>
-                    </a:blip>
-                    <a:srcRect/>
-                    <a:stretch>
-                      <a:fillRect/>
-                    </a:stretch>
-                  </pic:blipFill>
-                  <pic:spPr bwMode="auto">
-                    <a:xfrm>
-                      <a:off x="0" y="0"/>
-                      <a:ext cx="2162175" cy="3810000"/>
-                    </a:xfrm>
-                    <a:prstGeom prst="rect">
-                      <a:avLst/>
-                    </a:prstGeom>
-                    <a:noFill/>
-                    <a:ln>
-                      <a:noFill/>
-                    </a:ln>
-                  </pic:spPr>
-                </pic:pic>
-              </a:graphicData>
-            </a:graphic>
-          </wp:inline>
-        </w:drawing>
-      </w:r>
-    </w:p>
-    <w:p>
-      <w:pPr>
-        <w:pStyle w:val="Legenda"/>
-      </w:pPr>
-      <w:r>
-        <w:t xml:space="preserve">                        </w:t>
-      </w:r>
-      <w:bookmarkStart w:id="24" w:name="_Toc9437464"/>
-      <w:r>
-        <w:t xml:space="preserve">Figura </w:t>
-      </w:r>
-      <w:fldSimple w:instr=" SEQ Figura \* ARABIC ">
-        <w:r>
-          <w:rPr>
-            <w:noProof/>
-          </w:rPr>
-          <w:t>5</w:t>
-        </w:r>
-      </w:fldSimple>
-      <w:r>
-        <w:t>:</w:t>
-      </w:r>
-      <w:r>
-        <w:t xml:space="preserve"> Tela </w:t>
-      </w:r>
-      <w:r>
-        <w:t>principal e</w:t>
-      </w:r>
-      <w:r>
-        <w:t xml:space="preserve"> tela de listagem de conhecimentos</w:t>
-      </w:r>
-      <w:bookmarkEnd w:id="24"/>
-    </w:p>
-    <w:p/>
-    <w:p>
-      <w:r>
-        <w:lastRenderedPageBreak/>
-        <w:t>Na tela de configurações o usuário poderá completar seu perfil preenchendo dados pessoais como curso, redes sociais, foto de perfil e seus conhecimentos</w:t>
-      </w:r>
-      <w:r>
-        <w:t>,</w:t>
-      </w:r>
-      <w:r>
-        <w:t xml:space="preserve"> como </w:t>
-      </w:r>
-      <w:proofErr w:type="spellStart"/>
-      <w:r>
-        <w:t>J</w:t>
-      </w:r>
-      <w:r>
-        <w:t>ava</w:t>
-      </w:r>
-      <w:r>
-        <w:t>S</w:t>
-      </w:r>
-      <w:r>
-        <w:t>cript</w:t>
-      </w:r>
-      <w:proofErr w:type="spellEnd"/>
-      <w:r>
-        <w:t xml:space="preserve">, </w:t>
-      </w:r>
-      <w:r>
-        <w:t>PHP</w:t>
-      </w:r>
-      <w:r>
-        <w:t xml:space="preserve">, inglês, </w:t>
-      </w:r>
-      <w:r>
-        <w:t>dentre outros. C</w:t>
-      </w:r>
-      <w:r>
-        <w:t>om os conhecimentos cadastrados</w:t>
-      </w:r>
-      <w:r>
-        <w:t>,</w:t>
-      </w:r>
-      <w:r>
-        <w:t xml:space="preserve"> outros usuários </w:t>
-      </w:r>
-      <w:r>
-        <w:t xml:space="preserve">poderão </w:t>
-      </w:r>
-      <w:r>
-        <w:t>ao realizar uma busca por</w:t>
-      </w:r>
-      <w:r>
-        <w:t xml:space="preserve"> determinado</w:t>
-      </w:r>
-      <w:r>
-        <w:t xml:space="preserve"> conhecimento</w:t>
-      </w:r>
-      <w:r>
-        <w:t>, visualizar os usuários que detém o conhecimento procurado</w:t>
-      </w:r>
-      <w:r>
-        <w:t>.</w:t>
-      </w:r>
-    </w:p>
-    <w:p>
-      <w:pPr>
-        <w:keepNext/>
-        <w:jc w:val="center"/>
-      </w:pPr>
-      <w:r>
-        <w:rPr>
-          <w:rFonts w:cs="Arial"/>
-          <w:b/>
-          <w:bCs/>
-          <w:noProof/>
-          <w:color w:val="000000"/>
-          <w:sz w:val="36"/>
-          <w:szCs w:val="36"/>
-        </w:rPr>
-        <w:drawing>
-          <wp:inline distT="0" distB="0" distL="0" distR="0" wp14:anchorId="1F538EB2" wp14:editId="581B5578">
-            <wp:extent cx="2152650" cy="3810000"/>
-            <wp:effectExtent l="0" t="0" r="0" b="0"/>
-            <wp:docPr id="7" name="Imagem 7" descr="https://lh4.googleusercontent.com/-SOQV3Q2dg1TcXZiDICPeodhHKRDr0MIevKSD-1_cYpB3zt7r5B5fRVX6ObNuz6IBQcf_qnpBRKfk6wBC1UE8pEZmbQ6wenrY8ttxVzDC5ji7jyqJtTElJ75nSayHrZa8NYcRwtU"/>
-            <wp:cNvGraphicFramePr>
-              <a:graphicFrameLocks xmlns:a="http://schemas.openxmlformats.org/drawingml/2006/main" noChangeAspect="1"/>
-            </wp:cNvGraphicFramePr>
-            <a:graphic xmlns:a="http://schemas.openxmlformats.org/drawingml/2006/main">
-              <a:graphicData uri="http://schemas.openxmlformats.org/drawingml/2006/picture">
-                <pic:pic xmlns:pic="http://schemas.openxmlformats.org/drawingml/2006/picture">
-                  <pic:nvPicPr>
-                    <pic:cNvPr id="0" name="Picture 9" descr="https://lh4.googleusercontent.com/-SOQV3Q2dg1TcXZiDICPeodhHKRDr0MIevKSD-1_cYpB3zt7r5B5fRVX6ObNuz6IBQcf_qnpBRKfk6wBC1UE8pEZmbQ6wenrY8ttxVzDC5ji7jyqJtTElJ75nSayHrZa8NYcRwtU"/>
                     <pic:cNvPicPr>
                       <a:picLocks noChangeAspect="1" noChangeArrowheads="1"/>
                     </pic:cNvPicPr>
@@ -21760,18 +21761,14 @@
       <w:r>
         <w:rPr>
           <w:rFonts w:cs="Arial"/>
-          <w:b/>
-          <w:bCs/>
           <w:noProof/>
           <w:color w:val="000000"/>
-          <w:sz w:val="36"/>
-          <w:szCs w:val="36"/>
         </w:rPr>
         <w:drawing>
-          <wp:inline distT="0" distB="0" distL="0" distR="0" wp14:anchorId="05952027" wp14:editId="44FF2B1F">
+          <wp:inline distT="0" distB="0" distL="0" distR="0" wp14:anchorId="5F20370C" wp14:editId="71ECB640">
             <wp:extent cx="2162175" cy="3810000"/>
             <wp:effectExtent l="0" t="0" r="9525" b="0"/>
-            <wp:docPr id="8" name="Imagem 8" descr="https://lh5.googleusercontent.com/buBGYn_4XkGSthhvMab9ziGFXPMuRrmmjW_dRAwqUvFXIXnShLCw6PIvEbQCVcvl4__Y9_VBjE9RPWD_D2F3TbNQWmRZ89I9fwWpGxL6FZIqREblpC06kZatKKTZLVZY7xSoo7ez"/>
+            <wp:docPr id="5" name="Imagem 5" descr="https://lh6.googleusercontent.com/HEjuTXQJ8mx3maBnuxU5X6MeizSidMKB1VpVRlNfWbEJbaUKpFI3YHOIU4r8Os70IIG3eoMacaOoQYGehQqXVQllVplTKRWtIIECa0kLpm6GUEcLVtosGTsObLZXo6hL5c3QKCuk"/>
             <wp:cNvGraphicFramePr>
               <a:graphicFrameLocks xmlns:a="http://schemas.openxmlformats.org/drawingml/2006/main" noChangeAspect="1"/>
             </wp:cNvGraphicFramePr>
@@ -21779,7 +21776,7 @@
               <a:graphicData uri="http://schemas.openxmlformats.org/drawingml/2006/picture">
                 <pic:pic xmlns:pic="http://schemas.openxmlformats.org/drawingml/2006/picture">
                   <pic:nvPicPr>
-                    <pic:cNvPr id="0" name="Picture 11" descr="https://lh5.googleusercontent.com/buBGYn_4XkGSthhvMab9ziGFXPMuRrmmjW_dRAwqUvFXIXnShLCw6PIvEbQCVcvl4__Y9_VBjE9RPWD_D2F3TbNQWmRZ89I9fwWpGxL6FZIqREblpC06kZatKKTZLVZY7xSoo7ez"/>
+                    <pic:cNvPr id="0" name="Picture 5" descr="https://lh6.googleusercontent.com/HEjuTXQJ8mx3maBnuxU5X6MeizSidMKB1VpVRlNfWbEJbaUKpFI3YHOIU4r8Os70IIG3eoMacaOoQYGehQqXVQllVplTKRWtIIECa0kLpm6GUEcLVtosGTsObLZXo6hL5c3QKCuk"/>
                     <pic:cNvPicPr>
                       <a:picLocks noChangeAspect="1" noChangeArrowheads="1"/>
                     </pic:cNvPicPr>
@@ -21820,94 +21817,197 @@
     <w:p>
       <w:pPr>
         <w:pStyle w:val="Legenda"/>
-        <w:jc w:val="center"/>
-      </w:pPr>
+      </w:pPr>
+      <w:r>
+        <w:t xml:space="preserve">                        </w:t>
+      </w:r>
+      <w:bookmarkStart w:id="24" w:name="_Toc9437464"/>
       <w:r>
         <w:t xml:space="preserve">Figura </w:t>
       </w:r>
       <w:r>
-        <w:t>6:</w:t>
-      </w:r>
-      <w:r>
-        <w:t xml:space="preserve"> Tela de Configurações</w:t>
-      </w:r>
-      <w:r>
-        <w:t xml:space="preserve"> e tela de cadastro de conhecimento</w:t>
-      </w:r>
-      <w:r>
-        <w:t xml:space="preserve"> </w:t>
-      </w:r>
+        <w:fldChar w:fldCharType="begin"/>
+      </w:r>
+      <w:r>
+        <w:instrText xml:space="preserve"> SEQ Figura \* ARABIC </w:instrText>
+      </w:r>
+      <w:r>
+        <w:fldChar w:fldCharType="separate"/>
+      </w:r>
+      <w:r>
+        <w:rPr>
+          <w:noProof/>
+        </w:rPr>
+        <w:t>7</w:t>
+      </w:r>
+      <w:r>
+        <w:rPr>
+          <w:noProof/>
+        </w:rPr>
+        <w:fldChar w:fldCharType="end"/>
+      </w:r>
+      <w:r>
+        <w:t>:</w:t>
+      </w:r>
+      <w:r>
+        <w:t xml:space="preserve"> Tela </w:t>
+      </w:r>
+      <w:r>
+        <w:t>principal e</w:t>
+      </w:r>
+      <w:r>
+        <w:t xml:space="preserve"> tela de listagem de conhecimentos</w:t>
+      </w:r>
+      <w:bookmarkEnd w:id="24"/>
     </w:p>
     <w:p/>
     <w:p>
       <w:r>
-        <w:t xml:space="preserve">Na tela de </w:t>
+        <w:t>A</w:t>
+      </w:r>
+      <w:r>
+        <w:t>pós os botões de aç</w:t>
+      </w:r>
+      <w:r>
+        <w:t>ões,</w:t>
+      </w:r>
+      <w:r>
+        <w:t xml:space="preserve"> </w:t>
+      </w:r>
+      <w:r>
+        <w:t>existe</w:t>
+      </w:r>
+      <w:r>
+        <w:t xml:space="preserve"> a sessão de </w:t>
       </w:r>
       <w:r>
         <w:t>“</w:t>
       </w:r>
       <w:r>
-        <w:t>ajudar</w:t>
+        <w:t>minhas dúvidas</w:t>
       </w:r>
       <w:r>
         <w:t>”</w:t>
       </w:r>
       <w:r>
+        <w:t xml:space="preserve"> onde </w:t>
+      </w:r>
+      <w:r>
+        <w:t xml:space="preserve">são exibidas </w:t>
+      </w:r>
+      <w:r>
+        <w:t>as últimas postagens do usuário no aplicativo</w:t>
+      </w:r>
+      <w:r>
+        <w:t>,</w:t>
+      </w:r>
+      <w:r>
+        <w:t xml:space="preserve"> representados com um </w:t>
+      </w:r>
+      <w:r>
+        <w:t xml:space="preserve">cartão </w:t>
+      </w:r>
+      <w:r>
+        <w:t xml:space="preserve">com informações breves da postagem como o título, data, curso relacionado e </w:t>
+      </w:r>
+      <w:r>
+        <w:rPr>
+          <w:i/>
+          <w:iCs/>
+        </w:rPr>
+        <w:t>status</w:t>
+      </w:r>
+      <w:r>
         <w:t xml:space="preserve"> </w:t>
       </w:r>
       <w:r>
-        <w:t xml:space="preserve">existe </w:t>
-      </w:r>
-      <w:r>
-        <w:t xml:space="preserve">uma listagem com os cursos adicionados à plataforma onde </w:t>
-      </w:r>
-      <w:r>
-        <w:t xml:space="preserve">eles são </w:t>
-      </w:r>
-      <w:r>
-        <w:t>separa</w:t>
-      </w:r>
-      <w:r>
-        <w:t>dos</w:t>
-      </w:r>
-      <w:r>
-        <w:t xml:space="preserve"> por categoria, os cursos são representados por suas respectivas cores para criar uma relação mais fácil de identificar ao visualizar uma postagem</w:t>
+        <w:t xml:space="preserve">ou situação, </w:t>
+      </w:r>
+      <w:r>
+        <w:t xml:space="preserve">representado </w:t>
+      </w:r>
+      <w:r>
+        <w:t xml:space="preserve">tanto em </w:t>
+      </w:r>
+      <w:r>
+        <w:t xml:space="preserve">texto quanto </w:t>
+      </w:r>
+      <w:r>
+        <w:t>em cores</w:t>
+      </w:r>
+      <w:r>
+        <w:t xml:space="preserve">. A última informação adicionada nesta tela foi o menu de navegação que </w:t>
+      </w:r>
+      <w:r>
+        <w:t>deve</w:t>
+      </w:r>
+      <w:r>
+        <w:t xml:space="preserve"> ajudar o usuário a navegar por toda a plataforma.</w:t>
+      </w:r>
+    </w:p>
+    <w:p/>
+    <w:p>
+      <w:r>
+        <w:t>Na tela de configurações o usuário poderá completar seu perfil preenchendo dados pessoais como curso, redes sociais, foto de perfil e seus conhecimentos</w:t>
+      </w:r>
+      <w:r>
+        <w:t>,</w:t>
+      </w:r>
+      <w:r>
+        <w:t xml:space="preserve"> como </w:t>
+      </w:r>
+      <w:proofErr w:type="spellStart"/>
+      <w:r>
+        <w:t>J</w:t>
+      </w:r>
+      <w:r>
+        <w:t>ava</w:t>
+      </w:r>
+      <w:r>
+        <w:t>S</w:t>
+      </w:r>
+      <w:r>
+        <w:t>cript</w:t>
+      </w:r>
+      <w:proofErr w:type="spellEnd"/>
+      <w:r>
+        <w:t xml:space="preserve">, </w:t>
+      </w:r>
+      <w:r>
+        <w:t>PHP</w:t>
+      </w:r>
+      <w:r>
+        <w:t xml:space="preserve">, inglês, </w:t>
+      </w:r>
+      <w:r>
+        <w:t>dentre outros. C</w:t>
+      </w:r>
+      <w:r>
+        <w:t>om os conhecimentos cadastrados</w:t>
+      </w:r>
+      <w:r>
+        <w:t>,</w:t>
+      </w:r>
+      <w:r>
+        <w:t xml:space="preserve"> outros usuários </w:t>
+      </w:r>
+      <w:r>
+        <w:t xml:space="preserve">poderão </w:t>
+      </w:r>
+      <w:r>
+        <w:t>ao realizar uma busca por</w:t>
+      </w:r>
+      <w:r>
+        <w:t xml:space="preserve"> determinado</w:t>
+      </w:r>
+      <w:r>
+        <w:t xml:space="preserve"> conhecimento</w:t>
+      </w:r>
+      <w:r>
+        <w:t>, visualizar os usuários que detém o conhecimento procurado</w:t>
       </w:r>
       <w:r>
         <w:t>.</w:t>
-      </w:r>
-      <w:r>
-        <w:t xml:space="preserve"> </w:t>
-      </w:r>
-      <w:r>
-        <w:t>A</w:t>
-      </w:r>
-      <w:r>
-        <w:t>o clicar em uma categoria</w:t>
-      </w:r>
-      <w:r>
-        <w:t>,</w:t>
-      </w:r>
-      <w:r>
-        <w:t xml:space="preserve"> o usuário é redirecionado para a tela das postagens em aberto </w:t>
-      </w:r>
-      <w:r>
-        <w:t>referente a</w:t>
-      </w:r>
-      <w:r>
-        <w:t xml:space="preserve"> categoria escolhida</w:t>
-      </w:r>
-      <w:r>
-        <w:t>. Além disso,</w:t>
-      </w:r>
-      <w:r>
-        <w:t xml:space="preserve"> nesta tela existe a possibilidade de </w:t>
-      </w:r>
-      <w:r>
-        <w:t>alterar</w:t>
-      </w:r>
-      <w:r>
-        <w:t xml:space="preserve"> a categoria por meio de um seletor.</w:t>
       </w:r>
     </w:p>
     <w:p>
@@ -21925,12 +22025,11 @@
           <w:sz w:val="36"/>
           <w:szCs w:val="36"/>
         </w:rPr>
-        <w:lastRenderedPageBreak/>
         <w:drawing>
-          <wp:inline distT="0" distB="0" distL="0" distR="0" wp14:anchorId="70D67E61" wp14:editId="5E5A4CD8">
+          <wp:inline distT="0" distB="0" distL="0" distR="0" wp14:anchorId="1F538EB2" wp14:editId="581B5578">
             <wp:extent cx="2152650" cy="3810000"/>
             <wp:effectExtent l="0" t="0" r="0" b="0"/>
-            <wp:docPr id="9" name="Imagem 9" descr="https://lh5.googleusercontent.com/up02fK1MGcvf0qBMtV09mK72NGsKpbuQDZrn1uaVh-bsoSFgbefP6QicHXH2B88vIszE21UJTfF3VBzc7ShrcTghbWgF-Y55H005C0uQFu9A0rTcN6G76t6Ip9qH3NIydNHjydp4"/>
+            <wp:docPr id="7" name="Imagem 7" descr="https://lh4.googleusercontent.com/-SOQV3Q2dg1TcXZiDICPeodhHKRDr0MIevKSD-1_cYpB3zt7r5B5fRVX6ObNuz6IBQcf_qnpBRKfk6wBC1UE8pEZmbQ6wenrY8ttxVzDC5ji7jyqJtTElJ75nSayHrZa8NYcRwtU"/>
             <wp:cNvGraphicFramePr>
               <a:graphicFrameLocks xmlns:a="http://schemas.openxmlformats.org/drawingml/2006/main" noChangeAspect="1"/>
             </wp:cNvGraphicFramePr>
@@ -21938,7 +22037,7 @@
               <a:graphicData uri="http://schemas.openxmlformats.org/drawingml/2006/picture">
                 <pic:pic xmlns:pic="http://schemas.openxmlformats.org/drawingml/2006/picture">
                   <pic:nvPicPr>
-                    <pic:cNvPr id="0" name="Picture 13" descr="https://lh5.googleusercontent.com/up02fK1MGcvf0qBMtV09mK72NGsKpbuQDZrn1uaVh-bsoSFgbefP6QicHXH2B88vIszE21UJTfF3VBzc7ShrcTghbWgF-Y55H005C0uQFu9A0rTcN6G76t6Ip9qH3NIydNHjydp4"/>
+                    <pic:cNvPr id="0" name="Picture 9" descr="https://lh4.googleusercontent.com/-SOQV3Q2dg1TcXZiDICPeodhHKRDr0MIevKSD-1_cYpB3zt7r5B5fRVX6ObNuz6IBQcf_qnpBRKfk6wBC1UE8pEZmbQ6wenrY8ttxVzDC5ji7jyqJtTElJ75nSayHrZa8NYcRwtU"/>
                     <pic:cNvPicPr>
                       <a:picLocks noChangeAspect="1" noChangeArrowheads="1"/>
                     </pic:cNvPicPr>
@@ -21986,6 +22085,224 @@
           <w:szCs w:val="36"/>
         </w:rPr>
         <w:drawing>
+          <wp:inline distT="0" distB="0" distL="0" distR="0" wp14:anchorId="05952027" wp14:editId="44FF2B1F">
+            <wp:extent cx="2162175" cy="3810000"/>
+            <wp:effectExtent l="0" t="0" r="9525" b="0"/>
+            <wp:docPr id="8" name="Imagem 8" descr="https://lh5.googleusercontent.com/buBGYn_4XkGSthhvMab9ziGFXPMuRrmmjW_dRAwqUvFXIXnShLCw6PIvEbQCVcvl4__Y9_VBjE9RPWD_D2F3TbNQWmRZ89I9fwWpGxL6FZIqREblpC06kZatKKTZLVZY7xSoo7ez"/>
+            <wp:cNvGraphicFramePr>
+              <a:graphicFrameLocks xmlns:a="http://schemas.openxmlformats.org/drawingml/2006/main" noChangeAspect="1"/>
+            </wp:cNvGraphicFramePr>
+            <a:graphic xmlns:a="http://schemas.openxmlformats.org/drawingml/2006/main">
+              <a:graphicData uri="http://schemas.openxmlformats.org/drawingml/2006/picture">
+                <pic:pic xmlns:pic="http://schemas.openxmlformats.org/drawingml/2006/picture">
+                  <pic:nvPicPr>
+                    <pic:cNvPr id="0" name="Picture 11" descr="https://lh5.googleusercontent.com/buBGYn_4XkGSthhvMab9ziGFXPMuRrmmjW_dRAwqUvFXIXnShLCw6PIvEbQCVcvl4__Y9_VBjE9RPWD_D2F3TbNQWmRZ89I9fwWpGxL6FZIqREblpC06kZatKKTZLVZY7xSoo7ez"/>
+                    <pic:cNvPicPr>
+                      <a:picLocks noChangeAspect="1" noChangeArrowheads="1"/>
+                    </pic:cNvPicPr>
+                  </pic:nvPicPr>
+                  <pic:blipFill>
+                    <a:blip r:embed="rId22">
+                      <a:extLst>
+                        <a:ext uri="{28A0092B-C50C-407E-A947-70E740481C1C}">
+                          <a14:useLocalDpi xmlns:a14="http://schemas.microsoft.com/office/drawing/2010/main" val="0"/>
+                        </a:ext>
+                      </a:extLst>
+                    </a:blip>
+                    <a:srcRect/>
+                    <a:stretch>
+                      <a:fillRect/>
+                    </a:stretch>
+                  </pic:blipFill>
+                  <pic:spPr bwMode="auto">
+                    <a:xfrm>
+                      <a:off x="0" y="0"/>
+                      <a:ext cx="2162175" cy="3810000"/>
+                    </a:xfrm>
+                    <a:prstGeom prst="rect">
+                      <a:avLst/>
+                    </a:prstGeom>
+                    <a:noFill/>
+                    <a:ln>
+                      <a:noFill/>
+                    </a:ln>
+                  </pic:spPr>
+                </pic:pic>
+              </a:graphicData>
+            </a:graphic>
+          </wp:inline>
+        </w:drawing>
+      </w:r>
+    </w:p>
+    <w:p>
+      <w:pPr>
+        <w:pStyle w:val="Legenda"/>
+        <w:jc w:val="center"/>
+      </w:pPr>
+      <w:r>
+        <w:t xml:space="preserve">Figura </w:t>
+      </w:r>
+      <w:r>
+        <w:t>6:</w:t>
+      </w:r>
+      <w:r>
+        <w:t xml:space="preserve"> Tela de Configurações</w:t>
+      </w:r>
+      <w:r>
+        <w:t xml:space="preserve"> e tela de cadastro de conhecimento</w:t>
+      </w:r>
+      <w:r>
+        <w:t xml:space="preserve"> </w:t>
+      </w:r>
+    </w:p>
+    <w:p/>
+    <w:p>
+      <w:r>
+        <w:t xml:space="preserve">Na tela de </w:t>
+      </w:r>
+      <w:r>
+        <w:t>“</w:t>
+      </w:r>
+      <w:r>
+        <w:t>ajudar</w:t>
+      </w:r>
+      <w:r>
+        <w:t>”</w:t>
+      </w:r>
+      <w:r>
+        <w:t xml:space="preserve"> </w:t>
+      </w:r>
+      <w:r>
+        <w:t xml:space="preserve">existe </w:t>
+      </w:r>
+      <w:r>
+        <w:t xml:space="preserve">uma listagem com os cursos adicionados à plataforma onde </w:t>
+      </w:r>
+      <w:r>
+        <w:t xml:space="preserve">eles são </w:t>
+      </w:r>
+      <w:r>
+        <w:t>separa</w:t>
+      </w:r>
+      <w:r>
+        <w:t>dos</w:t>
+      </w:r>
+      <w:r>
+        <w:t xml:space="preserve"> por categoria, os cursos são representados por suas respectivas cores para criar uma relação mais fácil de identificar ao visualizar uma postagem</w:t>
+      </w:r>
+      <w:r>
+        <w:t>.</w:t>
+      </w:r>
+      <w:r>
+        <w:t xml:space="preserve"> </w:t>
+      </w:r>
+      <w:r>
+        <w:t>A</w:t>
+      </w:r>
+      <w:r>
+        <w:t>o clicar em uma categoria</w:t>
+      </w:r>
+      <w:r>
+        <w:t>,</w:t>
+      </w:r>
+      <w:r>
+        <w:t xml:space="preserve"> o usuário é redirecionado para a tela das postagens em aberto </w:t>
+      </w:r>
+      <w:r>
+        <w:t>referente a</w:t>
+      </w:r>
+      <w:r>
+        <w:t xml:space="preserve"> categoria escolhida</w:t>
+      </w:r>
+      <w:r>
+        <w:t>. Além disso,</w:t>
+      </w:r>
+      <w:r>
+        <w:t xml:space="preserve"> nesta tela existe a possibilidade de </w:t>
+      </w:r>
+      <w:r>
+        <w:t>alterar</w:t>
+      </w:r>
+      <w:r>
+        <w:t xml:space="preserve"> a categoria por meio de um seletor.</w:t>
+      </w:r>
+    </w:p>
+    <w:p>
+      <w:pPr>
+        <w:keepNext/>
+        <w:jc w:val="center"/>
+      </w:pPr>
+      <w:r>
+        <w:rPr>
+          <w:rFonts w:cs="Arial"/>
+          <w:b/>
+          <w:bCs/>
+          <w:noProof/>
+          <w:color w:val="000000"/>
+          <w:sz w:val="36"/>
+          <w:szCs w:val="36"/>
+        </w:rPr>
+        <w:lastRenderedPageBreak/>
+        <w:drawing>
+          <wp:inline distT="0" distB="0" distL="0" distR="0" wp14:anchorId="70D67E61" wp14:editId="5E5A4CD8">
+            <wp:extent cx="2152650" cy="3810000"/>
+            <wp:effectExtent l="0" t="0" r="0" b="0"/>
+            <wp:docPr id="9" name="Imagem 9" descr="https://lh5.googleusercontent.com/up02fK1MGcvf0qBMtV09mK72NGsKpbuQDZrn1uaVh-bsoSFgbefP6QicHXH2B88vIszE21UJTfF3VBzc7ShrcTghbWgF-Y55H005C0uQFu9A0rTcN6G76t6Ip9qH3NIydNHjydp4"/>
+            <wp:cNvGraphicFramePr>
+              <a:graphicFrameLocks xmlns:a="http://schemas.openxmlformats.org/drawingml/2006/main" noChangeAspect="1"/>
+            </wp:cNvGraphicFramePr>
+            <a:graphic xmlns:a="http://schemas.openxmlformats.org/drawingml/2006/main">
+              <a:graphicData uri="http://schemas.openxmlformats.org/drawingml/2006/picture">
+                <pic:pic xmlns:pic="http://schemas.openxmlformats.org/drawingml/2006/picture">
+                  <pic:nvPicPr>
+                    <pic:cNvPr id="0" name="Picture 13" descr="https://lh5.googleusercontent.com/up02fK1MGcvf0qBMtV09mK72NGsKpbuQDZrn1uaVh-bsoSFgbefP6QicHXH2B88vIszE21UJTfF3VBzc7ShrcTghbWgF-Y55H005C0uQFu9A0rTcN6G76t6Ip9qH3NIydNHjydp4"/>
+                    <pic:cNvPicPr>
+                      <a:picLocks noChangeAspect="1" noChangeArrowheads="1"/>
+                    </pic:cNvPicPr>
+                  </pic:nvPicPr>
+                  <pic:blipFill>
+                    <a:blip r:embed="rId23">
+                      <a:extLst>
+                        <a:ext uri="{28A0092B-C50C-407E-A947-70E740481C1C}">
+                          <a14:useLocalDpi xmlns:a14="http://schemas.microsoft.com/office/drawing/2010/main" val="0"/>
+                        </a:ext>
+                      </a:extLst>
+                    </a:blip>
+                    <a:srcRect/>
+                    <a:stretch>
+                      <a:fillRect/>
+                    </a:stretch>
+                  </pic:blipFill>
+                  <pic:spPr bwMode="auto">
+                    <a:xfrm>
+                      <a:off x="0" y="0"/>
+                      <a:ext cx="2152650" cy="3810000"/>
+                    </a:xfrm>
+                    <a:prstGeom prst="rect">
+                      <a:avLst/>
+                    </a:prstGeom>
+                    <a:noFill/>
+                    <a:ln>
+                      <a:noFill/>
+                    </a:ln>
+                  </pic:spPr>
+                </pic:pic>
+              </a:graphicData>
+            </a:graphic>
+          </wp:inline>
+        </w:drawing>
+      </w:r>
+      <w:r>
+        <w:rPr>
+          <w:rFonts w:cs="Arial"/>
+          <w:b/>
+          <w:bCs/>
+          <w:noProof/>
+          <w:color w:val="000000"/>
+          <w:sz w:val="36"/>
+          <w:szCs w:val="36"/>
+        </w:rPr>
+        <w:drawing>
           <wp:inline distT="0" distB="0" distL="0" distR="0" wp14:anchorId="0DE9FE6E" wp14:editId="64D277C2">
             <wp:extent cx="2143125" cy="3810000"/>
             <wp:effectExtent l="0" t="0" r="9525" b="0"/>
@@ -22003,7 +22320,7 @@
                     </pic:cNvPicPr>
                   </pic:nvPicPr>
                   <pic:blipFill>
-                    <a:blip r:embed="rId22">
+                    <a:blip r:embed="rId24">
                       <a:extLst>
                         <a:ext uri="{28A0092B-C50C-407E-A947-70E740481C1C}">
                           <a14:useLocalDpi xmlns:a14="http://schemas.microsoft.com/office/drawing/2010/main" val="0"/>
@@ -22110,29 +22427,175 @@
       <w:r>
         <w:t xml:space="preserve"> </w:t>
       </w:r>
+    </w:p>
+    <w:p>
+      <w:pPr>
+        <w:keepNext/>
+        <w:jc w:val="center"/>
+      </w:pPr>
+      <w:r>
+        <w:rPr>
+          <w:noProof/>
+        </w:rPr>
+        <w:lastRenderedPageBreak/>
+        <w:drawing>
+          <wp:inline distT="0" distB="0" distL="0" distR="0" wp14:anchorId="79A8A845" wp14:editId="6DB27972">
+            <wp:extent cx="3406834" cy="4605694"/>
+            <wp:effectExtent l="0" t="0" r="3175" b="4445"/>
+            <wp:docPr id="25" name="Imagem 25"/>
+            <wp:cNvGraphicFramePr>
+              <a:graphicFrameLocks xmlns:a="http://schemas.openxmlformats.org/drawingml/2006/main" noChangeAspect="1"/>
+            </wp:cNvGraphicFramePr>
+            <a:graphic xmlns:a="http://schemas.openxmlformats.org/drawingml/2006/main">
+              <a:graphicData uri="http://schemas.openxmlformats.org/drawingml/2006/picture">
+                <pic:pic xmlns:pic="http://schemas.openxmlformats.org/drawingml/2006/picture">
+                  <pic:nvPicPr>
+                    <pic:cNvPr id="0" name="Picture 6"/>
+                    <pic:cNvPicPr>
+                      <a:picLocks noChangeAspect="1" noChangeArrowheads="1"/>
+                    </pic:cNvPicPr>
+                  </pic:nvPicPr>
+                  <pic:blipFill rotWithShape="1">
+                    <a:blip r:embed="rId25">
+                      <a:extLst>
+                        <a:ext uri="{28A0092B-C50C-407E-A947-70E740481C1C}">
+                          <a14:useLocalDpi xmlns:a14="http://schemas.microsoft.com/office/drawing/2010/main" val="0"/>
+                        </a:ext>
+                      </a:extLst>
+                    </a:blip>
+                    <a:srcRect l="6887" t="10065" r="33984" b="4632"/>
+                    <a:stretch/>
+                  </pic:blipFill>
+                  <pic:spPr bwMode="auto">
+                    <a:xfrm>
+                      <a:off x="0" y="0"/>
+                      <a:ext cx="3407371" cy="4606421"/>
+                    </a:xfrm>
+                    <a:prstGeom prst="rect">
+                      <a:avLst/>
+                    </a:prstGeom>
+                    <a:noFill/>
+                    <a:ln>
+                      <a:noFill/>
+                    </a:ln>
+                    <a:extLst>
+                      <a:ext uri="{53640926-AAD7-44D8-BBD7-CCE9431645EC}">
+                        <a14:shadowObscured xmlns:a14="http://schemas.microsoft.com/office/drawing/2010/main"/>
+                      </a:ext>
+                    </a:extLst>
+                  </pic:spPr>
+                </pic:pic>
+              </a:graphicData>
+            </a:graphic>
+          </wp:inline>
+        </w:drawing>
+      </w:r>
+    </w:p>
+    <w:p>
+      <w:pPr>
+        <w:pStyle w:val="Legenda"/>
+        <w:jc w:val="center"/>
+      </w:pPr>
+      <w:r>
+        <w:t xml:space="preserve">Figura </w:t>
+      </w:r>
+      <w:r>
+        <w:fldChar w:fldCharType="begin"/>
+      </w:r>
+      <w:r>
+        <w:instrText xml:space="preserve"> SEQ Figura \* ARABIC </w:instrText>
+      </w:r>
+      <w:r>
+        <w:fldChar w:fldCharType="separate"/>
+      </w:r>
+      <w:r>
+        <w:rPr>
+          <w:noProof/>
+        </w:rPr>
+        <w:t>8</w:t>
+      </w:r>
+      <w:r>
+        <w:fldChar w:fldCharType="end"/>
+      </w:r>
+      <w:r>
+        <w:t>: Diagrama de Atividade: Responder pergunta</w:t>
+      </w:r>
+    </w:p>
+    <w:p>
       <w:r>
         <w:t>O</w:t>
       </w:r>
       <w:r>
-        <w:t xml:space="preserve">s usuários que desejarem responder a pergunta podem fazer por meio do botão </w:t>
+        <w:t xml:space="preserve">s usuários que desejarem responder </w:t>
+      </w:r>
+      <w:r>
+        <w:t>à</w:t>
+      </w:r>
+      <w:r>
+        <w:t xml:space="preserve"> pergunta</w:t>
+      </w:r>
+      <w:r>
+        <w:t xml:space="preserve">, conforme o diagrama de atividade </w:t>
+      </w:r>
+      <w:r>
+        <w:t>“Responder pergunta”</w:t>
+      </w:r>
+      <w:r>
+        <w:t xml:space="preserve"> </w:t>
+      </w:r>
+      <w:r>
+        <w:t>(</w:t>
+      </w:r>
+      <w:r>
+        <w:rPr>
+          <w:highlight w:val="yellow"/>
+        </w:rPr>
+        <w:t>Figura X</w:t>
+      </w:r>
+      <w:r>
+        <w:t>)</w:t>
+      </w:r>
+      <w:r>
+        <w:t>,</w:t>
+      </w:r>
+      <w:r>
+        <w:t xml:space="preserve"> </w:t>
+      </w:r>
+      <w:r>
+        <w:t>ao</w:t>
+      </w:r>
+      <w:r>
+        <w:t xml:space="preserve"> pressionar o</w:t>
+      </w:r>
+      <w:r>
+        <w:t xml:space="preserve"> botão </w:t>
       </w:r>
       <w:r>
         <w:t>“</w:t>
       </w:r>
       <w:r>
-        <w:t>responder que</w:t>
+        <w:t>responder</w:t>
       </w:r>
       <w:r>
         <w:t>”</w:t>
       </w:r>
       <w:r>
-        <w:t xml:space="preserve"> está em destaque, ao clicar no botão</w:t>
-      </w:r>
-      <w:r>
-        <w:t>,</w:t>
-      </w:r>
-      <w:r>
-        <w:t xml:space="preserve"> o modal de resposta irá abrir e o usuário poderá escrever </w:t>
+        <w:t>, que</w:t>
+      </w:r>
+      <w:r>
+        <w:t xml:space="preserve"> está em destaque</w:t>
+      </w:r>
+      <w:r>
+        <w:t xml:space="preserve">, </w:t>
+      </w:r>
+      <w:r>
+        <w:t xml:space="preserve">o modal de resposta </w:t>
+      </w:r>
+      <w:r>
+        <w:t>deve</w:t>
+      </w:r>
+      <w:r>
+        <w:t xml:space="preserve"> abrir e o usuário poderá escrever </w:t>
       </w:r>
       <w:r>
         <w:t>sua</w:t>
@@ -22189,7 +22652,7 @@
                     </pic:cNvPicPr>
                   </pic:nvPicPr>
                   <pic:blipFill>
-                    <a:blip r:embed="rId23">
+                    <a:blip r:embed="rId26">
                       <a:extLst>
                         <a:ext uri="{28A0092B-C50C-407E-A947-70E740481C1C}">
                           <a14:useLocalDpi xmlns:a14="http://schemas.microsoft.com/office/drawing/2010/main" val="0"/>
@@ -22239,308 +22702,6 @@
                 <pic:pic xmlns:pic="http://schemas.openxmlformats.org/drawingml/2006/picture">
                   <pic:nvPicPr>
                     <pic:cNvPr id="0" name="Picture 19" descr="https://lh6.googleusercontent.com/VJd83aD6n-GNiM9uL1CyrcPu2M7MQd90AL0gVb1-R63C0KIBCk1oT1zPiMiqQyPvzz6qCwXvjobQhhEgyvSFnMKfd_pZ2amEZGuj9wCPNroD8x978vcjOKppZ-8N0z0NVoP8NfQt"/>
-                    <pic:cNvPicPr>
-                      <a:picLocks noChangeAspect="1" noChangeArrowheads="1"/>
-                    </pic:cNvPicPr>
-                  </pic:nvPicPr>
-                  <pic:blipFill>
-                    <a:blip r:embed="rId24">
-                      <a:extLst>
-                        <a:ext uri="{28A0092B-C50C-407E-A947-70E740481C1C}">
-                          <a14:useLocalDpi xmlns:a14="http://schemas.microsoft.com/office/drawing/2010/main" val="0"/>
-                        </a:ext>
-                      </a:extLst>
-                    </a:blip>
-                    <a:srcRect/>
-                    <a:stretch>
-                      <a:fillRect/>
-                    </a:stretch>
-                  </pic:blipFill>
-                  <pic:spPr bwMode="auto">
-                    <a:xfrm>
-                      <a:off x="0" y="0"/>
-                      <a:ext cx="2162175" cy="3810000"/>
-                    </a:xfrm>
-                    <a:prstGeom prst="rect">
-                      <a:avLst/>
-                    </a:prstGeom>
-                    <a:noFill/>
-                    <a:ln>
-                      <a:noFill/>
-                    </a:ln>
-                  </pic:spPr>
-                </pic:pic>
-              </a:graphicData>
-            </a:graphic>
-          </wp:inline>
-        </w:drawing>
-      </w:r>
-    </w:p>
-    <w:p>
-      <w:pPr>
-        <w:pStyle w:val="Legenda"/>
-        <w:jc w:val="center"/>
-      </w:pPr>
-      <w:bookmarkStart w:id="25" w:name="_Toc9437465"/>
-      <w:r>
-        <w:t xml:space="preserve">Figura </w:t>
-      </w:r>
-      <w:r>
-        <w:t>8</w:t>
-      </w:r>
-      <w:r>
-        <w:fldChar w:fldCharType="begin"/>
-      </w:r>
-      <w:r>
-        <w:instrText xml:space="preserve"> SEQ Figura \* ARABIC </w:instrText>
-      </w:r>
-      <w:r>
-        <w:fldChar w:fldCharType="end"/>
-      </w:r>
-      <w:r>
-        <w:t>:</w:t>
-      </w:r>
-      <w:r>
-        <w:t xml:space="preserve"> Tela de visualização de postagem</w:t>
-      </w:r>
-      <w:r>
-        <w:t xml:space="preserve"> e escrevendo uma resposta</w:t>
-      </w:r>
-      <w:bookmarkEnd w:id="25"/>
-    </w:p>
-    <w:p/>
-    <w:p>
-      <w:r>
-        <w:t xml:space="preserve">Na tela de pergunta o usuário escolhe uma categoria para sua dúvida e o ícone de criação de postagem no menu </w:t>
-      </w:r>
-      <w:r>
-        <w:t xml:space="preserve">torna-se </w:t>
-      </w:r>
-      <w:r>
-        <w:t>um botão com gradiente voltado para roxo e vermelho</w:t>
-      </w:r>
-      <w:r>
-        <w:t>,</w:t>
-      </w:r>
-      <w:r>
-        <w:t xml:space="preserve"> com a intenção de cancelar a criação.</w:t>
-      </w:r>
-    </w:p>
-    <w:p>
-      <w:pPr>
-        <w:keepNext/>
-        <w:jc w:val="center"/>
-      </w:pPr>
-      <w:r>
-        <w:rPr>
-          <w:rFonts w:cs="Arial"/>
-          <w:noProof/>
-          <w:color w:val="000000"/>
-        </w:rPr>
-        <w:drawing>
-          <wp:inline distT="0" distB="0" distL="0" distR="0" wp14:anchorId="7E4489FD" wp14:editId="317FB1BF">
-            <wp:extent cx="1851660" cy="3291840"/>
-            <wp:effectExtent l="0" t="0" r="0" b="3810"/>
-            <wp:docPr id="13" name="Imagem 13" descr="https://lh6.googleusercontent.com/qTdEmDt9hBazocWpBX74iu_ivApr4gMWLMIe-4tEbJjkimAntYF4qiSMPt24J0T_3XnrSa0XG2SQKTz4dzNPQ3C4-VmE5oeVirQQCkG4ukBMfk4i7Byyibd52inT93d19rLTdSoA"/>
-            <wp:cNvGraphicFramePr>
-              <a:graphicFrameLocks xmlns:a="http://schemas.openxmlformats.org/drawingml/2006/main" noChangeAspect="1"/>
-            </wp:cNvGraphicFramePr>
-            <a:graphic xmlns:a="http://schemas.openxmlformats.org/drawingml/2006/main">
-              <a:graphicData uri="http://schemas.openxmlformats.org/drawingml/2006/picture">
-                <pic:pic xmlns:pic="http://schemas.openxmlformats.org/drawingml/2006/picture">
-                  <pic:nvPicPr>
-                    <pic:cNvPr id="0" name="Picture 21" descr="https://lh6.googleusercontent.com/qTdEmDt9hBazocWpBX74iu_ivApr4gMWLMIe-4tEbJjkimAntYF4qiSMPt24J0T_3XnrSa0XG2SQKTz4dzNPQ3C4-VmE5oeVirQQCkG4ukBMfk4i7Byyibd52inT93d19rLTdSoA"/>
-                    <pic:cNvPicPr>
-                      <a:picLocks noChangeAspect="1" noChangeArrowheads="1"/>
-                    </pic:cNvPicPr>
-                  </pic:nvPicPr>
-                  <pic:blipFill>
-                    <a:blip r:embed="rId25">
-                      <a:extLst>
-                        <a:ext uri="{28A0092B-C50C-407E-A947-70E740481C1C}">
-                          <a14:useLocalDpi xmlns:a14="http://schemas.microsoft.com/office/drawing/2010/main" val="0"/>
-                        </a:ext>
-                      </a:extLst>
-                    </a:blip>
-                    <a:srcRect/>
-                    <a:stretch>
-                      <a:fillRect/>
-                    </a:stretch>
-                  </pic:blipFill>
-                  <pic:spPr bwMode="auto">
-                    <a:xfrm>
-                      <a:off x="0" y="0"/>
-                      <a:ext cx="1858646" cy="3304260"/>
-                    </a:xfrm>
-                    <a:prstGeom prst="rect">
-                      <a:avLst/>
-                    </a:prstGeom>
-                    <a:noFill/>
-                    <a:ln>
-                      <a:noFill/>
-                    </a:ln>
-                  </pic:spPr>
-                </pic:pic>
-              </a:graphicData>
-            </a:graphic>
-          </wp:inline>
-        </w:drawing>
-      </w:r>
-    </w:p>
-    <w:p>
-      <w:pPr>
-        <w:pStyle w:val="Legenda"/>
-        <w:jc w:val="center"/>
-      </w:pPr>
-      <w:r>
-        <w:t>Figura</w:t>
-      </w:r>
-      <w:r>
-        <w:t xml:space="preserve"> 9:</w:t>
-      </w:r>
-      <w:r>
-        <w:t xml:space="preserve"> Tela de perguntar</w:t>
-      </w:r>
-      <w:r>
-        <w:rPr>
-          <w:noProof/>
-        </w:rPr>
-        <w:t>:</w:t>
-      </w:r>
-      <w:r>
-        <w:rPr>
-          <w:noProof/>
-        </w:rPr>
-        <w:t xml:space="preserve"> seleção de categoria</w:t>
-      </w:r>
-    </w:p>
-    <w:p>
-      <w:r>
-        <w:lastRenderedPageBreak/>
-        <w:t>Ao avançar na criação da dúvida é apresentada ao usuário a tela em questão onde ele poderá inserir um título</w:t>
-      </w:r>
-      <w:r>
-        <w:t>,</w:t>
-      </w:r>
-      <w:r>
-        <w:t xml:space="preserve"> uma descrição e anexar arquivos e fotos para uma melhor descrição de sua dúvida</w:t>
-      </w:r>
-      <w:r>
-        <w:t>.</w:t>
-      </w:r>
-      <w:r>
-        <w:t xml:space="preserve"> </w:t>
-      </w:r>
-      <w:r>
-        <w:t>A</w:t>
-      </w:r>
-      <w:r>
-        <w:t>o salvar a postagem</w:t>
-      </w:r>
-      <w:r>
-        <w:t>,</w:t>
-      </w:r>
-      <w:r>
-        <w:t xml:space="preserve"> o usuário recebe</w:t>
-      </w:r>
-      <w:r>
-        <w:t>rá</w:t>
-      </w:r>
-      <w:r>
-        <w:t xml:space="preserve"> a tela de sucesso com</w:t>
-      </w:r>
-      <w:r>
-        <w:t xml:space="preserve">o resposta de </w:t>
-      </w:r>
-      <w:r>
-        <w:t xml:space="preserve">que a </w:t>
-      </w:r>
-      <w:r>
-        <w:t xml:space="preserve">sua </w:t>
-      </w:r>
-      <w:r>
-        <w:t xml:space="preserve">dúvida foi postada com sucesso no fórum. </w:t>
-      </w:r>
-    </w:p>
-    <w:p>
-      <w:pPr>
-        <w:keepNext/>
-        <w:jc w:val="center"/>
-      </w:pPr>
-      <w:r>
-        <w:rPr>
-          <w:rFonts w:cs="Arial"/>
-          <w:noProof/>
-          <w:color w:val="000000"/>
-        </w:rPr>
-        <w:drawing>
-          <wp:inline distT="0" distB="0" distL="0" distR="0" wp14:anchorId="5F8862ED" wp14:editId="09EF2705">
-            <wp:extent cx="2152650" cy="3810000"/>
-            <wp:effectExtent l="0" t="0" r="0" b="0"/>
-            <wp:docPr id="14" name="Imagem 14" descr="https://lh6.googleusercontent.com/K2fPrmrGW-lLTdTLl95adyui5dOt2gMrqE3NDmy1YRslgFB8SiKJzPDE8lX90Z34LysqpXmChRYXUxf1Ekia2262ZAX8-XhO2t5ozWlutYon9bW4eJTmEQE859EdLOpM9dn9HYpU"/>
-            <wp:cNvGraphicFramePr>
-              <a:graphicFrameLocks xmlns:a="http://schemas.openxmlformats.org/drawingml/2006/main" noChangeAspect="1"/>
-            </wp:cNvGraphicFramePr>
-            <a:graphic xmlns:a="http://schemas.openxmlformats.org/drawingml/2006/main">
-              <a:graphicData uri="http://schemas.openxmlformats.org/drawingml/2006/picture">
-                <pic:pic xmlns:pic="http://schemas.openxmlformats.org/drawingml/2006/picture">
-                  <pic:nvPicPr>
-                    <pic:cNvPr id="0" name="Picture 23" descr="https://lh6.googleusercontent.com/K2fPrmrGW-lLTdTLl95adyui5dOt2gMrqE3NDmy1YRslgFB8SiKJzPDE8lX90Z34LysqpXmChRYXUxf1Ekia2262ZAX8-XhO2t5ozWlutYon9bW4eJTmEQE859EdLOpM9dn9HYpU"/>
-                    <pic:cNvPicPr>
-                      <a:picLocks noChangeAspect="1" noChangeArrowheads="1"/>
-                    </pic:cNvPicPr>
-                  </pic:nvPicPr>
-                  <pic:blipFill>
-                    <a:blip r:embed="rId26">
-                      <a:extLst>
-                        <a:ext uri="{28A0092B-C50C-407E-A947-70E740481C1C}">
-                          <a14:useLocalDpi xmlns:a14="http://schemas.microsoft.com/office/drawing/2010/main" val="0"/>
-                        </a:ext>
-                      </a:extLst>
-                    </a:blip>
-                    <a:srcRect/>
-                    <a:stretch>
-                      <a:fillRect/>
-                    </a:stretch>
-                  </pic:blipFill>
-                  <pic:spPr bwMode="auto">
-                    <a:xfrm>
-                      <a:off x="0" y="0"/>
-                      <a:ext cx="2152650" cy="3810000"/>
-                    </a:xfrm>
-                    <a:prstGeom prst="rect">
-                      <a:avLst/>
-                    </a:prstGeom>
-                    <a:noFill/>
-                    <a:ln>
-                      <a:noFill/>
-                    </a:ln>
-                  </pic:spPr>
-                </pic:pic>
-              </a:graphicData>
-            </a:graphic>
-          </wp:inline>
-        </w:drawing>
-      </w:r>
-      <w:r>
-        <w:rPr>
-          <w:rFonts w:cs="Arial"/>
-          <w:noProof/>
-          <w:color w:val="000000"/>
-        </w:rPr>
-        <w:drawing>
-          <wp:inline distT="0" distB="0" distL="0" distR="0" wp14:anchorId="3E3AB47B" wp14:editId="6D2AB729">
-            <wp:extent cx="2162175" cy="3810000"/>
-            <wp:effectExtent l="0" t="0" r="9525" b="0"/>
-            <wp:docPr id="15" name="Imagem 15" descr="https://lh5.googleusercontent.com/8EkdYZ-ugJ9jVkEevJh-bqHx1oqpCoo3cgFzsuT5GKdzKzWzSHAdeRnct8o-MNZ2twveR9NY-YKmaYL5VecMQ3wlj1R-Ez1oR4zOBItnFbtPg1rogUqrTgS1yprw3o-BnDMueCjg"/>
-            <wp:cNvGraphicFramePr>
-              <a:graphicFrameLocks xmlns:a="http://schemas.openxmlformats.org/drawingml/2006/main" noChangeAspect="1"/>
-            </wp:cNvGraphicFramePr>
-            <a:graphic xmlns:a="http://schemas.openxmlformats.org/drawingml/2006/main">
-              <a:graphicData uri="http://schemas.openxmlformats.org/drawingml/2006/picture">
-                <pic:pic xmlns:pic="http://schemas.openxmlformats.org/drawingml/2006/picture">
-                  <pic:nvPicPr>
-                    <pic:cNvPr id="0" name="Picture 25" descr="https://lh5.googleusercontent.com/8EkdYZ-ugJ9jVkEevJh-bqHx1oqpCoo3cgFzsuT5GKdzKzWzSHAdeRnct8o-MNZ2twveR9NY-YKmaYL5VecMQ3wlj1R-Ez1oR4zOBItnFbtPg1rogUqrTgS1yprw3o-BnDMueCjg"/>
                     <pic:cNvPicPr>
                       <a:picLocks noChangeAspect="1" noChangeArrowheads="1"/>
                     </pic:cNvPicPr>
@@ -22583,72 +22744,62 @@
         <w:pStyle w:val="Legenda"/>
         <w:jc w:val="center"/>
       </w:pPr>
+      <w:bookmarkStart w:id="25" w:name="_Toc9437465"/>
       <w:r>
         <w:t xml:space="preserve">Figura </w:t>
       </w:r>
       <w:r>
-        <w:t>10:</w:t>
-      </w:r>
-      <w:r>
-        <w:t xml:space="preserve"> Tela de criação de dúvida</w:t>
-      </w:r>
-      <w:r>
-        <w:t xml:space="preserve"> e tela</w:t>
-      </w:r>
-      <w:r>
-        <w:t xml:space="preserve"> de confirmação de cadastro de dúvida</w:t>
+        <w:t>8</w:t>
+      </w:r>
+      <w:r>
+        <w:fldChar w:fldCharType="begin"/>
+      </w:r>
+      <w:r>
+        <w:instrText xml:space="preserve"> SEQ Figura \* ARABIC </w:instrText>
+      </w:r>
+      <w:r>
+        <w:fldChar w:fldCharType="separate"/>
+      </w:r>
+      <w:r>
+        <w:rPr>
+          <w:noProof/>
+        </w:rPr>
+        <w:t>9</w:t>
+      </w:r>
+      <w:r>
+        <w:fldChar w:fldCharType="end"/>
+      </w:r>
+      <w:r>
+        <w:t>:</w:t>
+      </w:r>
+      <w:r>
+        <w:t xml:space="preserve"> Tela de visualização de postagem</w:t>
+      </w:r>
+      <w:r>
+        <w:t xml:space="preserve"> e escrevendo uma resposta</w:t>
+      </w:r>
+      <w:bookmarkEnd w:id="25"/>
+    </w:p>
+    <w:p>
+      <w:r>
+        <w:t xml:space="preserve">Na tela de pergunta o usuário escolhe uma categoria para sua dúvida e o ícone de criação de postagem no menu </w:t>
+      </w:r>
+      <w:r>
+        <w:t xml:space="preserve">torna-se </w:t>
+      </w:r>
+      <w:r>
+        <w:t>um botão com gradiente voltado para roxo e vermelho</w:t>
+      </w:r>
+      <w:r>
+        <w:t>,</w:t>
+      </w:r>
+      <w:r>
+        <w:t xml:space="preserve"> com a intenção de cancelar a criação.</w:t>
       </w:r>
     </w:p>
     <w:p/>
     <w:p>
       <w:pPr>
-        <w:spacing w:after="160" w:line="259" w:lineRule="auto"/>
-        <w:ind w:firstLine="0"/>
-        <w:jc w:val="left"/>
-      </w:pPr>
-      <w:r>
-        <w:br w:type="page"/>
-      </w:r>
-    </w:p>
-    <w:p>
-      <w:r>
-        <w:lastRenderedPageBreak/>
-        <w:t xml:space="preserve">Nas telas do chat primeiramente existe a listagem de usuários com um campo de busca </w:t>
-      </w:r>
-      <w:r>
-        <w:t xml:space="preserve">onde </w:t>
-      </w:r>
-      <w:r>
-        <w:t>o usuário pode filtrar pelo nome, curso ou algum conhecimento</w:t>
-      </w:r>
-      <w:r>
-        <w:t>.</w:t>
-      </w:r>
-      <w:r>
-        <w:t xml:space="preserve"> </w:t>
-      </w:r>
-      <w:r>
-        <w:t>E</w:t>
-      </w:r>
-      <w:r>
-        <w:t xml:space="preserve">ntão </w:t>
-      </w:r>
-      <w:r>
-        <w:t xml:space="preserve">será exibido </w:t>
-      </w:r>
-      <w:r>
-        <w:t>apenas os usuários que cumprirem com os requisitos do filtro. Ao clicar em algum usuário</w:t>
-      </w:r>
-      <w:r>
-        <w:t>,</w:t>
-      </w:r>
-      <w:r>
-        <w:t xml:space="preserve"> a tela de chat é iniciada onde a interação em tempo real irá acontecer, por meio de um campo para a escrita das mensagens.</w:t>
-      </w:r>
-    </w:p>
-    <w:p/>
-    <w:p>
-      <w:pPr>
         <w:keepNext/>
         <w:jc w:val="center"/>
       </w:pPr>
@@ -22659,10 +22810,10 @@
           <w:color w:val="000000"/>
         </w:rPr>
         <w:drawing>
-          <wp:inline distT="0" distB="0" distL="0" distR="0" wp14:anchorId="690004B5" wp14:editId="4C7D4380">
-            <wp:extent cx="2152650" cy="3810000"/>
-            <wp:effectExtent l="0" t="0" r="0" b="0"/>
-            <wp:docPr id="16" name="Imagem 16" descr="https://lh6.googleusercontent.com/hx_yDjqKQT2pvTvlej2fQdwBFPee5YVw55BCIec3N_2shLEmt6WPW_LNkBT4u705-qCbZmThVsMENbvdtM9ACQqHXbVpgWnD1cbetHkuHAX18s52zCTPu_IqHHPYrHq28pVBwKqu"/>
+          <wp:inline distT="0" distB="0" distL="0" distR="0" wp14:anchorId="7E4489FD" wp14:editId="317FB1BF">
+            <wp:extent cx="1851660" cy="3291840"/>
+            <wp:effectExtent l="0" t="0" r="0" b="3810"/>
+            <wp:docPr id="13" name="Imagem 13" descr="https://lh6.googleusercontent.com/qTdEmDt9hBazocWpBX74iu_ivApr4gMWLMIe-4tEbJjkimAntYF4qiSMPt24J0T_3XnrSa0XG2SQKTz4dzNPQ3C4-VmE5oeVirQQCkG4ukBMfk4i7Byyibd52inT93d19rLTdSoA"/>
             <wp:cNvGraphicFramePr>
               <a:graphicFrameLocks xmlns:a="http://schemas.openxmlformats.org/drawingml/2006/main" noChangeAspect="1"/>
             </wp:cNvGraphicFramePr>
@@ -22670,7 +22821,7 @@
               <a:graphicData uri="http://schemas.openxmlformats.org/drawingml/2006/picture">
                 <pic:pic xmlns:pic="http://schemas.openxmlformats.org/drawingml/2006/picture">
                   <pic:nvPicPr>
-                    <pic:cNvPr id="0" name="Picture 27" descr="https://lh6.googleusercontent.com/hx_yDjqKQT2pvTvlej2fQdwBFPee5YVw55BCIec3N_2shLEmt6WPW_LNkBT4u705-qCbZmThVsMENbvdtM9ACQqHXbVpgWnD1cbetHkuHAX18s52zCTPu_IqHHPYrHq28pVBwKqu"/>
+                    <pic:cNvPr id="0" name="Picture 21" descr="https://lh6.googleusercontent.com/qTdEmDt9hBazocWpBX74iu_ivApr4gMWLMIe-4tEbJjkimAntYF4qiSMPt24J0T_3XnrSa0XG2SQKTz4dzNPQ3C4-VmE5oeVirQQCkG4ukBMfk4i7Byyibd52inT93d19rLTdSoA"/>
                     <pic:cNvPicPr>
                       <a:picLocks noChangeAspect="1" noChangeArrowheads="1"/>
                     </pic:cNvPicPr>
@@ -22691,7 +22842,7 @@
                   <pic:spPr bwMode="auto">
                     <a:xfrm>
                       <a:off x="0" y="0"/>
-                      <a:ext cx="2152650" cy="3810000"/>
+                      <a:ext cx="1858646" cy="3304260"/>
                     </a:xfrm>
                     <a:prstGeom prst="rect">
                       <a:avLst/>
@@ -22707,17 +22858,99 @@
           </wp:inline>
         </w:drawing>
       </w:r>
-      <w:r>
-        <w:rPr>
-          <w:rFonts w:cs="Arial"/>
+    </w:p>
+    <w:p>
+      <w:pPr>
+        <w:pStyle w:val="Legenda"/>
+        <w:jc w:val="center"/>
+      </w:pPr>
+      <w:r>
+        <w:t>Figura</w:t>
+      </w:r>
+      <w:r>
+        <w:t xml:space="preserve"> 9:</w:t>
+      </w:r>
+      <w:r>
+        <w:t xml:space="preserve"> Tela de perguntar</w:t>
+      </w:r>
+      <w:r>
+        <w:rPr>
           <w:noProof/>
+        </w:rPr>
+        <w:t>:</w:t>
+      </w:r>
+      <w:r>
+        <w:rPr>
+          <w:noProof/>
+        </w:rPr>
+        <w:t xml:space="preserve"> seleção de categoria</w:t>
+      </w:r>
+    </w:p>
+    <w:p>
+      <w:r>
+        <w:lastRenderedPageBreak/>
+        <w:t>Ao avançar na criação da dúvida é apresentada ao usuário a tela em questão onde ele poderá inserir um título</w:t>
+      </w:r>
+      <w:r>
+        <w:t>,</w:t>
+      </w:r>
+      <w:r>
+        <w:t xml:space="preserve"> uma descrição e anexar arquivos e fotos para uma melhor descrição de sua dúvida</w:t>
+      </w:r>
+      <w:r>
+        <w:t>.</w:t>
+      </w:r>
+      <w:r>
+        <w:t xml:space="preserve"> </w:t>
+      </w:r>
+      <w:r>
+        <w:t>A</w:t>
+      </w:r>
+      <w:r>
+        <w:t>o salvar a postagem</w:t>
+      </w:r>
+      <w:r>
+        <w:t>,</w:t>
+      </w:r>
+      <w:r>
+        <w:t xml:space="preserve"> o usuário recebe</w:t>
+      </w:r>
+      <w:r>
+        <w:t>rá</w:t>
+      </w:r>
+      <w:r>
+        <w:t xml:space="preserve"> a tela de sucesso com</w:t>
+      </w:r>
+      <w:r>
+        <w:t xml:space="preserve">o resposta de </w:t>
+      </w:r>
+      <w:r>
+        <w:t xml:space="preserve">que a </w:t>
+      </w:r>
+      <w:r>
+        <w:t xml:space="preserve">sua </w:t>
+      </w:r>
+      <w:r>
+        <w:t xml:space="preserve">dúvida foi postada com sucesso no fórum. </w:t>
+      </w:r>
+    </w:p>
+    <w:p/>
+    <w:p>
+      <w:pPr>
+        <w:keepNext/>
+        <w:jc w:val="center"/>
+      </w:pPr>
+      <w:r>
+        <w:rPr>
+          <w:rFonts w:cs="Arial"/>
+          <w:noProof/>
           <w:color w:val="000000"/>
         </w:rPr>
         <w:drawing>
-          <wp:inline distT="0" distB="0" distL="0" distR="0" wp14:anchorId="7400BD68" wp14:editId="5B6F2F2C">
+          <wp:inline distT="0" distB="0" distL="0" distR="0" wp14:anchorId="5F8862ED" wp14:editId="09EF2705">
             <wp:extent cx="2152650" cy="3810000"/>
             <wp:effectExtent l="0" t="0" r="0" b="0"/>
-            <wp:docPr id="17" name="Imagem 17" descr="https://lh3.googleusercontent.com/tfRgrx-42xFZ1J3VTH_92tpLEhiIfG33nOKN_oL_yKJioSlIunIhwwTHRFCBTFqQzYjAbKhTyORXERbplEJ24nxUQS5YhN-Jj8ASSxsmY7_mVZ7ZJU5iDNcWOUpWQF0GRrzGXb9B"/>
+            <wp:docPr id="14" name="Imagem 14" descr="https://lh6.googleusercontent.com/K2fPrmrGW-lLTdTLl95adyui5dOt2gMrqE3NDmy1YRslgFB8SiKJzPDE8lX90Z34LysqpXmChRYXUxf1Ekia2262ZAX8-XhO2t5ozWlutYon9bW4eJTmEQE859EdLOpM9dn9HYpU"/>
             <wp:cNvGraphicFramePr>
               <a:graphicFrameLocks xmlns:a="http://schemas.openxmlformats.org/drawingml/2006/main" noChangeAspect="1"/>
             </wp:cNvGraphicFramePr>
@@ -22725,7 +22958,7 @@
               <a:graphicData uri="http://schemas.openxmlformats.org/drawingml/2006/picture">
                 <pic:pic xmlns:pic="http://schemas.openxmlformats.org/drawingml/2006/picture">
                   <pic:nvPicPr>
-                    <pic:cNvPr id="0" name="Picture 29" descr="https://lh3.googleusercontent.com/tfRgrx-42xFZ1J3VTH_92tpLEhiIfG33nOKN_oL_yKJioSlIunIhwwTHRFCBTFqQzYjAbKhTyORXERbplEJ24nxUQS5YhN-Jj8ASSxsmY7_mVZ7ZJU5iDNcWOUpWQF0GRrzGXb9B"/>
+                    <pic:cNvPr id="0" name="Picture 23" descr="https://lh6.googleusercontent.com/K2fPrmrGW-lLTdTLl95adyui5dOt2gMrqE3NDmy1YRslgFB8SiKJzPDE8lX90Z34LysqpXmChRYXUxf1Ekia2262ZAX8-XhO2t5ozWlutYon9bW4eJTmEQE859EdLOpM9dn9HYpU"/>
                     <pic:cNvPicPr>
                       <a:picLocks noChangeAspect="1" noChangeArrowheads="1"/>
                     </pic:cNvPicPr>
@@ -22762,24 +22995,277 @@
           </wp:inline>
         </w:drawing>
       </w:r>
+      <w:r>
+        <w:rPr>
+          <w:rFonts w:cs="Arial"/>
+          <w:noProof/>
+          <w:color w:val="000000"/>
+        </w:rPr>
+        <w:drawing>
+          <wp:inline distT="0" distB="0" distL="0" distR="0" wp14:anchorId="3E3AB47B" wp14:editId="6D2AB729">
+            <wp:extent cx="2162175" cy="3810000"/>
+            <wp:effectExtent l="0" t="0" r="9525" b="0"/>
+            <wp:docPr id="15" name="Imagem 15" descr="https://lh5.googleusercontent.com/8EkdYZ-ugJ9jVkEevJh-bqHx1oqpCoo3cgFzsuT5GKdzKzWzSHAdeRnct8o-MNZ2twveR9NY-YKmaYL5VecMQ3wlj1R-Ez1oR4zOBItnFbtPg1rogUqrTgS1yprw3o-BnDMueCjg"/>
+            <wp:cNvGraphicFramePr>
+              <a:graphicFrameLocks xmlns:a="http://schemas.openxmlformats.org/drawingml/2006/main" noChangeAspect="1"/>
+            </wp:cNvGraphicFramePr>
+            <a:graphic xmlns:a="http://schemas.openxmlformats.org/drawingml/2006/main">
+              <a:graphicData uri="http://schemas.openxmlformats.org/drawingml/2006/picture">
+                <pic:pic xmlns:pic="http://schemas.openxmlformats.org/drawingml/2006/picture">
+                  <pic:nvPicPr>
+                    <pic:cNvPr id="0" name="Picture 25" descr="https://lh5.googleusercontent.com/8EkdYZ-ugJ9jVkEevJh-bqHx1oqpCoo3cgFzsuT5GKdzKzWzSHAdeRnct8o-MNZ2twveR9NY-YKmaYL5VecMQ3wlj1R-Ez1oR4zOBItnFbtPg1rogUqrTgS1yprw3o-BnDMueCjg"/>
+                    <pic:cNvPicPr>
+                      <a:picLocks noChangeAspect="1" noChangeArrowheads="1"/>
+                    </pic:cNvPicPr>
+                  </pic:nvPicPr>
+                  <pic:blipFill>
+                    <a:blip r:embed="rId30">
+                      <a:extLst>
+                        <a:ext uri="{28A0092B-C50C-407E-A947-70E740481C1C}">
+                          <a14:useLocalDpi xmlns:a14="http://schemas.microsoft.com/office/drawing/2010/main" val="0"/>
+                        </a:ext>
+                      </a:extLst>
+                    </a:blip>
+                    <a:srcRect/>
+                    <a:stretch>
+                      <a:fillRect/>
+                    </a:stretch>
+                  </pic:blipFill>
+                  <pic:spPr bwMode="auto">
+                    <a:xfrm>
+                      <a:off x="0" y="0"/>
+                      <a:ext cx="2162175" cy="3810000"/>
+                    </a:xfrm>
+                    <a:prstGeom prst="rect">
+                      <a:avLst/>
+                    </a:prstGeom>
+                    <a:noFill/>
+                    <a:ln>
+                      <a:noFill/>
+                    </a:ln>
+                  </pic:spPr>
+                </pic:pic>
+              </a:graphicData>
+            </a:graphic>
+          </wp:inline>
+        </w:drawing>
+      </w:r>
     </w:p>
     <w:p>
       <w:pPr>
         <w:pStyle w:val="Legenda"/>
         <w:jc w:val="center"/>
       </w:pPr>
+      <w:r>
+        <w:t xml:space="preserve">Figura </w:t>
+      </w:r>
+      <w:r>
+        <w:t>10:</w:t>
+      </w:r>
+      <w:r>
+        <w:t xml:space="preserve"> Tela de criação de dúvida</w:t>
+      </w:r>
+      <w:r>
+        <w:t xml:space="preserve"> e tela</w:t>
+      </w:r>
+      <w:r>
+        <w:t xml:space="preserve"> de confirmação de cadastro de dúvida</w:t>
+      </w:r>
+    </w:p>
+    <w:p/>
+    <w:p>
+      <w:pPr>
+        <w:spacing w:after="160" w:line="259" w:lineRule="auto"/>
+        <w:ind w:firstLine="0"/>
+        <w:jc w:val="left"/>
+      </w:pPr>
+      <w:r>
+        <w:br w:type="page"/>
+      </w:r>
+    </w:p>
+    <w:p>
+      <w:r>
+        <w:lastRenderedPageBreak/>
+        <w:t xml:space="preserve">Nas telas do chat primeiramente existe a listagem de usuários com um campo de busca </w:t>
+      </w:r>
+      <w:r>
+        <w:t xml:space="preserve">onde </w:t>
+      </w:r>
+      <w:r>
+        <w:t>o usuário pode filtrar pelo nome, curso ou algum conhecimento</w:t>
+      </w:r>
+      <w:r>
+        <w:t>.</w:t>
+      </w:r>
+      <w:r>
+        <w:t xml:space="preserve"> </w:t>
+      </w:r>
+      <w:r>
+        <w:t>E</w:t>
+      </w:r>
+      <w:r>
+        <w:t xml:space="preserve">ntão </w:t>
+      </w:r>
+      <w:r>
+        <w:t xml:space="preserve">será exibido </w:t>
+      </w:r>
+      <w:r>
+        <w:t>apenas os usuários que cumprirem com os requisitos do filtro. Ao clicar em algum usuário</w:t>
+      </w:r>
+      <w:r>
+        <w:t>,</w:t>
+      </w:r>
+      <w:r>
+        <w:t xml:space="preserve"> a tela de chat é iniciada onde a interação em tempo real irá acontecer, por meio de um campo para a escrita das mensagens.</w:t>
+      </w:r>
+    </w:p>
+    <w:p/>
+    <w:p>
+      <w:pPr>
+        <w:keepNext/>
+        <w:jc w:val="center"/>
+      </w:pPr>
+      <w:r>
+        <w:rPr>
+          <w:rFonts w:cs="Arial"/>
+          <w:noProof/>
+          <w:color w:val="000000"/>
+        </w:rPr>
+        <w:drawing>
+          <wp:inline distT="0" distB="0" distL="0" distR="0" wp14:anchorId="690004B5" wp14:editId="4C7D4380">
+            <wp:extent cx="2152650" cy="3810000"/>
+            <wp:effectExtent l="0" t="0" r="0" b="0"/>
+            <wp:docPr id="16" name="Imagem 16" descr="https://lh6.googleusercontent.com/hx_yDjqKQT2pvTvlej2fQdwBFPee5YVw55BCIec3N_2shLEmt6WPW_LNkBT4u705-qCbZmThVsMENbvdtM9ACQqHXbVpgWnD1cbetHkuHAX18s52zCTPu_IqHHPYrHq28pVBwKqu"/>
+            <wp:cNvGraphicFramePr>
+              <a:graphicFrameLocks xmlns:a="http://schemas.openxmlformats.org/drawingml/2006/main" noChangeAspect="1"/>
+            </wp:cNvGraphicFramePr>
+            <a:graphic xmlns:a="http://schemas.openxmlformats.org/drawingml/2006/main">
+              <a:graphicData uri="http://schemas.openxmlformats.org/drawingml/2006/picture">
+                <pic:pic xmlns:pic="http://schemas.openxmlformats.org/drawingml/2006/picture">
+                  <pic:nvPicPr>
+                    <pic:cNvPr id="0" name="Picture 27" descr="https://lh6.googleusercontent.com/hx_yDjqKQT2pvTvlej2fQdwBFPee5YVw55BCIec3N_2shLEmt6WPW_LNkBT4u705-qCbZmThVsMENbvdtM9ACQqHXbVpgWnD1cbetHkuHAX18s52zCTPu_IqHHPYrHq28pVBwKqu"/>
+                    <pic:cNvPicPr>
+                      <a:picLocks noChangeAspect="1" noChangeArrowheads="1"/>
+                    </pic:cNvPicPr>
+                  </pic:nvPicPr>
+                  <pic:blipFill>
+                    <a:blip r:embed="rId31">
+                      <a:extLst>
+                        <a:ext uri="{28A0092B-C50C-407E-A947-70E740481C1C}">
+                          <a14:useLocalDpi xmlns:a14="http://schemas.microsoft.com/office/drawing/2010/main" val="0"/>
+                        </a:ext>
+                      </a:extLst>
+                    </a:blip>
+                    <a:srcRect/>
+                    <a:stretch>
+                      <a:fillRect/>
+                    </a:stretch>
+                  </pic:blipFill>
+                  <pic:spPr bwMode="auto">
+                    <a:xfrm>
+                      <a:off x="0" y="0"/>
+                      <a:ext cx="2152650" cy="3810000"/>
+                    </a:xfrm>
+                    <a:prstGeom prst="rect">
+                      <a:avLst/>
+                    </a:prstGeom>
+                    <a:noFill/>
+                    <a:ln>
+                      <a:noFill/>
+                    </a:ln>
+                  </pic:spPr>
+                </pic:pic>
+              </a:graphicData>
+            </a:graphic>
+          </wp:inline>
+        </w:drawing>
+      </w:r>
+      <w:r>
+        <w:rPr>
+          <w:rFonts w:cs="Arial"/>
+          <w:noProof/>
+          <w:color w:val="000000"/>
+        </w:rPr>
+        <w:drawing>
+          <wp:inline distT="0" distB="0" distL="0" distR="0" wp14:anchorId="7400BD68" wp14:editId="5B6F2F2C">
+            <wp:extent cx="2152650" cy="3810000"/>
+            <wp:effectExtent l="0" t="0" r="0" b="0"/>
+            <wp:docPr id="17" name="Imagem 17" descr="https://lh3.googleusercontent.com/tfRgrx-42xFZ1J3VTH_92tpLEhiIfG33nOKN_oL_yKJioSlIunIhwwTHRFCBTFqQzYjAbKhTyORXERbplEJ24nxUQS5YhN-Jj8ASSxsmY7_mVZ7ZJU5iDNcWOUpWQF0GRrzGXb9B"/>
+            <wp:cNvGraphicFramePr>
+              <a:graphicFrameLocks xmlns:a="http://schemas.openxmlformats.org/drawingml/2006/main" noChangeAspect="1"/>
+            </wp:cNvGraphicFramePr>
+            <a:graphic xmlns:a="http://schemas.openxmlformats.org/drawingml/2006/main">
+              <a:graphicData uri="http://schemas.openxmlformats.org/drawingml/2006/picture">
+                <pic:pic xmlns:pic="http://schemas.openxmlformats.org/drawingml/2006/picture">
+                  <pic:nvPicPr>
+                    <pic:cNvPr id="0" name="Picture 29" descr="https://lh3.googleusercontent.com/tfRgrx-42xFZ1J3VTH_92tpLEhiIfG33nOKN_oL_yKJioSlIunIhwwTHRFCBTFqQzYjAbKhTyORXERbplEJ24nxUQS5YhN-Jj8ASSxsmY7_mVZ7ZJU5iDNcWOUpWQF0GRrzGXb9B"/>
+                    <pic:cNvPicPr>
+                      <a:picLocks noChangeAspect="1" noChangeArrowheads="1"/>
+                    </pic:cNvPicPr>
+                  </pic:nvPicPr>
+                  <pic:blipFill>
+                    <a:blip r:embed="rId32">
+                      <a:extLst>
+                        <a:ext uri="{28A0092B-C50C-407E-A947-70E740481C1C}">
+                          <a14:useLocalDpi xmlns:a14="http://schemas.microsoft.com/office/drawing/2010/main" val="0"/>
+                        </a:ext>
+                      </a:extLst>
+                    </a:blip>
+                    <a:srcRect/>
+                    <a:stretch>
+                      <a:fillRect/>
+                    </a:stretch>
+                  </pic:blipFill>
+                  <pic:spPr bwMode="auto">
+                    <a:xfrm>
+                      <a:off x="0" y="0"/>
+                      <a:ext cx="2152650" cy="3810000"/>
+                    </a:xfrm>
+                    <a:prstGeom prst="rect">
+                      <a:avLst/>
+                    </a:prstGeom>
+                    <a:noFill/>
+                    <a:ln>
+                      <a:noFill/>
+                    </a:ln>
+                  </pic:spPr>
+                </pic:pic>
+              </a:graphicData>
+            </a:graphic>
+          </wp:inline>
+        </w:drawing>
+      </w:r>
+    </w:p>
+    <w:p>
+      <w:pPr>
+        <w:pStyle w:val="Legenda"/>
+        <w:jc w:val="center"/>
+      </w:pPr>
       <w:bookmarkStart w:id="26" w:name="_Toc9437466"/>
       <w:r>
         <w:t xml:space="preserve">Figura </w:t>
       </w:r>
-      <w:fldSimple w:instr=" SEQ Figura \* ARABIC ">
-        <w:r>
-          <w:rPr>
-            <w:noProof/>
-          </w:rPr>
-          <w:t>1</w:t>
-        </w:r>
-      </w:fldSimple>
+      <w:r>
+        <w:fldChar w:fldCharType="begin"/>
+      </w:r>
+      <w:r>
+        <w:instrText xml:space="preserve"> SEQ Figura \* ARABIC </w:instrText>
+      </w:r>
+      <w:r>
+        <w:fldChar w:fldCharType="separate"/>
+      </w:r>
+      <w:r>
+        <w:rPr>
+          <w:noProof/>
+        </w:rPr>
+        <w:t>10</w:t>
+      </w:r>
+      <w:r>
+        <w:rPr>
+          <w:noProof/>
+        </w:rPr>
+        <w:fldChar w:fldCharType="end"/>
+      </w:r>
       <w:r>
         <w:t>1:</w:t>
       </w:r>
@@ -23035,7 +23521,6 @@
         <w:t xml:space="preserve">O que é o </w:t>
       </w:r>
       <w:proofErr w:type="spellStart"/>
-      <w:proofErr w:type="gramStart"/>
       <w:r>
         <w:t>scrum</w:t>
       </w:r>
@@ -23044,11 +23529,7 @@
         <w:t>?</w:t>
       </w:r>
       <w:r>
-        <w:t>.</w:t>
-      </w:r>
-      <w:proofErr w:type="gramEnd"/>
-      <w:r>
-        <w:t xml:space="preserve"> Disponível em: &lt;</w:t>
+        <w:t>. Disponível em: &lt;</w:t>
       </w:r>
       <w:r>
         <w:t>https://br.atlassian.com/</w:t>
@@ -23685,7 +24166,7 @@
         </w:rPr>
         <w:t>. Disponível em: &lt;</w:t>
       </w:r>
-      <w:hyperlink r:id="rId30" w:history="1">
+      <w:hyperlink r:id="rId33" w:history="1">
         <w:r>
           <w:t>https://nodejs.org/</w:t>
         </w:r>
@@ -24258,8 +24739,8 @@
       </w:pPr>
     </w:p>
     <w:sectPr>
-      <w:headerReference w:type="default" r:id="rId31"/>
-      <w:footerReference w:type="default" r:id="rId32"/>
+      <w:headerReference w:type="default" r:id="rId34"/>
+      <w:footerReference w:type="default" r:id="rId35"/>
       <w:pgSz w:w="11906" w:h="16838" w:code="9"/>
       <w:pgMar w:top="1701" w:right="1134" w:bottom="1134" w:left="1701" w:header="709" w:footer="709" w:gutter="0"/>
       <w:pgNumType w:start="3"/>
@@ -25289,6 +25770,9 @@
   </w:num>
   <w:num w:numId="9">
     <w:abstractNumId w:val="7"/>
+  </w:num>
+  <w:num w:numId="10">
+    <w:abstractNumId w:val="5"/>
   </w:num>
 </w:numbering>
 </file>
@@ -26759,7 +27243,7 @@
 </file>
 
 <file path=customXml/itemProps1.xml><?xml version="1.0" encoding="utf-8"?>
-<ds:datastoreItem xmlns:ds="http://schemas.openxmlformats.org/officeDocument/2006/customXml" ds:itemID="{FCA633E0-69E3-472F-BABA-3070DF42F3B0}">
+<ds:datastoreItem xmlns:ds="http://schemas.openxmlformats.org/officeDocument/2006/customXml" ds:itemID="{C763B898-1BC5-43C5-A0CF-A2374330B349}">
   <ds:schemaRefs>
     <ds:schemaRef ds:uri="http://schemas.openxmlformats.org/officeDocument/2006/bibliography"/>
   </ds:schemaRefs>

</xml_diff>

<commit_message>
fixed bugs at indexes
</commit_message>
<xml_diff>
--- a/monografia.docx
+++ b/monografia.docx
@@ -903,13 +903,6 @@
         </w:rPr>
         <w:fldChar w:fldCharType="end"/>
       </w:r>
-      <w:r>
-        <w:rPr>
-          <w:noProof/>
-          <w:webHidden/>
-        </w:rPr>
-        <w:t>5</w:t>
-      </w:r>
     </w:p>
     <w:p>
       <w:pPr>
@@ -1360,13 +1353,6 @@
         </w:rPr>
         <w:fldChar w:fldCharType="end"/>
       </w:r>
-      <w:r>
-        <w:rPr>
-          <w:noProof/>
-          <w:webHidden/>
-        </w:rPr>
-        <w:t>8</w:t>
-      </w:r>
     </w:p>
     <w:p>
       <w:pPr>
@@ -2069,13 +2055,8 @@
         </w:rPr>
         <w:fldChar w:fldCharType="end"/>
       </w:r>
-      <w:r>
-        <w:rPr>
-          <w:noProof/>
-          <w:webHidden/>
-        </w:rPr>
-        <w:t>8</w:t>
-      </w:r>
+      <w:bookmarkStart w:id="0" w:name="_GoBack"/>
+      <w:bookmarkEnd w:id="0"/>
     </w:p>
     <w:p>
       <w:pPr>
@@ -3435,14 +3416,7 @@
             <w:rStyle w:val="Hyperlink"/>
             <w:noProof/>
           </w:rPr>
-          <w:t xml:space="preserve">Quadro </w:t>
-        </w:r>
-        <w:r>
-          <w:rPr>
-            <w:rStyle w:val="Hyperlink"/>
-            <w:noProof/>
-          </w:rPr>
-          <w:t>16</w:t>
+          <w:t>Quadro 16</w:t>
         </w:r>
         <w:r>
           <w:rPr>
@@ -3494,14 +3468,7 @@
             <w:rStyle w:val="Hyperlink"/>
             <w:noProof/>
           </w:rPr>
-          <w:t xml:space="preserve">Quadro </w:t>
-        </w:r>
-        <w:r>
-          <w:rPr>
-            <w:rStyle w:val="Hyperlink"/>
-            <w:noProof/>
-          </w:rPr>
-          <w:t>17</w:t>
+          <w:t>Quadro 17</w:t>
         </w:r>
         <w:r>
           <w:rPr>
@@ -3558,14 +3525,7 @@
             <w:rStyle w:val="Hyperlink"/>
             <w:noProof/>
           </w:rPr>
-          <w:t>Quadro 1</w:t>
-        </w:r>
-        <w:r>
-          <w:rPr>
-            <w:rStyle w:val="Hyperlink"/>
-            <w:noProof/>
-          </w:rPr>
-          <w:t>8</w:t>
+          <w:t>Quadro 18</w:t>
         </w:r>
         <w:r>
           <w:rPr>
@@ -3620,14 +3580,7 @@
             <w:rStyle w:val="Hyperlink"/>
             <w:noProof/>
           </w:rPr>
-          <w:t>Quadro 1</w:t>
-        </w:r>
-        <w:r>
-          <w:rPr>
-            <w:rStyle w:val="Hyperlink"/>
-            <w:noProof/>
-          </w:rPr>
-          <w:t>9</w:t>
+          <w:t>Quadro 19</w:t>
         </w:r>
         <w:r>
           <w:rPr>
@@ -3681,14 +3634,7 @@
             <w:rStyle w:val="Hyperlink"/>
             <w:noProof/>
           </w:rPr>
-          <w:t xml:space="preserve">Quadro </w:t>
-        </w:r>
-        <w:r>
-          <w:rPr>
-            <w:rStyle w:val="Hyperlink"/>
-            <w:noProof/>
-          </w:rPr>
-          <w:t>20</w:t>
+          <w:t>Quadro 20</w:t>
         </w:r>
         <w:r>
           <w:rPr>
@@ -3744,13 +3690,7 @@
         <w:rPr>
           <w:noProof/>
         </w:rPr>
-        <w:t>3</w:t>
-      </w:r>
-      <w:r>
-        <w:rPr>
-          <w:noProof/>
-        </w:rPr>
-        <w:t>4</w:t>
+        <w:t>34</w:t>
       </w:r>
     </w:p>
     <w:p>
@@ -3772,14 +3712,7 @@
             <w:rStyle w:val="Hyperlink"/>
             <w:noProof/>
           </w:rPr>
-          <w:t xml:space="preserve">Quadro </w:t>
-        </w:r>
-        <w:r>
-          <w:rPr>
-            <w:rStyle w:val="Hyperlink"/>
-            <w:noProof/>
-          </w:rPr>
-          <w:t>2</w:t>
+          <w:t>Quadro 2</w:t>
         </w:r>
         <w:r>
           <w:rPr>
@@ -3858,14 +3791,7 @@
             <w:rStyle w:val="Hyperlink"/>
             <w:noProof/>
           </w:rPr>
-          <w:t xml:space="preserve">Quadro </w:t>
-        </w:r>
-        <w:r>
-          <w:rPr>
-            <w:rStyle w:val="Hyperlink"/>
-            <w:noProof/>
-          </w:rPr>
-          <w:t>2</w:t>
+          <w:t>Quadro 2</w:t>
         </w:r>
         <w:r>
           <w:rPr>
@@ -5674,12 +5600,12 @@
       <w:pPr>
         <w:pStyle w:val="Ttulo1"/>
       </w:pPr>
-      <w:bookmarkStart w:id="0" w:name="_Toc27094028"/>
+      <w:bookmarkStart w:id="1" w:name="_Toc27094028"/>
       <w:r>
         <w:lastRenderedPageBreak/>
         <w:t>Introdução</w:t>
       </w:r>
-      <w:bookmarkEnd w:id="0"/>
+      <w:bookmarkEnd w:id="1"/>
     </w:p>
     <w:p/>
     <w:p>
@@ -6310,12 +6236,12 @@
       <w:pPr>
         <w:pStyle w:val="Ttulo1"/>
       </w:pPr>
-      <w:bookmarkStart w:id="1" w:name="_Toc27094029"/>
+      <w:bookmarkStart w:id="2" w:name="_Toc27094029"/>
       <w:r>
         <w:lastRenderedPageBreak/>
         <w:t>Objetivos</w:t>
       </w:r>
-      <w:bookmarkEnd w:id="1"/>
+      <w:bookmarkEnd w:id="2"/>
     </w:p>
     <w:p/>
     <w:p/>
@@ -6338,18 +6264,17 @@
           <w:szCs w:val="26"/>
         </w:rPr>
       </w:pPr>
-      <w:bookmarkStart w:id="2" w:name="_Toc10039840"/>
-      <w:bookmarkStart w:id="3" w:name="_Toc10039921"/>
-      <w:bookmarkStart w:id="4" w:name="_Toc10039975"/>
-      <w:bookmarkStart w:id="5" w:name="_Toc10040023"/>
-      <w:bookmarkStart w:id="6" w:name="_Toc10040077"/>
-      <w:bookmarkStart w:id="7" w:name="_Toc24446083"/>
-      <w:bookmarkStart w:id="8" w:name="_Toc24459002"/>
-      <w:bookmarkStart w:id="9" w:name="_Toc24461523"/>
-      <w:bookmarkStart w:id="10" w:name="_Toc27012304"/>
-      <w:bookmarkStart w:id="11" w:name="_Toc27012599"/>
-      <w:bookmarkStart w:id="12" w:name="_Toc27094030"/>
-      <w:bookmarkEnd w:id="2"/>
+      <w:bookmarkStart w:id="3" w:name="_Toc10039840"/>
+      <w:bookmarkStart w:id="4" w:name="_Toc10039921"/>
+      <w:bookmarkStart w:id="5" w:name="_Toc10039975"/>
+      <w:bookmarkStart w:id="6" w:name="_Toc10040023"/>
+      <w:bookmarkStart w:id="7" w:name="_Toc10040077"/>
+      <w:bookmarkStart w:id="8" w:name="_Toc24446083"/>
+      <w:bookmarkStart w:id="9" w:name="_Toc24459002"/>
+      <w:bookmarkStart w:id="10" w:name="_Toc24461523"/>
+      <w:bookmarkStart w:id="11" w:name="_Toc27012304"/>
+      <w:bookmarkStart w:id="12" w:name="_Toc27012599"/>
+      <w:bookmarkStart w:id="13" w:name="_Toc27094030"/>
       <w:bookmarkEnd w:id="3"/>
       <w:bookmarkEnd w:id="4"/>
       <w:bookmarkEnd w:id="5"/>
@@ -6360,6 +6285,7 @@
       <w:bookmarkEnd w:id="10"/>
       <w:bookmarkEnd w:id="11"/>
       <w:bookmarkEnd w:id="12"/>
+      <w:bookmarkEnd w:id="13"/>
     </w:p>
     <w:p>
       <w:pPr>
@@ -6380,20 +6306,20 @@
           <w:szCs w:val="26"/>
         </w:rPr>
       </w:pPr>
-      <w:bookmarkStart w:id="13" w:name="_Toc27012600"/>
-      <w:bookmarkStart w:id="14" w:name="_Toc27094031"/>
-      <w:bookmarkEnd w:id="13"/>
+      <w:bookmarkStart w:id="14" w:name="_Toc27012600"/>
+      <w:bookmarkStart w:id="15" w:name="_Toc27094031"/>
       <w:bookmarkEnd w:id="14"/>
+      <w:bookmarkEnd w:id="15"/>
     </w:p>
     <w:p>
       <w:pPr>
         <w:pStyle w:val="Ttulo2"/>
       </w:pPr>
-      <w:bookmarkStart w:id="15" w:name="_Toc27094032"/>
+      <w:bookmarkStart w:id="16" w:name="_Toc27094032"/>
       <w:r>
         <w:t>Objetivo geral</w:t>
       </w:r>
-      <w:bookmarkEnd w:id="15"/>
+      <w:bookmarkEnd w:id="16"/>
     </w:p>
     <w:p/>
     <w:p/>
@@ -6440,11 +6366,11 @@
       <w:pPr>
         <w:pStyle w:val="Ttulo2"/>
       </w:pPr>
-      <w:bookmarkStart w:id="16" w:name="_Toc27094033"/>
+      <w:bookmarkStart w:id="17" w:name="_Toc27094033"/>
       <w:r>
         <w:t>objetivos específicos</w:t>
       </w:r>
-      <w:bookmarkEnd w:id="16"/>
+      <w:bookmarkEnd w:id="17"/>
     </w:p>
     <w:p/>
     <w:p/>
@@ -6589,12 +6515,12 @@
       <w:pPr>
         <w:pStyle w:val="Ttulo1"/>
       </w:pPr>
-      <w:bookmarkStart w:id="17" w:name="_Toc27094034"/>
+      <w:bookmarkStart w:id="18" w:name="_Toc27094034"/>
       <w:r>
         <w:lastRenderedPageBreak/>
         <w:t>metodologia</w:t>
       </w:r>
-      <w:bookmarkEnd w:id="17"/>
+      <w:bookmarkEnd w:id="18"/>
     </w:p>
     <w:p/>
     <w:p/>
@@ -6756,7 +6682,7 @@
       <w:r>
         <w:t xml:space="preserve"> serão utilizados a linguagem de programação </w:t>
       </w:r>
-      <w:bookmarkStart w:id="18" w:name="_Hlk10037151"/>
+      <w:bookmarkStart w:id="19" w:name="_Hlk10037151"/>
       <w:proofErr w:type="spellStart"/>
       <w:r>
         <w:rPr>
@@ -6775,7 +6701,7 @@
       <w:r>
         <w:t xml:space="preserve"> </w:t>
       </w:r>
-      <w:bookmarkEnd w:id="18"/>
+      <w:bookmarkEnd w:id="19"/>
       <w:r>
         <w:t xml:space="preserve">com a biblioteca </w:t>
       </w:r>
@@ -7237,12 +7163,12 @@
       <w:pPr>
         <w:pStyle w:val="Ttulo1"/>
       </w:pPr>
-      <w:bookmarkStart w:id="19" w:name="_Toc27094035"/>
+      <w:bookmarkStart w:id="20" w:name="_Toc27094035"/>
       <w:r>
         <w:lastRenderedPageBreak/>
         <w:t>Revisão da literatura</w:t>
       </w:r>
-      <w:bookmarkEnd w:id="19"/>
+      <w:bookmarkEnd w:id="20"/>
     </w:p>
     <w:p/>
     <w:p/>
@@ -7265,21 +7191,20 @@
           <w:szCs w:val="26"/>
         </w:rPr>
       </w:pPr>
-      <w:bookmarkStart w:id="20" w:name="_Toc9210101"/>
-      <w:bookmarkStart w:id="21" w:name="_Toc9943851"/>
-      <w:bookmarkStart w:id="22" w:name="_Toc9943902"/>
-      <w:bookmarkStart w:id="23" w:name="_Toc10039850"/>
-      <w:bookmarkStart w:id="24" w:name="_Toc10039931"/>
-      <w:bookmarkStart w:id="25" w:name="_Toc10039985"/>
-      <w:bookmarkStart w:id="26" w:name="_Toc10040033"/>
-      <w:bookmarkStart w:id="27" w:name="_Toc10040087"/>
-      <w:bookmarkStart w:id="28" w:name="_Toc24446093"/>
-      <w:bookmarkStart w:id="29" w:name="_Toc24459012"/>
-      <w:bookmarkStart w:id="30" w:name="_Toc24461533"/>
-      <w:bookmarkStart w:id="31" w:name="_Toc27012312"/>
-      <w:bookmarkStart w:id="32" w:name="_Toc27012605"/>
-      <w:bookmarkStart w:id="33" w:name="_Toc27094036"/>
-      <w:bookmarkEnd w:id="20"/>
+      <w:bookmarkStart w:id="21" w:name="_Toc9210101"/>
+      <w:bookmarkStart w:id="22" w:name="_Toc9943851"/>
+      <w:bookmarkStart w:id="23" w:name="_Toc9943902"/>
+      <w:bookmarkStart w:id="24" w:name="_Toc10039850"/>
+      <w:bookmarkStart w:id="25" w:name="_Toc10039931"/>
+      <w:bookmarkStart w:id="26" w:name="_Toc10039985"/>
+      <w:bookmarkStart w:id="27" w:name="_Toc10040033"/>
+      <w:bookmarkStart w:id="28" w:name="_Toc10040087"/>
+      <w:bookmarkStart w:id="29" w:name="_Toc24446093"/>
+      <w:bookmarkStart w:id="30" w:name="_Toc24459012"/>
+      <w:bookmarkStart w:id="31" w:name="_Toc24461533"/>
+      <w:bookmarkStart w:id="32" w:name="_Toc27012312"/>
+      <w:bookmarkStart w:id="33" w:name="_Toc27012605"/>
+      <w:bookmarkStart w:id="34" w:name="_Toc27094036"/>
       <w:bookmarkEnd w:id="21"/>
       <w:bookmarkEnd w:id="22"/>
       <w:bookmarkEnd w:id="23"/>
@@ -7293,6 +7218,7 @@
       <w:bookmarkEnd w:id="31"/>
       <w:bookmarkEnd w:id="32"/>
       <w:bookmarkEnd w:id="33"/>
+      <w:bookmarkEnd w:id="34"/>
     </w:p>
     <w:p>
       <w:pPr>
@@ -7313,23 +7239,23 @@
           <w:szCs w:val="26"/>
         </w:rPr>
       </w:pPr>
-      <w:bookmarkStart w:id="34" w:name="_Toc27012606"/>
-      <w:bookmarkStart w:id="35" w:name="_Toc27094037"/>
-      <w:bookmarkEnd w:id="34"/>
+      <w:bookmarkStart w:id="35" w:name="_Toc27012606"/>
+      <w:bookmarkStart w:id="36" w:name="_Toc27094037"/>
       <w:bookmarkEnd w:id="35"/>
+      <w:bookmarkEnd w:id="36"/>
     </w:p>
     <w:p>
       <w:pPr>
         <w:pStyle w:val="Ttulo2"/>
       </w:pPr>
-      <w:bookmarkStart w:id="36" w:name="_Toc27094038"/>
+      <w:bookmarkStart w:id="37" w:name="_Toc27094038"/>
       <w:r>
         <w:t>Aprend</w:t>
       </w:r>
       <w:r>
         <w:t>izagem colaborativa e a abordagem social</w:t>
       </w:r>
-      <w:bookmarkEnd w:id="36"/>
+      <w:bookmarkEnd w:id="37"/>
     </w:p>
     <w:p/>
     <w:p/>
@@ -7597,11 +7523,11 @@
       <w:pPr>
         <w:pStyle w:val="Ttulo2"/>
       </w:pPr>
-      <w:bookmarkStart w:id="37" w:name="_Toc27094039"/>
+      <w:bookmarkStart w:id="38" w:name="_Toc27094039"/>
       <w:r>
         <w:t>As tecnologias e o desenvolvimento de software</w:t>
       </w:r>
-      <w:bookmarkEnd w:id="37"/>
+      <w:bookmarkEnd w:id="38"/>
     </w:p>
     <w:p/>
     <w:p/>
@@ -9316,11 +9242,11 @@
           <w:color w:val="000000"/>
         </w:rPr>
       </w:pPr>
-      <w:bookmarkStart w:id="38" w:name="_Toc27094040"/>
+      <w:bookmarkStart w:id="39" w:name="_Toc27094040"/>
       <w:r>
         <w:t>As tecnologias de versionamento de código</w:t>
       </w:r>
-      <w:bookmarkEnd w:id="38"/>
+      <w:bookmarkEnd w:id="39"/>
     </w:p>
     <w:p>
       <w:pPr>
@@ -9862,7 +9788,7 @@
           <w:color w:val="000000"/>
         </w:rPr>
       </w:pPr>
-      <w:bookmarkStart w:id="39" w:name="_Toc10041115"/>
+      <w:bookmarkStart w:id="40" w:name="_Toc10041115"/>
       <w:r>
         <w:t xml:space="preserve">Figura </w:t>
       </w:r>
@@ -9872,7 +9798,7 @@
       <w:r>
         <w:t>:</w:t>
       </w:r>
-      <w:bookmarkEnd w:id="39"/>
+      <w:bookmarkEnd w:id="40"/>
       <w:r>
         <w:t xml:space="preserve"> Fluxo de desenvolvimento</w:t>
       </w:r>
@@ -10797,11 +10723,11 @@
           <w:color w:val="000000"/>
         </w:rPr>
       </w:pPr>
-      <w:bookmarkStart w:id="40" w:name="_Toc27094041"/>
+      <w:bookmarkStart w:id="41" w:name="_Toc27094041"/>
       <w:r>
         <w:t>a experiência do usuário e a interface do sistema</w:t>
       </w:r>
-      <w:bookmarkEnd w:id="40"/>
+      <w:bookmarkEnd w:id="41"/>
     </w:p>
     <w:p>
       <w:pPr>
@@ -10884,7 +10810,7 @@
         </w:rPr>
         <w:t xml:space="preserve"> entender como as respostas e percepções de uma pessoa que resulta da utilização de um produto (</w:t>
       </w:r>
-      <w:bookmarkStart w:id="41" w:name="_Hlk24203467"/>
+      <w:bookmarkStart w:id="42" w:name="_Hlk24203467"/>
       <w:r>
         <w:rPr>
           <w:rFonts w:cs="Arial"/>
@@ -10892,7 +10818,7 @@
         </w:rPr>
         <w:t>CAELUM, 2019</w:t>
       </w:r>
-      <w:bookmarkEnd w:id="41"/>
+      <w:bookmarkEnd w:id="42"/>
       <w:r>
         <w:rPr>
           <w:rFonts w:cs="Arial"/>
@@ -11298,11 +11224,11 @@
           <w:color w:val="000000"/>
         </w:rPr>
       </w:pPr>
-      <w:bookmarkStart w:id="42" w:name="_Toc27094042"/>
+      <w:bookmarkStart w:id="43" w:name="_Toc27094042"/>
       <w:r>
         <w:t>o proceso de documentação de software</w:t>
       </w:r>
-      <w:bookmarkEnd w:id="42"/>
+      <w:bookmarkEnd w:id="43"/>
     </w:p>
     <w:p>
       <w:pPr>
@@ -11741,12 +11667,12 @@
           <w:color w:val="000000"/>
         </w:rPr>
       </w:pPr>
-      <w:bookmarkStart w:id="43" w:name="_Toc27094043"/>
+      <w:bookmarkStart w:id="44" w:name="_Toc27094043"/>
       <w:r>
         <w:lastRenderedPageBreak/>
         <w:t>a gestão de projeto</w:t>
       </w:r>
-      <w:bookmarkEnd w:id="43"/>
+      <w:bookmarkEnd w:id="44"/>
     </w:p>
     <w:p>
       <w:pPr>
@@ -12728,12 +12654,12 @@
       <w:pPr>
         <w:pStyle w:val="Ttulo1"/>
       </w:pPr>
-      <w:bookmarkStart w:id="44" w:name="_Toc27094044"/>
+      <w:bookmarkStart w:id="45" w:name="_Toc27094044"/>
       <w:r>
         <w:lastRenderedPageBreak/>
         <w:t>RESULTADOS e DISCUSSÂO</w:t>
       </w:r>
-      <w:bookmarkEnd w:id="44"/>
+      <w:bookmarkEnd w:id="45"/>
     </w:p>
     <w:p/>
     <w:p/>
@@ -13326,20 +13252,19 @@
           <w:szCs w:val="26"/>
         </w:rPr>
       </w:pPr>
-      <w:bookmarkStart w:id="45" w:name="_Toc9943864"/>
-      <w:bookmarkStart w:id="46" w:name="_Toc9943915"/>
-      <w:bookmarkStart w:id="47" w:name="_Toc10039862"/>
-      <w:bookmarkStart w:id="48" w:name="_Toc10039943"/>
-      <w:bookmarkStart w:id="49" w:name="_Toc10039997"/>
-      <w:bookmarkStart w:id="50" w:name="_Toc10040045"/>
-      <w:bookmarkStart w:id="51" w:name="_Toc10040099"/>
-      <w:bookmarkStart w:id="52" w:name="_Toc24446105"/>
-      <w:bookmarkStart w:id="53" w:name="_Toc24459024"/>
-      <w:bookmarkStart w:id="54" w:name="_Toc24461545"/>
-      <w:bookmarkStart w:id="55" w:name="_Toc27012323"/>
-      <w:bookmarkStart w:id="56" w:name="_Toc27012614"/>
-      <w:bookmarkStart w:id="57" w:name="_Toc27094045"/>
-      <w:bookmarkEnd w:id="45"/>
+      <w:bookmarkStart w:id="46" w:name="_Toc9943864"/>
+      <w:bookmarkStart w:id="47" w:name="_Toc9943915"/>
+      <w:bookmarkStart w:id="48" w:name="_Toc10039862"/>
+      <w:bookmarkStart w:id="49" w:name="_Toc10039943"/>
+      <w:bookmarkStart w:id="50" w:name="_Toc10039997"/>
+      <w:bookmarkStart w:id="51" w:name="_Toc10040045"/>
+      <w:bookmarkStart w:id="52" w:name="_Toc10040099"/>
+      <w:bookmarkStart w:id="53" w:name="_Toc24446105"/>
+      <w:bookmarkStart w:id="54" w:name="_Toc24459024"/>
+      <w:bookmarkStart w:id="55" w:name="_Toc24461545"/>
+      <w:bookmarkStart w:id="56" w:name="_Toc27012323"/>
+      <w:bookmarkStart w:id="57" w:name="_Toc27012614"/>
+      <w:bookmarkStart w:id="58" w:name="_Toc27094045"/>
       <w:bookmarkEnd w:id="46"/>
       <w:bookmarkEnd w:id="47"/>
       <w:bookmarkEnd w:id="48"/>
@@ -13352,16 +13277,17 @@
       <w:bookmarkEnd w:id="55"/>
       <w:bookmarkEnd w:id="56"/>
       <w:bookmarkEnd w:id="57"/>
+      <w:bookmarkEnd w:id="58"/>
     </w:p>
     <w:p>
       <w:pPr>
         <w:pStyle w:val="Ttulo2"/>
       </w:pPr>
-      <w:bookmarkStart w:id="58" w:name="_Toc27094046"/>
+      <w:bookmarkStart w:id="59" w:name="_Toc27094046"/>
       <w:r>
         <w:t>LEVANTAMENTO DE REQUISITOS</w:t>
       </w:r>
-      <w:bookmarkEnd w:id="58"/>
+      <w:bookmarkEnd w:id="59"/>
     </w:p>
     <w:p>
       <w:pPr>
@@ -26670,7 +26596,7 @@
         <w:pStyle w:val="Ttulo2"/>
         <w:ind w:left="993" w:hanging="633"/>
       </w:pPr>
-      <w:bookmarkStart w:id="59" w:name="_Toc27094047"/>
+      <w:bookmarkStart w:id="60" w:name="_Toc27094047"/>
       <w:r>
         <w:lastRenderedPageBreak/>
         <w:t xml:space="preserve">Os diagramas da </w:t>
@@ -26678,7 +26604,7 @@
       <w:r>
         <w:t>linguagem de modelagem unicafada</w:t>
       </w:r>
-      <w:bookmarkEnd w:id="59"/>
+      <w:bookmarkEnd w:id="60"/>
     </w:p>
     <w:p>
       <w:pPr>
@@ -26690,7 +26616,7 @@
         <w:pStyle w:val="Legenda"/>
         <w:jc w:val="center"/>
       </w:pPr>
-      <w:bookmarkStart w:id="60" w:name="_Toc10041117"/>
+      <w:bookmarkStart w:id="61" w:name="_Toc10041117"/>
       <w:r>
         <w:rPr>
           <w:noProof/>
@@ -26771,7 +26697,7 @@
       <w:r>
         <w:t>: Diagrama de caso de uso: Casos de uso gerais do aplicativo</w:t>
       </w:r>
-      <w:bookmarkEnd w:id="60"/>
+      <w:bookmarkEnd w:id="61"/>
     </w:p>
     <w:p>
       <w:pPr>
@@ -31029,8 +30955,6 @@
         </w:rPr>
         <w:t xml:space="preserve">: </w:t>
       </w:r>
-      <w:bookmarkStart w:id="61" w:name="_GoBack"/>
-      <w:bookmarkEnd w:id="61"/>
       <w:r>
         <w:rPr>
           <w:rFonts w:cs="Arial"/>
@@ -38356,6 +38280,7 @@
         <w:docPartUnique/>
       </w:docPartObj>
     </w:sdtPr>
+    <w:sdtEndPr/>
     <w:sdtContent>
       <w:p>
         <w:pPr>
@@ -41140,7 +41065,7 @@
 </file>
 
 <file path=customXml/itemProps1.xml><?xml version="1.0" encoding="utf-8"?>
-<ds:datastoreItem xmlns:ds="http://schemas.openxmlformats.org/officeDocument/2006/customXml" ds:itemID="{050718A4-8BBE-4DDE-932B-F2CDDA28C492}">
+<ds:datastoreItem xmlns:ds="http://schemas.openxmlformats.org/officeDocument/2006/customXml" ds:itemID="{7C4026A9-FA6E-4640-90D8-3FDC1AF9B685}">
   <ds:schemaRefs>
     <ds:schemaRef ds:uri="http://schemas.openxmlformats.org/officeDocument/2006/bibliography"/>
   </ds:schemaRefs>

</xml_diff>